<commit_message>
[UC]Quản lý tin đăng - cập nhật thông tin
</commit_message>
<xml_diff>
--- a/doc/requirement/NHOM5_QL_NHATRO_SRSv1.0.docx
+++ b/doc/requirement/NHOM5_QL_NHATRO_SRSv1.0.docx
@@ -403,11 +403,19 @@
       <w:bookmarkStart w:id="6" w:name="_Toc372110156"/>
       <w:bookmarkStart w:id="7" w:name="_Toc372110667"/>
       <w:bookmarkStart w:id="8" w:name="_Toc372110913"/>
+      <w:proofErr w:type="gramStart"/>
       <w:r>
         <w:rPr>
           <w:rFonts w:cs="Times New Roman"/>
         </w:rPr>
-        <w:t>1.2  Phạm vi</w:t>
+        <w:t>1.2  Phạm</w:t>
+      </w:r>
+      <w:proofErr w:type="gramEnd"/>
+      <w:r>
+        <w:rPr>
+          <w:rFonts w:cs="Times New Roman"/>
+        </w:rPr>
+        <w:t xml:space="preserve"> vi</w:t>
       </w:r>
       <w:r>
         <w:rPr>
@@ -435,11 +443,19 @@
       <w:bookmarkStart w:id="9" w:name="_Toc372110157"/>
       <w:bookmarkStart w:id="10" w:name="_Toc372110668"/>
       <w:bookmarkStart w:id="11" w:name="_Toc372110914"/>
+      <w:proofErr w:type="gramStart"/>
       <w:r>
         <w:rPr>
           <w:rFonts w:cs="Times New Roman"/>
         </w:rPr>
-        <w:t>1.3  Bảng chú giải thuật ngữ</w:t>
+        <w:t>1.3  Bảng</w:t>
+      </w:r>
+      <w:proofErr w:type="gramEnd"/>
+      <w:r>
+        <w:rPr>
+          <w:rFonts w:cs="Times New Roman"/>
+        </w:rPr>
+        <w:t xml:space="preserve"> chú giải thuật ngữ</w:t>
       </w:r>
       <w:bookmarkEnd w:id="9"/>
       <w:bookmarkEnd w:id="10"/>
@@ -1041,6 +1057,7 @@
       <w:bookmarkStart w:id="12" w:name="_Toc372110158"/>
       <w:bookmarkStart w:id="13" w:name="_Toc372110669"/>
       <w:bookmarkStart w:id="14" w:name="_Toc372110915"/>
+      <w:proofErr w:type="gramStart"/>
       <w:r>
         <w:rPr>
           <w:rFonts w:cs="Times New Roman"/>
@@ -1051,7 +1068,14 @@
         <w:rPr>
           <w:rFonts w:cs="Times New Roman"/>
         </w:rPr>
-        <w:t>Tài liệu tham khảo</w:t>
+        <w:t>Tài</w:t>
+      </w:r>
+      <w:proofErr w:type="gramEnd"/>
+      <w:r>
+        <w:rPr>
+          <w:rFonts w:cs="Times New Roman"/>
+        </w:rPr>
+        <w:t xml:space="preserve"> liệu tham khảo</w:t>
       </w:r>
       <w:bookmarkEnd w:id="12"/>
       <w:bookmarkEnd w:id="13"/>
@@ -1086,11 +1110,19 @@
           <w:rFonts w:cs="Times New Roman"/>
         </w:rPr>
       </w:pPr>
+      <w:proofErr w:type="gramStart"/>
       <w:r>
         <w:rPr>
           <w:rFonts w:cs="Times New Roman"/>
         </w:rPr>
-        <w:t>1.5  Tổng quan tài liệu</w:t>
+        <w:t>1.5  Tổng</w:t>
+      </w:r>
+      <w:proofErr w:type="gramEnd"/>
+      <w:r>
+        <w:rPr>
+          <w:rFonts w:cs="Times New Roman"/>
+        </w:rPr>
+        <w:t xml:space="preserve"> quan tài liệu</w:t>
       </w:r>
     </w:p>
     <w:p>
@@ -1151,11 +1183,19 @@
       <w:bookmarkStart w:id="18" w:name="_Toc372110160"/>
       <w:bookmarkStart w:id="19" w:name="_Toc372110671"/>
       <w:bookmarkStart w:id="20" w:name="_Toc372110917"/>
+      <w:proofErr w:type="gramStart"/>
       <w:r>
         <w:rPr>
           <w:rFonts w:cs="Times New Roman"/>
         </w:rPr>
-        <w:t>2.1  Bối cảnh của sản phẩm</w:t>
+        <w:t>2.1  Bối</w:t>
+      </w:r>
+      <w:proofErr w:type="gramEnd"/>
+      <w:r>
+        <w:rPr>
+          <w:rFonts w:cs="Times New Roman"/>
+        </w:rPr>
+        <w:t xml:space="preserve"> cảnh của sản phẩm</w:t>
       </w:r>
       <w:bookmarkEnd w:id="18"/>
       <w:bookmarkEnd w:id="19"/>
@@ -1223,12 +1263,20 @@
       <w:bookmarkStart w:id="21" w:name="_Toc372110161"/>
       <w:bookmarkStart w:id="22" w:name="_Toc372110672"/>
       <w:bookmarkStart w:id="23" w:name="_Toc372110918"/>
+      <w:proofErr w:type="gramStart"/>
       <w:r>
         <w:rPr>
           <w:rFonts w:cs="Times New Roman"/>
         </w:rPr>
         <w:lastRenderedPageBreak/>
-        <w:t>2.2  Các chức năng của sản phẩm</w:t>
+        <w:t>2.2  Các</w:t>
+      </w:r>
+      <w:proofErr w:type="gramEnd"/>
+      <w:r>
+        <w:rPr>
+          <w:rFonts w:cs="Times New Roman"/>
+        </w:rPr>
+        <w:t xml:space="preserve"> chức năng của sản phẩm</w:t>
       </w:r>
       <w:bookmarkEnd w:id="21"/>
       <w:bookmarkEnd w:id="22"/>
@@ -1705,7 +1753,7 @@
                 <w:sz w:val="28"/>
                 <w:szCs w:val="28"/>
               </w:rPr>
-              <w:t>Thêm nhà tro</w:t>
+              <w:t>Thêm nhà trọ</w:t>
             </w:r>
           </w:p>
           <w:p>
@@ -2242,7 +2290,25 @@
                 <w:sz w:val="28"/>
                 <w:szCs w:val="28"/>
               </w:rPr>
-              <w:t>Đối với khách tự do: chức năng này cho phép khách có thể tìm kiếm nhà trọ theo từ khóa mà khách nhập vào nhưng hệ thống sẽ không gửi mail để thông báo thông tin nhà trọ mới nếu cần.</w:t>
+              <w:t xml:space="preserve">Đối với khách tự do: chức năng này cho phép khách có thể tìm kiếm nhà trọ </w:t>
+            </w:r>
+            <w:proofErr w:type="gramStart"/>
+            <w:r>
+              <w:rPr>
+                <w:rFonts w:ascii="Times New Roman" w:hAnsi="Times New Roman" w:cs="Times New Roman"/>
+                <w:sz w:val="28"/>
+                <w:szCs w:val="28"/>
+              </w:rPr>
+              <w:t>theo</w:t>
+            </w:r>
+            <w:proofErr w:type="gramEnd"/>
+            <w:r>
+              <w:rPr>
+                <w:rFonts w:ascii="Times New Roman" w:hAnsi="Times New Roman" w:cs="Times New Roman"/>
+                <w:sz w:val="28"/>
+                <w:szCs w:val="28"/>
+              </w:rPr>
+              <w:t xml:space="preserve"> từ khóa mà khách nhập vào nhưng hệ thống sẽ không gửi mail để thông báo thông tin nhà trọ mới nếu cần.</w:t>
             </w:r>
           </w:p>
           <w:p>
@@ -2458,11 +2524,19 @@
       <w:bookmarkStart w:id="24" w:name="_Toc372110162"/>
       <w:bookmarkStart w:id="25" w:name="_Toc372110673"/>
       <w:bookmarkStart w:id="26" w:name="_Toc372110919"/>
+      <w:proofErr w:type="gramStart"/>
       <w:r>
         <w:rPr>
           <w:rFonts w:cs="Times New Roman"/>
         </w:rPr>
-        <w:t>2.3  Đặc điểm người sử dụng</w:t>
+        <w:t>2.3  Đặc</w:t>
+      </w:r>
+      <w:proofErr w:type="gramEnd"/>
+      <w:r>
+        <w:rPr>
+          <w:rFonts w:cs="Times New Roman"/>
+        </w:rPr>
+        <w:t xml:space="preserve"> điểm người sử dụng</w:t>
       </w:r>
       <w:bookmarkEnd w:id="24"/>
       <w:bookmarkEnd w:id="25"/>
@@ -2907,11 +2981,19 @@
       <w:bookmarkStart w:id="27" w:name="_Toc372110163"/>
       <w:bookmarkStart w:id="28" w:name="_Toc372110674"/>
       <w:bookmarkStart w:id="29" w:name="_Toc372110920"/>
+      <w:proofErr w:type="gramStart"/>
       <w:r>
         <w:rPr>
           <w:rFonts w:cs="Times New Roman"/>
         </w:rPr>
-        <w:t>2.4  Môi trường vận hành</w:t>
+        <w:t>2.4  Môi</w:t>
+      </w:r>
+      <w:proofErr w:type="gramEnd"/>
+      <w:r>
+        <w:rPr>
+          <w:rFonts w:cs="Times New Roman"/>
+        </w:rPr>
+        <w:t xml:space="preserve"> trường vận hành</w:t>
       </w:r>
       <w:bookmarkEnd w:id="27"/>
       <w:bookmarkEnd w:id="28"/>
@@ -2999,11 +3081,19 @@
       <w:bookmarkStart w:id="30" w:name="_Toc372110164"/>
       <w:bookmarkStart w:id="31" w:name="_Toc372110675"/>
       <w:bookmarkStart w:id="32" w:name="_Toc372110921"/>
+      <w:proofErr w:type="gramStart"/>
       <w:r>
         <w:rPr>
           <w:rFonts w:cs="Times New Roman"/>
         </w:rPr>
-        <w:t>2.5  Các ràng buộc về thực thi và thiết kế</w:t>
+        <w:t>2.5  Các</w:t>
+      </w:r>
+      <w:proofErr w:type="gramEnd"/>
+      <w:r>
+        <w:rPr>
+          <w:rFonts w:cs="Times New Roman"/>
+        </w:rPr>
+        <w:t xml:space="preserve"> ràng buộc về thực thi và thiết kế</w:t>
       </w:r>
       <w:bookmarkEnd w:id="30"/>
       <w:bookmarkEnd w:id="31"/>
@@ -3033,7 +3123,25 @@
           <w:sz w:val="28"/>
           <w:szCs w:val="28"/>
         </w:rPr>
-        <w:t xml:space="preserve">Thưc thi : </w:t>
+        <w:t xml:space="preserve">Thưc </w:t>
+      </w:r>
+      <w:proofErr w:type="gramStart"/>
+      <w:r>
+        <w:rPr>
+          <w:rFonts w:ascii="Times New Roman" w:hAnsi="Times New Roman" w:cs="Times New Roman"/>
+          <w:sz w:val="28"/>
+          <w:szCs w:val="28"/>
+        </w:rPr>
+        <w:t>thi :</w:t>
+      </w:r>
+      <w:proofErr w:type="gramEnd"/>
+      <w:r>
+        <w:rPr>
+          <w:rFonts w:ascii="Times New Roman" w:hAnsi="Times New Roman" w:cs="Times New Roman"/>
+          <w:sz w:val="28"/>
+          <w:szCs w:val="28"/>
+        </w:rPr>
+        <w:t xml:space="preserve"> </w:t>
       </w:r>
     </w:p>
     <w:p>
@@ -3134,8 +3242,18 @@
           <w:sz w:val="28"/>
           <w:szCs w:val="28"/>
         </w:rPr>
-        <w:t>Thiết kế :</w:t>
-      </w:r>
+        <w:t xml:space="preserve">Thiết </w:t>
+      </w:r>
+      <w:proofErr w:type="gramStart"/>
+      <w:r>
+        <w:rPr>
+          <w:rFonts w:ascii="Times New Roman" w:hAnsi="Times New Roman" w:cs="Times New Roman"/>
+          <w:sz w:val="28"/>
+          <w:szCs w:val="28"/>
+        </w:rPr>
+        <w:t>kế :</w:t>
+      </w:r>
+      <w:proofErr w:type="gramEnd"/>
     </w:p>
     <w:p>
       <w:pPr>
@@ -3238,7 +3356,25 @@
           <w:sz w:val="28"/>
           <w:szCs w:val="28"/>
         </w:rPr>
-        <w:t xml:space="preserve"> thiết kế và lập trình : A</w:t>
+        <w:t xml:space="preserve"> thiết kế và lập </w:t>
+      </w:r>
+      <w:proofErr w:type="gramStart"/>
+      <w:r>
+        <w:rPr>
+          <w:rFonts w:ascii="Times New Roman" w:hAnsi="Times New Roman" w:cs="Times New Roman"/>
+          <w:sz w:val="28"/>
+          <w:szCs w:val="28"/>
+        </w:rPr>
+        <w:t>trình :</w:t>
+      </w:r>
+      <w:proofErr w:type="gramEnd"/>
+      <w:r>
+        <w:rPr>
+          <w:rFonts w:ascii="Times New Roman" w:hAnsi="Times New Roman" w:cs="Times New Roman"/>
+          <w:sz w:val="28"/>
+          <w:szCs w:val="28"/>
+        </w:rPr>
+        <w:t xml:space="preserve"> A</w:t>
       </w:r>
       <w:r>
         <w:rPr>
@@ -3291,11 +3427,19 @@
       <w:bookmarkStart w:id="33" w:name="_Toc372110165"/>
       <w:bookmarkStart w:id="34" w:name="_Toc372110676"/>
       <w:bookmarkStart w:id="35" w:name="_Toc372110922"/>
+      <w:proofErr w:type="gramStart"/>
       <w:r>
         <w:rPr>
           <w:rFonts w:cs="Times New Roman"/>
         </w:rPr>
-        <w:t>2.6  Các giả định và phụ</w:t>
+        <w:t>2.6  Các</w:t>
+      </w:r>
+      <w:proofErr w:type="gramEnd"/>
+      <w:r>
+        <w:rPr>
+          <w:rFonts w:cs="Times New Roman"/>
+        </w:rPr>
+        <w:t xml:space="preserve"> giả định và phụ</w:t>
       </w:r>
       <w:r>
         <w:rPr>
@@ -3335,7 +3479,25 @@
           <w:sz w:val="28"/>
           <w:szCs w:val="28"/>
         </w:rPr>
-        <w:t>Nhóm phát triển phần thu thập thông tin của khách hàng không đầy đủ dẫn đến chương trình thiếu chức năng.</w:t>
+        <w:t xml:space="preserve">Nhóm phát triển phần </w:t>
+      </w:r>
+      <w:proofErr w:type="gramStart"/>
+      <w:r>
+        <w:rPr>
+          <w:rFonts w:ascii="Times New Roman" w:hAnsi="Times New Roman" w:cs="Times New Roman"/>
+          <w:sz w:val="28"/>
+          <w:szCs w:val="28"/>
+        </w:rPr>
+        <w:t>thu</w:t>
+      </w:r>
+      <w:proofErr w:type="gramEnd"/>
+      <w:r>
+        <w:rPr>
+          <w:rFonts w:ascii="Times New Roman" w:hAnsi="Times New Roman" w:cs="Times New Roman"/>
+          <w:sz w:val="28"/>
+          <w:szCs w:val="28"/>
+        </w:rPr>
+        <w:t xml:space="preserve"> thập thông tin của khách hàng không đầy đủ dẫn đến chương trình thiếu chức năng.</w:t>
       </w:r>
     </w:p>
     <w:p>
@@ -3446,11 +3608,19 @@
       <w:bookmarkStart w:id="39" w:name="_Toc372110167"/>
       <w:bookmarkStart w:id="40" w:name="_Toc372110678"/>
       <w:bookmarkStart w:id="41" w:name="_Toc372110924"/>
+      <w:proofErr w:type="gramStart"/>
       <w:r>
         <w:rPr>
           <w:rFonts w:cs="Times New Roman"/>
         </w:rPr>
-        <w:t>3.1  Giao diện người sử dụng</w:t>
+        <w:t>3.1  Giao</w:t>
+      </w:r>
+      <w:proofErr w:type="gramEnd"/>
+      <w:r>
+        <w:rPr>
+          <w:rFonts w:cs="Times New Roman"/>
+        </w:rPr>
+        <w:t xml:space="preserve"> diện người sử dụng</w:t>
       </w:r>
       <w:bookmarkEnd w:id="39"/>
       <w:bookmarkEnd w:id="40"/>
@@ -3486,11 +3656,19 @@
       <w:bookmarkStart w:id="42" w:name="_Toc372110168"/>
       <w:bookmarkStart w:id="43" w:name="_Toc372110679"/>
       <w:bookmarkStart w:id="44" w:name="_Toc372110925"/>
+      <w:proofErr w:type="gramStart"/>
       <w:r>
         <w:rPr>
           <w:rFonts w:cs="Times New Roman"/>
         </w:rPr>
-        <w:t>3.2  Giao tiếp</w:t>
+        <w:t>3.2  Giao</w:t>
+      </w:r>
+      <w:proofErr w:type="gramEnd"/>
+      <w:r>
+        <w:rPr>
+          <w:rFonts w:cs="Times New Roman"/>
+        </w:rPr>
+        <w:t xml:space="preserve"> tiếp</w:t>
       </w:r>
       <w:r>
         <w:rPr>
@@ -3525,7 +3703,25 @@
           <w:sz w:val="28"/>
           <w:szCs w:val="28"/>
         </w:rPr>
-        <w:t xml:space="preserve">Cấu hình tối thiểu : </w:t>
+        <w:t xml:space="preserve">Cấu hình tối </w:t>
+      </w:r>
+      <w:proofErr w:type="gramStart"/>
+      <w:r>
+        <w:rPr>
+          <w:rFonts w:ascii="Times New Roman" w:hAnsi="Times New Roman" w:cs="Times New Roman"/>
+          <w:sz w:val="28"/>
+          <w:szCs w:val="28"/>
+        </w:rPr>
+        <w:t>thiểu :</w:t>
+      </w:r>
+      <w:proofErr w:type="gramEnd"/>
+      <w:r>
+        <w:rPr>
+          <w:rFonts w:ascii="Times New Roman" w:hAnsi="Times New Roman" w:cs="Times New Roman"/>
+          <w:sz w:val="28"/>
+          <w:szCs w:val="28"/>
+        </w:rPr>
+        <w:t xml:space="preserve"> </w:t>
       </w:r>
       <w:r>
         <w:rPr>
@@ -3541,8 +3737,18 @@
           <w:sz w:val="28"/>
           <w:szCs w:val="28"/>
         </w:rPr>
-        <w:t>. Ổ cứng có dung lượng trống tối thiểu là 1Gb</w:t>
-      </w:r>
+        <w:t xml:space="preserve">. Ổ cứng có dung lượng trống tối thiểu là </w:t>
+      </w:r>
+      <w:proofErr w:type="gramStart"/>
+      <w:r>
+        <w:rPr>
+          <w:rFonts w:ascii="Times New Roman" w:hAnsi="Times New Roman" w:cs="Times New Roman"/>
+          <w:sz w:val="28"/>
+          <w:szCs w:val="28"/>
+        </w:rPr>
+        <w:t>1Gb</w:t>
+      </w:r>
+      <w:proofErr w:type="gramEnd"/>
     </w:p>
     <w:p>
       <w:pPr>
@@ -3590,11 +3796,19 @@
       <w:bookmarkStart w:id="45" w:name="_Toc372110169"/>
       <w:bookmarkStart w:id="46" w:name="_Toc372110680"/>
       <w:bookmarkStart w:id="47" w:name="_Toc372110926"/>
+      <w:proofErr w:type="gramStart"/>
       <w:r>
         <w:rPr>
           <w:rFonts w:cs="Times New Roman"/>
         </w:rPr>
-        <w:t>3.3  Giao tiếp phần mềm</w:t>
+        <w:t>3.3  Giao</w:t>
+      </w:r>
+      <w:proofErr w:type="gramEnd"/>
+      <w:r>
+        <w:rPr>
+          <w:rFonts w:cs="Times New Roman"/>
+        </w:rPr>
+        <w:t xml:space="preserve"> tiếp phần mềm</w:t>
       </w:r>
       <w:bookmarkEnd w:id="45"/>
       <w:bookmarkEnd w:id="46"/>
@@ -3729,7 +3943,25 @@
           <w:sz w:val="28"/>
           <w:szCs w:val="28"/>
         </w:rPr>
-        <w:t>Công cụ: Người dùng cần cài đặt Trình duyệt web IE , FF, Google Chrome, Satify, Opera mọi phiên bả</w:t>
+        <w:t xml:space="preserve">Công cụ: Người dùng cần cài đặt Trình duyệt web </w:t>
+      </w:r>
+      <w:proofErr w:type="gramStart"/>
+      <w:r>
+        <w:rPr>
+          <w:rFonts w:ascii="Times New Roman" w:hAnsi="Times New Roman" w:cs="Times New Roman"/>
+          <w:sz w:val="28"/>
+          <w:szCs w:val="28"/>
+        </w:rPr>
+        <w:t>IE ,</w:t>
+      </w:r>
+      <w:proofErr w:type="gramEnd"/>
+      <w:r>
+        <w:rPr>
+          <w:rFonts w:ascii="Times New Roman" w:hAnsi="Times New Roman" w:cs="Times New Roman"/>
+          <w:sz w:val="28"/>
+          <w:szCs w:val="28"/>
+        </w:rPr>
+        <w:t xml:space="preserve"> FF, Google Chrome, Satify, Opera mọi phiên bả</w:t>
       </w:r>
       <w:r>
         <w:rPr>
@@ -3854,11 +4086,19 @@
       <w:bookmarkStart w:id="48" w:name="_Toc372110170"/>
       <w:bookmarkStart w:id="49" w:name="_Toc372110681"/>
       <w:bookmarkStart w:id="50" w:name="_Toc372110927"/>
+      <w:proofErr w:type="gramStart"/>
       <w:r>
         <w:rPr>
           <w:rFonts w:cs="Times New Roman"/>
         </w:rPr>
-        <w:t>3.4  Giao tiếp truyền thông tin</w:t>
+        <w:t>3.4  Giao</w:t>
+      </w:r>
+      <w:proofErr w:type="gramEnd"/>
+      <w:r>
+        <w:rPr>
+          <w:rFonts w:cs="Times New Roman"/>
+        </w:rPr>
+        <w:t xml:space="preserve"> tiếp truyền thông tin</w:t>
       </w:r>
       <w:bookmarkEnd w:id="48"/>
       <w:bookmarkEnd w:id="49"/>
@@ -4049,6 +4289,7 @@
       <w:bookmarkStart w:id="54" w:name="_Toc372110172"/>
       <w:bookmarkStart w:id="55" w:name="_Toc372110683"/>
       <w:bookmarkStart w:id="56" w:name="_Toc372110929"/>
+      <w:proofErr w:type="gramStart"/>
       <w:r>
         <w:rPr>
           <w:rFonts w:cs="Times New Roman"/>
@@ -4065,7 +4306,14 @@
         <w:rPr>
           <w:rFonts w:cs="Times New Roman"/>
         </w:rPr>
-        <w:t xml:space="preserve">Tính năng </w:t>
+        <w:t>Tính</w:t>
+      </w:r>
+      <w:proofErr w:type="gramEnd"/>
+      <w:r>
+        <w:rPr>
+          <w:rFonts w:cs="Times New Roman"/>
+        </w:rPr>
+        <w:t xml:space="preserve"> năng </w:t>
       </w:r>
       <w:r>
         <w:rPr>
@@ -4589,6 +4837,7 @@
                 <w:szCs w:val="28"/>
               </w:rPr>
             </w:pPr>
+            <w:proofErr w:type="gramStart"/>
             <w:r>
               <w:rPr>
                 <w:rFonts w:ascii="Times New Roman" w:hAnsi="Times New Roman" w:cs="Times New Roman"/>
@@ -4603,7 +4852,16 @@
                 <w:sz w:val="28"/>
                 <w:szCs w:val="28"/>
               </w:rPr>
-              <w:t>iện bảng thông báo lỗi “Bạn đã nhập sai tên đăng nhập hoặc mật khẩu” và yêu cầu nhập lạ</w:t>
+              <w:t>iện</w:t>
+            </w:r>
+            <w:proofErr w:type="gramEnd"/>
+            <w:r>
+              <w:rPr>
+                <w:rFonts w:ascii="Times New Roman" w:hAnsi="Times New Roman" w:cs="Times New Roman"/>
+                <w:sz w:val="28"/>
+                <w:szCs w:val="28"/>
+              </w:rPr>
+              <w:t xml:space="preserve"> bảng thông báo lỗi “Bạn đã nhập sai tên đăng nhập hoặc mật khẩu” và yêu cầu nhập lạ</w:t>
             </w:r>
             <w:r>
               <w:rPr>
@@ -4717,7 +4975,25 @@
                 <w:sz w:val="28"/>
                 <w:szCs w:val="28"/>
               </w:rPr>
-              <w:t xml:space="preserve"> kí tự, chuỗi không chứa kí tự đặc biệt. Các kí tự đăc biệt bao gồm ~ ! @ # $ % ^ &amp; * ( ) - + ? &lt;&gt; : ; ‘ { } [ ] ,.</w:t>
+              <w:t xml:space="preserve"> kí tự, chuỗi không chứa kí tự đặc biệt. Các kí tự đăc biệt bao gồm </w:t>
+            </w:r>
+            <w:proofErr w:type="gramStart"/>
+            <w:r>
+              <w:rPr>
+                <w:rFonts w:ascii="Times New Roman" w:hAnsi="Times New Roman" w:cs="Times New Roman"/>
+                <w:sz w:val="28"/>
+                <w:szCs w:val="28"/>
+              </w:rPr>
+              <w:t>~ !</w:t>
+            </w:r>
+            <w:proofErr w:type="gramEnd"/>
+            <w:r>
+              <w:rPr>
+                <w:rFonts w:ascii="Times New Roman" w:hAnsi="Times New Roman" w:cs="Times New Roman"/>
+                <w:sz w:val="28"/>
+                <w:szCs w:val="28"/>
+              </w:rPr>
+              <w:t xml:space="preserve"> @ # $ % ^ &amp; * ( ) - + ? &lt;&gt; : ; ‘ { } [ ] ,.</w:t>
             </w:r>
           </w:p>
         </w:tc>
@@ -4733,6 +5009,7 @@
       <w:bookmarkStart w:id="57" w:name="_Toc372110173"/>
       <w:bookmarkStart w:id="58" w:name="_Toc372110684"/>
       <w:bookmarkStart w:id="59" w:name="_Toc372110930"/>
+      <w:proofErr w:type="gramStart"/>
       <w:r>
         <w:rPr>
           <w:rFonts w:cs="Times New Roman"/>
@@ -4743,7 +5020,14 @@
         <w:rPr>
           <w:rFonts w:cs="Times New Roman"/>
         </w:rPr>
-        <w:t xml:space="preserve"> Tính năng </w:t>
+        <w:t xml:space="preserve"> Tính</w:t>
+      </w:r>
+      <w:proofErr w:type="gramEnd"/>
+      <w:r>
+        <w:rPr>
+          <w:rFonts w:cs="Times New Roman"/>
+        </w:rPr>
+        <w:t xml:space="preserve"> năng </w:t>
       </w:r>
       <w:bookmarkEnd w:id="57"/>
       <w:bookmarkEnd w:id="58"/>
@@ -4877,13 +5161,23 @@
         </w:rPr>
         <w:t>thành công</w:t>
       </w:r>
-      <w:r>
-        <w:rPr>
-          <w:rFonts w:ascii="Times New Roman" w:hAnsi="Times New Roman" w:cs="Times New Roman"/>
-          <w:sz w:val="28"/>
-          <w:szCs w:val="28"/>
-        </w:rPr>
-        <w:t xml:space="preserve">,  tiến hành chọn chức năng </w:t>
+      <w:proofErr w:type="gramStart"/>
+      <w:r>
+        <w:rPr>
+          <w:rFonts w:ascii="Times New Roman" w:hAnsi="Times New Roman" w:cs="Times New Roman"/>
+          <w:sz w:val="28"/>
+          <w:szCs w:val="28"/>
+        </w:rPr>
+        <w:t>,  tiến</w:t>
+      </w:r>
+      <w:proofErr w:type="gramEnd"/>
+      <w:r>
+        <w:rPr>
+          <w:rFonts w:ascii="Times New Roman" w:hAnsi="Times New Roman" w:cs="Times New Roman"/>
+          <w:sz w:val="28"/>
+          <w:szCs w:val="28"/>
+        </w:rPr>
+        <w:t xml:space="preserve"> hành chọn chức năng </w:t>
       </w:r>
       <w:r>
         <w:rPr>
@@ -5562,7 +5856,7 @@
                 <w:sz w:val="26"/>
                 <w:szCs w:val="26"/>
               </w:rPr>
-              <w:t xml:space="preserve"> tìm kiếm bao gồm: </w:t>
+              <w:t xml:space="preserve"> tìm kiếm bao gồm: Tên thành viên, mã số, số điện thoại, mail</w:t>
             </w:r>
             <w:r>
               <w:rPr>
@@ -5570,15 +5864,25 @@
                 <w:sz w:val="26"/>
                 <w:szCs w:val="26"/>
               </w:rPr>
-              <w:t>Tên thành viên, mã số, số điện thoại, mail</w:t>
-            </w:r>
+              <w:t xml:space="preserve">. Nếu quản trị không chọn thì mặc định hệ thống sẽ tìm kiếm </w:t>
+            </w:r>
+            <w:proofErr w:type="gramStart"/>
             <w:r>
               <w:rPr>
                 <w:rFonts w:ascii="Times New Roman" w:eastAsia="Arial" w:hAnsi="Times New Roman" w:cs="Times New Roman"/>
                 <w:sz w:val="26"/>
                 <w:szCs w:val="26"/>
               </w:rPr>
-              <w:t xml:space="preserve">. Nếu quản trị không chọn thì mặc định hệ thống sẽ tìm kiếm theo </w:t>
+              <w:t>theo</w:t>
+            </w:r>
+            <w:proofErr w:type="gramEnd"/>
+            <w:r>
+              <w:rPr>
+                <w:rFonts w:ascii="Times New Roman" w:eastAsia="Arial" w:hAnsi="Times New Roman" w:cs="Times New Roman"/>
+                <w:sz w:val="26"/>
+                <w:szCs w:val="26"/>
+              </w:rPr>
+              <w:t xml:space="preserve"> </w:t>
             </w:r>
             <w:r>
               <w:rPr>
@@ -5722,7 +6026,25 @@
                 <w:sz w:val="26"/>
                 <w:szCs w:val="26"/>
               </w:rPr>
-              <w:t xml:space="preserve"> kết quả tìm kiếm theo hình thức mà quản trị chọn.</w:t>
+              <w:t xml:space="preserve"> kết quả tìm kiếm </w:t>
+            </w:r>
+            <w:proofErr w:type="gramStart"/>
+            <w:r>
+              <w:rPr>
+                <w:rFonts w:ascii="Times New Roman" w:eastAsia="Arial" w:hAnsi="Times New Roman" w:cs="Times New Roman"/>
+                <w:sz w:val="26"/>
+                <w:szCs w:val="26"/>
+              </w:rPr>
+              <w:t>theo</w:t>
+            </w:r>
+            <w:proofErr w:type="gramEnd"/>
+            <w:r>
+              <w:rPr>
+                <w:rFonts w:ascii="Times New Roman" w:eastAsia="Arial" w:hAnsi="Times New Roman" w:cs="Times New Roman"/>
+                <w:sz w:val="26"/>
+                <w:szCs w:val="26"/>
+              </w:rPr>
+              <w:t xml:space="preserve"> hình thức mà quản trị chọn.</w:t>
             </w:r>
           </w:p>
           <w:p>
@@ -6866,7 +7188,25 @@
                 <w:sz w:val="28"/>
                 <w:szCs w:val="28"/>
               </w:rPr>
-              <w:t>Tên thành viên chứa kí tự đặc biệt bao gồm: “ ”,,!,@,#,$,%,^,&amp;,*,(,),=,-,[,]</w:t>
+              <w:t xml:space="preserve">Tên thành viên chứa kí tự đặc biệt bao gồm: </w:t>
+            </w:r>
+            <w:proofErr w:type="gramStart"/>
+            <w:r>
+              <w:rPr>
+                <w:rFonts w:ascii="Times New Roman" w:hAnsi="Times New Roman" w:cs="Times New Roman"/>
+                <w:sz w:val="28"/>
+                <w:szCs w:val="28"/>
+              </w:rPr>
+              <w:t>“ ”</w:t>
+            </w:r>
+            <w:proofErr w:type="gramEnd"/>
+            <w:r>
+              <w:rPr>
+                <w:rFonts w:ascii="Times New Roman" w:hAnsi="Times New Roman" w:cs="Times New Roman"/>
+                <w:sz w:val="28"/>
+                <w:szCs w:val="28"/>
+              </w:rPr>
+              <w:t>,,!,@,#,$,%,^,&amp;,*,(,),=,-,[,]</w:t>
             </w:r>
           </w:p>
         </w:tc>
@@ -7348,9 +7688,8 @@
     </w:p>
     <w:p>
       <w:pPr>
-        <w:pStyle w:val="ListParagraph"/>
-        <w:spacing w:line="271" w:lineRule="auto"/>
-        <w:ind w:left="-90" w:firstLine="540"/>
+        <w:spacing w:before="120" w:after="120" w:line="271" w:lineRule="auto"/>
+        <w:ind w:firstLine="630"/>
         <w:jc w:val="both"/>
         <w:rPr>
           <w:rFonts w:ascii="Times New Roman" w:hAnsi="Times New Roman" w:cs="Times New Roman"/>
@@ -7364,14 +7703,66 @@
           <w:sz w:val="28"/>
           <w:szCs w:val="28"/>
         </w:rPr>
-        <w:t xml:space="preserve">Mô tả và mức ưu tiên: </w:t>
+        <w:t>Mô t</w:t>
+      </w:r>
+      <w:r>
+        <w:rPr>
+          <w:rFonts w:ascii="Times New Roman" w:hAnsi="Times New Roman" w:cs="Times New Roman"/>
+          <w:sz w:val="28"/>
+          <w:szCs w:val="28"/>
+        </w:rPr>
+        <w:t>ả</w:t>
+      </w:r>
+      <w:r>
+        <w:rPr>
+          <w:rFonts w:ascii="Times New Roman" w:hAnsi="Times New Roman" w:cs="Times New Roman"/>
+          <w:sz w:val="28"/>
+          <w:szCs w:val="28"/>
+        </w:rPr>
+        <w:t xml:space="preserve">: </w:t>
+      </w:r>
+      <w:r>
+        <w:rPr>
+          <w:rFonts w:ascii="Times New Roman" w:hAnsi="Times New Roman" w:cs="Times New Roman"/>
+          <w:sz w:val="28"/>
+          <w:szCs w:val="28"/>
+        </w:rPr>
+        <w:t xml:space="preserve">Chức năng này cho phép người dùng xem và duyệt những bài viết của các thành viên. Với những bài viết </w:t>
+      </w:r>
+      <w:r>
+        <w:rPr>
+          <w:rFonts w:ascii="Times New Roman" w:hAnsi="Times New Roman" w:cs="Times New Roman"/>
+          <w:sz w:val="28"/>
+          <w:szCs w:val="28"/>
+        </w:rPr>
+        <w:t xml:space="preserve">đã được duyệt thì hiển thị khung màu xanh, ngược lại chưa duyệt thì hiển thị khung màu đỏ. </w:t>
       </w:r>
     </w:p>
     <w:p>
       <w:pPr>
+        <w:spacing w:before="120" w:after="120" w:line="271" w:lineRule="auto"/>
+        <w:ind w:firstLine="630"/>
+        <w:jc w:val="both"/>
+        <w:rPr>
+          <w:rFonts w:ascii="Times New Roman" w:hAnsi="Times New Roman" w:cs="Times New Roman"/>
+          <w:sz w:val="28"/>
+          <w:szCs w:val="28"/>
+        </w:rPr>
+      </w:pPr>
+      <w:r>
+        <w:rPr>
+          <w:rFonts w:ascii="Times New Roman" w:hAnsi="Times New Roman" w:cs="Times New Roman"/>
+          <w:sz w:val="28"/>
+          <w:szCs w:val="28"/>
+        </w:rPr>
+        <w:t>Độ ưu tiên trung bình</w:t>
+      </w:r>
+    </w:p>
+    <w:p>
+      <w:pPr>
         <w:pStyle w:val="ListParagraph"/>
-        <w:spacing w:line="271" w:lineRule="auto"/>
-        <w:ind w:left="-90" w:firstLine="540"/>
+        <w:spacing w:before="120" w:after="120" w:line="271" w:lineRule="auto"/>
+        <w:ind w:left="0" w:firstLine="716"/>
         <w:jc w:val="both"/>
         <w:rPr>
           <w:rFonts w:ascii="Times New Roman" w:hAnsi="Times New Roman" w:cs="Times New Roman"/>
@@ -7386,6 +7777,130 @@
           <w:szCs w:val="28"/>
         </w:rPr>
         <w:t xml:space="preserve">Tác nhân / Chuỗi đáp ứng: </w:t>
+      </w:r>
+      <w:r>
+        <w:rPr>
+          <w:rFonts w:ascii="Times New Roman" w:hAnsi="Times New Roman" w:cs="Times New Roman"/>
+          <w:sz w:val="28"/>
+          <w:szCs w:val="28"/>
+        </w:rPr>
+        <w:t>Quản trị hệ thống</w:t>
+      </w:r>
+      <w:r>
+        <w:rPr>
+          <w:rFonts w:ascii="Times New Roman" w:hAnsi="Times New Roman" w:cs="Times New Roman"/>
+          <w:sz w:val="28"/>
+          <w:szCs w:val="28"/>
+        </w:rPr>
+        <w:t xml:space="preserve"> </w:t>
+      </w:r>
+      <w:r>
+        <w:rPr>
+          <w:rFonts w:ascii="Times New Roman" w:hAnsi="Times New Roman" w:cs="Times New Roman"/>
+          <w:sz w:val="28"/>
+          <w:szCs w:val="28"/>
+        </w:rPr>
+        <w:t xml:space="preserve">sau khi </w:t>
+      </w:r>
+      <w:r>
+        <w:rPr>
+          <w:rFonts w:ascii="Times New Roman" w:hAnsi="Times New Roman" w:cs="Times New Roman"/>
+          <w:sz w:val="28"/>
+          <w:szCs w:val="28"/>
+        </w:rPr>
+        <w:t xml:space="preserve">đăng </w:t>
+      </w:r>
+      <w:r>
+        <w:rPr>
+          <w:rFonts w:ascii="Times New Roman" w:hAnsi="Times New Roman" w:cs="Times New Roman"/>
+          <w:sz w:val="28"/>
+          <w:szCs w:val="28"/>
+        </w:rPr>
+        <w:t>thành công</w:t>
+      </w:r>
+      <w:proofErr w:type="gramStart"/>
+      <w:r>
+        <w:rPr>
+          <w:rFonts w:ascii="Times New Roman" w:hAnsi="Times New Roman" w:cs="Times New Roman"/>
+          <w:sz w:val="28"/>
+          <w:szCs w:val="28"/>
+        </w:rPr>
+        <w:t>,  tiến</w:t>
+      </w:r>
+      <w:proofErr w:type="gramEnd"/>
+      <w:r>
+        <w:rPr>
+          <w:rFonts w:ascii="Times New Roman" w:hAnsi="Times New Roman" w:cs="Times New Roman"/>
+          <w:sz w:val="28"/>
+          <w:szCs w:val="28"/>
+        </w:rPr>
+        <w:t xml:space="preserve"> hành chọn chức năng </w:t>
+      </w:r>
+      <w:r>
+        <w:rPr>
+          <w:rFonts w:ascii="Times New Roman" w:hAnsi="Times New Roman" w:cs="Times New Roman"/>
+          <w:sz w:val="28"/>
+          <w:szCs w:val="28"/>
+          <w:u w:val="single"/>
+        </w:rPr>
+        <w:t xml:space="preserve">Quản lý </w:t>
+      </w:r>
+      <w:r>
+        <w:rPr>
+          <w:rFonts w:ascii="Times New Roman" w:hAnsi="Times New Roman" w:cs="Times New Roman"/>
+          <w:sz w:val="28"/>
+          <w:szCs w:val="28"/>
+          <w:u w:val="single"/>
+        </w:rPr>
+        <w:t>đăng tin</w:t>
+      </w:r>
+      <w:r>
+        <w:rPr>
+          <w:rFonts w:ascii="Times New Roman" w:hAnsi="Times New Roman" w:cs="Times New Roman"/>
+          <w:sz w:val="28"/>
+          <w:szCs w:val="28"/>
+        </w:rPr>
+        <w:t xml:space="preserve">. Sau khi </w:t>
+      </w:r>
+      <w:r>
+        <w:rPr>
+          <w:rFonts w:ascii="Times New Roman" w:hAnsi="Times New Roman" w:cs="Times New Roman"/>
+          <w:sz w:val="28"/>
+          <w:szCs w:val="28"/>
+        </w:rPr>
+        <w:t>thực hiện thao tác Quản trị hệ thống</w:t>
+      </w:r>
+      <w:r>
+        <w:rPr>
+          <w:rFonts w:ascii="Times New Roman" w:hAnsi="Times New Roman" w:cs="Times New Roman"/>
+          <w:sz w:val="28"/>
+          <w:szCs w:val="28"/>
+        </w:rPr>
+        <w:t xml:space="preserve"> chọn </w:t>
+      </w:r>
+      <w:r>
+        <w:rPr>
+          <w:rFonts w:ascii="Times New Roman" w:hAnsi="Times New Roman" w:cs="Times New Roman"/>
+          <w:sz w:val="28"/>
+          <w:szCs w:val="28"/>
+        </w:rPr>
+        <w:t>“duyệt bài”</w:t>
+      </w:r>
+      <w:r>
+        <w:rPr>
+          <w:rFonts w:ascii="Times New Roman" w:hAnsi="Times New Roman" w:cs="Times New Roman"/>
+          <w:sz w:val="28"/>
+          <w:szCs w:val="28"/>
+        </w:rPr>
+        <w:t xml:space="preserve"> sẽ nhận thông báo thành công với thao tác đó</w:t>
+      </w:r>
+      <w:r>
+        <w:rPr>
+          <w:rFonts w:ascii="Times New Roman" w:hAnsi="Times New Roman" w:cs="Times New Roman"/>
+          <w:sz w:val="28"/>
+          <w:szCs w:val="28"/>
+        </w:rPr>
+        <w:t>.</w:t>
       </w:r>
     </w:p>
     <w:tbl>
@@ -7497,10 +8012,10 @@
             <w:r>
               <w:rPr>
                 <w:rFonts w:ascii="Times New Roman" w:hAnsi="Times New Roman" w:cs="Times New Roman"/>
-                <w:b/>
-                <w:sz w:val="26"/>
-              </w:rPr>
-              <w:t>Quản lý đăng tin</w:t>
+                <w:sz w:val="28"/>
+                <w:szCs w:val="28"/>
+              </w:rPr>
+              <w:t>Quản trị hệ thống</w:t>
             </w:r>
           </w:p>
         </w:tc>
@@ -7546,6 +8061,14 @@
                 <w:szCs w:val="28"/>
               </w:rPr>
             </w:pPr>
+            <w:r>
+              <w:rPr>
+                <w:rFonts w:ascii="Times New Roman" w:hAnsi="Times New Roman" w:cs="Times New Roman"/>
+                <w:sz w:val="28"/>
+                <w:szCs w:val="28"/>
+              </w:rPr>
+              <w:t>Admin</w:t>
+            </w:r>
           </w:p>
         </w:tc>
       </w:tr>
@@ -7590,6 +8113,14 @@
                 <w:szCs w:val="28"/>
               </w:rPr>
             </w:pPr>
+            <w:r>
+              <w:rPr>
+                <w:rFonts w:ascii="Times New Roman" w:hAnsi="Times New Roman" w:cs="Times New Roman"/>
+                <w:sz w:val="28"/>
+                <w:szCs w:val="28"/>
+              </w:rPr>
+              <w:t>Đăng nhập thành công người dùng là Admin</w:t>
+            </w:r>
           </w:p>
         </w:tc>
       </w:tr>
@@ -7616,6 +8147,7 @@
                 <w:sz w:val="28"/>
                 <w:szCs w:val="28"/>
               </w:rPr>
+              <w:lastRenderedPageBreak/>
               <w:t>Cách xử lý</w:t>
             </w:r>
           </w:p>
@@ -7634,6 +8166,167 @@
                 <w:szCs w:val="28"/>
               </w:rPr>
             </w:pPr>
+            <w:r>
+              <w:rPr>
+                <w:rFonts w:ascii="Times New Roman" w:hAnsi="Times New Roman" w:cs="Times New Roman"/>
+                <w:sz w:val="28"/>
+                <w:szCs w:val="28"/>
+              </w:rPr>
+              <w:t>Bước 1: Người dùng chọn chức năng “Quản lý đăng tin”</w:t>
+            </w:r>
+            <w:r>
+              <w:rPr>
+                <w:rFonts w:ascii="Times New Roman" w:hAnsi="Times New Roman" w:cs="Times New Roman"/>
+                <w:sz w:val="28"/>
+                <w:szCs w:val="28"/>
+              </w:rPr>
+              <w:t>.</w:t>
+            </w:r>
+          </w:p>
+          <w:p>
+            <w:pPr>
+              <w:spacing w:before="120" w:after="120" w:line="271" w:lineRule="auto"/>
+              <w:jc w:val="both"/>
+              <w:rPr>
+                <w:rFonts w:ascii="Times New Roman" w:hAnsi="Times New Roman" w:cs="Times New Roman"/>
+                <w:sz w:val="28"/>
+                <w:szCs w:val="28"/>
+              </w:rPr>
+            </w:pPr>
+            <w:r>
+              <w:rPr>
+                <w:rFonts w:ascii="Times New Roman" w:hAnsi="Times New Roman" w:cs="Times New Roman"/>
+                <w:sz w:val="28"/>
+                <w:szCs w:val="28"/>
+              </w:rPr>
+              <w:t xml:space="preserve">Bước 2: </w:t>
+            </w:r>
+            <w:r>
+              <w:rPr>
+                <w:rFonts w:ascii="Times New Roman" w:hAnsi="Times New Roman" w:cs="Times New Roman"/>
+                <w:sz w:val="28"/>
+                <w:szCs w:val="28"/>
+              </w:rPr>
+              <w:t xml:space="preserve">Website hiển </w:t>
+            </w:r>
+            <w:r>
+              <w:rPr>
+                <w:rFonts w:ascii="Times New Roman" w:hAnsi="Times New Roman" w:cs="Times New Roman"/>
+                <w:sz w:val="28"/>
+                <w:szCs w:val="28"/>
+              </w:rPr>
+              <w:t>thị một số tiêu đề cùng một phần nội dung bài viế</w:t>
+            </w:r>
+            <w:r>
+              <w:rPr>
+                <w:rFonts w:ascii="Times New Roman" w:hAnsi="Times New Roman" w:cs="Times New Roman"/>
+                <w:sz w:val="28"/>
+                <w:szCs w:val="28"/>
+              </w:rPr>
+              <w:t>t theo thời gian đăng tin.</w:t>
+            </w:r>
+          </w:p>
+          <w:p>
+            <w:pPr>
+              <w:spacing w:before="120" w:after="120" w:line="271" w:lineRule="auto"/>
+              <w:jc w:val="both"/>
+              <w:rPr>
+                <w:rFonts w:ascii="Times New Roman" w:hAnsi="Times New Roman" w:cs="Times New Roman"/>
+                <w:sz w:val="28"/>
+                <w:szCs w:val="28"/>
+              </w:rPr>
+            </w:pPr>
+            <w:r>
+              <w:rPr>
+                <w:rFonts w:ascii="Times New Roman" w:hAnsi="Times New Roman" w:cs="Times New Roman"/>
+                <w:sz w:val="28"/>
+                <w:szCs w:val="28"/>
+              </w:rPr>
+              <w:t xml:space="preserve">Bước 3: Người dùng chọn chức năng “duyệt” để </w:t>
+            </w:r>
+            <w:r>
+              <w:rPr>
+                <w:rFonts w:ascii="Times New Roman" w:hAnsi="Times New Roman" w:cs="Times New Roman"/>
+                <w:sz w:val="28"/>
+                <w:szCs w:val="28"/>
+              </w:rPr>
+              <w:t>đăng tin bài viết lên webside.</w:t>
+            </w:r>
+          </w:p>
+          <w:p>
+            <w:pPr>
+              <w:spacing w:before="120" w:after="120" w:line="271" w:lineRule="auto"/>
+              <w:jc w:val="both"/>
+              <w:rPr>
+                <w:rFonts w:ascii="Times New Roman" w:hAnsi="Times New Roman" w:cs="Times New Roman"/>
+                <w:sz w:val="28"/>
+                <w:szCs w:val="28"/>
+              </w:rPr>
+            </w:pPr>
+            <w:r>
+              <w:rPr>
+                <w:rFonts w:ascii="Times New Roman" w:hAnsi="Times New Roman" w:cs="Times New Roman"/>
+                <w:sz w:val="28"/>
+                <w:szCs w:val="28"/>
+              </w:rPr>
+              <w:t xml:space="preserve">Bước 4: </w:t>
+            </w:r>
+            <w:r>
+              <w:rPr>
+                <w:rFonts w:ascii="Times New Roman" w:hAnsi="Times New Roman" w:cs="Times New Roman"/>
+                <w:sz w:val="28"/>
+                <w:szCs w:val="28"/>
+              </w:rPr>
+              <w:t>Website</w:t>
+            </w:r>
+            <w:r>
+              <w:rPr>
+                <w:rFonts w:ascii="Times New Roman" w:hAnsi="Times New Roman" w:cs="Times New Roman"/>
+                <w:sz w:val="28"/>
+                <w:szCs w:val="28"/>
+              </w:rPr>
+              <w:t xml:space="preserve"> </w:t>
+            </w:r>
+            <w:r>
+              <w:rPr>
+                <w:rFonts w:ascii="Times New Roman" w:hAnsi="Times New Roman" w:cs="Times New Roman"/>
+                <w:sz w:val="28"/>
+                <w:szCs w:val="28"/>
+              </w:rPr>
+              <w:t>thông báo thành công và</w:t>
+            </w:r>
+            <w:r>
+              <w:rPr>
+                <w:rFonts w:ascii="Times New Roman" w:hAnsi="Times New Roman" w:cs="Times New Roman"/>
+                <w:sz w:val="28"/>
+                <w:szCs w:val="28"/>
+              </w:rPr>
+              <w:t xml:space="preserve"> bài viết vừa được duyệt</w:t>
+            </w:r>
+            <w:r>
+              <w:rPr>
+                <w:rFonts w:ascii="Times New Roman" w:hAnsi="Times New Roman" w:cs="Times New Roman"/>
+                <w:sz w:val="28"/>
+                <w:szCs w:val="28"/>
+              </w:rPr>
+              <w:t xml:space="preserve"> </w:t>
+            </w:r>
+            <w:r>
+              <w:rPr>
+                <w:rFonts w:ascii="Times New Roman" w:hAnsi="Times New Roman" w:cs="Times New Roman"/>
+                <w:sz w:val="28"/>
+                <w:szCs w:val="28"/>
+              </w:rPr>
+              <w:t>hiển thị</w:t>
+            </w:r>
+            <w:r>
+              <w:rPr>
+                <w:rFonts w:ascii="Times New Roman" w:hAnsi="Times New Roman" w:cs="Times New Roman"/>
+                <w:sz w:val="28"/>
+                <w:szCs w:val="28"/>
+              </w:rPr>
+              <w:t xml:space="preserve"> lên trang đăng tin.</w:t>
+            </w:r>
           </w:p>
         </w:tc>
       </w:tr>
@@ -7660,6 +8353,180 @@
                 <w:sz w:val="28"/>
                 <w:szCs w:val="28"/>
               </w:rPr>
+              <w:t>Xử lý ngoài luồng</w:t>
+            </w:r>
+          </w:p>
+        </w:tc>
+        <w:tc>
+          <w:tcPr>
+            <w:tcW w:w="7049" w:type="dxa"/>
+          </w:tcPr>
+          <w:p>
+            <w:pPr>
+              <w:spacing w:before="120" w:after="120" w:line="271" w:lineRule="auto"/>
+              <w:jc w:val="both"/>
+              <w:rPr>
+                <w:rFonts w:ascii="Times New Roman" w:hAnsi="Times New Roman" w:cs="Times New Roman"/>
+                <w:sz w:val="28"/>
+                <w:szCs w:val="28"/>
+              </w:rPr>
+            </w:pPr>
+            <w:r>
+              <w:rPr>
+                <w:rFonts w:ascii="Times New Roman" w:hAnsi="Times New Roman" w:cs="Times New Roman"/>
+                <w:sz w:val="28"/>
+                <w:szCs w:val="28"/>
+              </w:rPr>
+              <w:t xml:space="preserve">Bước 3.1: </w:t>
+            </w:r>
+          </w:p>
+          <w:p>
+            <w:pPr>
+              <w:pStyle w:val="ListParagraph"/>
+              <w:numPr>
+                <w:ilvl w:val="0"/>
+                <w:numId w:val="41"/>
+              </w:numPr>
+              <w:spacing w:before="120" w:after="120" w:line="271" w:lineRule="auto"/>
+              <w:jc w:val="both"/>
+              <w:rPr>
+                <w:rFonts w:ascii="Times New Roman" w:hAnsi="Times New Roman" w:cs="Times New Roman"/>
+                <w:sz w:val="28"/>
+                <w:szCs w:val="28"/>
+              </w:rPr>
+            </w:pPr>
+            <w:r>
+              <w:rPr>
+                <w:rFonts w:ascii="Times New Roman" w:hAnsi="Times New Roman" w:cs="Times New Roman"/>
+                <w:sz w:val="28"/>
+                <w:szCs w:val="28"/>
+              </w:rPr>
+              <w:t>Người dùng chọn chức năng “xóa”</w:t>
+            </w:r>
+          </w:p>
+          <w:p>
+            <w:pPr>
+              <w:pStyle w:val="ListParagraph"/>
+              <w:numPr>
+                <w:ilvl w:val="0"/>
+                <w:numId w:val="41"/>
+              </w:numPr>
+              <w:spacing w:before="120" w:after="120" w:line="271" w:lineRule="auto"/>
+              <w:jc w:val="both"/>
+              <w:rPr>
+                <w:rFonts w:ascii="Times New Roman" w:hAnsi="Times New Roman" w:cs="Times New Roman"/>
+                <w:sz w:val="28"/>
+                <w:szCs w:val="28"/>
+              </w:rPr>
+            </w:pPr>
+            <w:r>
+              <w:rPr>
+                <w:rFonts w:ascii="Times New Roman" w:hAnsi="Times New Roman" w:cs="Times New Roman"/>
+                <w:sz w:val="28"/>
+                <w:szCs w:val="28"/>
+              </w:rPr>
+              <w:t>Hệ thống yêu cầu người dùng nhập lý do xóa (có thể bỏ trống)</w:t>
+            </w:r>
+          </w:p>
+          <w:p>
+            <w:pPr>
+              <w:pStyle w:val="ListParagraph"/>
+              <w:numPr>
+                <w:ilvl w:val="0"/>
+                <w:numId w:val="41"/>
+              </w:numPr>
+              <w:spacing w:before="120" w:after="120" w:line="271" w:lineRule="auto"/>
+              <w:jc w:val="both"/>
+              <w:rPr>
+                <w:rFonts w:ascii="Times New Roman" w:hAnsi="Times New Roman" w:cs="Times New Roman"/>
+                <w:sz w:val="28"/>
+                <w:szCs w:val="28"/>
+              </w:rPr>
+            </w:pPr>
+            <w:r>
+              <w:rPr>
+                <w:rFonts w:ascii="Times New Roman" w:hAnsi="Times New Roman" w:cs="Times New Roman"/>
+                <w:sz w:val="28"/>
+                <w:szCs w:val="28"/>
+              </w:rPr>
+              <w:t>Người dùng chọn chức năng “đồng ý”</w:t>
+            </w:r>
+          </w:p>
+          <w:p>
+            <w:pPr>
+              <w:pStyle w:val="ListParagraph"/>
+              <w:numPr>
+                <w:ilvl w:val="0"/>
+                <w:numId w:val="41"/>
+              </w:numPr>
+              <w:spacing w:before="120" w:after="120" w:line="271" w:lineRule="auto"/>
+              <w:jc w:val="both"/>
+              <w:rPr>
+                <w:rFonts w:ascii="Times New Roman" w:hAnsi="Times New Roman" w:cs="Times New Roman"/>
+                <w:sz w:val="28"/>
+                <w:szCs w:val="28"/>
+              </w:rPr>
+            </w:pPr>
+            <w:r>
+              <w:rPr>
+                <w:rFonts w:ascii="Times New Roman" w:hAnsi="Times New Roman" w:cs="Times New Roman"/>
+                <w:sz w:val="28"/>
+                <w:szCs w:val="28"/>
+              </w:rPr>
+              <w:t xml:space="preserve">Hệ thống hiển thị thông báo thành công </w:t>
+            </w:r>
+            <w:proofErr w:type="gramStart"/>
+            <w:r>
+              <w:rPr>
+                <w:rFonts w:ascii="Times New Roman" w:hAnsi="Times New Roman" w:cs="Times New Roman"/>
+                <w:sz w:val="28"/>
+                <w:szCs w:val="28"/>
+              </w:rPr>
+              <w:t xml:space="preserve">và </w:t>
+            </w:r>
+            <w:r>
+              <w:rPr>
+                <w:rFonts w:ascii="Times New Roman" w:hAnsi="Times New Roman" w:cs="Times New Roman"/>
+                <w:sz w:val="28"/>
+                <w:szCs w:val="28"/>
+              </w:rPr>
+              <w:t xml:space="preserve"> gửi</w:t>
+            </w:r>
+            <w:proofErr w:type="gramEnd"/>
+            <w:r>
+              <w:rPr>
+                <w:rFonts w:ascii="Times New Roman" w:hAnsi="Times New Roman" w:cs="Times New Roman"/>
+                <w:sz w:val="28"/>
+                <w:szCs w:val="28"/>
+              </w:rPr>
+              <w:t xml:space="preserve"> thông báo bài viết đã bị xóa và lý do xóa cho thành viên đó.</w:t>
+            </w:r>
+          </w:p>
+        </w:tc>
+      </w:tr>
+      <w:tr>
+        <w:tc>
+          <w:tcPr>
+            <w:tcW w:w="2509" w:type="dxa"/>
+          </w:tcPr>
+          <w:p>
+            <w:pPr>
+              <w:spacing w:before="120" w:after="120" w:line="271" w:lineRule="auto"/>
+              <w:jc w:val="both"/>
+              <w:rPr>
+                <w:rFonts w:ascii="Times New Roman" w:hAnsi="Times New Roman" w:cs="Times New Roman"/>
+                <w:b/>
+                <w:sz w:val="28"/>
+                <w:szCs w:val="28"/>
+              </w:rPr>
+            </w:pPr>
+            <w:r>
+              <w:rPr>
+                <w:rFonts w:ascii="Times New Roman" w:hAnsi="Times New Roman" w:cs="Times New Roman"/>
+                <w:b/>
+                <w:sz w:val="28"/>
+                <w:szCs w:val="28"/>
+              </w:rPr>
               <w:t>Kết quả</w:t>
             </w:r>
           </w:p>
@@ -7678,6 +8545,30 @@
                 <w:szCs w:val="28"/>
               </w:rPr>
             </w:pPr>
+            <w:r>
+              <w:rPr>
+                <w:rFonts w:ascii="Times New Roman" w:hAnsi="Times New Roman" w:cs="Times New Roman"/>
+                <w:sz w:val="28"/>
+                <w:szCs w:val="28"/>
+              </w:rPr>
+              <w:t xml:space="preserve">Bài viết được hiển thị lên website hay bị xóa tùy theo chức năng mà </w:t>
+            </w:r>
+            <w:r>
+              <w:rPr>
+                <w:rFonts w:ascii="Times New Roman" w:hAnsi="Times New Roman" w:cs="Times New Roman"/>
+                <w:sz w:val="28"/>
+                <w:szCs w:val="28"/>
+              </w:rPr>
+              <w:t>Quản trị hệ thống</w:t>
+            </w:r>
+            <w:r>
+              <w:rPr>
+                <w:rFonts w:ascii="Times New Roman" w:hAnsi="Times New Roman" w:cs="Times New Roman"/>
+                <w:sz w:val="28"/>
+                <w:szCs w:val="28"/>
+              </w:rPr>
+              <w:t xml:space="preserve"> sử dụng</w:t>
+            </w:r>
           </w:p>
         </w:tc>
       </w:tr>
@@ -7717,9 +8608,6 @@
           </w:tcPr>
           <w:p>
             <w:pPr>
-              <w:tabs>
-                <w:tab w:val="left" w:pos="6450"/>
-              </w:tabs>
               <w:spacing w:before="120" w:after="120" w:line="271" w:lineRule="auto"/>
               <w:jc w:val="both"/>
               <w:rPr>
@@ -7728,6 +8616,14 @@
                 <w:szCs w:val="28"/>
               </w:rPr>
             </w:pPr>
+            <w:r>
+              <w:rPr>
+                <w:rFonts w:ascii="Times New Roman" w:hAnsi="Times New Roman" w:cs="Times New Roman"/>
+                <w:sz w:val="28"/>
+                <w:szCs w:val="28"/>
+              </w:rPr>
+              <w:t xml:space="preserve">Với những bài viết đã được duyệt thì hiển thị khung màu xanh, ngược lại chưa duyệt thì hiển thị khung màu đỏ. </w:t>
+            </w:r>
           </w:p>
         </w:tc>
       </w:tr>
@@ -7753,6 +8649,7 @@
       <w:bookmarkStart w:id="66" w:name="_Toc372110176"/>
       <w:bookmarkStart w:id="67" w:name="_Toc372110687"/>
       <w:bookmarkStart w:id="68" w:name="_Toc372110933"/>
+      <w:proofErr w:type="gramStart"/>
       <w:r>
         <w:rPr>
           <w:rFonts w:cs="Times New Roman"/>
@@ -7763,7 +8660,14 @@
         <w:rPr>
           <w:rFonts w:cs="Times New Roman"/>
         </w:rPr>
-        <w:t xml:space="preserve"> Tính năng </w:t>
+        <w:t xml:space="preserve"> Tính</w:t>
+      </w:r>
+      <w:proofErr w:type="gramEnd"/>
+      <w:r>
+        <w:rPr>
+          <w:rFonts w:cs="Times New Roman"/>
+        </w:rPr>
+        <w:t xml:space="preserve"> năng </w:t>
       </w:r>
       <w:bookmarkEnd w:id="66"/>
       <w:bookmarkEnd w:id="67"/>
@@ -7824,13 +8728,13 @@
         <w:tblLook w:val="04A0" w:firstRow="1" w:lastRow="0" w:firstColumn="1" w:lastColumn="0" w:noHBand="0" w:noVBand="1"/>
       </w:tblPr>
       <w:tblGrid>
-        <w:gridCol w:w="1801"/>
-        <w:gridCol w:w="7757"/>
+        <w:gridCol w:w="2538"/>
+        <w:gridCol w:w="7020"/>
       </w:tblGrid>
       <w:tr>
         <w:tc>
           <w:tcPr>
-            <w:tcW w:w="1801" w:type="dxa"/>
+            <w:tcW w:w="2538" w:type="dxa"/>
           </w:tcPr>
           <w:p>
             <w:pPr>
@@ -7856,7 +8760,7 @@
         </w:tc>
         <w:tc>
           <w:tcPr>
-            <w:tcW w:w="7757" w:type="dxa"/>
+            <w:tcW w:w="7020" w:type="dxa"/>
           </w:tcPr>
           <w:p>
             <w:pPr>
@@ -7884,7 +8788,7 @@
       <w:tr>
         <w:tc>
           <w:tcPr>
-            <w:tcW w:w="1801" w:type="dxa"/>
+            <w:tcW w:w="2538" w:type="dxa"/>
           </w:tcPr>
           <w:p>
             <w:pPr>
@@ -7909,7 +8813,7 @@
         </w:tc>
         <w:tc>
           <w:tcPr>
-            <w:tcW w:w="7757" w:type="dxa"/>
+            <w:tcW w:w="7020" w:type="dxa"/>
           </w:tcPr>
           <w:p>
             <w:pPr>
@@ -7922,13 +8826,21 @@
                 <w:szCs w:val="28"/>
               </w:rPr>
             </w:pPr>
+            <w:r>
+              <w:rPr>
+                <w:rFonts w:ascii="Times New Roman" w:hAnsi="Times New Roman" w:cs="Times New Roman"/>
+                <w:sz w:val="28"/>
+                <w:szCs w:val="28"/>
+              </w:rPr>
+              <w:t>Cập nhật thông tin cá nhân</w:t>
+            </w:r>
           </w:p>
         </w:tc>
       </w:tr>
       <w:tr>
         <w:tc>
           <w:tcPr>
-            <w:tcW w:w="1801" w:type="dxa"/>
+            <w:tcW w:w="2538" w:type="dxa"/>
           </w:tcPr>
           <w:p>
             <w:pPr>
@@ -7953,7 +8865,7 @@
         </w:tc>
         <w:tc>
           <w:tcPr>
-            <w:tcW w:w="7757" w:type="dxa"/>
+            <w:tcW w:w="7020" w:type="dxa"/>
           </w:tcPr>
           <w:p>
             <w:pPr>
@@ -7965,13 +8877,21 @@
                 <w:szCs w:val="28"/>
               </w:rPr>
             </w:pPr>
+            <w:r>
+              <w:rPr>
+                <w:rFonts w:ascii="Times New Roman" w:hAnsi="Times New Roman" w:cs="Times New Roman"/>
+                <w:sz w:val="28"/>
+                <w:szCs w:val="28"/>
+              </w:rPr>
+              <w:t>Admin, thành viên của website</w:t>
+            </w:r>
           </w:p>
         </w:tc>
       </w:tr>
       <w:tr>
         <w:tc>
           <w:tcPr>
-            <w:tcW w:w="1801" w:type="dxa"/>
+            <w:tcW w:w="2538" w:type="dxa"/>
           </w:tcPr>
           <w:p>
             <w:pPr>
@@ -7996,7 +8916,7 @@
         </w:tc>
         <w:tc>
           <w:tcPr>
-            <w:tcW w:w="7757" w:type="dxa"/>
+            <w:tcW w:w="7020" w:type="dxa"/>
           </w:tcPr>
           <w:p>
             <w:pPr>
@@ -8008,6 +8928,14 @@
                 <w:szCs w:val="28"/>
               </w:rPr>
             </w:pPr>
+            <w:r>
+              <w:rPr>
+                <w:rFonts w:ascii="Times New Roman" w:hAnsi="Times New Roman" w:cs="Times New Roman"/>
+                <w:sz w:val="28"/>
+                <w:szCs w:val="28"/>
+              </w:rPr>
+              <w:t>Đăng nhập thành công vào website</w:t>
+            </w:r>
           </w:p>
         </w:tc>
       </w:tr>
@@ -8017,7 +8945,7 @@
         </w:trPr>
         <w:tc>
           <w:tcPr>
-            <w:tcW w:w="1801" w:type="dxa"/>
+            <w:tcW w:w="2538" w:type="dxa"/>
           </w:tcPr>
           <w:p>
             <w:pPr>
@@ -8037,13 +8965,14 @@
                 <w:sz w:val="28"/>
                 <w:szCs w:val="28"/>
               </w:rPr>
+              <w:lastRenderedPageBreak/>
               <w:t>Cách xử lý</w:t>
             </w:r>
           </w:p>
         </w:tc>
         <w:tc>
           <w:tcPr>
-            <w:tcW w:w="7757" w:type="dxa"/>
+            <w:tcW w:w="7020" w:type="dxa"/>
           </w:tcPr>
           <w:p>
             <w:pPr>
@@ -8058,13 +8987,111 @@
                 <w:szCs w:val="28"/>
               </w:rPr>
             </w:pPr>
+            <w:r>
+              <w:rPr>
+                <w:rFonts w:ascii="Times New Roman" w:hAnsi="Times New Roman" w:cs="Times New Roman"/>
+                <w:sz w:val="28"/>
+                <w:szCs w:val="28"/>
+              </w:rPr>
+              <w:t>Bước 1: Người dùng chọn chức năng “sửa thông tin cá nhân”.</w:t>
+            </w:r>
+          </w:p>
+          <w:p>
+            <w:pPr>
+              <w:tabs>
+                <w:tab w:val="left" w:pos="6450"/>
+              </w:tabs>
+              <w:spacing w:before="120" w:after="120" w:line="271" w:lineRule="auto"/>
+              <w:jc w:val="both"/>
+              <w:rPr>
+                <w:rFonts w:ascii="Times New Roman" w:hAnsi="Times New Roman" w:cs="Times New Roman"/>
+                <w:sz w:val="28"/>
+                <w:szCs w:val="28"/>
+              </w:rPr>
+            </w:pPr>
+            <w:r>
+              <w:rPr>
+                <w:rFonts w:ascii="Times New Roman" w:hAnsi="Times New Roman" w:cs="Times New Roman"/>
+                <w:sz w:val="28"/>
+                <w:szCs w:val="28"/>
+              </w:rPr>
+              <w:t xml:space="preserve">Bước 2: </w:t>
+            </w:r>
+            <w:r>
+              <w:rPr>
+                <w:rFonts w:ascii="Times New Roman" w:hAnsi="Times New Roman" w:cs="Times New Roman"/>
+                <w:sz w:val="28"/>
+                <w:szCs w:val="28"/>
+              </w:rPr>
+              <w:t>Website</w:t>
+            </w:r>
+            <w:r>
+              <w:rPr>
+                <w:rFonts w:ascii="Times New Roman" w:hAnsi="Times New Roman" w:cs="Times New Roman"/>
+                <w:sz w:val="28"/>
+                <w:szCs w:val="28"/>
+              </w:rPr>
+              <w:t xml:space="preserve"> hiển thị nội dung cho người dùng sửa.</w:t>
+            </w:r>
+          </w:p>
+          <w:p>
+            <w:pPr>
+              <w:tabs>
+                <w:tab w:val="left" w:pos="6450"/>
+              </w:tabs>
+              <w:spacing w:before="120" w:after="120" w:line="271" w:lineRule="auto"/>
+              <w:jc w:val="both"/>
+              <w:rPr>
+                <w:rFonts w:ascii="Times New Roman" w:hAnsi="Times New Roman" w:cs="Times New Roman"/>
+                <w:sz w:val="28"/>
+                <w:szCs w:val="28"/>
+              </w:rPr>
+            </w:pPr>
+            <w:r>
+              <w:rPr>
+                <w:rFonts w:ascii="Times New Roman" w:hAnsi="Times New Roman" w:cs="Times New Roman"/>
+                <w:sz w:val="28"/>
+                <w:szCs w:val="28"/>
+              </w:rPr>
+              <w:t>Bước 3: Người dùng nhập thông tin cần sửa và chọn chức năng “lưu”.</w:t>
+            </w:r>
+          </w:p>
+          <w:p>
+            <w:pPr>
+              <w:tabs>
+                <w:tab w:val="left" w:pos="6450"/>
+              </w:tabs>
+              <w:spacing w:before="120" w:after="120" w:line="271" w:lineRule="auto"/>
+              <w:jc w:val="both"/>
+              <w:rPr>
+                <w:rFonts w:ascii="Times New Roman" w:hAnsi="Times New Roman" w:cs="Times New Roman"/>
+                <w:sz w:val="28"/>
+                <w:szCs w:val="28"/>
+              </w:rPr>
+            </w:pPr>
+            <w:r>
+              <w:rPr>
+                <w:rFonts w:ascii="Times New Roman" w:hAnsi="Times New Roman" w:cs="Times New Roman"/>
+                <w:sz w:val="28"/>
+                <w:szCs w:val="28"/>
+              </w:rPr>
+              <w:t xml:space="preserve">Bước 4: Hệ thống hiển thị </w:t>
+            </w:r>
+            <w:r>
+              <w:rPr>
+                <w:rFonts w:ascii="Times New Roman" w:hAnsi="Times New Roman" w:cs="Times New Roman"/>
+                <w:sz w:val="28"/>
+                <w:szCs w:val="28"/>
+              </w:rPr>
+              <w:t>thông báo cập nhật thành công.</w:t>
+            </w:r>
           </w:p>
         </w:tc>
       </w:tr>
       <w:tr>
         <w:tc>
           <w:tcPr>
-            <w:tcW w:w="1801" w:type="dxa"/>
+            <w:tcW w:w="2538" w:type="dxa"/>
           </w:tcPr>
           <w:p>
             <w:pPr>
@@ -8084,13 +9111,145 @@
                 <w:sz w:val="28"/>
                 <w:szCs w:val="28"/>
               </w:rPr>
+              <w:t>Xử lý ngoài luồng</w:t>
+            </w:r>
+          </w:p>
+        </w:tc>
+        <w:tc>
+          <w:tcPr>
+            <w:tcW w:w="7020" w:type="dxa"/>
+          </w:tcPr>
+          <w:p>
+            <w:pPr>
+              <w:spacing w:before="120" w:after="120" w:line="271" w:lineRule="auto"/>
+              <w:jc w:val="both"/>
+              <w:rPr>
+                <w:rFonts w:ascii="Times New Roman" w:hAnsi="Times New Roman" w:cs="Times New Roman"/>
+                <w:sz w:val="28"/>
+                <w:szCs w:val="28"/>
+              </w:rPr>
+            </w:pPr>
+            <w:r>
+              <w:rPr>
+                <w:rFonts w:ascii="Times New Roman" w:hAnsi="Times New Roman" w:cs="Times New Roman"/>
+                <w:sz w:val="28"/>
+                <w:szCs w:val="28"/>
+              </w:rPr>
+              <w:t xml:space="preserve">Bước 3.1: </w:t>
+            </w:r>
+          </w:p>
+          <w:p>
+            <w:pPr>
+              <w:pStyle w:val="ListParagraph"/>
+              <w:numPr>
+                <w:ilvl w:val="0"/>
+                <w:numId w:val="41"/>
+              </w:numPr>
+              <w:spacing w:before="120" w:after="120" w:line="271" w:lineRule="auto"/>
+              <w:jc w:val="both"/>
+              <w:rPr>
+                <w:rFonts w:ascii="Times New Roman" w:hAnsi="Times New Roman" w:cs="Times New Roman"/>
+                <w:sz w:val="28"/>
+                <w:szCs w:val="28"/>
+              </w:rPr>
+            </w:pPr>
+            <w:r>
+              <w:rPr>
+                <w:rFonts w:ascii="Times New Roman" w:hAnsi="Times New Roman" w:cs="Times New Roman"/>
+                <w:sz w:val="28"/>
+                <w:szCs w:val="28"/>
+              </w:rPr>
+              <w:t>Người dùng chọn chức năng “</w:t>
+            </w:r>
+            <w:r>
+              <w:rPr>
+                <w:rFonts w:ascii="Times New Roman" w:hAnsi="Times New Roman" w:cs="Times New Roman"/>
+                <w:sz w:val="28"/>
+                <w:szCs w:val="28"/>
+              </w:rPr>
+              <w:t>làm mới</w:t>
+            </w:r>
+            <w:r>
+              <w:rPr>
+                <w:rFonts w:ascii="Times New Roman" w:hAnsi="Times New Roman" w:cs="Times New Roman"/>
+                <w:sz w:val="28"/>
+                <w:szCs w:val="28"/>
+              </w:rPr>
+              <w:t>”</w:t>
+            </w:r>
+            <w:r>
+              <w:rPr>
+                <w:rFonts w:ascii="Times New Roman" w:hAnsi="Times New Roman" w:cs="Times New Roman"/>
+                <w:sz w:val="28"/>
+                <w:szCs w:val="28"/>
+              </w:rPr>
+              <w:t>.</w:t>
+            </w:r>
+          </w:p>
+          <w:p>
+            <w:pPr>
+              <w:pStyle w:val="ListParagraph"/>
+              <w:numPr>
+                <w:ilvl w:val="0"/>
+                <w:numId w:val="41"/>
+              </w:numPr>
+              <w:spacing w:before="120" w:after="120" w:line="271" w:lineRule="auto"/>
+              <w:jc w:val="both"/>
+              <w:rPr>
+                <w:rFonts w:ascii="Times New Roman" w:hAnsi="Times New Roman" w:cs="Times New Roman"/>
+                <w:sz w:val="28"/>
+                <w:szCs w:val="28"/>
+              </w:rPr>
+            </w:pPr>
+            <w:r>
+              <w:rPr>
+                <w:rFonts w:ascii="Times New Roman" w:hAnsi="Times New Roman" w:cs="Times New Roman"/>
+                <w:sz w:val="28"/>
+                <w:szCs w:val="28"/>
+              </w:rPr>
+              <w:t xml:space="preserve">Hệ thống </w:t>
+            </w:r>
+            <w:r>
+              <w:rPr>
+                <w:rFonts w:ascii="Times New Roman" w:hAnsi="Times New Roman" w:cs="Times New Roman"/>
+                <w:sz w:val="28"/>
+                <w:szCs w:val="28"/>
+              </w:rPr>
+              <w:t>xóa hết những thông tin mà ngưởi dùng nhập trước đó.</w:t>
+            </w:r>
+          </w:p>
+        </w:tc>
+      </w:tr>
+      <w:tr>
+        <w:tc>
+          <w:tcPr>
+            <w:tcW w:w="2538" w:type="dxa"/>
+          </w:tcPr>
+          <w:p>
+            <w:pPr>
+              <w:spacing w:before="120" w:after="120" w:line="271" w:lineRule="auto"/>
+              <w:jc w:val="both"/>
+              <w:rPr>
+                <w:rFonts w:ascii="Times New Roman" w:hAnsi="Times New Roman" w:cs="Times New Roman"/>
+                <w:b/>
+                <w:sz w:val="28"/>
+                <w:szCs w:val="28"/>
+              </w:rPr>
+            </w:pPr>
+            <w:r>
+              <w:rPr>
+                <w:rFonts w:ascii="Times New Roman" w:hAnsi="Times New Roman" w:cs="Times New Roman"/>
+                <w:b/>
+                <w:sz w:val="28"/>
+                <w:szCs w:val="28"/>
+              </w:rPr>
               <w:t>Kết quả</w:t>
             </w:r>
           </w:p>
         </w:tc>
         <w:tc>
           <w:tcPr>
-            <w:tcW w:w="7757" w:type="dxa"/>
+            <w:tcW w:w="7020" w:type="dxa"/>
           </w:tcPr>
           <w:p>
             <w:pPr>
@@ -8102,6 +9261,14 @@
                 <w:szCs w:val="28"/>
               </w:rPr>
             </w:pPr>
+            <w:r>
+              <w:rPr>
+                <w:rFonts w:ascii="Times New Roman" w:hAnsi="Times New Roman" w:cs="Times New Roman"/>
+                <w:sz w:val="28"/>
+                <w:szCs w:val="28"/>
+              </w:rPr>
+              <w:t>Thông tin của người dùng được cập nhật.</w:t>
+            </w:r>
           </w:p>
         </w:tc>
       </w:tr>
@@ -8111,7 +9278,7 @@
         </w:trPr>
         <w:tc>
           <w:tcPr>
-            <w:tcW w:w="1801" w:type="dxa"/>
+            <w:tcW w:w="2538" w:type="dxa"/>
           </w:tcPr>
           <w:p>
             <w:pPr>
@@ -8137,7 +9304,7 @@
         </w:tc>
         <w:tc>
           <w:tcPr>
-            <w:tcW w:w="7757" w:type="dxa"/>
+            <w:tcW w:w="7020" w:type="dxa"/>
           </w:tcPr>
           <w:p>
             <w:pPr>
@@ -8152,6 +9319,42 @@
                 <w:szCs w:val="28"/>
               </w:rPr>
             </w:pPr>
+            <w:r>
+              <w:rPr>
+                <w:rFonts w:ascii="Times New Roman" w:hAnsi="Times New Roman" w:cs="Times New Roman"/>
+                <w:sz w:val="28"/>
+                <w:szCs w:val="28"/>
+              </w:rPr>
+              <w:t>Nội dung thông tin cập nhật không chứa</w:t>
+            </w:r>
+            <w:r>
+              <w:rPr>
+                <w:rFonts w:ascii="Times New Roman" w:hAnsi="Times New Roman" w:cs="Times New Roman"/>
+                <w:sz w:val="28"/>
+                <w:szCs w:val="28"/>
+              </w:rPr>
+              <w:t xml:space="preserve"> kí tự đặc biệt bao gồm: </w:t>
+            </w:r>
+            <w:proofErr w:type="gramStart"/>
+            <w:r>
+              <w:rPr>
+                <w:rFonts w:ascii="Times New Roman" w:hAnsi="Times New Roman" w:cs="Times New Roman"/>
+                <w:sz w:val="28"/>
+                <w:szCs w:val="28"/>
+              </w:rPr>
+              <w:t>“ ”</w:t>
+            </w:r>
+            <w:proofErr w:type="gramEnd"/>
+            <w:r>
+              <w:rPr>
+                <w:rFonts w:ascii="Times New Roman" w:hAnsi="Times New Roman" w:cs="Times New Roman"/>
+                <w:sz w:val="28"/>
+                <w:szCs w:val="28"/>
+              </w:rPr>
+              <w:t>,,!,@,#,$,%,^,&amp;,*,(,),=,-,[,]</w:t>
+            </w:r>
+            <w:bookmarkStart w:id="69" w:name="_GoBack"/>
+            <w:bookmarkEnd w:id="69"/>
           </w:p>
         </w:tc>
       </w:tr>
@@ -8169,9 +9372,9 @@
         </w:rPr>
         <w:t xml:space="preserve"> </w:t>
       </w:r>
-      <w:bookmarkStart w:id="69" w:name="_Toc372110177"/>
-      <w:bookmarkStart w:id="70" w:name="_Toc372110688"/>
-      <w:bookmarkStart w:id="71" w:name="_Toc372110934"/>
+      <w:bookmarkStart w:id="70" w:name="_Toc372110177"/>
+      <w:bookmarkStart w:id="71" w:name="_Toc372110688"/>
+      <w:bookmarkStart w:id="72" w:name="_Toc372110934"/>
       <w:r>
         <w:rPr>
           <w:rFonts w:cs="Times New Roman"/>
@@ -8184,9 +9387,9 @@
         </w:rPr>
         <w:t xml:space="preserve">Tính năng </w:t>
       </w:r>
-      <w:bookmarkEnd w:id="69"/>
       <w:bookmarkEnd w:id="70"/>
       <w:bookmarkEnd w:id="71"/>
+      <w:bookmarkEnd w:id="72"/>
       <w:r>
         <w:rPr>
           <w:rFonts w:cs="Times New Roman"/>
@@ -8477,7 +9680,6 @@
                 <w:sz w:val="28"/>
                 <w:szCs w:val="28"/>
               </w:rPr>
-              <w:lastRenderedPageBreak/>
               <w:t>Cách xử lý</w:t>
             </w:r>
           </w:p>
@@ -8572,6 +9774,7 @@
                 <w:sz w:val="28"/>
                 <w:szCs w:val="28"/>
               </w:rPr>
+              <w:lastRenderedPageBreak/>
               <w:t>Ghi chú</w:t>
             </w:r>
           </w:p>
@@ -8606,9 +9809,9 @@
           <w:rFonts w:cs="Times New Roman"/>
         </w:rPr>
       </w:pPr>
-      <w:bookmarkStart w:id="72" w:name="_Toc372110178"/>
-      <w:bookmarkStart w:id="73" w:name="_Toc372110689"/>
-      <w:bookmarkStart w:id="74" w:name="_Toc372110935"/>
+      <w:bookmarkStart w:id="73" w:name="_Toc372110178"/>
+      <w:bookmarkStart w:id="74" w:name="_Toc372110689"/>
+      <w:bookmarkStart w:id="75" w:name="_Toc372110935"/>
       <w:r>
         <w:rPr>
           <w:rFonts w:cs="Times New Roman"/>
@@ -9030,9 +10233,9 @@
         </w:rPr>
         <w:t xml:space="preserve">Tính năng </w:t>
       </w:r>
-      <w:bookmarkEnd w:id="72"/>
       <w:bookmarkEnd w:id="73"/>
       <w:bookmarkEnd w:id="74"/>
+      <w:bookmarkEnd w:id="75"/>
       <w:r>
         <w:rPr>
           <w:rFonts w:cs="Times New Roman"/>
@@ -9324,7 +10527,6 @@
                 <w:sz w:val="28"/>
                 <w:szCs w:val="28"/>
               </w:rPr>
-              <w:lastRenderedPageBreak/>
               <w:t>Cách xử lý</w:t>
             </w:r>
           </w:p>
@@ -9374,7 +10576,16 @@
                 <w:sz w:val="28"/>
                 <w:szCs w:val="28"/>
               </w:rPr>
-              <w:t>Bước 2: Hệ thống tiến hành đăng xuất khỏi tài khoản nhóm người dùng nếu chọn Yes và không đăng xuất nếu người dùng chọn No.</w:t>
+              <w:t xml:space="preserve">Bước 2: Hệ thống tiến hành đăng xuất khỏi tài khoản nhóm người dùng nếu chọn Yes và không đăng xuất nếu người </w:t>
+            </w:r>
+            <w:r>
+              <w:rPr>
+                <w:rFonts w:ascii="Times New Roman" w:hAnsi="Times New Roman" w:cs="Times New Roman"/>
+                <w:sz w:val="28"/>
+                <w:szCs w:val="28"/>
+              </w:rPr>
+              <w:lastRenderedPageBreak/>
+              <w:t>dùng chọn No.</w:t>
             </w:r>
           </w:p>
         </w:tc>
@@ -9402,6 +10613,7 @@
                 <w:sz w:val="28"/>
                 <w:szCs w:val="28"/>
               </w:rPr>
+              <w:lastRenderedPageBreak/>
               <w:t>Kết quả</w:t>
             </w:r>
           </w:p>
@@ -9491,8 +10703,6 @@
               </w:rPr>
               <w:t>Khi người dùng đăng xuất khỏi hệ thống thì sẽ không còn quyền thao tác các chức năng trên hệ thống. Người dùng sẽ chỉ có thể tìm kiếm và xem thông tin nhà trọ như là khách tự do</w:t>
             </w:r>
-            <w:bookmarkStart w:id="75" w:name="_GoBack"/>
-            <w:bookmarkEnd w:id="75"/>
           </w:p>
         </w:tc>
       </w:tr>
@@ -9539,6 +10749,7 @@
       <w:bookmarkStart w:id="79" w:name="_Toc372110180"/>
       <w:bookmarkStart w:id="80" w:name="_Toc372110691"/>
       <w:bookmarkStart w:id="81" w:name="_Toc372110937"/>
+      <w:proofErr w:type="gramStart"/>
       <w:r>
         <w:rPr>
           <w:rFonts w:cs="Times New Roman"/>
@@ -9555,7 +10766,14 @@
         <w:rPr>
           <w:rFonts w:cs="Times New Roman"/>
         </w:rPr>
-        <w:t>êu cầu thực thi</w:t>
+        <w:t>êu</w:t>
+      </w:r>
+      <w:proofErr w:type="gramEnd"/>
+      <w:r>
+        <w:rPr>
+          <w:rFonts w:cs="Times New Roman"/>
+        </w:rPr>
+        <w:t xml:space="preserve"> cầu thực thi</w:t>
       </w:r>
       <w:bookmarkEnd w:id="79"/>
       <w:bookmarkEnd w:id="80"/>
@@ -9603,6 +10821,7 @@
       <w:bookmarkStart w:id="82" w:name="_Toc372110181"/>
       <w:bookmarkStart w:id="83" w:name="_Toc372110692"/>
       <w:bookmarkStart w:id="84" w:name="_Toc372110938"/>
+      <w:proofErr w:type="gramStart"/>
       <w:r>
         <w:rPr>
           <w:rFonts w:cs="Times New Roman"/>
@@ -9619,7 +10838,14 @@
         <w:rPr>
           <w:rFonts w:cs="Times New Roman"/>
         </w:rPr>
-        <w:t>êu cầu an toàn</w:t>
+        <w:t>êu</w:t>
+      </w:r>
+      <w:proofErr w:type="gramEnd"/>
+      <w:r>
+        <w:rPr>
+          <w:rFonts w:cs="Times New Roman"/>
+        </w:rPr>
+        <w:t xml:space="preserve"> cầu an toàn</w:t>
       </w:r>
       <w:bookmarkEnd w:id="82"/>
       <w:bookmarkEnd w:id="83"/>
@@ -9750,7 +10976,25 @@
           <w:sz w:val="28"/>
           <w:szCs w:val="28"/>
         </w:rPr>
-        <w:t>Chế độ ngăn chặn giả danh, xác minh tài khoản nghiêm ngặt là yếu tố quan trọng không thể thiếu để đảm bảo an toàn cho phần mềm.</w:t>
+        <w:t xml:space="preserve">Chế độ ngăn chặn giả danh, xác minh tài khoản nghiêm ngặt là yếu tố quan trọng không thể thiếu để đảm bảo </w:t>
+      </w:r>
+      <w:proofErr w:type="gramStart"/>
+      <w:r>
+        <w:rPr>
+          <w:rFonts w:ascii="Times New Roman" w:hAnsi="Times New Roman" w:cs="Times New Roman"/>
+          <w:sz w:val="28"/>
+          <w:szCs w:val="28"/>
+        </w:rPr>
+        <w:t>an</w:t>
+      </w:r>
+      <w:proofErr w:type="gramEnd"/>
+      <w:r>
+        <w:rPr>
+          <w:rFonts w:ascii="Times New Roman" w:hAnsi="Times New Roman" w:cs="Times New Roman"/>
+          <w:sz w:val="28"/>
+          <w:szCs w:val="28"/>
+        </w:rPr>
+        <w:t xml:space="preserve"> toàn cho phần mềm.</w:t>
       </w:r>
     </w:p>
     <w:p>
@@ -9763,11 +11007,19 @@
       <w:bookmarkStart w:id="85" w:name="_Toc372110182"/>
       <w:bookmarkStart w:id="86" w:name="_Toc372110693"/>
       <w:bookmarkStart w:id="87" w:name="_Toc372110939"/>
+      <w:proofErr w:type="gramStart"/>
       <w:r>
         <w:rPr>
           <w:rFonts w:cs="Times New Roman"/>
         </w:rPr>
-        <w:t>5.3  Yêu cầu bảo mật</w:t>
+        <w:t>5.3  Yêu</w:t>
+      </w:r>
+      <w:proofErr w:type="gramEnd"/>
+      <w:r>
+        <w:rPr>
+          <w:rFonts w:cs="Times New Roman"/>
+        </w:rPr>
+        <w:t xml:space="preserve"> cầu bảo mật</w:t>
       </w:r>
       <w:bookmarkEnd w:id="85"/>
       <w:bookmarkEnd w:id="86"/>
@@ -9985,7 +11237,6 @@
         <w:rPr>
           <w:rFonts w:cs="Times New Roman"/>
         </w:rPr>
-        <w:lastRenderedPageBreak/>
         <w:t>5.4 Yêu cầu giao diện</w:t>
       </w:r>
       <w:bookmarkEnd w:id="88"/>
@@ -10106,17 +11357,26 @@
       <w:bookmarkStart w:id="91" w:name="_Toc372110184"/>
       <w:bookmarkStart w:id="92" w:name="_Toc372110695"/>
       <w:bookmarkStart w:id="93" w:name="_Toc372110941"/>
+      <w:proofErr w:type="gramStart"/>
       <w:r>
         <w:rPr>
           <w:rFonts w:cs="Times New Roman"/>
         </w:rPr>
+        <w:lastRenderedPageBreak/>
         <w:t>5.5</w:t>
       </w:r>
       <w:r>
         <w:rPr>
           <w:rFonts w:cs="Times New Roman"/>
         </w:rPr>
-        <w:t xml:space="preserve">  Các đặc điểm chất lượng phần mềm</w:t>
+        <w:t xml:space="preserve">  Các</w:t>
+      </w:r>
+      <w:proofErr w:type="gramEnd"/>
+      <w:r>
+        <w:rPr>
+          <w:rFonts w:cs="Times New Roman"/>
+        </w:rPr>
+        <w:t xml:space="preserve"> đặc điểm chất lượng phần mềm</w:t>
       </w:r>
       <w:bookmarkEnd w:id="91"/>
       <w:bookmarkEnd w:id="92"/>
@@ -10263,15 +11523,51 @@
           <w:sz w:val="28"/>
           <w:szCs w:val="28"/>
         </w:rPr>
-        <w:t>chạy tốt trên nhiều trình duyệt và hệ điều  hành. Yêu cầu cấu hình thấp</w:t>
-      </w:r>
-      <w:r>
-        <w:rPr>
-          <w:rFonts w:ascii="Times New Roman" w:hAnsi="Times New Roman" w:cs="Times New Roman"/>
-          <w:sz w:val="28"/>
-          <w:szCs w:val="28"/>
-        </w:rPr>
-        <w:t>. Có khả năng phục hồi lại trạng thái an toàn trướ</w:t>
+        <w:t xml:space="preserve">chạy tốt trên nhiều trình duyệt và hệ </w:t>
+      </w:r>
+      <w:proofErr w:type="gramStart"/>
+      <w:r>
+        <w:rPr>
+          <w:rFonts w:ascii="Times New Roman" w:hAnsi="Times New Roman" w:cs="Times New Roman"/>
+          <w:sz w:val="28"/>
+          <w:szCs w:val="28"/>
+        </w:rPr>
+        <w:t>điều  hành</w:t>
+      </w:r>
+      <w:proofErr w:type="gramEnd"/>
+      <w:r>
+        <w:rPr>
+          <w:rFonts w:ascii="Times New Roman" w:hAnsi="Times New Roman" w:cs="Times New Roman"/>
+          <w:sz w:val="28"/>
+          <w:szCs w:val="28"/>
+        </w:rPr>
+        <w:t>. Yêu cầu cấu hình thấp</w:t>
+      </w:r>
+      <w:r>
+        <w:rPr>
+          <w:rFonts w:ascii="Times New Roman" w:hAnsi="Times New Roman" w:cs="Times New Roman"/>
+          <w:sz w:val="28"/>
+          <w:szCs w:val="28"/>
+        </w:rPr>
+        <w:t xml:space="preserve">. Có khả năng phục hồi lại trạng thái </w:t>
+      </w:r>
+      <w:proofErr w:type="gramStart"/>
+      <w:r>
+        <w:rPr>
+          <w:rFonts w:ascii="Times New Roman" w:hAnsi="Times New Roman" w:cs="Times New Roman"/>
+          <w:sz w:val="28"/>
+          <w:szCs w:val="28"/>
+        </w:rPr>
+        <w:t>an</w:t>
+      </w:r>
+      <w:proofErr w:type="gramEnd"/>
+      <w:r>
+        <w:rPr>
+          <w:rFonts w:ascii="Times New Roman" w:hAnsi="Times New Roman" w:cs="Times New Roman"/>
+          <w:sz w:val="28"/>
+          <w:szCs w:val="28"/>
+        </w:rPr>
+        <w:t xml:space="preserve"> toàn trướ</w:t>
       </w:r>
       <w:r>
         <w:rPr>
@@ -10495,7 +11791,25 @@
           <w:sz w:val="28"/>
           <w:szCs w:val="28"/>
         </w:rPr>
-        <w:t>được quản lý có thể sử dụng lại cho các hệ thống khác như hệ thống đăng ký môn học, hệ thống e-learning ,v.v…</w:t>
+        <w:t>được quản lý có thể sử dụng lại cho các hệ thống khác như hệ thống đăng ký môn học, hệ thống e-</w:t>
+      </w:r>
+      <w:proofErr w:type="gramStart"/>
+      <w:r>
+        <w:rPr>
+          <w:rFonts w:ascii="Times New Roman" w:hAnsi="Times New Roman" w:cs="Times New Roman"/>
+          <w:sz w:val="28"/>
+          <w:szCs w:val="28"/>
+        </w:rPr>
+        <w:t>learning ,v.v</w:t>
+      </w:r>
+      <w:proofErr w:type="gramEnd"/>
+      <w:r>
+        <w:rPr>
+          <w:rFonts w:ascii="Times New Roman" w:hAnsi="Times New Roman" w:cs="Times New Roman"/>
+          <w:sz w:val="28"/>
+          <w:szCs w:val="28"/>
+        </w:rPr>
+        <w:t>…</w:t>
       </w:r>
     </w:p>
     <w:p>
@@ -10508,6 +11822,7 @@
       <w:bookmarkStart w:id="94" w:name="_Toc372110185"/>
       <w:bookmarkStart w:id="95" w:name="_Toc372110696"/>
       <w:bookmarkStart w:id="96" w:name="_Toc372110942"/>
+      <w:proofErr w:type="gramStart"/>
       <w:r>
         <w:rPr>
           <w:rFonts w:cs="Times New Roman"/>
@@ -10518,7 +11833,14 @@
         <w:rPr>
           <w:rFonts w:cs="Times New Roman"/>
         </w:rPr>
-        <w:t xml:space="preserve">  Các quy tắc nghiệp vụ</w:t>
+        <w:t xml:space="preserve">  Các</w:t>
+      </w:r>
+      <w:proofErr w:type="gramEnd"/>
+      <w:r>
+        <w:rPr>
+          <w:rFonts w:cs="Times New Roman"/>
+        </w:rPr>
+        <w:t xml:space="preserve"> quy tắc nghiệp vụ</w:t>
       </w:r>
       <w:bookmarkEnd w:id="94"/>
       <w:bookmarkEnd w:id="95"/>
@@ -10787,7 +12109,7 @@
             <w:rFonts w:ascii="Times New Roman" w:hAnsi="Times New Roman" w:cs="Times New Roman"/>
             <w:noProof/>
           </w:rPr>
-          <w:t>13</w:t>
+          <w:t>11</w:t>
         </w:r>
         <w:r>
           <w:rPr>
@@ -16532,7 +17854,7 @@
 </file>
 
 <file path=customXml/itemProps1.xml><?xml version="1.0" encoding="utf-8"?>
-<ds:datastoreItem xmlns:ds="http://schemas.openxmlformats.org/officeDocument/2006/customXml" ds:itemID="{BC45E47F-89D0-4041-A4DB-60051C3418E6}">
+<ds:datastoreItem xmlns:ds="http://schemas.openxmlformats.org/officeDocument/2006/customXml" ds:itemID="{1A38364A-DD8B-4800-94B2-77F80FA73F3B}">
   <ds:schemaRefs>
     <ds:schemaRef ds:uri="http://schemas.openxmlformats.org/officeDocument/2006/bibliography"/>
   </ds:schemaRefs>

</xml_diff>

<commit_message>
Submit phần tìm kiếm
</commit_message>
<xml_diff>
--- a/doc/requirement/NHOM5_QL_NHATRO_SRSv1.0.docx
+++ b/doc/requirement/NHOM5_QL_NHATRO_SRSv1.0.docx
@@ -8879,8 +8879,6 @@
               </w:rPr>
               <w:t xml:space="preserve"> nào</w:t>
             </w:r>
-            <w:bookmarkStart w:id="69" w:name="_GoBack"/>
-            <w:bookmarkEnd w:id="69"/>
             <w:r>
               <w:rPr>
                 <w:rFonts w:ascii="Times New Roman" w:hAnsi="Times New Roman" w:cs="Times New Roman"/>
@@ -8906,9 +8904,9 @@
         </w:rPr>
         <w:t xml:space="preserve"> </w:t>
       </w:r>
-      <w:bookmarkStart w:id="70" w:name="_Toc372110177"/>
-      <w:bookmarkStart w:id="71" w:name="_Toc372110688"/>
-      <w:bookmarkStart w:id="72" w:name="_Toc372110934"/>
+      <w:bookmarkStart w:id="69" w:name="_Toc372110177"/>
+      <w:bookmarkStart w:id="70" w:name="_Toc372110688"/>
+      <w:bookmarkStart w:id="71" w:name="_Toc372110934"/>
       <w:r>
         <w:rPr>
           <w:rFonts w:cs="Times New Roman"/>
@@ -8921,9 +8919,9 @@
         </w:rPr>
         <w:t xml:space="preserve">Tính năng </w:t>
       </w:r>
+      <w:bookmarkEnd w:id="69"/>
       <w:bookmarkEnd w:id="70"/>
       <w:bookmarkEnd w:id="71"/>
-      <w:bookmarkEnd w:id="72"/>
       <w:r>
         <w:rPr>
           <w:rFonts w:cs="Times New Roman"/>
@@ -8934,13 +8932,13 @@
     <w:p>
       <w:pPr>
         <w:pStyle w:val="ListParagraph"/>
-        <w:spacing w:line="271" w:lineRule="auto"/>
-        <w:ind w:left="-180" w:firstLine="810"/>
+        <w:spacing w:before="120" w:after="120" w:line="271" w:lineRule="auto"/>
+        <w:ind w:left="360" w:firstLine="360"/>
         <w:jc w:val="both"/>
         <w:rPr>
           <w:rFonts w:ascii="Times New Roman" w:hAnsi="Times New Roman" w:cs="Times New Roman"/>
-          <w:sz w:val="28"/>
-          <w:szCs w:val="28"/>
+          <w:sz w:val="26"/>
+          <w:szCs w:val="26"/>
         </w:rPr>
       </w:pPr>
       <w:r>
@@ -8950,11 +8948,38 @@
           <w:szCs w:val="28"/>
         </w:rPr>
         <w:t xml:space="preserve">Mô tả và mức ưu tiên: </w:t>
+      </w:r>
+      <w:r>
+        <w:rPr>
+          <w:rFonts w:ascii="Times New Roman" w:hAnsi="Times New Roman" w:cs="Times New Roman"/>
+          <w:sz w:val="26"/>
+          <w:szCs w:val="26"/>
+        </w:rPr>
+        <w:t>Chức năng này được sử dụng để tìm kiếm nhà trọ theo các tiêu chí cho sẵn.</w:t>
+      </w:r>
+      <w:r>
+        <w:rPr>
+          <w:rFonts w:ascii="Times New Roman" w:hAnsi="Times New Roman" w:cs="Times New Roman"/>
+          <w:sz w:val="26"/>
+          <w:szCs w:val="26"/>
+        </w:rPr>
+        <w:t xml:space="preserve"> </w:t>
+      </w:r>
+      <w:r>
+        <w:rPr>
+          <w:rFonts w:ascii="Times New Roman" w:hAnsi="Times New Roman" w:cs="Times New Roman"/>
+          <w:sz w:val="26"/>
+          <w:szCs w:val="26"/>
+        </w:rPr>
+        <w:t>Chức năng này có mức ưu tiên cao.</w:t>
       </w:r>
     </w:p>
     <w:p>
       <w:pPr>
         <w:pStyle w:val="ListParagraph"/>
+        <w:tabs>
+          <w:tab w:val="left" w:pos="5415"/>
+        </w:tabs>
         <w:spacing w:before="120" w:after="120" w:line="271" w:lineRule="auto"/>
         <w:ind w:left="495"/>
         <w:jc w:val="both"/>
@@ -8972,40 +8997,115 @@
           <w:sz w:val="28"/>
           <w:szCs w:val="28"/>
         </w:rPr>
-        <w:t xml:space="preserve">Tác nhân / Chuỗi đáp ứng: </w:t>
-      </w:r>
+        <w:t>Tác nhân / Chuỗi đáp ứ</w:t>
+      </w:r>
+      <w:r>
+        <w:rPr>
+          <w:rFonts w:ascii="Times New Roman" w:hAnsi="Times New Roman" w:cs="Times New Roman"/>
+          <w:sz w:val="28"/>
+          <w:szCs w:val="28"/>
+        </w:rPr>
+        <w:t xml:space="preserve">ng: </w:t>
+      </w:r>
+      <w:r>
+        <w:rPr>
+          <w:rFonts w:ascii="Times New Roman" w:hAnsi="Times New Roman" w:cs="Times New Roman"/>
+          <w:sz w:val="26"/>
+          <w:szCs w:val="26"/>
+        </w:rPr>
+        <w:t>Chức năng dành cho tất cả người dùng, không cần phải qua bước đăng nhập. Sau khi chọn chức năng, nhập từ</w:t>
+      </w:r>
+      <w:r>
+        <w:rPr>
+          <w:rFonts w:ascii="Times New Roman" w:hAnsi="Times New Roman" w:cs="Times New Roman"/>
+          <w:sz w:val="26"/>
+          <w:szCs w:val="26"/>
+        </w:rPr>
+        <w:t xml:space="preserve"> khóa hoặc </w:t>
+      </w:r>
+      <w:r>
+        <w:rPr>
+          <w:rFonts w:ascii="Times New Roman" w:hAnsi="Times New Roman" w:cs="Times New Roman"/>
+          <w:sz w:val="26"/>
+          <w:szCs w:val="26"/>
+        </w:rPr>
+        <w:t xml:space="preserve">chọn tiêu chí và </w:t>
+      </w:r>
+      <w:r>
+        <w:rPr>
+          <w:rFonts w:ascii="Times New Roman" w:hAnsi="Times New Roman" w:cs="Times New Roman"/>
+          <w:sz w:val="26"/>
+          <w:szCs w:val="26"/>
+        </w:rPr>
+        <w:t>nhấn [T</w:t>
+      </w:r>
+      <w:r>
+        <w:rPr>
+          <w:rFonts w:ascii="Times New Roman" w:hAnsi="Times New Roman" w:cs="Times New Roman"/>
+          <w:sz w:val="26"/>
+          <w:szCs w:val="26"/>
+        </w:rPr>
+        <w:t>ìm</w:t>
+      </w:r>
+      <w:r>
+        <w:rPr>
+          <w:rFonts w:ascii="Times New Roman" w:hAnsi="Times New Roman" w:cs="Times New Roman"/>
+          <w:sz w:val="26"/>
+          <w:szCs w:val="26"/>
+        </w:rPr>
+        <w:t>]</w:t>
+      </w:r>
+      <w:r>
+        <w:rPr>
+          <w:rFonts w:ascii="Times New Roman" w:hAnsi="Times New Roman" w:cs="Times New Roman"/>
+          <w:sz w:val="26"/>
+          <w:szCs w:val="26"/>
+        </w:rPr>
+        <w:t>. Hệ thống trả về kết quả danh sách nhà trọ hoặc thông báo</w:t>
+      </w:r>
+      <w:r>
+        <w:rPr>
+          <w:rFonts w:ascii="Times New Roman" w:hAnsi="Times New Roman" w:cs="Times New Roman"/>
+          <w:sz w:val="26"/>
+          <w:szCs w:val="26"/>
+        </w:rPr>
+        <w:t>.</w:t>
+      </w:r>
+      <w:bookmarkStart w:id="72" w:name="_GoBack"/>
+      <w:bookmarkEnd w:id="72"/>
     </w:p>
     <w:tbl>
       <w:tblPr>
         <w:tblStyle w:val="TableGrid"/>
-        <w:tblW w:w="0" w:type="auto"/>
+        <w:tblW w:w="9558" w:type="dxa"/>
         <w:tblLook w:val="04A0" w:firstRow="1" w:lastRow="0" w:firstColumn="1" w:lastColumn="0" w:noHBand="0" w:noVBand="1"/>
       </w:tblPr>
       <w:tblGrid>
-        <w:gridCol w:w="1726"/>
-        <w:gridCol w:w="7832"/>
+        <w:gridCol w:w="2538"/>
+        <w:gridCol w:w="7020"/>
       </w:tblGrid>
       <w:tr>
         <w:tc>
           <w:tcPr>
-            <w:tcW w:w="1726" w:type="dxa"/>
+            <w:tcW w:w="2538" w:type="dxa"/>
           </w:tcPr>
           <w:p>
             <w:pPr>
               <w:spacing w:before="120" w:after="120" w:line="271" w:lineRule="auto"/>
+              <w:jc w:val="both"/>
               <w:rPr>
                 <w:rFonts w:ascii="Times New Roman" w:hAnsi="Times New Roman" w:cs="Times New Roman"/>
                 <w:b/>
-                <w:sz w:val="28"/>
-                <w:szCs w:val="28"/>
+                <w:sz w:val="26"/>
+                <w:szCs w:val="26"/>
               </w:rPr>
             </w:pPr>
             <w:r>
               <w:rPr>
                 <w:rFonts w:ascii="Times New Roman" w:hAnsi="Times New Roman" w:cs="Times New Roman"/>
                 <w:b/>
-                <w:sz w:val="28"/>
-                <w:szCs w:val="28"/>
+                <w:sz w:val="26"/>
+                <w:szCs w:val="26"/>
               </w:rPr>
               <w:t>Mã yêu cầu</w:t>
             </w:r>
@@ -9013,7 +9113,7 @@
         </w:tc>
         <w:tc>
           <w:tcPr>
-            <w:tcW w:w="7832" w:type="dxa"/>
+            <w:tcW w:w="7020" w:type="dxa"/>
           </w:tcPr>
           <w:p>
             <w:pPr>
@@ -9021,17 +9121,15 @@
               <w:jc w:val="both"/>
               <w:rPr>
                 <w:rFonts w:ascii="Times New Roman" w:hAnsi="Times New Roman" w:cs="Times New Roman"/>
-                <w:b/>
-                <w:sz w:val="28"/>
-                <w:szCs w:val="28"/>
-              </w:rPr>
-            </w:pPr>
-            <w:r>
-              <w:rPr>
-                <w:rFonts w:ascii="Times New Roman" w:hAnsi="Times New Roman" w:cs="Times New Roman"/>
-                <w:b/>
-                <w:sz w:val="28"/>
-                <w:szCs w:val="28"/>
+                <w:sz w:val="26"/>
+                <w:szCs w:val="26"/>
+              </w:rPr>
+            </w:pPr>
+            <w:r>
+              <w:rPr>
+                <w:rFonts w:ascii="Times New Roman" w:hAnsi="Times New Roman" w:cs="Times New Roman"/>
+                <w:sz w:val="26"/>
+                <w:szCs w:val="26"/>
               </w:rPr>
               <w:t>REQ06</w:t>
             </w:r>
@@ -9044,24 +9142,25 @@
         </w:trPr>
         <w:tc>
           <w:tcPr>
-            <w:tcW w:w="1726" w:type="dxa"/>
+            <w:tcW w:w="2538" w:type="dxa"/>
           </w:tcPr>
           <w:p>
             <w:pPr>
               <w:spacing w:before="120" w:after="120" w:line="271" w:lineRule="auto"/>
+              <w:jc w:val="both"/>
               <w:rPr>
                 <w:rFonts w:ascii="Times New Roman" w:hAnsi="Times New Roman" w:cs="Times New Roman"/>
                 <w:b/>
-                <w:sz w:val="28"/>
-                <w:szCs w:val="28"/>
+                <w:sz w:val="26"/>
+                <w:szCs w:val="26"/>
               </w:rPr>
             </w:pPr>
             <w:r>
               <w:rPr>
                 <w:rFonts w:ascii="Times New Roman" w:hAnsi="Times New Roman" w:cs="Times New Roman"/>
                 <w:b/>
-                <w:sz w:val="28"/>
-                <w:szCs w:val="28"/>
+                <w:sz w:val="26"/>
+                <w:szCs w:val="26"/>
               </w:rPr>
               <w:t>Tên chức năng</w:t>
             </w:r>
@@ -9069,7 +9168,7 @@
         </w:tc>
         <w:tc>
           <w:tcPr>
-            <w:tcW w:w="7832" w:type="dxa"/>
+            <w:tcW w:w="7020" w:type="dxa"/>
           </w:tcPr>
           <w:p>
             <w:pPr>
@@ -9078,34 +9177,44 @@
               <w:rPr>
                 <w:rFonts w:ascii="Times New Roman" w:hAnsi="Times New Roman" w:cs="Times New Roman"/>
                 <w:b/>
-                <w:sz w:val="28"/>
-                <w:szCs w:val="28"/>
-              </w:rPr>
-            </w:pPr>
+                <w:sz w:val="26"/>
+                <w:szCs w:val="26"/>
+              </w:rPr>
+            </w:pPr>
+            <w:r>
+              <w:rPr>
+                <w:rFonts w:ascii="Times New Roman" w:hAnsi="Times New Roman" w:cs="Times New Roman"/>
+                <w:b/>
+                <w:sz w:val="26"/>
+                <w:szCs w:val="26"/>
+              </w:rPr>
+              <w:t>Tìm kiếm</w:t>
+            </w:r>
           </w:p>
         </w:tc>
       </w:tr>
       <w:tr>
         <w:tc>
           <w:tcPr>
-            <w:tcW w:w="1726" w:type="dxa"/>
+            <w:tcW w:w="2538" w:type="dxa"/>
           </w:tcPr>
           <w:p>
             <w:pPr>
               <w:spacing w:before="120" w:after="120" w:line="271" w:lineRule="auto"/>
+              <w:jc w:val="both"/>
               <w:rPr>
                 <w:rFonts w:ascii="Times New Roman" w:hAnsi="Times New Roman" w:cs="Times New Roman"/>
                 <w:b/>
-                <w:sz w:val="28"/>
-                <w:szCs w:val="28"/>
+                <w:sz w:val="26"/>
+                <w:szCs w:val="26"/>
               </w:rPr>
             </w:pPr>
             <w:r>
               <w:rPr>
                 <w:rFonts w:ascii="Times New Roman" w:hAnsi="Times New Roman" w:cs="Times New Roman"/>
                 <w:b/>
-                <w:sz w:val="28"/>
-                <w:szCs w:val="28"/>
+                <w:sz w:val="26"/>
+                <w:szCs w:val="26"/>
               </w:rPr>
               <w:t>Đối tượng sử dụng</w:t>
             </w:r>
@@ -9113,7 +9222,7 @@
         </w:tc>
         <w:tc>
           <w:tcPr>
-            <w:tcW w:w="7832" w:type="dxa"/>
+            <w:tcW w:w="7020" w:type="dxa"/>
           </w:tcPr>
           <w:p>
             <w:pPr>
@@ -9121,60 +9230,51 @@
               <w:jc w:val="both"/>
               <w:rPr>
                 <w:rFonts w:ascii="Times New Roman" w:hAnsi="Times New Roman" w:cs="Times New Roman"/>
-                <w:sz w:val="28"/>
-                <w:szCs w:val="28"/>
-              </w:rPr>
-            </w:pPr>
+                <w:sz w:val="26"/>
+                <w:szCs w:val="26"/>
+              </w:rPr>
+            </w:pPr>
+            <w:r>
+              <w:rPr>
+                <w:rFonts w:ascii="Times New Roman" w:hAnsi="Times New Roman" w:cs="Times New Roman"/>
+                <w:sz w:val="26"/>
+                <w:szCs w:val="26"/>
+              </w:rPr>
+              <w:t>Tất cả người dùng: khách tự do, thành viên, chủ nhà trọ, admin</w:t>
+            </w:r>
           </w:p>
         </w:tc>
       </w:tr>
       <w:tr>
         <w:tc>
           <w:tcPr>
-            <w:tcW w:w="1726" w:type="dxa"/>
+            <w:tcW w:w="2538" w:type="dxa"/>
           </w:tcPr>
           <w:p>
             <w:pPr>
               <w:spacing w:before="120" w:after="120" w:line="271" w:lineRule="auto"/>
+              <w:jc w:val="both"/>
               <w:rPr>
                 <w:rFonts w:ascii="Times New Roman" w:hAnsi="Times New Roman" w:cs="Times New Roman"/>
                 <w:b/>
-                <w:sz w:val="28"/>
-                <w:szCs w:val="28"/>
+                <w:sz w:val="26"/>
+                <w:szCs w:val="26"/>
               </w:rPr>
             </w:pPr>
             <w:r>
               <w:rPr>
                 <w:rFonts w:ascii="Times New Roman" w:hAnsi="Times New Roman" w:cs="Times New Roman"/>
                 <w:b/>
-                <w:sz w:val="28"/>
-                <w:szCs w:val="28"/>
-              </w:rPr>
-              <w:t>Tiề</w:t>
-            </w:r>
-            <w:r>
-              <w:rPr>
-                <w:rFonts w:ascii="Times New Roman" w:hAnsi="Times New Roman" w:cs="Times New Roman"/>
-                <w:b/>
-                <w:sz w:val="28"/>
-                <w:szCs w:val="28"/>
-              </w:rPr>
-              <w:t xml:space="preserve">n </w:t>
-            </w:r>
-            <w:r>
-              <w:rPr>
-                <w:rFonts w:ascii="Times New Roman" w:hAnsi="Times New Roman" w:cs="Times New Roman"/>
-                <w:b/>
-                <w:sz w:val="28"/>
-                <w:szCs w:val="28"/>
-              </w:rPr>
-              <w:t>điều kiện</w:t>
+                <w:sz w:val="26"/>
+                <w:szCs w:val="26"/>
+              </w:rPr>
+              <w:t>Tiền điều kiện</w:t>
             </w:r>
           </w:p>
         </w:tc>
         <w:tc>
           <w:tcPr>
-            <w:tcW w:w="7832" w:type="dxa"/>
+            <w:tcW w:w="7020" w:type="dxa"/>
           </w:tcPr>
           <w:p>
             <w:pPr>
@@ -9182,8 +9282,8 @@
               <w:jc w:val="both"/>
               <w:rPr>
                 <w:rFonts w:ascii="Times New Roman" w:hAnsi="Times New Roman" w:cs="Times New Roman"/>
-                <w:sz w:val="28"/>
-                <w:szCs w:val="28"/>
+                <w:sz w:val="26"/>
+                <w:szCs w:val="26"/>
               </w:rPr>
             </w:pPr>
           </w:p>
@@ -9195,44 +9295,636 @@
         </w:trPr>
         <w:tc>
           <w:tcPr>
-            <w:tcW w:w="1726" w:type="dxa"/>
+            <w:tcW w:w="2538" w:type="dxa"/>
           </w:tcPr>
           <w:p>
             <w:pPr>
               <w:spacing w:before="120" w:after="120" w:line="271" w:lineRule="auto"/>
+              <w:jc w:val="both"/>
               <w:rPr>
                 <w:rFonts w:ascii="Times New Roman" w:hAnsi="Times New Roman" w:cs="Times New Roman"/>
                 <w:b/>
-                <w:sz w:val="28"/>
-                <w:szCs w:val="28"/>
+                <w:sz w:val="26"/>
+                <w:szCs w:val="26"/>
               </w:rPr>
             </w:pPr>
             <w:r>
               <w:rPr>
                 <w:rFonts w:ascii="Times New Roman" w:hAnsi="Times New Roman" w:cs="Times New Roman"/>
                 <w:b/>
-                <w:sz w:val="28"/>
-                <w:szCs w:val="28"/>
-              </w:rPr>
-              <w:t>Cách xử lý</w:t>
+                <w:sz w:val="26"/>
+                <w:szCs w:val="26"/>
+              </w:rPr>
+              <w:t>Dòng sự kiện chính</w:t>
             </w:r>
           </w:p>
         </w:tc>
         <w:tc>
           <w:tcPr>
-            <w:tcW w:w="7832" w:type="dxa"/>
+            <w:tcW w:w="7020" w:type="dxa"/>
           </w:tcPr>
           <w:p>
             <w:pPr>
-              <w:tabs>
-                <w:tab w:val="left" w:pos="6450"/>
-              </w:tabs>
-              <w:spacing w:before="120" w:after="120" w:line="271" w:lineRule="auto"/>
-              <w:jc w:val="both"/>
-              <w:rPr>
-                <w:rFonts w:ascii="Times New Roman" w:hAnsi="Times New Roman" w:cs="Times New Roman"/>
-                <w:sz w:val="28"/>
-                <w:szCs w:val="28"/>
+              <w:spacing w:before="120" w:after="120" w:line="271" w:lineRule="auto"/>
+              <w:jc w:val="both"/>
+              <w:rPr>
+                <w:rFonts w:ascii="Times New Roman" w:hAnsi="Times New Roman" w:cs="Times New Roman"/>
+                <w:sz w:val="26"/>
+                <w:szCs w:val="26"/>
+              </w:rPr>
+            </w:pPr>
+            <w:r>
+              <w:rPr>
+                <w:rFonts w:ascii="Times New Roman" w:hAnsi="Times New Roman" w:cs="Times New Roman"/>
+                <w:sz w:val="26"/>
+                <w:szCs w:val="26"/>
+              </w:rPr>
+              <w:t xml:space="preserve">Bước 1: sau khi người dùng chọn chức năng, người dùng </w:t>
+            </w:r>
+            <w:r>
+              <w:rPr>
+                <w:rFonts w:ascii="Times New Roman" w:hAnsi="Times New Roman" w:cs="Times New Roman"/>
+                <w:sz w:val="26"/>
+                <w:szCs w:val="26"/>
+              </w:rPr>
+              <w:t xml:space="preserve">có 2 lựa </w:t>
+            </w:r>
+            <w:r>
+              <w:rPr>
+                <w:rFonts w:ascii="Times New Roman" w:hAnsi="Times New Roman" w:cs="Times New Roman"/>
+                <w:sz w:val="26"/>
+                <w:szCs w:val="26"/>
+              </w:rPr>
+              <w:t>chọ</w:t>
+            </w:r>
+            <w:r>
+              <w:rPr>
+                <w:rFonts w:ascii="Times New Roman" w:hAnsi="Times New Roman" w:cs="Times New Roman"/>
+                <w:sz w:val="26"/>
+                <w:szCs w:val="26"/>
+              </w:rPr>
+              <w:t>n</w:t>
+            </w:r>
+          </w:p>
+          <w:p>
+            <w:pPr>
+              <w:pStyle w:val="ListParagraph"/>
+              <w:numPr>
+                <w:ilvl w:val="0"/>
+                <w:numId w:val="43"/>
+              </w:numPr>
+              <w:spacing w:before="120" w:after="120" w:line="271" w:lineRule="auto"/>
+              <w:jc w:val="both"/>
+              <w:rPr>
+                <w:rFonts w:ascii="Times New Roman" w:hAnsi="Times New Roman" w:cs="Times New Roman"/>
+                <w:sz w:val="26"/>
+                <w:szCs w:val="26"/>
+              </w:rPr>
+            </w:pPr>
+            <w:r>
+              <w:rPr>
+                <w:rFonts w:ascii="Times New Roman" w:hAnsi="Times New Roman" w:cs="Times New Roman"/>
+                <w:sz w:val="26"/>
+                <w:szCs w:val="26"/>
+              </w:rPr>
+              <w:t>T</w:t>
+            </w:r>
+            <w:r>
+              <w:rPr>
+                <w:rFonts w:ascii="Times New Roman" w:hAnsi="Times New Roman" w:cs="Times New Roman"/>
+                <w:sz w:val="26"/>
+                <w:szCs w:val="26"/>
+              </w:rPr>
+              <w:t xml:space="preserve">ìm kiếm </w:t>
+            </w:r>
+            <w:r>
+              <w:rPr>
+                <w:rFonts w:ascii="Times New Roman" w:hAnsi="Times New Roman" w:cs="Times New Roman"/>
+                <w:sz w:val="26"/>
+                <w:szCs w:val="26"/>
+              </w:rPr>
+              <w:t>theo từ khóa: người dùng nhập vào tên nhà trọ hoặc tên chủ nhà trọ hoặc tên đường.</w:t>
+            </w:r>
+          </w:p>
+          <w:p>
+            <w:pPr>
+              <w:pStyle w:val="ListParagraph"/>
+              <w:numPr>
+                <w:ilvl w:val="0"/>
+                <w:numId w:val="43"/>
+              </w:numPr>
+              <w:spacing w:before="120" w:after="120" w:line="271" w:lineRule="auto"/>
+              <w:jc w:val="both"/>
+              <w:rPr>
+                <w:rFonts w:ascii="Times New Roman" w:hAnsi="Times New Roman" w:cs="Times New Roman"/>
+                <w:sz w:val="26"/>
+                <w:szCs w:val="26"/>
+              </w:rPr>
+            </w:pPr>
+            <w:r>
+              <w:rPr>
+                <w:rFonts w:ascii="Times New Roman" w:hAnsi="Times New Roman" w:cs="Times New Roman"/>
+                <w:sz w:val="26"/>
+                <w:szCs w:val="26"/>
+              </w:rPr>
+              <w:t>Tìm kiếm chi tiết, hệ thống hiển thị các tiêu chí sau:</w:t>
+            </w:r>
+          </w:p>
+          <w:p>
+            <w:pPr>
+              <w:pStyle w:val="ListParagraph"/>
+              <w:numPr>
+                <w:ilvl w:val="0"/>
+                <w:numId w:val="42"/>
+              </w:numPr>
+              <w:spacing w:before="120" w:after="120" w:line="271" w:lineRule="auto"/>
+              <w:jc w:val="both"/>
+              <w:rPr>
+                <w:rFonts w:ascii="Times New Roman" w:hAnsi="Times New Roman" w:cs="Times New Roman"/>
+                <w:sz w:val="26"/>
+                <w:szCs w:val="26"/>
+              </w:rPr>
+            </w:pPr>
+            <w:r>
+              <w:rPr>
+                <w:rFonts w:ascii="Times New Roman" w:hAnsi="Times New Roman" w:cs="Times New Roman"/>
+                <w:sz w:val="26"/>
+                <w:szCs w:val="26"/>
+              </w:rPr>
+              <w:t>Giá</w:t>
+            </w:r>
+          </w:p>
+          <w:p>
+            <w:pPr>
+              <w:pStyle w:val="ListParagraph"/>
+              <w:numPr>
+                <w:ilvl w:val="0"/>
+                <w:numId w:val="42"/>
+              </w:numPr>
+              <w:spacing w:before="120" w:after="120" w:line="271" w:lineRule="auto"/>
+              <w:jc w:val="both"/>
+              <w:rPr>
+                <w:rFonts w:ascii="Times New Roman" w:hAnsi="Times New Roman" w:cs="Times New Roman"/>
+                <w:sz w:val="26"/>
+                <w:szCs w:val="26"/>
+              </w:rPr>
+            </w:pPr>
+            <w:r>
+              <w:rPr>
+                <w:rFonts w:ascii="Times New Roman" w:hAnsi="Times New Roman" w:cs="Times New Roman"/>
+                <w:sz w:val="26"/>
+                <w:szCs w:val="26"/>
+              </w:rPr>
+              <w:lastRenderedPageBreak/>
+              <w:t>Số người</w:t>
+            </w:r>
+          </w:p>
+          <w:p>
+            <w:pPr>
+              <w:pStyle w:val="ListParagraph"/>
+              <w:numPr>
+                <w:ilvl w:val="0"/>
+                <w:numId w:val="42"/>
+              </w:numPr>
+              <w:spacing w:before="120" w:after="120" w:line="271" w:lineRule="auto"/>
+              <w:jc w:val="both"/>
+              <w:rPr>
+                <w:rFonts w:ascii="Times New Roman" w:hAnsi="Times New Roman" w:cs="Times New Roman"/>
+                <w:sz w:val="26"/>
+                <w:szCs w:val="26"/>
+              </w:rPr>
+            </w:pPr>
+            <w:r>
+              <w:rPr>
+                <w:rFonts w:ascii="Times New Roman" w:hAnsi="Times New Roman" w:cs="Times New Roman"/>
+                <w:sz w:val="26"/>
+                <w:szCs w:val="26"/>
+              </w:rPr>
+              <w:t>Cho nấu ăn hay không</w:t>
+            </w:r>
+          </w:p>
+          <w:p>
+            <w:pPr>
+              <w:pStyle w:val="ListParagraph"/>
+              <w:numPr>
+                <w:ilvl w:val="0"/>
+                <w:numId w:val="42"/>
+              </w:numPr>
+              <w:spacing w:before="120" w:after="120" w:line="271" w:lineRule="auto"/>
+              <w:jc w:val="both"/>
+              <w:rPr>
+                <w:rFonts w:ascii="Times New Roman" w:hAnsi="Times New Roman" w:cs="Times New Roman"/>
+                <w:sz w:val="26"/>
+                <w:szCs w:val="26"/>
+              </w:rPr>
+            </w:pPr>
+            <w:r>
+              <w:rPr>
+                <w:rFonts w:ascii="Times New Roman" w:hAnsi="Times New Roman" w:cs="Times New Roman"/>
+                <w:sz w:val="26"/>
+                <w:szCs w:val="26"/>
+              </w:rPr>
+              <w:t>Có nhà vệ sinh trong hay không</w:t>
+            </w:r>
+          </w:p>
+          <w:p>
+            <w:pPr>
+              <w:pStyle w:val="ListParagraph"/>
+              <w:numPr>
+                <w:ilvl w:val="0"/>
+                <w:numId w:val="42"/>
+              </w:numPr>
+              <w:spacing w:before="120" w:after="120" w:line="271" w:lineRule="auto"/>
+              <w:jc w:val="both"/>
+              <w:rPr>
+                <w:rFonts w:ascii="Times New Roman" w:hAnsi="Times New Roman" w:cs="Times New Roman"/>
+                <w:sz w:val="26"/>
+                <w:szCs w:val="26"/>
+              </w:rPr>
+            </w:pPr>
+            <w:r>
+              <w:rPr>
+                <w:rFonts w:ascii="Times New Roman" w:hAnsi="Times New Roman" w:cs="Times New Roman"/>
+                <w:sz w:val="26"/>
+                <w:szCs w:val="26"/>
+              </w:rPr>
+              <w:t>Địa bàn</w:t>
+            </w:r>
+          </w:p>
+          <w:p>
+            <w:pPr>
+              <w:pStyle w:val="ListParagraph"/>
+              <w:numPr>
+                <w:ilvl w:val="0"/>
+                <w:numId w:val="42"/>
+              </w:numPr>
+              <w:spacing w:before="120" w:after="120" w:line="271" w:lineRule="auto"/>
+              <w:jc w:val="both"/>
+              <w:rPr>
+                <w:rFonts w:ascii="Times New Roman" w:hAnsi="Times New Roman" w:cs="Times New Roman"/>
+                <w:sz w:val="26"/>
+                <w:szCs w:val="26"/>
+              </w:rPr>
+            </w:pPr>
+            <w:r>
+              <w:rPr>
+                <w:rFonts w:ascii="Times New Roman" w:hAnsi="Times New Roman" w:cs="Times New Roman"/>
+                <w:sz w:val="26"/>
+                <w:szCs w:val="26"/>
+              </w:rPr>
+              <w:t>Bãi đậu xe</w:t>
+            </w:r>
+          </w:p>
+          <w:p>
+            <w:pPr>
+              <w:spacing w:before="120" w:after="120" w:line="271" w:lineRule="auto"/>
+              <w:jc w:val="both"/>
+              <w:rPr>
+                <w:rFonts w:ascii="Times New Roman" w:hAnsi="Times New Roman" w:cs="Times New Roman"/>
+                <w:sz w:val="26"/>
+                <w:szCs w:val="26"/>
+              </w:rPr>
+            </w:pPr>
+            <w:r>
+              <w:rPr>
+                <w:rFonts w:ascii="Times New Roman" w:hAnsi="Times New Roman" w:cs="Times New Roman"/>
+                <w:sz w:val="26"/>
+                <w:szCs w:val="26"/>
+              </w:rPr>
+              <w:t>Bướ</w:t>
+            </w:r>
+            <w:r>
+              <w:rPr>
+                <w:rFonts w:ascii="Times New Roman" w:hAnsi="Times New Roman" w:cs="Times New Roman"/>
+                <w:sz w:val="26"/>
+                <w:szCs w:val="26"/>
+              </w:rPr>
+              <w:t>c 2</w:t>
+            </w:r>
+            <w:r>
+              <w:rPr>
+                <w:rFonts w:ascii="Times New Roman" w:hAnsi="Times New Roman" w:cs="Times New Roman"/>
+                <w:sz w:val="26"/>
+                <w:szCs w:val="26"/>
+              </w:rPr>
+              <w:t xml:space="preserve">: người dùng nhấn [Tìm]. Hệ thống hiển thị ra danh sách nhà trọ từ trên xuống theo thứ tự từ điển, mỗi nhà trọ tìm được hiển thị các thông tin tóm tắt sau: </w:t>
+            </w:r>
+          </w:p>
+          <w:p>
+            <w:pPr>
+              <w:pStyle w:val="ListParagraph"/>
+              <w:numPr>
+                <w:ilvl w:val="0"/>
+                <w:numId w:val="42"/>
+              </w:numPr>
+              <w:spacing w:before="120" w:after="120" w:line="271" w:lineRule="auto"/>
+              <w:jc w:val="both"/>
+              <w:rPr>
+                <w:rFonts w:ascii="Times New Roman" w:hAnsi="Times New Roman" w:cs="Times New Roman"/>
+                <w:sz w:val="26"/>
+                <w:szCs w:val="26"/>
+              </w:rPr>
+            </w:pPr>
+            <w:r>
+              <w:rPr>
+                <w:rFonts w:ascii="Times New Roman" w:hAnsi="Times New Roman" w:cs="Times New Roman"/>
+                <w:sz w:val="26"/>
+                <w:szCs w:val="26"/>
+              </w:rPr>
+              <w:t>tên nhà trọ</w:t>
+            </w:r>
+          </w:p>
+          <w:p>
+            <w:pPr>
+              <w:pStyle w:val="ListParagraph"/>
+              <w:numPr>
+                <w:ilvl w:val="0"/>
+                <w:numId w:val="42"/>
+              </w:numPr>
+              <w:spacing w:before="120" w:after="120" w:line="271" w:lineRule="auto"/>
+              <w:jc w:val="both"/>
+              <w:rPr>
+                <w:rFonts w:ascii="Times New Roman" w:hAnsi="Times New Roman" w:cs="Times New Roman"/>
+                <w:sz w:val="26"/>
+                <w:szCs w:val="26"/>
+              </w:rPr>
+            </w:pPr>
+            <w:r>
+              <w:rPr>
+                <w:rFonts w:ascii="Times New Roman" w:hAnsi="Times New Roman" w:cs="Times New Roman"/>
+                <w:sz w:val="26"/>
+                <w:szCs w:val="26"/>
+              </w:rPr>
+              <w:t>tên chủ nhà trọ</w:t>
+            </w:r>
+          </w:p>
+          <w:p>
+            <w:pPr>
+              <w:pStyle w:val="ListParagraph"/>
+              <w:numPr>
+                <w:ilvl w:val="0"/>
+                <w:numId w:val="42"/>
+              </w:numPr>
+              <w:spacing w:before="120" w:after="120" w:line="271" w:lineRule="auto"/>
+              <w:jc w:val="both"/>
+              <w:rPr>
+                <w:rFonts w:ascii="Times New Roman" w:hAnsi="Times New Roman" w:cs="Times New Roman"/>
+                <w:sz w:val="26"/>
+                <w:szCs w:val="26"/>
+              </w:rPr>
+            </w:pPr>
+            <w:r>
+              <w:rPr>
+                <w:rFonts w:ascii="Times New Roman" w:hAnsi="Times New Roman" w:cs="Times New Roman"/>
+                <w:sz w:val="26"/>
+                <w:szCs w:val="26"/>
+              </w:rPr>
+              <w:t>tên đường</w:t>
+            </w:r>
+          </w:p>
+          <w:p>
+            <w:pPr>
+              <w:pStyle w:val="ListParagraph"/>
+              <w:numPr>
+                <w:ilvl w:val="0"/>
+                <w:numId w:val="42"/>
+              </w:numPr>
+              <w:spacing w:before="120" w:after="120" w:line="271" w:lineRule="auto"/>
+              <w:jc w:val="both"/>
+              <w:rPr>
+                <w:rFonts w:ascii="Times New Roman" w:hAnsi="Times New Roman" w:cs="Times New Roman"/>
+                <w:sz w:val="26"/>
+                <w:szCs w:val="26"/>
+              </w:rPr>
+            </w:pPr>
+            <w:r>
+              <w:rPr>
+                <w:rFonts w:ascii="Times New Roman" w:hAnsi="Times New Roman" w:cs="Times New Roman"/>
+                <w:sz w:val="26"/>
+                <w:szCs w:val="26"/>
+              </w:rPr>
+              <w:t>ngày đăng</w:t>
+            </w:r>
+          </w:p>
+          <w:p>
+            <w:pPr>
+              <w:pStyle w:val="ListParagraph"/>
+              <w:numPr>
+                <w:ilvl w:val="0"/>
+                <w:numId w:val="42"/>
+              </w:numPr>
+              <w:spacing w:before="120" w:after="120" w:line="271" w:lineRule="auto"/>
+              <w:jc w:val="both"/>
+              <w:rPr>
+                <w:rFonts w:ascii="Times New Roman" w:hAnsi="Times New Roman" w:cs="Times New Roman"/>
+                <w:sz w:val="26"/>
+                <w:szCs w:val="26"/>
+              </w:rPr>
+            </w:pPr>
+            <w:r>
+              <w:rPr>
+                <w:rFonts w:ascii="Times New Roman" w:hAnsi="Times New Roman" w:cs="Times New Roman"/>
+                <w:sz w:val="26"/>
+                <w:szCs w:val="26"/>
+              </w:rPr>
+              <w:t>giá</w:t>
+            </w:r>
+          </w:p>
+          <w:p>
+            <w:pPr>
+              <w:pStyle w:val="ListParagraph"/>
+              <w:numPr>
+                <w:ilvl w:val="0"/>
+                <w:numId w:val="42"/>
+              </w:numPr>
+              <w:spacing w:before="120" w:after="120" w:line="271" w:lineRule="auto"/>
+              <w:jc w:val="both"/>
+              <w:rPr>
+                <w:rFonts w:ascii="Times New Roman" w:hAnsi="Times New Roman" w:cs="Times New Roman"/>
+                <w:sz w:val="26"/>
+                <w:szCs w:val="26"/>
+              </w:rPr>
+            </w:pPr>
+            <w:r>
+              <w:rPr>
+                <w:rFonts w:ascii="Times New Roman" w:hAnsi="Times New Roman" w:cs="Times New Roman"/>
+                <w:sz w:val="26"/>
+                <w:szCs w:val="26"/>
+              </w:rPr>
+              <w:t>xếp hạng</w:t>
+            </w:r>
+          </w:p>
+          <w:p>
+            <w:pPr>
+              <w:pStyle w:val="ListParagraph"/>
+              <w:numPr>
+                <w:ilvl w:val="0"/>
+                <w:numId w:val="42"/>
+              </w:numPr>
+              <w:spacing w:before="120" w:after="120" w:line="271" w:lineRule="auto"/>
+              <w:jc w:val="both"/>
+              <w:rPr>
+                <w:rFonts w:ascii="Times New Roman" w:hAnsi="Times New Roman" w:cs="Times New Roman"/>
+                <w:sz w:val="26"/>
+                <w:szCs w:val="26"/>
+              </w:rPr>
+            </w:pPr>
+            <w:r>
+              <w:rPr>
+                <w:rFonts w:ascii="Times New Roman" w:hAnsi="Times New Roman" w:cs="Times New Roman"/>
+                <w:sz w:val="26"/>
+                <w:szCs w:val="26"/>
+              </w:rPr>
+              <w:t>mô tả</w:t>
+            </w:r>
+          </w:p>
+          <w:p>
+            <w:pPr>
+              <w:pStyle w:val="ListParagraph"/>
+              <w:numPr>
+                <w:ilvl w:val="0"/>
+                <w:numId w:val="42"/>
+              </w:numPr>
+              <w:spacing w:before="120" w:after="120" w:line="271" w:lineRule="auto"/>
+              <w:jc w:val="both"/>
+              <w:rPr>
+                <w:rFonts w:ascii="Times New Roman" w:hAnsi="Times New Roman" w:cs="Times New Roman"/>
+                <w:sz w:val="26"/>
+                <w:szCs w:val="26"/>
+              </w:rPr>
+            </w:pPr>
+            <w:r>
+              <w:rPr>
+                <w:rFonts w:ascii="Times New Roman" w:hAnsi="Times New Roman" w:cs="Times New Roman"/>
+                <w:sz w:val="26"/>
+                <w:szCs w:val="26"/>
+              </w:rPr>
+              <w:t>diện tích</w:t>
+            </w:r>
+          </w:p>
+          <w:p>
+            <w:pPr>
+              <w:spacing w:before="120" w:after="120" w:line="271" w:lineRule="auto"/>
+              <w:jc w:val="both"/>
+              <w:rPr>
+                <w:rFonts w:ascii="Times New Roman" w:hAnsi="Times New Roman" w:cs="Times New Roman"/>
+                <w:sz w:val="26"/>
+                <w:szCs w:val="26"/>
+              </w:rPr>
+            </w:pPr>
+            <w:r>
+              <w:rPr>
+                <w:rFonts w:ascii="Times New Roman" w:hAnsi="Times New Roman" w:cs="Times New Roman"/>
+                <w:sz w:val="26"/>
+                <w:szCs w:val="26"/>
+              </w:rPr>
+              <w:t>Bước 3: H</w:t>
+            </w:r>
+            <w:r>
+              <w:rPr>
+                <w:rFonts w:ascii="Times New Roman" w:hAnsi="Times New Roman" w:cs="Times New Roman"/>
+                <w:sz w:val="26"/>
+                <w:szCs w:val="26"/>
+              </w:rPr>
+              <w:t>ệ thống có hiển thị ra danh sách, người dùng nhấp vào:</w:t>
+            </w:r>
+          </w:p>
+          <w:p>
+            <w:pPr>
+              <w:pStyle w:val="ListParagraph"/>
+              <w:numPr>
+                <w:ilvl w:val="0"/>
+                <w:numId w:val="42"/>
+              </w:numPr>
+              <w:spacing w:before="120" w:after="120" w:line="271" w:lineRule="auto"/>
+              <w:jc w:val="both"/>
+              <w:rPr>
+                <w:rFonts w:ascii="Times New Roman" w:hAnsi="Times New Roman" w:cs="Times New Roman"/>
+                <w:sz w:val="26"/>
+                <w:szCs w:val="26"/>
+              </w:rPr>
+            </w:pPr>
+            <w:r>
+              <w:rPr>
+                <w:rFonts w:ascii="Times New Roman" w:hAnsi="Times New Roman" w:cs="Times New Roman"/>
+                <w:sz w:val="26"/>
+                <w:szCs w:val="26"/>
+              </w:rPr>
+              <w:t>tên nhà trọ: hệ thống chuyển đến trang thông tin của nhà trọ đó</w:t>
+            </w:r>
+          </w:p>
+          <w:p>
+            <w:pPr>
+              <w:pStyle w:val="ListParagraph"/>
+              <w:numPr>
+                <w:ilvl w:val="0"/>
+                <w:numId w:val="42"/>
+              </w:numPr>
+              <w:spacing w:before="120" w:after="120" w:line="271" w:lineRule="auto"/>
+              <w:jc w:val="both"/>
+              <w:rPr>
+                <w:rFonts w:ascii="Times New Roman" w:hAnsi="Times New Roman" w:cs="Times New Roman"/>
+                <w:sz w:val="26"/>
+                <w:szCs w:val="26"/>
+              </w:rPr>
+            </w:pPr>
+            <w:r>
+              <w:rPr>
+                <w:rFonts w:ascii="Times New Roman" w:hAnsi="Times New Roman" w:cs="Times New Roman"/>
+                <w:sz w:val="26"/>
+                <w:szCs w:val="26"/>
+              </w:rPr>
+              <w:t>tên chủ nhà trọ: hệ thống liệt kê danh sách nhà trọ thuộc sở hữu của chủ nhà trọ đó (đã được đăng ký trên website). Thông tin hiển thị là thông tin tóm tắt tương tự như bước 3.</w:t>
+            </w:r>
+          </w:p>
+          <w:p>
+            <w:pPr>
+              <w:pStyle w:val="ListParagraph"/>
+              <w:numPr>
+                <w:ilvl w:val="0"/>
+                <w:numId w:val="42"/>
+              </w:numPr>
+              <w:spacing w:before="120" w:after="120" w:line="271" w:lineRule="auto"/>
+              <w:jc w:val="both"/>
+              <w:rPr>
+                <w:rFonts w:ascii="Times New Roman" w:hAnsi="Times New Roman" w:cs="Times New Roman"/>
+                <w:sz w:val="26"/>
+                <w:szCs w:val="26"/>
+              </w:rPr>
+            </w:pPr>
+            <w:r>
+              <w:rPr>
+                <w:rFonts w:ascii="Times New Roman" w:hAnsi="Times New Roman" w:cs="Times New Roman"/>
+                <w:sz w:val="26"/>
+                <w:szCs w:val="26"/>
+              </w:rPr>
+              <w:t>Tên đường: hệ thống liệt kê danh sách nhà trọ được đặt tại các đường đó. Thông tin hiển thị là thông tin tóm tắt tương tự như bướ</w:t>
+            </w:r>
+            <w:r>
+              <w:rPr>
+                <w:rFonts w:ascii="Times New Roman" w:hAnsi="Times New Roman" w:cs="Times New Roman"/>
+                <w:sz w:val="26"/>
+                <w:szCs w:val="26"/>
+              </w:rPr>
+              <w:t>c 2</w:t>
+            </w:r>
+            <w:r>
+              <w:rPr>
+                <w:rFonts w:ascii="Times New Roman" w:hAnsi="Times New Roman" w:cs="Times New Roman"/>
+                <w:sz w:val="26"/>
+                <w:szCs w:val="26"/>
+              </w:rPr>
+              <w:t>.</w:t>
+            </w:r>
+          </w:p>
+          <w:p>
+            <w:pPr>
+              <w:spacing w:before="120" w:after="120" w:line="271" w:lineRule="auto"/>
+              <w:jc w:val="both"/>
+              <w:rPr>
+                <w:rFonts w:ascii="Times New Roman" w:hAnsi="Times New Roman" w:cs="Times New Roman"/>
+                <w:sz w:val="26"/>
+                <w:szCs w:val="26"/>
               </w:rPr>
             </w:pPr>
           </w:p>
@@ -9241,33 +9933,34 @@
       <w:tr>
         <w:tc>
           <w:tcPr>
-            <w:tcW w:w="1726" w:type="dxa"/>
+            <w:tcW w:w="2538" w:type="dxa"/>
           </w:tcPr>
           <w:p>
             <w:pPr>
               <w:spacing w:before="120" w:after="120" w:line="271" w:lineRule="auto"/>
-              <w:jc w:val="center"/>
+              <w:jc w:val="both"/>
               <w:rPr>
                 <w:rFonts w:ascii="Times New Roman" w:hAnsi="Times New Roman" w:cs="Times New Roman"/>
                 <w:b/>
-                <w:sz w:val="28"/>
-                <w:szCs w:val="28"/>
+                <w:sz w:val="26"/>
+                <w:szCs w:val="26"/>
               </w:rPr>
             </w:pPr>
             <w:r>
               <w:rPr>
                 <w:rFonts w:ascii="Times New Roman" w:hAnsi="Times New Roman" w:cs="Times New Roman"/>
                 <w:b/>
-                <w:sz w:val="28"/>
-                <w:szCs w:val="28"/>
-              </w:rPr>
-              <w:t>Kết quả</w:t>
+                <w:sz w:val="26"/>
+                <w:szCs w:val="26"/>
+              </w:rPr>
+              <w:lastRenderedPageBreak/>
+              <w:t>Dòng sự kiện thay thế</w:t>
             </w:r>
           </w:p>
         </w:tc>
         <w:tc>
           <w:tcPr>
-            <w:tcW w:w="7832" w:type="dxa"/>
+            <w:tcW w:w="7020" w:type="dxa"/>
           </w:tcPr>
           <w:p>
             <w:pPr>
@@ -9275,8 +9968,140 @@
               <w:jc w:val="both"/>
               <w:rPr>
                 <w:rFonts w:ascii="Times New Roman" w:hAnsi="Times New Roman" w:cs="Times New Roman"/>
-                <w:sz w:val="28"/>
-                <w:szCs w:val="28"/>
+                <w:sz w:val="26"/>
+                <w:szCs w:val="26"/>
+              </w:rPr>
+            </w:pPr>
+            <w:r>
+              <w:rPr>
+                <w:rFonts w:ascii="Times New Roman" w:hAnsi="Times New Roman" w:cs="Times New Roman"/>
+                <w:sz w:val="26"/>
+                <w:szCs w:val="26"/>
+              </w:rPr>
+              <w:t xml:space="preserve">Bước 2.1: </w:t>
+            </w:r>
+            <w:r>
+              <w:rPr>
+                <w:rFonts w:ascii="Times New Roman" w:hAnsi="Times New Roman" w:cs="Times New Roman"/>
+                <w:sz w:val="26"/>
+                <w:szCs w:val="26"/>
+              </w:rPr>
+              <w:t>Nếu từ khóa là rỗng, hiển thị tất cả nhà trọ theo bảng xếp hạng</w:t>
+            </w:r>
+          </w:p>
+          <w:p>
+            <w:pPr>
+              <w:spacing w:before="120" w:after="120" w:line="271" w:lineRule="auto"/>
+              <w:jc w:val="both"/>
+              <w:rPr>
+                <w:rFonts w:ascii="Times New Roman" w:hAnsi="Times New Roman" w:cs="Times New Roman"/>
+                <w:sz w:val="26"/>
+                <w:szCs w:val="26"/>
+              </w:rPr>
+            </w:pPr>
+            <w:r>
+              <w:rPr>
+                <w:rFonts w:ascii="Times New Roman" w:hAnsi="Times New Roman" w:cs="Times New Roman"/>
+                <w:sz w:val="26"/>
+                <w:szCs w:val="26"/>
+              </w:rPr>
+              <w:t xml:space="preserve">Bước 2.2: </w:t>
+            </w:r>
+            <w:r>
+              <w:rPr>
+                <w:rFonts w:ascii="Times New Roman" w:hAnsi="Times New Roman" w:cs="Times New Roman"/>
+                <w:sz w:val="26"/>
+                <w:szCs w:val="26"/>
+              </w:rPr>
+              <w:t>Nếu không tìm được, hệ thống hiển thị ra thông báo: hệ thống không thể tìm thấy. Và hiển thị ra gợi ý truy vấn bên dưới theo các tiêu chí: gần đây, xếp hạng cao nhất, giá. Người dùng chọn một trong các tiêu chí trên.</w:t>
+            </w:r>
+            <w:r>
+              <w:rPr>
+                <w:rFonts w:ascii="Times New Roman" w:hAnsi="Times New Roman" w:cs="Times New Roman"/>
+                <w:sz w:val="26"/>
+                <w:szCs w:val="26"/>
+              </w:rPr>
+              <w:t xml:space="preserve"> N</w:t>
+            </w:r>
+            <w:r>
+              <w:rPr>
+                <w:rFonts w:ascii="Times New Roman" w:hAnsi="Times New Roman" w:cs="Times New Roman"/>
+                <w:sz w:val="26"/>
+                <w:szCs w:val="26"/>
+              </w:rPr>
+              <w:t>gười dùng nhấp và</w:t>
+            </w:r>
+            <w:r>
+              <w:rPr>
+                <w:rFonts w:ascii="Times New Roman" w:hAnsi="Times New Roman" w:cs="Times New Roman"/>
+                <w:sz w:val="26"/>
+                <w:szCs w:val="26"/>
+              </w:rPr>
+              <w:t>o</w:t>
+            </w:r>
+            <w:r>
+              <w:rPr>
+                <w:rFonts w:ascii="Times New Roman" w:hAnsi="Times New Roman" w:cs="Times New Roman"/>
+                <w:sz w:val="26"/>
+                <w:szCs w:val="26"/>
+              </w:rPr>
+              <w:t xml:space="preserve"> </w:t>
+            </w:r>
+            <w:r>
+              <w:rPr>
+                <w:rFonts w:ascii="Times New Roman" w:hAnsi="Times New Roman" w:cs="Times New Roman"/>
+                <w:sz w:val="26"/>
+                <w:szCs w:val="26"/>
+              </w:rPr>
+              <w:t>[T</w:t>
+            </w:r>
+            <w:r>
+              <w:rPr>
+                <w:rFonts w:ascii="Times New Roman" w:hAnsi="Times New Roman" w:cs="Times New Roman"/>
+                <w:sz w:val="26"/>
+                <w:szCs w:val="26"/>
+              </w:rPr>
+              <w:t>ìm</w:t>
+            </w:r>
+            <w:r>
+              <w:rPr>
+                <w:rFonts w:ascii="Times New Roman" w:hAnsi="Times New Roman" w:cs="Times New Roman"/>
+                <w:sz w:val="26"/>
+                <w:szCs w:val="26"/>
+              </w:rPr>
+              <w:t>]</w:t>
+            </w:r>
+            <w:r>
+              <w:rPr>
+                <w:rFonts w:ascii="Times New Roman" w:hAnsi="Times New Roman" w:cs="Times New Roman"/>
+                <w:sz w:val="26"/>
+                <w:szCs w:val="26"/>
+              </w:rPr>
+              <w:t>. Hệ thống hiển thị danh sách các nhà trọ với thông tin là thông tin tóm tắt như bước 3.</w:t>
+            </w:r>
+          </w:p>
+          <w:p>
+            <w:pPr>
+              <w:spacing w:before="120" w:after="120" w:line="271" w:lineRule="auto"/>
+              <w:jc w:val="both"/>
+              <w:rPr>
+                <w:rFonts w:ascii="Times New Roman" w:hAnsi="Times New Roman" w:cs="Times New Roman"/>
+                <w:sz w:val="26"/>
+                <w:szCs w:val="26"/>
+              </w:rPr>
+            </w:pPr>
+          </w:p>
+          <w:p>
+            <w:pPr>
+              <w:tabs>
+                <w:tab w:val="left" w:pos="6450"/>
+              </w:tabs>
+              <w:spacing w:before="120" w:after="120" w:line="271" w:lineRule="auto"/>
+              <w:jc w:val="both"/>
+              <w:rPr>
+                <w:rFonts w:ascii="Times New Roman" w:hAnsi="Times New Roman" w:cs="Times New Roman"/>
+                <w:sz w:val="26"/>
+                <w:szCs w:val="26"/>
               </w:rPr>
             </w:pPr>
           </w:p>
@@ -9288,45 +10113,164 @@
         </w:trPr>
         <w:tc>
           <w:tcPr>
-            <w:tcW w:w="1726" w:type="dxa"/>
+            <w:tcW w:w="2538" w:type="dxa"/>
           </w:tcPr>
           <w:p>
             <w:pPr>
               <w:spacing w:before="120" w:after="120" w:line="271" w:lineRule="auto"/>
-              <w:jc w:val="center"/>
+              <w:jc w:val="both"/>
               <w:rPr>
                 <w:rFonts w:ascii="Times New Roman" w:hAnsi="Times New Roman" w:cs="Times New Roman"/>
                 <w:b/>
-                <w:sz w:val="28"/>
-                <w:szCs w:val="28"/>
+                <w:sz w:val="26"/>
+                <w:szCs w:val="26"/>
               </w:rPr>
             </w:pPr>
             <w:r>
               <w:rPr>
                 <w:rFonts w:ascii="Times New Roman" w:hAnsi="Times New Roman" w:cs="Times New Roman"/>
                 <w:b/>
-                <w:sz w:val="28"/>
-                <w:szCs w:val="28"/>
+                <w:sz w:val="26"/>
+                <w:szCs w:val="26"/>
               </w:rPr>
               <w:lastRenderedPageBreak/>
-              <w:t>Ghi chú</w:t>
+              <w:t>Kết quả</w:t>
             </w:r>
           </w:p>
         </w:tc>
         <w:tc>
           <w:tcPr>
-            <w:tcW w:w="7832" w:type="dxa"/>
+            <w:tcW w:w="7020" w:type="dxa"/>
           </w:tcPr>
           <w:p>
             <w:pPr>
-              <w:spacing w:before="120" w:after="120" w:line="271" w:lineRule="auto"/>
-              <w:jc w:val="both"/>
-              <w:rPr>
-                <w:rFonts w:ascii="Times New Roman" w:hAnsi="Times New Roman" w:cs="Times New Roman"/>
-                <w:sz w:val="28"/>
-                <w:szCs w:val="28"/>
-              </w:rPr>
-            </w:pPr>
+              <w:tabs>
+                <w:tab w:val="left" w:pos="6450"/>
+              </w:tabs>
+              <w:spacing w:before="120" w:after="120" w:line="271" w:lineRule="auto"/>
+              <w:jc w:val="both"/>
+              <w:rPr>
+                <w:rFonts w:ascii="Times New Roman" w:hAnsi="Times New Roman" w:cs="Times New Roman"/>
+                <w:sz w:val="26"/>
+                <w:szCs w:val="26"/>
+              </w:rPr>
+            </w:pPr>
+            <w:r>
+              <w:rPr>
+                <w:rFonts w:ascii="Times New Roman" w:hAnsi="Times New Roman" w:cs="Times New Roman"/>
+                <w:sz w:val="26"/>
+                <w:szCs w:val="26"/>
+              </w:rPr>
+              <w:t>Hiển thị danh sách nhà trọ nếu thành công. Nếu thất bại, hiển thị thông báo không tìm thấy và gợi ý.</w:t>
+            </w:r>
+          </w:p>
+        </w:tc>
+      </w:tr>
+      <w:tr>
+        <w:trPr>
+          <w:trHeight w:val="70"/>
+        </w:trPr>
+        <w:tc>
+          <w:tcPr>
+            <w:tcW w:w="2538" w:type="dxa"/>
+          </w:tcPr>
+          <w:p>
+            <w:pPr>
+              <w:spacing w:before="120" w:after="120" w:line="271" w:lineRule="auto"/>
+              <w:jc w:val="both"/>
+              <w:rPr>
+                <w:rFonts w:ascii="Times New Roman" w:hAnsi="Times New Roman" w:cs="Times New Roman"/>
+                <w:b/>
+                <w:sz w:val="26"/>
+                <w:szCs w:val="26"/>
+              </w:rPr>
+            </w:pPr>
+            <w:r>
+              <w:rPr>
+                <w:rFonts w:ascii="Times New Roman" w:hAnsi="Times New Roman" w:cs="Times New Roman"/>
+                <w:b/>
+                <w:sz w:val="26"/>
+                <w:szCs w:val="26"/>
+              </w:rPr>
+              <w:t>Ghi chú</w:t>
+            </w:r>
+          </w:p>
+        </w:tc>
+        <w:tc>
+          <w:tcPr>
+            <w:tcW w:w="7020" w:type="dxa"/>
+          </w:tcPr>
+          <w:p>
+            <w:pPr>
+              <w:pStyle w:val="ListParagraph"/>
+              <w:numPr>
+                <w:ilvl w:val="0"/>
+                <w:numId w:val="42"/>
+              </w:numPr>
+              <w:spacing w:before="120" w:after="120" w:line="271" w:lineRule="auto"/>
+              <w:jc w:val="both"/>
+              <w:rPr>
+                <w:rFonts w:ascii="Times New Roman" w:hAnsi="Times New Roman" w:cs="Times New Roman"/>
+                <w:sz w:val="26"/>
+                <w:szCs w:val="26"/>
+              </w:rPr>
+            </w:pPr>
+            <w:r>
+              <w:rPr>
+                <w:rFonts w:ascii="Times New Roman" w:hAnsi="Times New Roman" w:cs="Times New Roman"/>
+                <w:sz w:val="26"/>
+                <w:szCs w:val="26"/>
+              </w:rPr>
+              <w:t>Nên gợi ý sẵn cho người dùng một tiêu chí</w:t>
+            </w:r>
+          </w:p>
+          <w:p>
+            <w:pPr>
+              <w:pStyle w:val="ListParagraph"/>
+              <w:numPr>
+                <w:ilvl w:val="0"/>
+                <w:numId w:val="42"/>
+              </w:numPr>
+              <w:spacing w:before="120" w:after="120" w:line="271" w:lineRule="auto"/>
+              <w:jc w:val="both"/>
+              <w:rPr>
+                <w:rFonts w:ascii="Times New Roman" w:hAnsi="Times New Roman" w:cs="Times New Roman"/>
+                <w:sz w:val="26"/>
+                <w:szCs w:val="26"/>
+              </w:rPr>
+            </w:pPr>
+            <w:r>
+              <w:rPr>
+                <w:rFonts w:ascii="Times New Roman" w:hAnsi="Times New Roman" w:cs="Times New Roman"/>
+                <w:sz w:val="26"/>
+                <w:szCs w:val="26"/>
+              </w:rPr>
+              <w:t>Kết quả hiển thị phải liên kết được đến trang thông tin của nhà trọ đó</w:t>
+            </w:r>
+          </w:p>
+          <w:p>
+            <w:pPr>
+              <w:pStyle w:val="ListParagraph"/>
+              <w:numPr>
+                <w:ilvl w:val="0"/>
+                <w:numId w:val="42"/>
+              </w:numPr>
+              <w:spacing w:before="120" w:after="120" w:line="271" w:lineRule="auto"/>
+              <w:jc w:val="both"/>
+              <w:rPr>
+                <w:rFonts w:ascii="Times New Roman" w:hAnsi="Times New Roman" w:cs="Times New Roman"/>
+                <w:sz w:val="26"/>
+                <w:szCs w:val="26"/>
+              </w:rPr>
+            </w:pPr>
+            <w:r>
+              <w:rPr>
+                <w:rFonts w:ascii="Times New Roman" w:hAnsi="Times New Roman" w:cs="Times New Roman"/>
+                <w:sz w:val="26"/>
+                <w:szCs w:val="26"/>
+              </w:rPr>
+              <w:t>Hiển thị tối đa 10 nhà trọ / trang màn hình</w:t>
+            </w:r>
           </w:p>
         </w:tc>
       </w:tr>
@@ -10009,6 +10953,7 @@
                 <w:sz w:val="28"/>
                 <w:szCs w:val="28"/>
               </w:rPr>
+              <w:lastRenderedPageBreak/>
               <w:t>Tiền điều kiện</w:t>
             </w:r>
           </w:p>
@@ -10110,16 +11055,7 @@
                 <w:sz w:val="28"/>
                 <w:szCs w:val="28"/>
               </w:rPr>
-              <w:t xml:space="preserve">Bước 2: Hệ thống tiến hành đăng xuất khỏi tài khoản nhóm người dùng nếu chọn Yes và không đăng xuất nếu người </w:t>
-            </w:r>
-            <w:r>
-              <w:rPr>
-                <w:rFonts w:ascii="Times New Roman" w:hAnsi="Times New Roman" w:cs="Times New Roman"/>
-                <w:sz w:val="28"/>
-                <w:szCs w:val="28"/>
-              </w:rPr>
-              <w:lastRenderedPageBreak/>
-              <w:t>dùng chọn No.</w:t>
+              <w:t>Bước 2: Hệ thống tiến hành đăng xuất khỏi tài khoản nhóm người dùng nếu chọn Yes và không đăng xuất nếu người dùng chọn No.</w:t>
             </w:r>
           </w:p>
         </w:tc>
@@ -10147,7 +11083,6 @@
                 <w:sz w:val="28"/>
                 <w:szCs w:val="28"/>
               </w:rPr>
-              <w:lastRenderedPageBreak/>
               <w:t>Kết quả</w:t>
             </w:r>
           </w:p>
@@ -10729,6 +11664,7 @@
         <w:rPr>
           <w:rFonts w:cs="Times New Roman"/>
         </w:rPr>
+        <w:lastRenderedPageBreak/>
         <w:t>5.4 Yêu cầu giao diện</w:t>
       </w:r>
       <w:bookmarkEnd w:id="88"/>
@@ -10853,7 +11789,6 @@
         <w:rPr>
           <w:rFonts w:cs="Times New Roman"/>
         </w:rPr>
-        <w:lastRenderedPageBreak/>
         <w:t>5.5</w:t>
       </w:r>
       <w:r>
@@ -11531,7 +12466,7 @@
             <w:rFonts w:ascii="Times New Roman" w:hAnsi="Times New Roman" w:cs="Times New Roman"/>
             <w:noProof/>
           </w:rPr>
-          <w:t>10</w:t>
+          <w:t>12</w:t>
         </w:r>
         <w:r>
           <w:rPr>
@@ -13038,6 +13973,119 @@
     </w:lvl>
   </w:abstractNum>
   <w:abstractNum w:abstractNumId="14">
+    <w:nsid w:val="322028C6"/>
+    <w:multiLevelType w:val="hybridMultilevel"/>
+    <w:tmpl w:val="9D543608"/>
+    <w:lvl w:ilvl="0" w:tplc="04090001">
+      <w:start w:val="1"/>
+      <w:numFmt w:val="bullet"/>
+      <w:lvlText w:val=""/>
+      <w:lvlJc w:val="left"/>
+      <w:pPr>
+        <w:ind w:left="720" w:hanging="360"/>
+      </w:pPr>
+      <w:rPr>
+        <w:rFonts w:ascii="Symbol" w:hAnsi="Symbol" w:hint="default"/>
+      </w:rPr>
+    </w:lvl>
+    <w:lvl w:ilvl="1" w:tplc="04090003" w:tentative="1">
+      <w:start w:val="1"/>
+      <w:numFmt w:val="bullet"/>
+      <w:lvlText w:val="o"/>
+      <w:lvlJc w:val="left"/>
+      <w:pPr>
+        <w:ind w:left="1440" w:hanging="360"/>
+      </w:pPr>
+      <w:rPr>
+        <w:rFonts w:ascii="Courier New" w:hAnsi="Courier New" w:cs="Courier New" w:hint="default"/>
+      </w:rPr>
+    </w:lvl>
+    <w:lvl w:ilvl="2" w:tplc="04090005" w:tentative="1">
+      <w:start w:val="1"/>
+      <w:numFmt w:val="bullet"/>
+      <w:lvlText w:val=""/>
+      <w:lvlJc w:val="left"/>
+      <w:pPr>
+        <w:ind w:left="2160" w:hanging="360"/>
+      </w:pPr>
+      <w:rPr>
+        <w:rFonts w:ascii="Wingdings" w:hAnsi="Wingdings" w:hint="default"/>
+      </w:rPr>
+    </w:lvl>
+    <w:lvl w:ilvl="3" w:tplc="04090001" w:tentative="1">
+      <w:start w:val="1"/>
+      <w:numFmt w:val="bullet"/>
+      <w:lvlText w:val=""/>
+      <w:lvlJc w:val="left"/>
+      <w:pPr>
+        <w:ind w:left="2880" w:hanging="360"/>
+      </w:pPr>
+      <w:rPr>
+        <w:rFonts w:ascii="Symbol" w:hAnsi="Symbol" w:hint="default"/>
+      </w:rPr>
+    </w:lvl>
+    <w:lvl w:ilvl="4" w:tplc="04090003" w:tentative="1">
+      <w:start w:val="1"/>
+      <w:numFmt w:val="bullet"/>
+      <w:lvlText w:val="o"/>
+      <w:lvlJc w:val="left"/>
+      <w:pPr>
+        <w:ind w:left="3600" w:hanging="360"/>
+      </w:pPr>
+      <w:rPr>
+        <w:rFonts w:ascii="Courier New" w:hAnsi="Courier New" w:cs="Courier New" w:hint="default"/>
+      </w:rPr>
+    </w:lvl>
+    <w:lvl w:ilvl="5" w:tplc="04090005" w:tentative="1">
+      <w:start w:val="1"/>
+      <w:numFmt w:val="bullet"/>
+      <w:lvlText w:val=""/>
+      <w:lvlJc w:val="left"/>
+      <w:pPr>
+        <w:ind w:left="4320" w:hanging="360"/>
+      </w:pPr>
+      <w:rPr>
+        <w:rFonts w:ascii="Wingdings" w:hAnsi="Wingdings" w:hint="default"/>
+      </w:rPr>
+    </w:lvl>
+    <w:lvl w:ilvl="6" w:tplc="04090001" w:tentative="1">
+      <w:start w:val="1"/>
+      <w:numFmt w:val="bullet"/>
+      <w:lvlText w:val=""/>
+      <w:lvlJc w:val="left"/>
+      <w:pPr>
+        <w:ind w:left="5040" w:hanging="360"/>
+      </w:pPr>
+      <w:rPr>
+        <w:rFonts w:ascii="Symbol" w:hAnsi="Symbol" w:hint="default"/>
+      </w:rPr>
+    </w:lvl>
+    <w:lvl w:ilvl="7" w:tplc="04090003" w:tentative="1">
+      <w:start w:val="1"/>
+      <w:numFmt w:val="bullet"/>
+      <w:lvlText w:val="o"/>
+      <w:lvlJc w:val="left"/>
+      <w:pPr>
+        <w:ind w:left="5760" w:hanging="360"/>
+      </w:pPr>
+      <w:rPr>
+        <w:rFonts w:ascii="Courier New" w:hAnsi="Courier New" w:cs="Courier New" w:hint="default"/>
+      </w:rPr>
+    </w:lvl>
+    <w:lvl w:ilvl="8" w:tplc="04090005" w:tentative="1">
+      <w:start w:val="1"/>
+      <w:numFmt w:val="bullet"/>
+      <w:lvlText w:val=""/>
+      <w:lvlJc w:val="left"/>
+      <w:pPr>
+        <w:ind w:left="6480" w:hanging="360"/>
+      </w:pPr>
+      <w:rPr>
+        <w:rFonts w:ascii="Wingdings" w:hAnsi="Wingdings" w:hint="default"/>
+      </w:rPr>
+    </w:lvl>
+  </w:abstractNum>
+  <w:abstractNum w:abstractNumId="15">
     <w:nsid w:val="35315BFF"/>
     <w:multiLevelType w:val="hybridMultilevel"/>
     <w:tmpl w:val="07849E00"/>
@@ -13126,7 +14174,7 @@
       </w:pPr>
     </w:lvl>
   </w:abstractNum>
-  <w:abstractNum w:abstractNumId="15">
+  <w:abstractNum w:abstractNumId="16">
     <w:nsid w:val="389146E0"/>
     <w:multiLevelType w:val="hybridMultilevel"/>
     <w:tmpl w:val="7D36224A"/>
@@ -13266,7 +14314,7 @@
       </w:rPr>
     </w:lvl>
   </w:abstractNum>
-  <w:abstractNum w:abstractNumId="16">
+  <w:abstractNum w:abstractNumId="17">
     <w:nsid w:val="39E77F62"/>
     <w:multiLevelType w:val="hybridMultilevel"/>
     <w:tmpl w:val="B9BE3CBE"/>
@@ -13355,7 +14403,120 @@
       </w:pPr>
     </w:lvl>
   </w:abstractNum>
-  <w:abstractNum w:abstractNumId="17">
+  <w:abstractNum w:abstractNumId="18">
+    <w:nsid w:val="3AB91A7C"/>
+    <w:multiLevelType w:val="hybridMultilevel"/>
+    <w:tmpl w:val="0A3037FE"/>
+    <w:lvl w:ilvl="0" w:tplc="AF2E04FE">
+      <w:start w:val="4"/>
+      <w:numFmt w:val="bullet"/>
+      <w:lvlText w:val="-"/>
+      <w:lvlJc w:val="left"/>
+      <w:pPr>
+        <w:ind w:left="720" w:hanging="360"/>
+      </w:pPr>
+      <w:rPr>
+        <w:rFonts w:ascii="Times New Roman" w:eastAsiaTheme="minorHAnsi" w:hAnsi="Times New Roman" w:cs="Times New Roman" w:hint="default"/>
+      </w:rPr>
+    </w:lvl>
+    <w:lvl w:ilvl="1" w:tplc="04090003" w:tentative="1">
+      <w:start w:val="1"/>
+      <w:numFmt w:val="bullet"/>
+      <w:lvlText w:val="o"/>
+      <w:lvlJc w:val="left"/>
+      <w:pPr>
+        <w:ind w:left="1440" w:hanging="360"/>
+      </w:pPr>
+      <w:rPr>
+        <w:rFonts w:ascii="Courier New" w:hAnsi="Courier New" w:cs="Courier New" w:hint="default"/>
+      </w:rPr>
+    </w:lvl>
+    <w:lvl w:ilvl="2" w:tplc="04090005" w:tentative="1">
+      <w:start w:val="1"/>
+      <w:numFmt w:val="bullet"/>
+      <w:lvlText w:val=""/>
+      <w:lvlJc w:val="left"/>
+      <w:pPr>
+        <w:ind w:left="2160" w:hanging="360"/>
+      </w:pPr>
+      <w:rPr>
+        <w:rFonts w:ascii="Wingdings" w:hAnsi="Wingdings" w:hint="default"/>
+      </w:rPr>
+    </w:lvl>
+    <w:lvl w:ilvl="3" w:tplc="04090001" w:tentative="1">
+      <w:start w:val="1"/>
+      <w:numFmt w:val="bullet"/>
+      <w:lvlText w:val=""/>
+      <w:lvlJc w:val="left"/>
+      <w:pPr>
+        <w:ind w:left="2880" w:hanging="360"/>
+      </w:pPr>
+      <w:rPr>
+        <w:rFonts w:ascii="Symbol" w:hAnsi="Symbol" w:hint="default"/>
+      </w:rPr>
+    </w:lvl>
+    <w:lvl w:ilvl="4" w:tplc="04090003" w:tentative="1">
+      <w:start w:val="1"/>
+      <w:numFmt w:val="bullet"/>
+      <w:lvlText w:val="o"/>
+      <w:lvlJc w:val="left"/>
+      <w:pPr>
+        <w:ind w:left="3600" w:hanging="360"/>
+      </w:pPr>
+      <w:rPr>
+        <w:rFonts w:ascii="Courier New" w:hAnsi="Courier New" w:cs="Courier New" w:hint="default"/>
+      </w:rPr>
+    </w:lvl>
+    <w:lvl w:ilvl="5" w:tplc="04090005" w:tentative="1">
+      <w:start w:val="1"/>
+      <w:numFmt w:val="bullet"/>
+      <w:lvlText w:val=""/>
+      <w:lvlJc w:val="left"/>
+      <w:pPr>
+        <w:ind w:left="4320" w:hanging="360"/>
+      </w:pPr>
+      <w:rPr>
+        <w:rFonts w:ascii="Wingdings" w:hAnsi="Wingdings" w:hint="default"/>
+      </w:rPr>
+    </w:lvl>
+    <w:lvl w:ilvl="6" w:tplc="04090001" w:tentative="1">
+      <w:start w:val="1"/>
+      <w:numFmt w:val="bullet"/>
+      <w:lvlText w:val=""/>
+      <w:lvlJc w:val="left"/>
+      <w:pPr>
+        <w:ind w:left="5040" w:hanging="360"/>
+      </w:pPr>
+      <w:rPr>
+        <w:rFonts w:ascii="Symbol" w:hAnsi="Symbol" w:hint="default"/>
+      </w:rPr>
+    </w:lvl>
+    <w:lvl w:ilvl="7" w:tplc="04090003" w:tentative="1">
+      <w:start w:val="1"/>
+      <w:numFmt w:val="bullet"/>
+      <w:lvlText w:val="o"/>
+      <w:lvlJc w:val="left"/>
+      <w:pPr>
+        <w:ind w:left="5760" w:hanging="360"/>
+      </w:pPr>
+      <w:rPr>
+        <w:rFonts w:ascii="Courier New" w:hAnsi="Courier New" w:cs="Courier New" w:hint="default"/>
+      </w:rPr>
+    </w:lvl>
+    <w:lvl w:ilvl="8" w:tplc="04090005" w:tentative="1">
+      <w:start w:val="1"/>
+      <w:numFmt w:val="bullet"/>
+      <w:lvlText w:val=""/>
+      <w:lvlJc w:val="left"/>
+      <w:pPr>
+        <w:ind w:left="6480" w:hanging="360"/>
+      </w:pPr>
+      <w:rPr>
+        <w:rFonts w:ascii="Wingdings" w:hAnsi="Wingdings" w:hint="default"/>
+      </w:rPr>
+    </w:lvl>
+  </w:abstractNum>
+  <w:abstractNum w:abstractNumId="19">
     <w:nsid w:val="3AE936FD"/>
     <w:multiLevelType w:val="hybridMultilevel"/>
     <w:tmpl w:val="678A94E6"/>
@@ -13468,7 +14629,7 @@
       </w:rPr>
     </w:lvl>
   </w:abstractNum>
-  <w:abstractNum w:abstractNumId="18">
+  <w:abstractNum w:abstractNumId="20">
     <w:nsid w:val="3D4D0677"/>
     <w:multiLevelType w:val="hybridMultilevel"/>
     <w:tmpl w:val="4B348348"/>
@@ -13581,7 +14742,7 @@
       </w:rPr>
     </w:lvl>
   </w:abstractNum>
-  <w:abstractNum w:abstractNumId="19">
+  <w:abstractNum w:abstractNumId="21">
     <w:nsid w:val="3D7D2EA1"/>
     <w:multiLevelType w:val="multilevel"/>
     <w:tmpl w:val="337A54E2"/>
@@ -13694,7 +14855,7 @@
       </w:rPr>
     </w:lvl>
   </w:abstractNum>
-  <w:abstractNum w:abstractNumId="20">
+  <w:abstractNum w:abstractNumId="22">
     <w:nsid w:val="46822556"/>
     <w:multiLevelType w:val="hybridMultilevel"/>
     <w:tmpl w:val="37CC1A1A"/>
@@ -13783,7 +14944,7 @@
       </w:pPr>
     </w:lvl>
   </w:abstractNum>
-  <w:abstractNum w:abstractNumId="21">
+  <w:abstractNum w:abstractNumId="23">
     <w:nsid w:val="47356D4B"/>
     <w:multiLevelType w:val="hybridMultilevel"/>
     <w:tmpl w:val="59801E20"/>
@@ -13896,7 +15057,7 @@
       </w:rPr>
     </w:lvl>
   </w:abstractNum>
-  <w:abstractNum w:abstractNumId="22">
+  <w:abstractNum w:abstractNumId="24">
     <w:nsid w:val="4B8A2F61"/>
     <w:multiLevelType w:val="hybridMultilevel"/>
     <w:tmpl w:val="A8A40EA4"/>
@@ -14009,7 +15170,7 @@
       </w:rPr>
     </w:lvl>
   </w:abstractNum>
-  <w:abstractNum w:abstractNumId="23">
+  <w:abstractNum w:abstractNumId="25">
     <w:nsid w:val="4FBF1B61"/>
     <w:multiLevelType w:val="hybridMultilevel"/>
     <w:tmpl w:val="31CE0780"/>
@@ -14122,7 +15283,7 @@
       </w:rPr>
     </w:lvl>
   </w:abstractNum>
-  <w:abstractNum w:abstractNumId="24">
+  <w:abstractNum w:abstractNumId="26">
     <w:nsid w:val="506E4228"/>
     <w:multiLevelType w:val="hybridMultilevel"/>
     <w:tmpl w:val="298A1B12"/>
@@ -14211,7 +15372,7 @@
       </w:pPr>
     </w:lvl>
   </w:abstractNum>
-  <w:abstractNum w:abstractNumId="25">
+  <w:abstractNum w:abstractNumId="27">
     <w:nsid w:val="51BF4604"/>
     <w:multiLevelType w:val="hybridMultilevel"/>
     <w:tmpl w:val="1D803336"/>
@@ -14324,7 +15485,7 @@
       </w:rPr>
     </w:lvl>
   </w:abstractNum>
-  <w:abstractNum w:abstractNumId="26">
+  <w:abstractNum w:abstractNumId="28">
     <w:nsid w:val="52137635"/>
     <w:multiLevelType w:val="hybridMultilevel"/>
     <w:tmpl w:val="36466CF0"/>
@@ -14437,7 +15598,7 @@
       </w:rPr>
     </w:lvl>
   </w:abstractNum>
-  <w:abstractNum w:abstractNumId="27">
+  <w:abstractNum w:abstractNumId="29">
     <w:nsid w:val="56861B22"/>
     <w:multiLevelType w:val="hybridMultilevel"/>
     <w:tmpl w:val="3BE8901A"/>
@@ -14577,7 +15738,7 @@
       </w:rPr>
     </w:lvl>
   </w:abstractNum>
-  <w:abstractNum w:abstractNumId="28">
+  <w:abstractNum w:abstractNumId="30">
     <w:nsid w:val="59A72FF6"/>
     <w:multiLevelType w:val="hybridMultilevel"/>
     <w:tmpl w:val="36D6184A"/>
@@ -14666,7 +15827,7 @@
       </w:pPr>
     </w:lvl>
   </w:abstractNum>
-  <w:abstractNum w:abstractNumId="29">
+  <w:abstractNum w:abstractNumId="31">
     <w:nsid w:val="5BC610A8"/>
     <w:multiLevelType w:val="hybridMultilevel"/>
     <w:tmpl w:val="835008D2"/>
@@ -14806,7 +15967,7 @@
       </w:rPr>
     </w:lvl>
   </w:abstractNum>
-  <w:abstractNum w:abstractNumId="30">
+  <w:abstractNum w:abstractNumId="32">
     <w:nsid w:val="62970B8A"/>
     <w:multiLevelType w:val="hybridMultilevel"/>
     <w:tmpl w:val="9E583FBC"/>
@@ -14946,7 +16107,7 @@
       </w:rPr>
     </w:lvl>
   </w:abstractNum>
-  <w:abstractNum w:abstractNumId="31">
+  <w:abstractNum w:abstractNumId="33">
     <w:nsid w:val="63242E24"/>
     <w:multiLevelType w:val="hybridMultilevel"/>
     <w:tmpl w:val="93EEA00A"/>
@@ -15059,7 +16220,7 @@
       </w:rPr>
     </w:lvl>
   </w:abstractNum>
-  <w:abstractNum w:abstractNumId="32">
+  <w:abstractNum w:abstractNumId="34">
     <w:nsid w:val="68217DAC"/>
     <w:multiLevelType w:val="hybridMultilevel"/>
     <w:tmpl w:val="F926B7AC"/>
@@ -15172,7 +16333,7 @@
       </w:rPr>
     </w:lvl>
   </w:abstractNum>
-  <w:abstractNum w:abstractNumId="33">
+  <w:abstractNum w:abstractNumId="35">
     <w:nsid w:val="6BFD05C6"/>
     <w:multiLevelType w:val="hybridMultilevel"/>
     <w:tmpl w:val="014AB2AE"/>
@@ -15261,7 +16422,7 @@
       </w:pPr>
     </w:lvl>
   </w:abstractNum>
-  <w:abstractNum w:abstractNumId="34">
+  <w:abstractNum w:abstractNumId="36">
     <w:nsid w:val="6CDA33E6"/>
     <w:multiLevelType w:val="multilevel"/>
     <w:tmpl w:val="1624D182"/>
@@ -15382,7 +16543,7 @@
       </w:rPr>
     </w:lvl>
   </w:abstractNum>
-  <w:abstractNum w:abstractNumId="35">
+  <w:abstractNum w:abstractNumId="37">
     <w:nsid w:val="701F32DC"/>
     <w:multiLevelType w:val="hybridMultilevel"/>
     <w:tmpl w:val="997247F2"/>
@@ -15495,7 +16656,7 @@
       </w:rPr>
     </w:lvl>
   </w:abstractNum>
-  <w:abstractNum w:abstractNumId="36">
+  <w:abstractNum w:abstractNumId="38">
     <w:nsid w:val="73E31FE9"/>
     <w:multiLevelType w:val="hybridMultilevel"/>
     <w:tmpl w:val="4D32E292"/>
@@ -15584,7 +16745,7 @@
       </w:pPr>
     </w:lvl>
   </w:abstractNum>
-  <w:abstractNum w:abstractNumId="37">
+  <w:abstractNum w:abstractNumId="39">
     <w:nsid w:val="75186B77"/>
     <w:multiLevelType w:val="multilevel"/>
     <w:tmpl w:val="E15AE0E2"/>
@@ -15697,7 +16858,7 @@
       </w:rPr>
     </w:lvl>
   </w:abstractNum>
-  <w:abstractNum w:abstractNumId="38">
+  <w:abstractNum w:abstractNumId="40">
     <w:nsid w:val="79B31AA2"/>
     <w:multiLevelType w:val="multilevel"/>
     <w:tmpl w:val="C528369C"/>
@@ -15810,7 +16971,7 @@
       </w:rPr>
     </w:lvl>
   </w:abstractNum>
-  <w:abstractNum w:abstractNumId="39">
+  <w:abstractNum w:abstractNumId="41">
     <w:nsid w:val="7A5011D1"/>
     <w:multiLevelType w:val="multilevel"/>
     <w:tmpl w:val="6A4ED1D8"/>
@@ -15959,7 +17120,7 @@
       </w:rPr>
     </w:lvl>
   </w:abstractNum>
-  <w:abstractNum w:abstractNumId="40">
+  <w:abstractNum w:abstractNumId="42">
     <w:nsid w:val="7ED63813"/>
     <w:multiLevelType w:val="hybridMultilevel"/>
     <w:tmpl w:val="ED686FDA"/>
@@ -16100,19 +17261,19 @@
     </w:lvl>
   </w:abstractNum>
   <w:num w:numId="1">
-    <w:abstractNumId w:val="14"/>
+    <w:abstractNumId w:val="15"/>
   </w:num>
   <w:num w:numId="2">
-    <w:abstractNumId w:val="39"/>
+    <w:abstractNumId w:val="41"/>
   </w:num>
   <w:num w:numId="3">
-    <w:abstractNumId w:val="17"/>
+    <w:abstractNumId w:val="19"/>
   </w:num>
   <w:num w:numId="4">
-    <w:abstractNumId w:val="31"/>
+    <w:abstractNumId w:val="33"/>
   </w:num>
   <w:num w:numId="5">
-    <w:abstractNumId w:val="38"/>
+    <w:abstractNumId w:val="40"/>
   </w:num>
   <w:num w:numId="6">
     <w:abstractNumId w:val="4"/>
@@ -16124,7 +17285,7 @@
     <w:abstractNumId w:val="12"/>
   </w:num>
   <w:num w:numId="9">
-    <w:abstractNumId w:val="32"/>
+    <w:abstractNumId w:val="34"/>
   </w:num>
   <w:num w:numId="10">
     <w:abstractNumId w:val="2"/>
@@ -16136,58 +17297,58 @@
     <w:abstractNumId w:val="5"/>
   </w:num>
   <w:num w:numId="13">
-    <w:abstractNumId w:val="35"/>
+    <w:abstractNumId w:val="37"/>
   </w:num>
   <w:num w:numId="14">
-    <w:abstractNumId w:val="26"/>
+    <w:abstractNumId w:val="28"/>
   </w:num>
   <w:num w:numId="15">
-    <w:abstractNumId w:val="23"/>
+    <w:abstractNumId w:val="25"/>
   </w:num>
   <w:num w:numId="16">
     <w:abstractNumId w:val="13"/>
   </w:num>
   <w:num w:numId="17">
-    <w:abstractNumId w:val="22"/>
+    <w:abstractNumId w:val="24"/>
   </w:num>
   <w:num w:numId="18">
-    <w:abstractNumId w:val="21"/>
+    <w:abstractNumId w:val="23"/>
   </w:num>
   <w:num w:numId="19">
     <w:abstractNumId w:val="10"/>
   </w:num>
   <w:num w:numId="20">
-    <w:abstractNumId w:val="33"/>
+    <w:abstractNumId w:val="35"/>
   </w:num>
   <w:num w:numId="21">
-    <w:abstractNumId w:val="16"/>
+    <w:abstractNumId w:val="17"/>
   </w:num>
   <w:num w:numId="22">
     <w:abstractNumId w:val="8"/>
   </w:num>
   <w:num w:numId="23">
-    <w:abstractNumId w:val="27"/>
+    <w:abstractNumId w:val="29"/>
   </w:num>
   <w:num w:numId="24">
-    <w:abstractNumId w:val="18"/>
+    <w:abstractNumId w:val="20"/>
   </w:num>
   <w:num w:numId="25">
-    <w:abstractNumId w:val="19"/>
+    <w:abstractNumId w:val="21"/>
   </w:num>
   <w:num w:numId="26">
-    <w:abstractNumId w:val="30"/>
+    <w:abstractNumId w:val="32"/>
   </w:num>
   <w:num w:numId="27">
-    <w:abstractNumId w:val="37"/>
+    <w:abstractNumId w:val="39"/>
   </w:num>
   <w:num w:numId="28">
-    <w:abstractNumId w:val="15"/>
+    <w:abstractNumId w:val="16"/>
   </w:num>
   <w:num w:numId="29">
-    <w:abstractNumId w:val="29"/>
+    <w:abstractNumId w:val="31"/>
   </w:num>
   <w:num w:numId="30">
-    <w:abstractNumId w:val="40"/>
+    <w:abstractNumId w:val="42"/>
   </w:num>
   <w:num w:numId="31">
     <w:abstractNumId w:val="3"/>
@@ -16196,31 +17357,37 @@
     <w:abstractNumId w:val="9"/>
   </w:num>
   <w:num w:numId="33">
+    <w:abstractNumId w:val="38"/>
+  </w:num>
+  <w:num w:numId="34">
     <w:abstractNumId w:val="36"/>
   </w:num>
-  <w:num w:numId="34">
-    <w:abstractNumId w:val="34"/>
-  </w:num>
   <w:num w:numId="35">
-    <w:abstractNumId w:val="24"/>
+    <w:abstractNumId w:val="26"/>
   </w:num>
   <w:num w:numId="36">
-    <w:abstractNumId w:val="25"/>
+    <w:abstractNumId w:val="27"/>
   </w:num>
   <w:num w:numId="37">
     <w:abstractNumId w:val="0"/>
   </w:num>
   <w:num w:numId="38">
-    <w:abstractNumId w:val="28"/>
+    <w:abstractNumId w:val="30"/>
   </w:num>
   <w:num w:numId="39">
     <w:abstractNumId w:val="1"/>
   </w:num>
   <w:num w:numId="40">
-    <w:abstractNumId w:val="20"/>
+    <w:abstractNumId w:val="22"/>
   </w:num>
   <w:num w:numId="41">
     <w:abstractNumId w:val="11"/>
+  </w:num>
+  <w:num w:numId="42">
+    <w:abstractNumId w:val="18"/>
+  </w:num>
+  <w:num w:numId="43">
+    <w:abstractNumId w:val="14"/>
   </w:num>
 </w:numbering>
 </file>
@@ -17276,7 +18443,7 @@
 </file>
 
 <file path=customXml/itemProps1.xml><?xml version="1.0" encoding="utf-8"?>
-<ds:datastoreItem xmlns:ds="http://schemas.openxmlformats.org/officeDocument/2006/customXml" ds:itemID="{759D4716-BDD0-4363-9133-DFFDB929E600}">
+<ds:datastoreItem xmlns:ds="http://schemas.openxmlformats.org/officeDocument/2006/customXml" ds:itemID="{9D5E7452-C190-437F-BB8D-65536E791974}">
   <ds:schemaRefs>
     <ds:schemaRef ds:uri="http://schemas.openxmlformats.org/officeDocument/2006/bibliography"/>
   </ds:schemaRefs>

</xml_diff>

<commit_message>
Sửa lại: cập nhật thông tin
</commit_message>
<xml_diff>
--- a/doc/requirement/NHOM5_QL_NHATRO_SRSv1.0.docx
+++ b/doc/requirement/NHOM5_QL_NHATRO_SRSv1.0.docx
@@ -7399,14 +7399,30 @@
           <w:sz w:val="28"/>
           <w:szCs w:val="28"/>
         </w:rPr>
-        <w:t>Độ ưu tiên trung bình</w:t>
+        <w:t>Độ ưu tiên</w:t>
+      </w:r>
+      <w:r>
+        <w:rPr>
+          <w:rFonts w:ascii="Times New Roman" w:hAnsi="Times New Roman" w:cs="Times New Roman"/>
+          <w:sz w:val="28"/>
+          <w:szCs w:val="28"/>
+        </w:rPr>
+        <w:t>: T</w:t>
+      </w:r>
+      <w:r>
+        <w:rPr>
+          <w:rFonts w:ascii="Times New Roman" w:hAnsi="Times New Roman" w:cs="Times New Roman"/>
+          <w:sz w:val="28"/>
+          <w:szCs w:val="28"/>
+        </w:rPr>
+        <w:t>rung bình</w:t>
       </w:r>
     </w:p>
     <w:p>
       <w:pPr>
         <w:pStyle w:val="ListParagraph"/>
         <w:spacing w:before="120" w:after="120" w:line="271" w:lineRule="auto"/>
-        <w:ind w:left="0" w:firstLine="716"/>
+        <w:ind w:left="0" w:firstLine="630"/>
         <w:jc w:val="both"/>
         <w:rPr>
           <w:rFonts w:ascii="Times New Roman" w:hAnsi="Times New Roman" w:cs="Times New Roman"/>
@@ -7452,7 +7468,23 @@
           <w:sz w:val="28"/>
           <w:szCs w:val="28"/>
         </w:rPr>
-        <w:t xml:space="preserve">đăng </w:t>
+        <w:t>đăng</w:t>
+      </w:r>
+      <w:r>
+        <w:rPr>
+          <w:rFonts w:ascii="Times New Roman" w:hAnsi="Times New Roman" w:cs="Times New Roman"/>
+          <w:sz w:val="28"/>
+          <w:szCs w:val="28"/>
+        </w:rPr>
+        <w:t xml:space="preserve"> nhập</w:t>
+      </w:r>
+      <w:r>
+        <w:rPr>
+          <w:rFonts w:ascii="Times New Roman" w:hAnsi="Times New Roman" w:cs="Times New Roman"/>
+          <w:sz w:val="28"/>
+          <w:szCs w:val="28"/>
+        </w:rPr>
+        <w:t xml:space="preserve"> </w:t>
       </w:r>
       <w:r>
         <w:rPr>
@@ -8265,7 +8297,15 @@
           <w:sz w:val="28"/>
           <w:szCs w:val="28"/>
         </w:rPr>
-        <w:t xml:space="preserve">Mô tả và mức ưu tiên: </w:t>
+        <w:t>Mô tả</w:t>
+      </w:r>
+      <w:r>
+        <w:rPr>
+          <w:rFonts w:ascii="Times New Roman" w:hAnsi="Times New Roman" w:cs="Times New Roman"/>
+          <w:sz w:val="28"/>
+          <w:szCs w:val="28"/>
+        </w:rPr>
+        <w:t>: Chức năng này cho phép người dùng cập nhật lại những thông tin cần thiết như: họ tên, địa chỉ, nghề nghiệp, năm sinh…</w:t>
       </w:r>
     </w:p>
     <w:p>
@@ -8286,8 +8326,219 @@
           <w:sz w:val="28"/>
           <w:szCs w:val="28"/>
         </w:rPr>
+        <w:t>M</w:t>
+      </w:r>
+      <w:r>
+        <w:rPr>
+          <w:rFonts w:ascii="Times New Roman" w:hAnsi="Times New Roman" w:cs="Times New Roman"/>
+          <w:sz w:val="28"/>
+          <w:szCs w:val="28"/>
+        </w:rPr>
+        <w:t xml:space="preserve">ức ưu tiên: </w:t>
+      </w:r>
+      <w:r>
+        <w:rPr>
+          <w:rFonts w:ascii="Times New Roman" w:hAnsi="Times New Roman" w:cs="Times New Roman"/>
+          <w:sz w:val="28"/>
+          <w:szCs w:val="28"/>
+        </w:rPr>
+        <w:t>Thấp.</w:t>
+      </w:r>
+    </w:p>
+    <w:p>
+      <w:pPr>
+        <w:pStyle w:val="ListParagraph"/>
+        <w:spacing w:before="120" w:after="120" w:line="271" w:lineRule="auto"/>
+        <w:ind w:left="0" w:firstLine="540"/>
+        <w:jc w:val="both"/>
+        <w:rPr>
+          <w:rFonts w:ascii="Times New Roman" w:hAnsi="Times New Roman" w:cs="Times New Roman"/>
+          <w:sz w:val="28"/>
+          <w:szCs w:val="28"/>
+        </w:rPr>
+      </w:pPr>
+      <w:r>
+        <w:rPr>
+          <w:rFonts w:ascii="Times New Roman" w:hAnsi="Times New Roman" w:cs="Times New Roman"/>
+          <w:sz w:val="28"/>
+          <w:szCs w:val="28"/>
+        </w:rPr>
         <w:t xml:space="preserve">Tác nhân / Chuỗi đáp ứng: </w:t>
       </w:r>
+      <w:r>
+        <w:rPr>
+          <w:rFonts w:ascii="Times New Roman" w:hAnsi="Times New Roman" w:cs="Times New Roman"/>
+          <w:sz w:val="28"/>
+          <w:szCs w:val="28"/>
+        </w:rPr>
+        <w:t>Người dùng</w:t>
+      </w:r>
+      <w:r>
+        <w:rPr>
+          <w:rFonts w:ascii="Times New Roman" w:hAnsi="Times New Roman" w:cs="Times New Roman"/>
+          <w:sz w:val="28"/>
+          <w:szCs w:val="28"/>
+        </w:rPr>
+        <w:t xml:space="preserve"> </w:t>
+      </w:r>
+      <w:r>
+        <w:rPr>
+          <w:rFonts w:ascii="Times New Roman" w:hAnsi="Times New Roman" w:cs="Times New Roman"/>
+          <w:sz w:val="28"/>
+          <w:szCs w:val="28"/>
+        </w:rPr>
+        <w:t xml:space="preserve">sau khi </w:t>
+      </w:r>
+      <w:r>
+        <w:rPr>
+          <w:rFonts w:ascii="Times New Roman" w:hAnsi="Times New Roman" w:cs="Times New Roman"/>
+          <w:sz w:val="28"/>
+          <w:szCs w:val="28"/>
+        </w:rPr>
+        <w:t>đăng</w:t>
+      </w:r>
+      <w:r>
+        <w:rPr>
+          <w:rFonts w:ascii="Times New Roman" w:hAnsi="Times New Roman" w:cs="Times New Roman"/>
+          <w:sz w:val="28"/>
+          <w:szCs w:val="28"/>
+        </w:rPr>
+        <w:t xml:space="preserve"> nhập</w:t>
+      </w:r>
+      <w:r>
+        <w:rPr>
+          <w:rFonts w:ascii="Times New Roman" w:hAnsi="Times New Roman" w:cs="Times New Roman"/>
+          <w:sz w:val="28"/>
+          <w:szCs w:val="28"/>
+        </w:rPr>
+        <w:t xml:space="preserve"> </w:t>
+      </w:r>
+      <w:r>
+        <w:rPr>
+          <w:rFonts w:ascii="Times New Roman" w:hAnsi="Times New Roman" w:cs="Times New Roman"/>
+          <w:sz w:val="28"/>
+          <w:szCs w:val="28"/>
+        </w:rPr>
+        <w:t>thành công</w:t>
+      </w:r>
+      <w:r>
+        <w:rPr>
+          <w:rFonts w:ascii="Times New Roman" w:hAnsi="Times New Roman" w:cs="Times New Roman"/>
+          <w:sz w:val="28"/>
+          <w:szCs w:val="28"/>
+        </w:rPr>
+        <w:t xml:space="preserve">,  tiến hành chọn chức năng </w:t>
+      </w:r>
+      <w:r>
+        <w:rPr>
+          <w:rFonts w:ascii="Times New Roman" w:hAnsi="Times New Roman" w:cs="Times New Roman"/>
+          <w:sz w:val="28"/>
+          <w:szCs w:val="28"/>
+          <w:u w:val="single"/>
+        </w:rPr>
+        <w:t>Cập nhật thông tin cá nhân</w:t>
+      </w:r>
+      <w:r>
+        <w:rPr>
+          <w:rFonts w:ascii="Times New Roman" w:hAnsi="Times New Roman" w:cs="Times New Roman"/>
+          <w:sz w:val="28"/>
+          <w:szCs w:val="28"/>
+        </w:rPr>
+        <w:t xml:space="preserve">. Sau khi </w:t>
+      </w:r>
+      <w:r>
+        <w:rPr>
+          <w:rFonts w:ascii="Times New Roman" w:hAnsi="Times New Roman" w:cs="Times New Roman"/>
+          <w:sz w:val="28"/>
+          <w:szCs w:val="28"/>
+        </w:rPr>
+        <w:t>cập nhật thông tin</w:t>
+      </w:r>
+      <w:r>
+        <w:rPr>
+          <w:rFonts w:ascii="Times New Roman" w:hAnsi="Times New Roman" w:cs="Times New Roman"/>
+          <w:sz w:val="28"/>
+          <w:szCs w:val="28"/>
+        </w:rPr>
+        <w:t xml:space="preserve"> </w:t>
+      </w:r>
+      <w:r>
+        <w:rPr>
+          <w:rFonts w:ascii="Times New Roman" w:hAnsi="Times New Roman" w:cs="Times New Roman"/>
+          <w:sz w:val="28"/>
+          <w:szCs w:val="28"/>
+        </w:rPr>
+        <w:t>người dùng</w:t>
+      </w:r>
+      <w:r>
+        <w:rPr>
+          <w:rFonts w:ascii="Times New Roman" w:hAnsi="Times New Roman" w:cs="Times New Roman"/>
+          <w:sz w:val="28"/>
+          <w:szCs w:val="28"/>
+        </w:rPr>
+        <w:t xml:space="preserve"> chọn </w:t>
+      </w:r>
+      <w:r>
+        <w:rPr>
+          <w:rFonts w:ascii="Times New Roman" w:hAnsi="Times New Roman" w:cs="Times New Roman"/>
+          <w:sz w:val="28"/>
+          <w:szCs w:val="28"/>
+        </w:rPr>
+        <w:t>“</w:t>
+      </w:r>
+      <w:r>
+        <w:rPr>
+          <w:rFonts w:ascii="Times New Roman" w:hAnsi="Times New Roman" w:cs="Times New Roman"/>
+          <w:sz w:val="28"/>
+          <w:szCs w:val="28"/>
+        </w:rPr>
+        <w:t>Lưu</w:t>
+      </w:r>
+      <w:r>
+        <w:rPr>
+          <w:rFonts w:ascii="Times New Roman" w:hAnsi="Times New Roman" w:cs="Times New Roman"/>
+          <w:sz w:val="28"/>
+          <w:szCs w:val="28"/>
+        </w:rPr>
+        <w:t>”</w:t>
+      </w:r>
+      <w:r>
+        <w:rPr>
+          <w:rFonts w:ascii="Times New Roman" w:hAnsi="Times New Roman" w:cs="Times New Roman"/>
+          <w:sz w:val="28"/>
+          <w:szCs w:val="28"/>
+        </w:rPr>
+        <w:t xml:space="preserve"> </w:t>
+      </w:r>
+      <w:r>
+        <w:rPr>
+          <w:rFonts w:ascii="Times New Roman" w:hAnsi="Times New Roman" w:cs="Times New Roman"/>
+          <w:sz w:val="28"/>
+          <w:szCs w:val="28"/>
+        </w:rPr>
+        <w:t xml:space="preserve"> </w:t>
+      </w:r>
+      <w:r>
+        <w:rPr>
+          <w:rFonts w:ascii="Times New Roman" w:hAnsi="Times New Roman" w:cs="Times New Roman"/>
+          <w:sz w:val="28"/>
+          <w:szCs w:val="28"/>
+        </w:rPr>
+        <w:t>website thống báo thành công.</w:t>
+      </w:r>
+    </w:p>
+    <w:p>
+      <w:pPr>
+        <w:pStyle w:val="ListParagraph"/>
+        <w:spacing w:line="271" w:lineRule="auto"/>
+        <w:ind w:left="-90" w:firstLine="630"/>
+        <w:jc w:val="both"/>
+        <w:rPr>
+          <w:rFonts w:ascii="Times New Roman" w:hAnsi="Times New Roman" w:cs="Times New Roman"/>
+          <w:sz w:val="28"/>
+          <w:szCs w:val="28"/>
+        </w:rPr>
+      </w:pPr>
     </w:p>
     <w:tbl>
       <w:tblPr>
@@ -8478,6 +8729,7 @@
                 <w:sz w:val="28"/>
                 <w:szCs w:val="28"/>
               </w:rPr>
+              <w:lastRenderedPageBreak/>
               <w:t>Tiền điều kiện</w:t>
             </w:r>
           </w:p>
@@ -8533,7 +8785,6 @@
                 <w:sz w:val="28"/>
                 <w:szCs w:val="28"/>
               </w:rPr>
-              <w:lastRenderedPageBreak/>
               <w:t>Cách xử lý</w:t>
             </w:r>
           </w:p>
@@ -8762,6 +9013,107 @@
               <w:t>Hệ thống xóa hết những thông tin mà ngưởi dùng nhập trước đó.</w:t>
             </w:r>
           </w:p>
+          <w:p>
+            <w:pPr>
+              <w:spacing w:before="120" w:after="120" w:line="271" w:lineRule="auto"/>
+              <w:jc w:val="both"/>
+              <w:rPr>
+                <w:rFonts w:ascii="Times New Roman" w:hAnsi="Times New Roman" w:cs="Times New Roman"/>
+                <w:sz w:val="28"/>
+                <w:szCs w:val="28"/>
+              </w:rPr>
+            </w:pPr>
+            <w:r>
+              <w:rPr>
+                <w:rFonts w:ascii="Times New Roman" w:hAnsi="Times New Roman" w:cs="Times New Roman"/>
+                <w:sz w:val="28"/>
+                <w:szCs w:val="28"/>
+              </w:rPr>
+              <w:t>Bước 4.1:</w:t>
+            </w:r>
+          </w:p>
+          <w:p>
+            <w:pPr>
+              <w:pStyle w:val="ListParagraph"/>
+              <w:numPr>
+                <w:ilvl w:val="0"/>
+                <w:numId w:val="41"/>
+              </w:numPr>
+              <w:spacing w:before="120" w:after="120" w:line="271" w:lineRule="auto"/>
+              <w:jc w:val="both"/>
+              <w:rPr>
+                <w:rFonts w:ascii="Times New Roman" w:hAnsi="Times New Roman" w:cs="Times New Roman"/>
+                <w:sz w:val="28"/>
+                <w:szCs w:val="28"/>
+              </w:rPr>
+            </w:pPr>
+            <w:r>
+              <w:rPr>
+                <w:rFonts w:ascii="Times New Roman" w:hAnsi="Times New Roman" w:cs="Times New Roman"/>
+                <w:sz w:val="28"/>
+                <w:szCs w:val="28"/>
+              </w:rPr>
+              <w:t>Nếu website kiểm tra thấy thông tin người dùng nhập sai qui định</w:t>
+            </w:r>
+            <w:r>
+              <w:rPr>
+                <w:rFonts w:ascii="Times New Roman" w:hAnsi="Times New Roman" w:cs="Times New Roman"/>
+                <w:sz w:val="28"/>
+                <w:szCs w:val="28"/>
+              </w:rPr>
+              <w:t xml:space="preserve"> vào trường thông tin</w:t>
+            </w:r>
+            <w:r>
+              <w:rPr>
+                <w:rFonts w:ascii="Times New Roman" w:hAnsi="Times New Roman" w:cs="Times New Roman"/>
+                <w:sz w:val="28"/>
+                <w:szCs w:val="28"/>
+              </w:rPr>
+              <w:t xml:space="preserve"> thì website </w:t>
+            </w:r>
+            <w:r>
+              <w:rPr>
+                <w:rFonts w:ascii="Times New Roman" w:hAnsi="Times New Roman" w:cs="Times New Roman"/>
+                <w:sz w:val="28"/>
+                <w:szCs w:val="28"/>
+              </w:rPr>
+              <w:t>tạo khung đỏ tại nơi đó.</w:t>
+            </w:r>
+          </w:p>
+          <w:p>
+            <w:pPr>
+              <w:pStyle w:val="ListParagraph"/>
+              <w:numPr>
+                <w:ilvl w:val="0"/>
+                <w:numId w:val="41"/>
+              </w:numPr>
+              <w:spacing w:before="120" w:after="120" w:line="271" w:lineRule="auto"/>
+              <w:jc w:val="both"/>
+              <w:rPr>
+                <w:rFonts w:ascii="Times New Roman" w:hAnsi="Times New Roman" w:cs="Times New Roman"/>
+                <w:sz w:val="28"/>
+                <w:szCs w:val="28"/>
+              </w:rPr>
+            </w:pPr>
+            <w:r>
+              <w:rPr>
+                <w:rFonts w:ascii="Times New Roman" w:hAnsi="Times New Roman" w:cs="Times New Roman"/>
+                <w:sz w:val="28"/>
+                <w:szCs w:val="28"/>
+              </w:rPr>
+              <w:t>Quay lại bước 3</w:t>
+            </w:r>
+            <w:bookmarkStart w:id="69" w:name="_GoBack"/>
+            <w:bookmarkEnd w:id="69"/>
+            <w:r>
+              <w:rPr>
+                <w:rFonts w:ascii="Times New Roman" w:hAnsi="Times New Roman" w:cs="Times New Roman"/>
+                <w:sz w:val="28"/>
+                <w:szCs w:val="28"/>
+              </w:rPr>
+              <w:t>.</w:t>
+            </w:r>
+          </w:p>
         </w:tc>
       </w:tr>
       <w:tr>
@@ -8904,9 +9256,9 @@
         </w:rPr>
         <w:t xml:space="preserve"> </w:t>
       </w:r>
-      <w:bookmarkStart w:id="69" w:name="_Toc372110177"/>
-      <w:bookmarkStart w:id="70" w:name="_Toc372110688"/>
-      <w:bookmarkStart w:id="71" w:name="_Toc372110934"/>
+      <w:bookmarkStart w:id="70" w:name="_Toc372110177"/>
+      <w:bookmarkStart w:id="71" w:name="_Toc372110688"/>
+      <w:bookmarkStart w:id="72" w:name="_Toc372110934"/>
       <w:r>
         <w:rPr>
           <w:rFonts w:cs="Times New Roman"/>
@@ -8919,9 +9271,9 @@
         </w:rPr>
         <w:t xml:space="preserve">Tính năng </w:t>
       </w:r>
-      <w:bookmarkEnd w:id="69"/>
       <w:bookmarkEnd w:id="70"/>
       <w:bookmarkEnd w:id="71"/>
+      <w:bookmarkEnd w:id="72"/>
       <w:r>
         <w:rPr>
           <w:rFonts w:cs="Times New Roman"/>
@@ -8932,13 +9284,13 @@
     <w:p>
       <w:pPr>
         <w:pStyle w:val="ListParagraph"/>
-        <w:spacing w:before="120" w:after="120" w:line="271" w:lineRule="auto"/>
-        <w:ind w:left="360" w:firstLine="360"/>
+        <w:spacing w:line="271" w:lineRule="auto"/>
+        <w:ind w:left="-180" w:firstLine="810"/>
         <w:jc w:val="both"/>
         <w:rPr>
           <w:rFonts w:ascii="Times New Roman" w:hAnsi="Times New Roman" w:cs="Times New Roman"/>
-          <w:sz w:val="26"/>
-          <w:szCs w:val="26"/>
+          <w:sz w:val="28"/>
+          <w:szCs w:val="28"/>
         </w:rPr>
       </w:pPr>
       <w:r>
@@ -8948,38 +9300,11 @@
           <w:szCs w:val="28"/>
         </w:rPr>
         <w:t xml:space="preserve">Mô tả và mức ưu tiên: </w:t>
-      </w:r>
-      <w:r>
-        <w:rPr>
-          <w:rFonts w:ascii="Times New Roman" w:hAnsi="Times New Roman" w:cs="Times New Roman"/>
-          <w:sz w:val="26"/>
-          <w:szCs w:val="26"/>
-        </w:rPr>
-        <w:t>Chức năng này được sử dụng để tìm kiếm nhà trọ theo các tiêu chí cho sẵn.</w:t>
-      </w:r>
-      <w:r>
-        <w:rPr>
-          <w:rFonts w:ascii="Times New Roman" w:hAnsi="Times New Roman" w:cs="Times New Roman"/>
-          <w:sz w:val="26"/>
-          <w:szCs w:val="26"/>
-        </w:rPr>
-        <w:t xml:space="preserve"> </w:t>
-      </w:r>
-      <w:r>
-        <w:rPr>
-          <w:rFonts w:ascii="Times New Roman" w:hAnsi="Times New Roman" w:cs="Times New Roman"/>
-          <w:sz w:val="26"/>
-          <w:szCs w:val="26"/>
-        </w:rPr>
-        <w:t>Chức năng này có mức ưu tiên cao.</w:t>
       </w:r>
     </w:p>
     <w:p>
       <w:pPr>
         <w:pStyle w:val="ListParagraph"/>
-        <w:tabs>
-          <w:tab w:val="left" w:pos="5415"/>
-        </w:tabs>
         <w:spacing w:before="120" w:after="120" w:line="271" w:lineRule="auto"/>
         <w:ind w:left="495"/>
         <w:jc w:val="both"/>
@@ -8997,115 +9322,40 @@
           <w:sz w:val="28"/>
           <w:szCs w:val="28"/>
         </w:rPr>
-        <w:t>Tác nhân / Chuỗi đáp ứ</w:t>
-      </w:r>
-      <w:r>
-        <w:rPr>
-          <w:rFonts w:ascii="Times New Roman" w:hAnsi="Times New Roman" w:cs="Times New Roman"/>
-          <w:sz w:val="28"/>
-          <w:szCs w:val="28"/>
-        </w:rPr>
-        <w:t xml:space="preserve">ng: </w:t>
-      </w:r>
-      <w:r>
-        <w:rPr>
-          <w:rFonts w:ascii="Times New Roman" w:hAnsi="Times New Roman" w:cs="Times New Roman"/>
-          <w:sz w:val="26"/>
-          <w:szCs w:val="26"/>
-        </w:rPr>
-        <w:t>Chức năng dành cho tất cả người dùng, không cần phải qua bước đăng nhập. Sau khi chọn chức năng, nhập từ</w:t>
-      </w:r>
-      <w:r>
-        <w:rPr>
-          <w:rFonts w:ascii="Times New Roman" w:hAnsi="Times New Roman" w:cs="Times New Roman"/>
-          <w:sz w:val="26"/>
-          <w:szCs w:val="26"/>
-        </w:rPr>
-        <w:t xml:space="preserve"> khóa hoặc </w:t>
-      </w:r>
-      <w:r>
-        <w:rPr>
-          <w:rFonts w:ascii="Times New Roman" w:hAnsi="Times New Roman" w:cs="Times New Roman"/>
-          <w:sz w:val="26"/>
-          <w:szCs w:val="26"/>
-        </w:rPr>
-        <w:t xml:space="preserve">chọn tiêu chí và </w:t>
-      </w:r>
-      <w:r>
-        <w:rPr>
-          <w:rFonts w:ascii="Times New Roman" w:hAnsi="Times New Roman" w:cs="Times New Roman"/>
-          <w:sz w:val="26"/>
-          <w:szCs w:val="26"/>
-        </w:rPr>
-        <w:t>nhấn [T</w:t>
-      </w:r>
-      <w:r>
-        <w:rPr>
-          <w:rFonts w:ascii="Times New Roman" w:hAnsi="Times New Roman" w:cs="Times New Roman"/>
-          <w:sz w:val="26"/>
-          <w:szCs w:val="26"/>
-        </w:rPr>
-        <w:t>ìm</w:t>
-      </w:r>
-      <w:r>
-        <w:rPr>
-          <w:rFonts w:ascii="Times New Roman" w:hAnsi="Times New Roman" w:cs="Times New Roman"/>
-          <w:sz w:val="26"/>
-          <w:szCs w:val="26"/>
-        </w:rPr>
-        <w:t>]</w:t>
-      </w:r>
-      <w:r>
-        <w:rPr>
-          <w:rFonts w:ascii="Times New Roman" w:hAnsi="Times New Roman" w:cs="Times New Roman"/>
-          <w:sz w:val="26"/>
-          <w:szCs w:val="26"/>
-        </w:rPr>
-        <w:t>. Hệ thống trả về kết quả danh sách nhà trọ hoặc thông báo</w:t>
-      </w:r>
-      <w:r>
-        <w:rPr>
-          <w:rFonts w:ascii="Times New Roman" w:hAnsi="Times New Roman" w:cs="Times New Roman"/>
-          <w:sz w:val="26"/>
-          <w:szCs w:val="26"/>
-        </w:rPr>
-        <w:t>.</w:t>
-      </w:r>
-      <w:bookmarkStart w:id="72" w:name="_GoBack"/>
-      <w:bookmarkEnd w:id="72"/>
+        <w:t xml:space="preserve">Tác nhân / Chuỗi đáp ứng: </w:t>
+      </w:r>
     </w:p>
     <w:tbl>
       <w:tblPr>
         <w:tblStyle w:val="TableGrid"/>
-        <w:tblW w:w="9558" w:type="dxa"/>
+        <w:tblW w:w="0" w:type="auto"/>
         <w:tblLook w:val="04A0" w:firstRow="1" w:lastRow="0" w:firstColumn="1" w:lastColumn="0" w:noHBand="0" w:noVBand="1"/>
       </w:tblPr>
       <w:tblGrid>
-        <w:gridCol w:w="2538"/>
-        <w:gridCol w:w="7020"/>
+        <w:gridCol w:w="1726"/>
+        <w:gridCol w:w="7832"/>
       </w:tblGrid>
       <w:tr>
         <w:tc>
           <w:tcPr>
-            <w:tcW w:w="2538" w:type="dxa"/>
+            <w:tcW w:w="1726" w:type="dxa"/>
           </w:tcPr>
           <w:p>
             <w:pPr>
               <w:spacing w:before="120" w:after="120" w:line="271" w:lineRule="auto"/>
-              <w:jc w:val="both"/>
               <w:rPr>
                 <w:rFonts w:ascii="Times New Roman" w:hAnsi="Times New Roman" w:cs="Times New Roman"/>
                 <w:b/>
-                <w:sz w:val="26"/>
-                <w:szCs w:val="26"/>
+                <w:sz w:val="28"/>
+                <w:szCs w:val="28"/>
               </w:rPr>
             </w:pPr>
             <w:r>
               <w:rPr>
                 <w:rFonts w:ascii="Times New Roman" w:hAnsi="Times New Roman" w:cs="Times New Roman"/>
                 <w:b/>
-                <w:sz w:val="26"/>
-                <w:szCs w:val="26"/>
+                <w:sz w:val="28"/>
+                <w:szCs w:val="28"/>
               </w:rPr>
               <w:t>Mã yêu cầu</w:t>
             </w:r>
@@ -9113,7 +9363,7 @@
         </w:tc>
         <w:tc>
           <w:tcPr>
-            <w:tcW w:w="7020" w:type="dxa"/>
+            <w:tcW w:w="7832" w:type="dxa"/>
           </w:tcPr>
           <w:p>
             <w:pPr>
@@ -9121,15 +9371,17 @@
               <w:jc w:val="both"/>
               <w:rPr>
                 <w:rFonts w:ascii="Times New Roman" w:hAnsi="Times New Roman" w:cs="Times New Roman"/>
-                <w:sz w:val="26"/>
-                <w:szCs w:val="26"/>
-              </w:rPr>
-            </w:pPr>
-            <w:r>
-              <w:rPr>
-                <w:rFonts w:ascii="Times New Roman" w:hAnsi="Times New Roman" w:cs="Times New Roman"/>
-                <w:sz w:val="26"/>
-                <w:szCs w:val="26"/>
+                <w:b/>
+                <w:sz w:val="28"/>
+                <w:szCs w:val="28"/>
+              </w:rPr>
+            </w:pPr>
+            <w:r>
+              <w:rPr>
+                <w:rFonts w:ascii="Times New Roman" w:hAnsi="Times New Roman" w:cs="Times New Roman"/>
+                <w:b/>
+                <w:sz w:val="28"/>
+                <w:szCs w:val="28"/>
               </w:rPr>
               <w:t>REQ06</w:t>
             </w:r>
@@ -9142,25 +9394,24 @@
         </w:trPr>
         <w:tc>
           <w:tcPr>
-            <w:tcW w:w="2538" w:type="dxa"/>
+            <w:tcW w:w="1726" w:type="dxa"/>
           </w:tcPr>
           <w:p>
             <w:pPr>
               <w:spacing w:before="120" w:after="120" w:line="271" w:lineRule="auto"/>
-              <w:jc w:val="both"/>
               <w:rPr>
                 <w:rFonts w:ascii="Times New Roman" w:hAnsi="Times New Roman" w:cs="Times New Roman"/>
                 <w:b/>
-                <w:sz w:val="26"/>
-                <w:szCs w:val="26"/>
+                <w:sz w:val="28"/>
+                <w:szCs w:val="28"/>
               </w:rPr>
             </w:pPr>
             <w:r>
               <w:rPr>
                 <w:rFonts w:ascii="Times New Roman" w:hAnsi="Times New Roman" w:cs="Times New Roman"/>
                 <w:b/>
-                <w:sz w:val="26"/>
-                <w:szCs w:val="26"/>
+                <w:sz w:val="28"/>
+                <w:szCs w:val="28"/>
               </w:rPr>
               <w:t>Tên chức năng</w:t>
             </w:r>
@@ -9168,7 +9419,7 @@
         </w:tc>
         <w:tc>
           <w:tcPr>
-            <w:tcW w:w="7020" w:type="dxa"/>
+            <w:tcW w:w="7832" w:type="dxa"/>
           </w:tcPr>
           <w:p>
             <w:pPr>
@@ -9177,44 +9428,34 @@
               <w:rPr>
                 <w:rFonts w:ascii="Times New Roman" w:hAnsi="Times New Roman" w:cs="Times New Roman"/>
                 <w:b/>
-                <w:sz w:val="26"/>
-                <w:szCs w:val="26"/>
-              </w:rPr>
-            </w:pPr>
-            <w:r>
-              <w:rPr>
-                <w:rFonts w:ascii="Times New Roman" w:hAnsi="Times New Roman" w:cs="Times New Roman"/>
-                <w:b/>
-                <w:sz w:val="26"/>
-                <w:szCs w:val="26"/>
-              </w:rPr>
-              <w:t>Tìm kiếm</w:t>
-            </w:r>
+                <w:sz w:val="28"/>
+                <w:szCs w:val="28"/>
+              </w:rPr>
+            </w:pPr>
           </w:p>
         </w:tc>
       </w:tr>
       <w:tr>
         <w:tc>
           <w:tcPr>
-            <w:tcW w:w="2538" w:type="dxa"/>
+            <w:tcW w:w="1726" w:type="dxa"/>
           </w:tcPr>
           <w:p>
             <w:pPr>
               <w:spacing w:before="120" w:after="120" w:line="271" w:lineRule="auto"/>
-              <w:jc w:val="both"/>
               <w:rPr>
                 <w:rFonts w:ascii="Times New Roman" w:hAnsi="Times New Roman" w:cs="Times New Roman"/>
                 <w:b/>
-                <w:sz w:val="26"/>
-                <w:szCs w:val="26"/>
+                <w:sz w:val="28"/>
+                <w:szCs w:val="28"/>
               </w:rPr>
             </w:pPr>
             <w:r>
               <w:rPr>
                 <w:rFonts w:ascii="Times New Roman" w:hAnsi="Times New Roman" w:cs="Times New Roman"/>
                 <w:b/>
-                <w:sz w:val="26"/>
-                <w:szCs w:val="26"/>
+                <w:sz w:val="28"/>
+                <w:szCs w:val="28"/>
               </w:rPr>
               <w:t>Đối tượng sử dụng</w:t>
             </w:r>
@@ -9222,7 +9463,7 @@
         </w:tc>
         <w:tc>
           <w:tcPr>
-            <w:tcW w:w="7020" w:type="dxa"/>
+            <w:tcW w:w="7832" w:type="dxa"/>
           </w:tcPr>
           <w:p>
             <w:pPr>
@@ -9230,51 +9471,70 @@
               <w:jc w:val="both"/>
               <w:rPr>
                 <w:rFonts w:ascii="Times New Roman" w:hAnsi="Times New Roman" w:cs="Times New Roman"/>
-                <w:sz w:val="26"/>
-                <w:szCs w:val="26"/>
-              </w:rPr>
-            </w:pPr>
-            <w:r>
-              <w:rPr>
-                <w:rFonts w:ascii="Times New Roman" w:hAnsi="Times New Roman" w:cs="Times New Roman"/>
-                <w:sz w:val="26"/>
-                <w:szCs w:val="26"/>
-              </w:rPr>
-              <w:t>Tất cả người dùng: khách tự do, thành viên, chủ nhà trọ, admin</w:t>
-            </w:r>
+                <w:sz w:val="28"/>
+                <w:szCs w:val="28"/>
+              </w:rPr>
+            </w:pPr>
           </w:p>
         </w:tc>
       </w:tr>
       <w:tr>
         <w:tc>
           <w:tcPr>
-            <w:tcW w:w="2538" w:type="dxa"/>
+            <w:tcW w:w="1726" w:type="dxa"/>
           </w:tcPr>
           <w:p>
             <w:pPr>
               <w:spacing w:before="120" w:after="120" w:line="271" w:lineRule="auto"/>
-              <w:jc w:val="both"/>
               <w:rPr>
                 <w:rFonts w:ascii="Times New Roman" w:hAnsi="Times New Roman" w:cs="Times New Roman"/>
                 <w:b/>
-                <w:sz w:val="26"/>
-                <w:szCs w:val="26"/>
+                <w:sz w:val="28"/>
+                <w:szCs w:val="28"/>
               </w:rPr>
             </w:pPr>
             <w:r>
               <w:rPr>
                 <w:rFonts w:ascii="Times New Roman" w:hAnsi="Times New Roman" w:cs="Times New Roman"/>
                 <w:b/>
-                <w:sz w:val="26"/>
-                <w:szCs w:val="26"/>
-              </w:rPr>
-              <w:t>Tiền điều kiện</w:t>
-            </w:r>
-          </w:p>
-        </w:tc>
-        <w:tc>
-          <w:tcPr>
-            <w:tcW w:w="7020" w:type="dxa"/>
+                <w:sz w:val="28"/>
+                <w:szCs w:val="28"/>
+              </w:rPr>
+              <w:t>Tiề</w:t>
+            </w:r>
+            <w:r>
+              <w:rPr>
+                <w:rFonts w:ascii="Times New Roman" w:hAnsi="Times New Roman" w:cs="Times New Roman"/>
+                <w:b/>
+                <w:sz w:val="28"/>
+                <w:szCs w:val="28"/>
+              </w:rPr>
+              <w:t xml:space="preserve">n </w:t>
+            </w:r>
+            <w:r>
+              <w:rPr>
+                <w:rFonts w:ascii="Times New Roman" w:hAnsi="Times New Roman" w:cs="Times New Roman"/>
+                <w:b/>
+                <w:sz w:val="28"/>
+                <w:szCs w:val="28"/>
+              </w:rPr>
+              <w:t xml:space="preserve">điều </w:t>
+            </w:r>
+            <w:r>
+              <w:rPr>
+                <w:rFonts w:ascii="Times New Roman" w:hAnsi="Times New Roman" w:cs="Times New Roman"/>
+                <w:b/>
+                <w:sz w:val="28"/>
+                <w:szCs w:val="28"/>
+              </w:rPr>
+              <w:lastRenderedPageBreak/>
+              <w:t>kiện</w:t>
+            </w:r>
+          </w:p>
+        </w:tc>
+        <w:tc>
+          <w:tcPr>
+            <w:tcW w:w="7832" w:type="dxa"/>
           </w:tcPr>
           <w:p>
             <w:pPr>
@@ -9282,8 +9542,8 @@
               <w:jc w:val="both"/>
               <w:rPr>
                 <w:rFonts w:ascii="Times New Roman" w:hAnsi="Times New Roman" w:cs="Times New Roman"/>
-                <w:sz w:val="26"/>
-                <w:szCs w:val="26"/>
+                <w:sz w:val="28"/>
+                <w:szCs w:val="28"/>
               </w:rPr>
             </w:pPr>
           </w:p>
@@ -9295,802 +9555,34 @@
         </w:trPr>
         <w:tc>
           <w:tcPr>
-            <w:tcW w:w="2538" w:type="dxa"/>
+            <w:tcW w:w="1726" w:type="dxa"/>
           </w:tcPr>
           <w:p>
             <w:pPr>
               <w:spacing w:before="120" w:after="120" w:line="271" w:lineRule="auto"/>
-              <w:jc w:val="both"/>
               <w:rPr>
                 <w:rFonts w:ascii="Times New Roman" w:hAnsi="Times New Roman" w:cs="Times New Roman"/>
                 <w:b/>
-                <w:sz w:val="26"/>
-                <w:szCs w:val="26"/>
+                <w:sz w:val="28"/>
+                <w:szCs w:val="28"/>
               </w:rPr>
             </w:pPr>
             <w:r>
               <w:rPr>
                 <w:rFonts w:ascii="Times New Roman" w:hAnsi="Times New Roman" w:cs="Times New Roman"/>
                 <w:b/>
-                <w:sz w:val="26"/>
-                <w:szCs w:val="26"/>
-              </w:rPr>
-              <w:t>Dòng sự kiện chính</w:t>
-            </w:r>
-          </w:p>
-        </w:tc>
-        <w:tc>
-          <w:tcPr>
-            <w:tcW w:w="7020" w:type="dxa"/>
-          </w:tcPr>
-          <w:p>
-            <w:pPr>
-              <w:spacing w:before="120" w:after="120" w:line="271" w:lineRule="auto"/>
-              <w:jc w:val="both"/>
-              <w:rPr>
-                <w:rFonts w:ascii="Times New Roman" w:hAnsi="Times New Roman" w:cs="Times New Roman"/>
-                <w:sz w:val="26"/>
-                <w:szCs w:val="26"/>
-              </w:rPr>
-            </w:pPr>
-            <w:r>
-              <w:rPr>
-                <w:rFonts w:ascii="Times New Roman" w:hAnsi="Times New Roman" w:cs="Times New Roman"/>
-                <w:sz w:val="26"/>
-                <w:szCs w:val="26"/>
-              </w:rPr>
-              <w:t xml:space="preserve">Bước 1: sau khi người dùng chọn chức năng, người dùng </w:t>
-            </w:r>
-            <w:r>
-              <w:rPr>
-                <w:rFonts w:ascii="Times New Roman" w:hAnsi="Times New Roman" w:cs="Times New Roman"/>
-                <w:sz w:val="26"/>
-                <w:szCs w:val="26"/>
-              </w:rPr>
-              <w:t xml:space="preserve">có 2 lựa </w:t>
-            </w:r>
-            <w:r>
-              <w:rPr>
-                <w:rFonts w:ascii="Times New Roman" w:hAnsi="Times New Roman" w:cs="Times New Roman"/>
-                <w:sz w:val="26"/>
-                <w:szCs w:val="26"/>
-              </w:rPr>
-              <w:t>chọ</w:t>
-            </w:r>
-            <w:r>
-              <w:rPr>
-                <w:rFonts w:ascii="Times New Roman" w:hAnsi="Times New Roman" w:cs="Times New Roman"/>
-                <w:sz w:val="26"/>
-                <w:szCs w:val="26"/>
-              </w:rPr>
-              <w:t>n</w:t>
-            </w:r>
-          </w:p>
-          <w:p>
-            <w:pPr>
-              <w:pStyle w:val="ListParagraph"/>
-              <w:numPr>
-                <w:ilvl w:val="0"/>
-                <w:numId w:val="43"/>
-              </w:numPr>
-              <w:spacing w:before="120" w:after="120" w:line="271" w:lineRule="auto"/>
-              <w:jc w:val="both"/>
-              <w:rPr>
-                <w:rFonts w:ascii="Times New Roman" w:hAnsi="Times New Roman" w:cs="Times New Roman"/>
-                <w:sz w:val="26"/>
-                <w:szCs w:val="26"/>
-              </w:rPr>
-            </w:pPr>
-            <w:r>
-              <w:rPr>
-                <w:rFonts w:ascii="Times New Roman" w:hAnsi="Times New Roman" w:cs="Times New Roman"/>
-                <w:sz w:val="26"/>
-                <w:szCs w:val="26"/>
-              </w:rPr>
-              <w:t>T</w:t>
-            </w:r>
-            <w:r>
-              <w:rPr>
-                <w:rFonts w:ascii="Times New Roman" w:hAnsi="Times New Roman" w:cs="Times New Roman"/>
-                <w:sz w:val="26"/>
-                <w:szCs w:val="26"/>
-              </w:rPr>
-              <w:t xml:space="preserve">ìm kiếm </w:t>
-            </w:r>
-            <w:r>
-              <w:rPr>
-                <w:rFonts w:ascii="Times New Roman" w:hAnsi="Times New Roman" w:cs="Times New Roman"/>
-                <w:sz w:val="26"/>
-                <w:szCs w:val="26"/>
-              </w:rPr>
-              <w:t>theo từ khóa: người dùng nhập vào tên nhà trọ hoặc tên chủ nhà trọ hoặc tên đường.</w:t>
-            </w:r>
-          </w:p>
-          <w:p>
-            <w:pPr>
-              <w:pStyle w:val="ListParagraph"/>
-              <w:numPr>
-                <w:ilvl w:val="0"/>
-                <w:numId w:val="43"/>
-              </w:numPr>
-              <w:spacing w:before="120" w:after="120" w:line="271" w:lineRule="auto"/>
-              <w:jc w:val="both"/>
-              <w:rPr>
-                <w:rFonts w:ascii="Times New Roman" w:hAnsi="Times New Roman" w:cs="Times New Roman"/>
-                <w:sz w:val="26"/>
-                <w:szCs w:val="26"/>
-              </w:rPr>
-            </w:pPr>
-            <w:r>
-              <w:rPr>
-                <w:rFonts w:ascii="Times New Roman" w:hAnsi="Times New Roman" w:cs="Times New Roman"/>
-                <w:sz w:val="26"/>
-                <w:szCs w:val="26"/>
-              </w:rPr>
-              <w:t>Tìm kiếm chi tiết, hệ thống hiển thị các tiêu chí sau:</w:t>
-            </w:r>
-          </w:p>
-          <w:p>
-            <w:pPr>
-              <w:pStyle w:val="ListParagraph"/>
-              <w:numPr>
-                <w:ilvl w:val="0"/>
-                <w:numId w:val="42"/>
-              </w:numPr>
-              <w:spacing w:before="120" w:after="120" w:line="271" w:lineRule="auto"/>
-              <w:jc w:val="both"/>
-              <w:rPr>
-                <w:rFonts w:ascii="Times New Roman" w:hAnsi="Times New Roman" w:cs="Times New Roman"/>
-                <w:sz w:val="26"/>
-                <w:szCs w:val="26"/>
-              </w:rPr>
-            </w:pPr>
-            <w:r>
-              <w:rPr>
-                <w:rFonts w:ascii="Times New Roman" w:hAnsi="Times New Roman" w:cs="Times New Roman"/>
-                <w:sz w:val="26"/>
-                <w:szCs w:val="26"/>
-              </w:rPr>
-              <w:t>Giá</w:t>
-            </w:r>
-          </w:p>
-          <w:p>
-            <w:pPr>
-              <w:pStyle w:val="ListParagraph"/>
-              <w:numPr>
-                <w:ilvl w:val="0"/>
-                <w:numId w:val="42"/>
-              </w:numPr>
-              <w:spacing w:before="120" w:after="120" w:line="271" w:lineRule="auto"/>
-              <w:jc w:val="both"/>
-              <w:rPr>
-                <w:rFonts w:ascii="Times New Roman" w:hAnsi="Times New Roman" w:cs="Times New Roman"/>
-                <w:sz w:val="26"/>
-                <w:szCs w:val="26"/>
-              </w:rPr>
-            </w:pPr>
-            <w:r>
-              <w:rPr>
-                <w:rFonts w:ascii="Times New Roman" w:hAnsi="Times New Roman" w:cs="Times New Roman"/>
-                <w:sz w:val="26"/>
-                <w:szCs w:val="26"/>
+                <w:sz w:val="28"/>
+                <w:szCs w:val="28"/>
               </w:rPr>
               <w:lastRenderedPageBreak/>
-              <w:t>Số người</w:t>
-            </w:r>
-          </w:p>
-          <w:p>
-            <w:pPr>
-              <w:pStyle w:val="ListParagraph"/>
-              <w:numPr>
-                <w:ilvl w:val="0"/>
-                <w:numId w:val="42"/>
-              </w:numPr>
-              <w:spacing w:before="120" w:after="120" w:line="271" w:lineRule="auto"/>
-              <w:jc w:val="both"/>
-              <w:rPr>
-                <w:rFonts w:ascii="Times New Roman" w:hAnsi="Times New Roman" w:cs="Times New Roman"/>
-                <w:sz w:val="26"/>
-                <w:szCs w:val="26"/>
-              </w:rPr>
-            </w:pPr>
-            <w:r>
-              <w:rPr>
-                <w:rFonts w:ascii="Times New Roman" w:hAnsi="Times New Roman" w:cs="Times New Roman"/>
-                <w:sz w:val="26"/>
-                <w:szCs w:val="26"/>
-              </w:rPr>
-              <w:t>Cho nấu ăn hay không</w:t>
-            </w:r>
-          </w:p>
-          <w:p>
-            <w:pPr>
-              <w:pStyle w:val="ListParagraph"/>
-              <w:numPr>
-                <w:ilvl w:val="0"/>
-                <w:numId w:val="42"/>
-              </w:numPr>
-              <w:spacing w:before="120" w:after="120" w:line="271" w:lineRule="auto"/>
-              <w:jc w:val="both"/>
-              <w:rPr>
-                <w:rFonts w:ascii="Times New Roman" w:hAnsi="Times New Roman" w:cs="Times New Roman"/>
-                <w:sz w:val="26"/>
-                <w:szCs w:val="26"/>
-              </w:rPr>
-            </w:pPr>
-            <w:r>
-              <w:rPr>
-                <w:rFonts w:ascii="Times New Roman" w:hAnsi="Times New Roman" w:cs="Times New Roman"/>
-                <w:sz w:val="26"/>
-                <w:szCs w:val="26"/>
-              </w:rPr>
-              <w:t>Có nhà vệ sinh trong hay không</w:t>
-            </w:r>
-          </w:p>
-          <w:p>
-            <w:pPr>
-              <w:pStyle w:val="ListParagraph"/>
-              <w:numPr>
-                <w:ilvl w:val="0"/>
-                <w:numId w:val="42"/>
-              </w:numPr>
-              <w:spacing w:before="120" w:after="120" w:line="271" w:lineRule="auto"/>
-              <w:jc w:val="both"/>
-              <w:rPr>
-                <w:rFonts w:ascii="Times New Roman" w:hAnsi="Times New Roman" w:cs="Times New Roman"/>
-                <w:sz w:val="26"/>
-                <w:szCs w:val="26"/>
-              </w:rPr>
-            </w:pPr>
-            <w:r>
-              <w:rPr>
-                <w:rFonts w:ascii="Times New Roman" w:hAnsi="Times New Roman" w:cs="Times New Roman"/>
-                <w:sz w:val="26"/>
-                <w:szCs w:val="26"/>
-              </w:rPr>
-              <w:t>Địa bàn</w:t>
-            </w:r>
-          </w:p>
-          <w:p>
-            <w:pPr>
-              <w:pStyle w:val="ListParagraph"/>
-              <w:numPr>
-                <w:ilvl w:val="0"/>
-                <w:numId w:val="42"/>
-              </w:numPr>
-              <w:spacing w:before="120" w:after="120" w:line="271" w:lineRule="auto"/>
-              <w:jc w:val="both"/>
-              <w:rPr>
-                <w:rFonts w:ascii="Times New Roman" w:hAnsi="Times New Roman" w:cs="Times New Roman"/>
-                <w:sz w:val="26"/>
-                <w:szCs w:val="26"/>
-              </w:rPr>
-            </w:pPr>
-            <w:r>
-              <w:rPr>
-                <w:rFonts w:ascii="Times New Roman" w:hAnsi="Times New Roman" w:cs="Times New Roman"/>
-                <w:sz w:val="26"/>
-                <w:szCs w:val="26"/>
-              </w:rPr>
-              <w:t>Bãi đậu xe</w:t>
-            </w:r>
-          </w:p>
-          <w:p>
-            <w:pPr>
-              <w:spacing w:before="120" w:after="120" w:line="271" w:lineRule="auto"/>
-              <w:jc w:val="both"/>
-              <w:rPr>
-                <w:rFonts w:ascii="Times New Roman" w:hAnsi="Times New Roman" w:cs="Times New Roman"/>
-                <w:sz w:val="26"/>
-                <w:szCs w:val="26"/>
-              </w:rPr>
-            </w:pPr>
-            <w:r>
-              <w:rPr>
-                <w:rFonts w:ascii="Times New Roman" w:hAnsi="Times New Roman" w:cs="Times New Roman"/>
-                <w:sz w:val="26"/>
-                <w:szCs w:val="26"/>
-              </w:rPr>
-              <w:t>Bướ</w:t>
-            </w:r>
-            <w:r>
-              <w:rPr>
-                <w:rFonts w:ascii="Times New Roman" w:hAnsi="Times New Roman" w:cs="Times New Roman"/>
-                <w:sz w:val="26"/>
-                <w:szCs w:val="26"/>
-              </w:rPr>
-              <w:t>c 2</w:t>
-            </w:r>
-            <w:r>
-              <w:rPr>
-                <w:rFonts w:ascii="Times New Roman" w:hAnsi="Times New Roman" w:cs="Times New Roman"/>
-                <w:sz w:val="26"/>
-                <w:szCs w:val="26"/>
-              </w:rPr>
-              <w:t xml:space="preserve">: người dùng nhấn [Tìm]. Hệ thống hiển thị ra danh sách nhà trọ từ trên xuống theo thứ tự từ điển, mỗi nhà trọ tìm được hiển thị các thông tin tóm tắt sau: </w:t>
-            </w:r>
-          </w:p>
-          <w:p>
-            <w:pPr>
-              <w:pStyle w:val="ListParagraph"/>
-              <w:numPr>
-                <w:ilvl w:val="0"/>
-                <w:numId w:val="42"/>
-              </w:numPr>
-              <w:spacing w:before="120" w:after="120" w:line="271" w:lineRule="auto"/>
-              <w:jc w:val="both"/>
-              <w:rPr>
-                <w:rFonts w:ascii="Times New Roman" w:hAnsi="Times New Roman" w:cs="Times New Roman"/>
-                <w:sz w:val="26"/>
-                <w:szCs w:val="26"/>
-              </w:rPr>
-            </w:pPr>
-            <w:r>
-              <w:rPr>
-                <w:rFonts w:ascii="Times New Roman" w:hAnsi="Times New Roman" w:cs="Times New Roman"/>
-                <w:sz w:val="26"/>
-                <w:szCs w:val="26"/>
-              </w:rPr>
-              <w:t>tên nhà trọ</w:t>
-            </w:r>
-          </w:p>
-          <w:p>
-            <w:pPr>
-              <w:pStyle w:val="ListParagraph"/>
-              <w:numPr>
-                <w:ilvl w:val="0"/>
-                <w:numId w:val="42"/>
-              </w:numPr>
-              <w:spacing w:before="120" w:after="120" w:line="271" w:lineRule="auto"/>
-              <w:jc w:val="both"/>
-              <w:rPr>
-                <w:rFonts w:ascii="Times New Roman" w:hAnsi="Times New Roman" w:cs="Times New Roman"/>
-                <w:sz w:val="26"/>
-                <w:szCs w:val="26"/>
-              </w:rPr>
-            </w:pPr>
-            <w:r>
-              <w:rPr>
-                <w:rFonts w:ascii="Times New Roman" w:hAnsi="Times New Roman" w:cs="Times New Roman"/>
-                <w:sz w:val="26"/>
-                <w:szCs w:val="26"/>
-              </w:rPr>
-              <w:t>tên chủ nhà trọ</w:t>
-            </w:r>
-          </w:p>
-          <w:p>
-            <w:pPr>
-              <w:pStyle w:val="ListParagraph"/>
-              <w:numPr>
-                <w:ilvl w:val="0"/>
-                <w:numId w:val="42"/>
-              </w:numPr>
-              <w:spacing w:before="120" w:after="120" w:line="271" w:lineRule="auto"/>
-              <w:jc w:val="both"/>
-              <w:rPr>
-                <w:rFonts w:ascii="Times New Roman" w:hAnsi="Times New Roman" w:cs="Times New Roman"/>
-                <w:sz w:val="26"/>
-                <w:szCs w:val="26"/>
-              </w:rPr>
-            </w:pPr>
-            <w:r>
-              <w:rPr>
-                <w:rFonts w:ascii="Times New Roman" w:hAnsi="Times New Roman" w:cs="Times New Roman"/>
-                <w:sz w:val="26"/>
-                <w:szCs w:val="26"/>
-              </w:rPr>
-              <w:t>tên đường</w:t>
-            </w:r>
-          </w:p>
-          <w:p>
-            <w:pPr>
-              <w:pStyle w:val="ListParagraph"/>
-              <w:numPr>
-                <w:ilvl w:val="0"/>
-                <w:numId w:val="42"/>
-              </w:numPr>
-              <w:spacing w:before="120" w:after="120" w:line="271" w:lineRule="auto"/>
-              <w:jc w:val="both"/>
-              <w:rPr>
-                <w:rFonts w:ascii="Times New Roman" w:hAnsi="Times New Roman" w:cs="Times New Roman"/>
-                <w:sz w:val="26"/>
-                <w:szCs w:val="26"/>
-              </w:rPr>
-            </w:pPr>
-            <w:r>
-              <w:rPr>
-                <w:rFonts w:ascii="Times New Roman" w:hAnsi="Times New Roman" w:cs="Times New Roman"/>
-                <w:sz w:val="26"/>
-                <w:szCs w:val="26"/>
-              </w:rPr>
-              <w:t>ngày đăng</w:t>
-            </w:r>
-          </w:p>
-          <w:p>
-            <w:pPr>
-              <w:pStyle w:val="ListParagraph"/>
-              <w:numPr>
-                <w:ilvl w:val="0"/>
-                <w:numId w:val="42"/>
-              </w:numPr>
-              <w:spacing w:before="120" w:after="120" w:line="271" w:lineRule="auto"/>
-              <w:jc w:val="both"/>
-              <w:rPr>
-                <w:rFonts w:ascii="Times New Roman" w:hAnsi="Times New Roman" w:cs="Times New Roman"/>
-                <w:sz w:val="26"/>
-                <w:szCs w:val="26"/>
-              </w:rPr>
-            </w:pPr>
-            <w:r>
-              <w:rPr>
-                <w:rFonts w:ascii="Times New Roman" w:hAnsi="Times New Roman" w:cs="Times New Roman"/>
-                <w:sz w:val="26"/>
-                <w:szCs w:val="26"/>
-              </w:rPr>
-              <w:t>giá</w:t>
-            </w:r>
-          </w:p>
-          <w:p>
-            <w:pPr>
-              <w:pStyle w:val="ListParagraph"/>
-              <w:numPr>
-                <w:ilvl w:val="0"/>
-                <w:numId w:val="42"/>
-              </w:numPr>
-              <w:spacing w:before="120" w:after="120" w:line="271" w:lineRule="auto"/>
-              <w:jc w:val="both"/>
-              <w:rPr>
-                <w:rFonts w:ascii="Times New Roman" w:hAnsi="Times New Roman" w:cs="Times New Roman"/>
-                <w:sz w:val="26"/>
-                <w:szCs w:val="26"/>
-              </w:rPr>
-            </w:pPr>
-            <w:r>
-              <w:rPr>
-                <w:rFonts w:ascii="Times New Roman" w:hAnsi="Times New Roman" w:cs="Times New Roman"/>
-                <w:sz w:val="26"/>
-                <w:szCs w:val="26"/>
-              </w:rPr>
-              <w:t>xếp hạng</w:t>
-            </w:r>
-          </w:p>
-          <w:p>
-            <w:pPr>
-              <w:pStyle w:val="ListParagraph"/>
-              <w:numPr>
-                <w:ilvl w:val="0"/>
-                <w:numId w:val="42"/>
-              </w:numPr>
-              <w:spacing w:before="120" w:after="120" w:line="271" w:lineRule="auto"/>
-              <w:jc w:val="both"/>
-              <w:rPr>
-                <w:rFonts w:ascii="Times New Roman" w:hAnsi="Times New Roman" w:cs="Times New Roman"/>
-                <w:sz w:val="26"/>
-                <w:szCs w:val="26"/>
-              </w:rPr>
-            </w:pPr>
-            <w:r>
-              <w:rPr>
-                <w:rFonts w:ascii="Times New Roman" w:hAnsi="Times New Roman" w:cs="Times New Roman"/>
-                <w:sz w:val="26"/>
-                <w:szCs w:val="26"/>
-              </w:rPr>
-              <w:t>mô tả</w:t>
-            </w:r>
-          </w:p>
-          <w:p>
-            <w:pPr>
-              <w:pStyle w:val="ListParagraph"/>
-              <w:numPr>
-                <w:ilvl w:val="0"/>
-                <w:numId w:val="42"/>
-              </w:numPr>
-              <w:spacing w:before="120" w:after="120" w:line="271" w:lineRule="auto"/>
-              <w:jc w:val="both"/>
-              <w:rPr>
-                <w:rFonts w:ascii="Times New Roman" w:hAnsi="Times New Roman" w:cs="Times New Roman"/>
-                <w:sz w:val="26"/>
-                <w:szCs w:val="26"/>
-              </w:rPr>
-            </w:pPr>
-            <w:r>
-              <w:rPr>
-                <w:rFonts w:ascii="Times New Roman" w:hAnsi="Times New Roman" w:cs="Times New Roman"/>
-                <w:sz w:val="26"/>
-                <w:szCs w:val="26"/>
-              </w:rPr>
-              <w:t>diện tích</w:t>
-            </w:r>
-          </w:p>
-          <w:p>
-            <w:pPr>
-              <w:spacing w:before="120" w:after="120" w:line="271" w:lineRule="auto"/>
-              <w:jc w:val="both"/>
-              <w:rPr>
-                <w:rFonts w:ascii="Times New Roman" w:hAnsi="Times New Roman" w:cs="Times New Roman"/>
-                <w:sz w:val="26"/>
-                <w:szCs w:val="26"/>
-              </w:rPr>
-            </w:pPr>
-            <w:r>
-              <w:rPr>
-                <w:rFonts w:ascii="Times New Roman" w:hAnsi="Times New Roman" w:cs="Times New Roman"/>
-                <w:sz w:val="26"/>
-                <w:szCs w:val="26"/>
-              </w:rPr>
-              <w:t>Bước 3: H</w:t>
-            </w:r>
-            <w:r>
-              <w:rPr>
-                <w:rFonts w:ascii="Times New Roman" w:hAnsi="Times New Roman" w:cs="Times New Roman"/>
-                <w:sz w:val="26"/>
-                <w:szCs w:val="26"/>
-              </w:rPr>
-              <w:t>ệ thống có hiển thị ra danh sách, người dùng nhấp vào:</w:t>
-            </w:r>
-          </w:p>
-          <w:p>
-            <w:pPr>
-              <w:pStyle w:val="ListParagraph"/>
-              <w:numPr>
-                <w:ilvl w:val="0"/>
-                <w:numId w:val="42"/>
-              </w:numPr>
-              <w:spacing w:before="120" w:after="120" w:line="271" w:lineRule="auto"/>
-              <w:jc w:val="both"/>
-              <w:rPr>
-                <w:rFonts w:ascii="Times New Roman" w:hAnsi="Times New Roman" w:cs="Times New Roman"/>
-                <w:sz w:val="26"/>
-                <w:szCs w:val="26"/>
-              </w:rPr>
-            </w:pPr>
-            <w:r>
-              <w:rPr>
-                <w:rFonts w:ascii="Times New Roman" w:hAnsi="Times New Roman" w:cs="Times New Roman"/>
-                <w:sz w:val="26"/>
-                <w:szCs w:val="26"/>
-              </w:rPr>
-              <w:t>tên nhà trọ: hệ thống chuyển đến trang thông tin của nhà trọ đó</w:t>
-            </w:r>
-          </w:p>
-          <w:p>
-            <w:pPr>
-              <w:pStyle w:val="ListParagraph"/>
-              <w:numPr>
-                <w:ilvl w:val="0"/>
-                <w:numId w:val="42"/>
-              </w:numPr>
-              <w:spacing w:before="120" w:after="120" w:line="271" w:lineRule="auto"/>
-              <w:jc w:val="both"/>
-              <w:rPr>
-                <w:rFonts w:ascii="Times New Roman" w:hAnsi="Times New Roman" w:cs="Times New Roman"/>
-                <w:sz w:val="26"/>
-                <w:szCs w:val="26"/>
-              </w:rPr>
-            </w:pPr>
-            <w:r>
-              <w:rPr>
-                <w:rFonts w:ascii="Times New Roman" w:hAnsi="Times New Roman" w:cs="Times New Roman"/>
-                <w:sz w:val="26"/>
-                <w:szCs w:val="26"/>
-              </w:rPr>
-              <w:t>tên chủ nhà trọ: hệ thống liệt kê danh sách nhà trọ thuộc sở hữu của chủ nhà trọ đó (đã được đăng ký trên website). Thông tin hiển thị là thông tin tóm tắt tương tự như bước 3.</w:t>
-            </w:r>
-          </w:p>
-          <w:p>
-            <w:pPr>
-              <w:pStyle w:val="ListParagraph"/>
-              <w:numPr>
-                <w:ilvl w:val="0"/>
-                <w:numId w:val="42"/>
-              </w:numPr>
-              <w:spacing w:before="120" w:after="120" w:line="271" w:lineRule="auto"/>
-              <w:jc w:val="both"/>
-              <w:rPr>
-                <w:rFonts w:ascii="Times New Roman" w:hAnsi="Times New Roman" w:cs="Times New Roman"/>
-                <w:sz w:val="26"/>
-                <w:szCs w:val="26"/>
-              </w:rPr>
-            </w:pPr>
-            <w:r>
-              <w:rPr>
-                <w:rFonts w:ascii="Times New Roman" w:hAnsi="Times New Roman" w:cs="Times New Roman"/>
-                <w:sz w:val="26"/>
-                <w:szCs w:val="26"/>
-              </w:rPr>
-              <w:t>Tên đường: hệ thống liệt kê danh sách nhà trọ được đặt tại các đường đó. Thông tin hiển thị là thông tin tóm tắt tương tự như bướ</w:t>
-            </w:r>
-            <w:r>
-              <w:rPr>
-                <w:rFonts w:ascii="Times New Roman" w:hAnsi="Times New Roman" w:cs="Times New Roman"/>
-                <w:sz w:val="26"/>
-                <w:szCs w:val="26"/>
-              </w:rPr>
-              <w:t>c 2</w:t>
-            </w:r>
-            <w:r>
-              <w:rPr>
-                <w:rFonts w:ascii="Times New Roman" w:hAnsi="Times New Roman" w:cs="Times New Roman"/>
-                <w:sz w:val="26"/>
-                <w:szCs w:val="26"/>
-              </w:rPr>
-              <w:t>.</w:t>
-            </w:r>
-          </w:p>
-          <w:p>
-            <w:pPr>
-              <w:spacing w:before="120" w:after="120" w:line="271" w:lineRule="auto"/>
-              <w:jc w:val="both"/>
-              <w:rPr>
-                <w:rFonts w:ascii="Times New Roman" w:hAnsi="Times New Roman" w:cs="Times New Roman"/>
-                <w:sz w:val="26"/>
-                <w:szCs w:val="26"/>
-              </w:rPr>
-            </w:pPr>
-          </w:p>
-        </w:tc>
-      </w:tr>
-      <w:tr>
-        <w:tc>
-          <w:tcPr>
-            <w:tcW w:w="2538" w:type="dxa"/>
-          </w:tcPr>
-          <w:p>
-            <w:pPr>
-              <w:spacing w:before="120" w:after="120" w:line="271" w:lineRule="auto"/>
-              <w:jc w:val="both"/>
-              <w:rPr>
-                <w:rFonts w:ascii="Times New Roman" w:hAnsi="Times New Roman" w:cs="Times New Roman"/>
-                <w:b/>
-                <w:sz w:val="26"/>
-                <w:szCs w:val="26"/>
-              </w:rPr>
-            </w:pPr>
-            <w:r>
-              <w:rPr>
-                <w:rFonts w:ascii="Times New Roman" w:hAnsi="Times New Roman" w:cs="Times New Roman"/>
-                <w:b/>
-                <w:sz w:val="26"/>
-                <w:szCs w:val="26"/>
-              </w:rPr>
-              <w:lastRenderedPageBreak/>
-              <w:t>Dòng sự kiện thay thế</w:t>
-            </w:r>
-          </w:p>
-        </w:tc>
-        <w:tc>
-          <w:tcPr>
-            <w:tcW w:w="7020" w:type="dxa"/>
-          </w:tcPr>
-          <w:p>
-            <w:pPr>
-              <w:spacing w:before="120" w:after="120" w:line="271" w:lineRule="auto"/>
-              <w:jc w:val="both"/>
-              <w:rPr>
-                <w:rFonts w:ascii="Times New Roman" w:hAnsi="Times New Roman" w:cs="Times New Roman"/>
-                <w:sz w:val="26"/>
-                <w:szCs w:val="26"/>
-              </w:rPr>
-            </w:pPr>
-            <w:r>
-              <w:rPr>
-                <w:rFonts w:ascii="Times New Roman" w:hAnsi="Times New Roman" w:cs="Times New Roman"/>
-                <w:sz w:val="26"/>
-                <w:szCs w:val="26"/>
-              </w:rPr>
-              <w:t xml:space="preserve">Bước 2.1: </w:t>
-            </w:r>
-            <w:r>
-              <w:rPr>
-                <w:rFonts w:ascii="Times New Roman" w:hAnsi="Times New Roman" w:cs="Times New Roman"/>
-                <w:sz w:val="26"/>
-                <w:szCs w:val="26"/>
-              </w:rPr>
-              <w:t>Nếu từ khóa là rỗng, hiển thị tất cả nhà trọ theo bảng xếp hạng</w:t>
-            </w:r>
-          </w:p>
-          <w:p>
-            <w:pPr>
-              <w:spacing w:before="120" w:after="120" w:line="271" w:lineRule="auto"/>
-              <w:jc w:val="both"/>
-              <w:rPr>
-                <w:rFonts w:ascii="Times New Roman" w:hAnsi="Times New Roman" w:cs="Times New Roman"/>
-                <w:sz w:val="26"/>
-                <w:szCs w:val="26"/>
-              </w:rPr>
-            </w:pPr>
-            <w:r>
-              <w:rPr>
-                <w:rFonts w:ascii="Times New Roman" w:hAnsi="Times New Roman" w:cs="Times New Roman"/>
-                <w:sz w:val="26"/>
-                <w:szCs w:val="26"/>
-              </w:rPr>
-              <w:t xml:space="preserve">Bước 2.2: </w:t>
-            </w:r>
-            <w:r>
-              <w:rPr>
-                <w:rFonts w:ascii="Times New Roman" w:hAnsi="Times New Roman" w:cs="Times New Roman"/>
-                <w:sz w:val="26"/>
-                <w:szCs w:val="26"/>
-              </w:rPr>
-              <w:t>Nếu không tìm được, hệ thống hiển thị ra thông báo: hệ thống không thể tìm thấy. Và hiển thị ra gợi ý truy vấn bên dưới theo các tiêu chí: gần đây, xếp hạng cao nhất, giá. Người dùng chọn một trong các tiêu chí trên.</w:t>
-            </w:r>
-            <w:r>
-              <w:rPr>
-                <w:rFonts w:ascii="Times New Roman" w:hAnsi="Times New Roman" w:cs="Times New Roman"/>
-                <w:sz w:val="26"/>
-                <w:szCs w:val="26"/>
-              </w:rPr>
-              <w:t xml:space="preserve"> N</w:t>
-            </w:r>
-            <w:r>
-              <w:rPr>
-                <w:rFonts w:ascii="Times New Roman" w:hAnsi="Times New Roman" w:cs="Times New Roman"/>
-                <w:sz w:val="26"/>
-                <w:szCs w:val="26"/>
-              </w:rPr>
-              <w:t>gười dùng nhấp và</w:t>
-            </w:r>
-            <w:r>
-              <w:rPr>
-                <w:rFonts w:ascii="Times New Roman" w:hAnsi="Times New Roman" w:cs="Times New Roman"/>
-                <w:sz w:val="26"/>
-                <w:szCs w:val="26"/>
-              </w:rPr>
-              <w:t>o</w:t>
-            </w:r>
-            <w:r>
-              <w:rPr>
-                <w:rFonts w:ascii="Times New Roman" w:hAnsi="Times New Roman" w:cs="Times New Roman"/>
-                <w:sz w:val="26"/>
-                <w:szCs w:val="26"/>
-              </w:rPr>
-              <w:t xml:space="preserve"> </w:t>
-            </w:r>
-            <w:r>
-              <w:rPr>
-                <w:rFonts w:ascii="Times New Roman" w:hAnsi="Times New Roman" w:cs="Times New Roman"/>
-                <w:sz w:val="26"/>
-                <w:szCs w:val="26"/>
-              </w:rPr>
-              <w:t>[T</w:t>
-            </w:r>
-            <w:r>
-              <w:rPr>
-                <w:rFonts w:ascii="Times New Roman" w:hAnsi="Times New Roman" w:cs="Times New Roman"/>
-                <w:sz w:val="26"/>
-                <w:szCs w:val="26"/>
-              </w:rPr>
-              <w:t>ìm</w:t>
-            </w:r>
-            <w:r>
-              <w:rPr>
-                <w:rFonts w:ascii="Times New Roman" w:hAnsi="Times New Roman" w:cs="Times New Roman"/>
-                <w:sz w:val="26"/>
-                <w:szCs w:val="26"/>
-              </w:rPr>
-              <w:t>]</w:t>
-            </w:r>
-            <w:r>
-              <w:rPr>
-                <w:rFonts w:ascii="Times New Roman" w:hAnsi="Times New Roman" w:cs="Times New Roman"/>
-                <w:sz w:val="26"/>
-                <w:szCs w:val="26"/>
-              </w:rPr>
-              <w:t>. Hệ thống hiển thị danh sách các nhà trọ với thông tin là thông tin tóm tắt như bước 3.</w:t>
-            </w:r>
-          </w:p>
-          <w:p>
-            <w:pPr>
-              <w:spacing w:before="120" w:after="120" w:line="271" w:lineRule="auto"/>
-              <w:jc w:val="both"/>
-              <w:rPr>
-                <w:rFonts w:ascii="Times New Roman" w:hAnsi="Times New Roman" w:cs="Times New Roman"/>
-                <w:sz w:val="26"/>
-                <w:szCs w:val="26"/>
-              </w:rPr>
-            </w:pPr>
-          </w:p>
+              <w:t>Cách xử lý</w:t>
+            </w:r>
+          </w:p>
+        </w:tc>
+        <w:tc>
+          <w:tcPr>
+            <w:tcW w:w="7832" w:type="dxa"/>
+          </w:tcPr>
           <w:p>
             <w:pPr>
               <w:tabs>
@@ -10100,8 +9592,52 @@
               <w:jc w:val="both"/>
               <w:rPr>
                 <w:rFonts w:ascii="Times New Roman" w:hAnsi="Times New Roman" w:cs="Times New Roman"/>
-                <w:sz w:val="26"/>
-                <w:szCs w:val="26"/>
+                <w:sz w:val="28"/>
+                <w:szCs w:val="28"/>
+              </w:rPr>
+            </w:pPr>
+          </w:p>
+        </w:tc>
+      </w:tr>
+      <w:tr>
+        <w:tc>
+          <w:tcPr>
+            <w:tcW w:w="1726" w:type="dxa"/>
+          </w:tcPr>
+          <w:p>
+            <w:pPr>
+              <w:spacing w:before="120" w:after="120" w:line="271" w:lineRule="auto"/>
+              <w:jc w:val="center"/>
+              <w:rPr>
+                <w:rFonts w:ascii="Times New Roman" w:hAnsi="Times New Roman" w:cs="Times New Roman"/>
+                <w:b/>
+                <w:sz w:val="28"/>
+                <w:szCs w:val="28"/>
+              </w:rPr>
+            </w:pPr>
+            <w:r>
+              <w:rPr>
+                <w:rFonts w:ascii="Times New Roman" w:hAnsi="Times New Roman" w:cs="Times New Roman"/>
+                <w:b/>
+                <w:sz w:val="28"/>
+                <w:szCs w:val="28"/>
+              </w:rPr>
+              <w:t>Kết quả</w:t>
+            </w:r>
+          </w:p>
+        </w:tc>
+        <w:tc>
+          <w:tcPr>
+            <w:tcW w:w="7832" w:type="dxa"/>
+          </w:tcPr>
+          <w:p>
+            <w:pPr>
+              <w:spacing w:before="120" w:after="120" w:line="271" w:lineRule="auto"/>
+              <w:jc w:val="both"/>
+              <w:rPr>
+                <w:rFonts w:ascii="Times New Roman" w:hAnsi="Times New Roman" w:cs="Times New Roman"/>
+                <w:sz w:val="28"/>
+                <w:szCs w:val="28"/>
               </w:rPr>
             </w:pPr>
           </w:p>
@@ -10113,164 +9649,44 @@
         </w:trPr>
         <w:tc>
           <w:tcPr>
-            <w:tcW w:w="2538" w:type="dxa"/>
+            <w:tcW w:w="1726" w:type="dxa"/>
           </w:tcPr>
           <w:p>
             <w:pPr>
               <w:spacing w:before="120" w:after="120" w:line="271" w:lineRule="auto"/>
-              <w:jc w:val="both"/>
+              <w:jc w:val="center"/>
               <w:rPr>
                 <w:rFonts w:ascii="Times New Roman" w:hAnsi="Times New Roman" w:cs="Times New Roman"/>
                 <w:b/>
-                <w:sz w:val="26"/>
-                <w:szCs w:val="26"/>
+                <w:sz w:val="28"/>
+                <w:szCs w:val="28"/>
               </w:rPr>
             </w:pPr>
             <w:r>
               <w:rPr>
                 <w:rFonts w:ascii="Times New Roman" w:hAnsi="Times New Roman" w:cs="Times New Roman"/>
                 <w:b/>
-                <w:sz w:val="26"/>
-                <w:szCs w:val="26"/>
-              </w:rPr>
-              <w:lastRenderedPageBreak/>
-              <w:t>Kết quả</w:t>
-            </w:r>
-          </w:p>
-        </w:tc>
-        <w:tc>
-          <w:tcPr>
-            <w:tcW w:w="7020" w:type="dxa"/>
-          </w:tcPr>
-          <w:p>
-            <w:pPr>
-              <w:tabs>
-                <w:tab w:val="left" w:pos="6450"/>
-              </w:tabs>
+                <w:sz w:val="28"/>
+                <w:szCs w:val="28"/>
+              </w:rPr>
+              <w:t>Ghi chú</w:t>
+            </w:r>
+          </w:p>
+        </w:tc>
+        <w:tc>
+          <w:tcPr>
+            <w:tcW w:w="7832" w:type="dxa"/>
+          </w:tcPr>
+          <w:p>
+            <w:pPr>
               <w:spacing w:before="120" w:after="120" w:line="271" w:lineRule="auto"/>
               <w:jc w:val="both"/>
               <w:rPr>
                 <w:rFonts w:ascii="Times New Roman" w:hAnsi="Times New Roman" w:cs="Times New Roman"/>
-                <w:sz w:val="26"/>
-                <w:szCs w:val="26"/>
-              </w:rPr>
-            </w:pPr>
-            <w:r>
-              <w:rPr>
-                <w:rFonts w:ascii="Times New Roman" w:hAnsi="Times New Roman" w:cs="Times New Roman"/>
-                <w:sz w:val="26"/>
-                <w:szCs w:val="26"/>
-              </w:rPr>
-              <w:t>Hiển thị danh sách nhà trọ nếu thành công. Nếu thất bại, hiển thị thông báo không tìm thấy và gợi ý.</w:t>
-            </w:r>
-          </w:p>
-        </w:tc>
-      </w:tr>
-      <w:tr>
-        <w:trPr>
-          <w:trHeight w:val="70"/>
-        </w:trPr>
-        <w:tc>
-          <w:tcPr>
-            <w:tcW w:w="2538" w:type="dxa"/>
-          </w:tcPr>
-          <w:p>
-            <w:pPr>
-              <w:spacing w:before="120" w:after="120" w:line="271" w:lineRule="auto"/>
-              <w:jc w:val="both"/>
-              <w:rPr>
-                <w:rFonts w:ascii="Times New Roman" w:hAnsi="Times New Roman" w:cs="Times New Roman"/>
-                <w:b/>
-                <w:sz w:val="26"/>
-                <w:szCs w:val="26"/>
-              </w:rPr>
-            </w:pPr>
-            <w:r>
-              <w:rPr>
-                <w:rFonts w:ascii="Times New Roman" w:hAnsi="Times New Roman" w:cs="Times New Roman"/>
-                <w:b/>
-                <w:sz w:val="26"/>
-                <w:szCs w:val="26"/>
-              </w:rPr>
-              <w:t>Ghi chú</w:t>
-            </w:r>
-          </w:p>
-        </w:tc>
-        <w:tc>
-          <w:tcPr>
-            <w:tcW w:w="7020" w:type="dxa"/>
-          </w:tcPr>
-          <w:p>
-            <w:pPr>
-              <w:pStyle w:val="ListParagraph"/>
-              <w:numPr>
-                <w:ilvl w:val="0"/>
-                <w:numId w:val="42"/>
-              </w:numPr>
-              <w:spacing w:before="120" w:after="120" w:line="271" w:lineRule="auto"/>
-              <w:jc w:val="both"/>
-              <w:rPr>
-                <w:rFonts w:ascii="Times New Roman" w:hAnsi="Times New Roman" w:cs="Times New Roman"/>
-                <w:sz w:val="26"/>
-                <w:szCs w:val="26"/>
-              </w:rPr>
-            </w:pPr>
-            <w:r>
-              <w:rPr>
-                <w:rFonts w:ascii="Times New Roman" w:hAnsi="Times New Roman" w:cs="Times New Roman"/>
-                <w:sz w:val="26"/>
-                <w:szCs w:val="26"/>
-              </w:rPr>
-              <w:t>Nên gợi ý sẵn cho người dùng một tiêu chí</w:t>
-            </w:r>
-          </w:p>
-          <w:p>
-            <w:pPr>
-              <w:pStyle w:val="ListParagraph"/>
-              <w:numPr>
-                <w:ilvl w:val="0"/>
-                <w:numId w:val="42"/>
-              </w:numPr>
-              <w:spacing w:before="120" w:after="120" w:line="271" w:lineRule="auto"/>
-              <w:jc w:val="both"/>
-              <w:rPr>
-                <w:rFonts w:ascii="Times New Roman" w:hAnsi="Times New Roman" w:cs="Times New Roman"/>
-                <w:sz w:val="26"/>
-                <w:szCs w:val="26"/>
-              </w:rPr>
-            </w:pPr>
-            <w:r>
-              <w:rPr>
-                <w:rFonts w:ascii="Times New Roman" w:hAnsi="Times New Roman" w:cs="Times New Roman"/>
-                <w:sz w:val="26"/>
-                <w:szCs w:val="26"/>
-              </w:rPr>
-              <w:t>Kết quả hiển thị phải liên kết được đến trang thông tin của nhà trọ đó</w:t>
-            </w:r>
-          </w:p>
-          <w:p>
-            <w:pPr>
-              <w:pStyle w:val="ListParagraph"/>
-              <w:numPr>
-                <w:ilvl w:val="0"/>
-                <w:numId w:val="42"/>
-              </w:numPr>
-              <w:spacing w:before="120" w:after="120" w:line="271" w:lineRule="auto"/>
-              <w:jc w:val="both"/>
-              <w:rPr>
-                <w:rFonts w:ascii="Times New Roman" w:hAnsi="Times New Roman" w:cs="Times New Roman"/>
-                <w:sz w:val="26"/>
-                <w:szCs w:val="26"/>
-              </w:rPr>
-            </w:pPr>
-            <w:r>
-              <w:rPr>
-                <w:rFonts w:ascii="Times New Roman" w:hAnsi="Times New Roman" w:cs="Times New Roman"/>
-                <w:sz w:val="26"/>
-                <w:szCs w:val="26"/>
-              </w:rPr>
-              <w:t>Hiển thị tối đa 10 nhà trọ / trang màn hình</w:t>
-            </w:r>
+                <w:sz w:val="28"/>
+                <w:szCs w:val="28"/>
+              </w:rPr>
+            </w:pPr>
           </w:p>
         </w:tc>
       </w:tr>
@@ -12466,7 +11882,7 @@
             <w:rFonts w:ascii="Times New Roman" w:hAnsi="Times New Roman" w:cs="Times New Roman"/>
             <w:noProof/>
           </w:rPr>
-          <w:t>12</w:t>
+          <w:t>14</w:t>
         </w:r>
         <w:r>
           <w:rPr>
@@ -13973,119 +13389,6 @@
     </w:lvl>
   </w:abstractNum>
   <w:abstractNum w:abstractNumId="14">
-    <w:nsid w:val="322028C6"/>
-    <w:multiLevelType w:val="hybridMultilevel"/>
-    <w:tmpl w:val="9D543608"/>
-    <w:lvl w:ilvl="0" w:tplc="04090001">
-      <w:start w:val="1"/>
-      <w:numFmt w:val="bullet"/>
-      <w:lvlText w:val=""/>
-      <w:lvlJc w:val="left"/>
-      <w:pPr>
-        <w:ind w:left="720" w:hanging="360"/>
-      </w:pPr>
-      <w:rPr>
-        <w:rFonts w:ascii="Symbol" w:hAnsi="Symbol" w:hint="default"/>
-      </w:rPr>
-    </w:lvl>
-    <w:lvl w:ilvl="1" w:tplc="04090003" w:tentative="1">
-      <w:start w:val="1"/>
-      <w:numFmt w:val="bullet"/>
-      <w:lvlText w:val="o"/>
-      <w:lvlJc w:val="left"/>
-      <w:pPr>
-        <w:ind w:left="1440" w:hanging="360"/>
-      </w:pPr>
-      <w:rPr>
-        <w:rFonts w:ascii="Courier New" w:hAnsi="Courier New" w:cs="Courier New" w:hint="default"/>
-      </w:rPr>
-    </w:lvl>
-    <w:lvl w:ilvl="2" w:tplc="04090005" w:tentative="1">
-      <w:start w:val="1"/>
-      <w:numFmt w:val="bullet"/>
-      <w:lvlText w:val=""/>
-      <w:lvlJc w:val="left"/>
-      <w:pPr>
-        <w:ind w:left="2160" w:hanging="360"/>
-      </w:pPr>
-      <w:rPr>
-        <w:rFonts w:ascii="Wingdings" w:hAnsi="Wingdings" w:hint="default"/>
-      </w:rPr>
-    </w:lvl>
-    <w:lvl w:ilvl="3" w:tplc="04090001" w:tentative="1">
-      <w:start w:val="1"/>
-      <w:numFmt w:val="bullet"/>
-      <w:lvlText w:val=""/>
-      <w:lvlJc w:val="left"/>
-      <w:pPr>
-        <w:ind w:left="2880" w:hanging="360"/>
-      </w:pPr>
-      <w:rPr>
-        <w:rFonts w:ascii="Symbol" w:hAnsi="Symbol" w:hint="default"/>
-      </w:rPr>
-    </w:lvl>
-    <w:lvl w:ilvl="4" w:tplc="04090003" w:tentative="1">
-      <w:start w:val="1"/>
-      <w:numFmt w:val="bullet"/>
-      <w:lvlText w:val="o"/>
-      <w:lvlJc w:val="left"/>
-      <w:pPr>
-        <w:ind w:left="3600" w:hanging="360"/>
-      </w:pPr>
-      <w:rPr>
-        <w:rFonts w:ascii="Courier New" w:hAnsi="Courier New" w:cs="Courier New" w:hint="default"/>
-      </w:rPr>
-    </w:lvl>
-    <w:lvl w:ilvl="5" w:tplc="04090005" w:tentative="1">
-      <w:start w:val="1"/>
-      <w:numFmt w:val="bullet"/>
-      <w:lvlText w:val=""/>
-      <w:lvlJc w:val="left"/>
-      <w:pPr>
-        <w:ind w:left="4320" w:hanging="360"/>
-      </w:pPr>
-      <w:rPr>
-        <w:rFonts w:ascii="Wingdings" w:hAnsi="Wingdings" w:hint="default"/>
-      </w:rPr>
-    </w:lvl>
-    <w:lvl w:ilvl="6" w:tplc="04090001" w:tentative="1">
-      <w:start w:val="1"/>
-      <w:numFmt w:val="bullet"/>
-      <w:lvlText w:val=""/>
-      <w:lvlJc w:val="left"/>
-      <w:pPr>
-        <w:ind w:left="5040" w:hanging="360"/>
-      </w:pPr>
-      <w:rPr>
-        <w:rFonts w:ascii="Symbol" w:hAnsi="Symbol" w:hint="default"/>
-      </w:rPr>
-    </w:lvl>
-    <w:lvl w:ilvl="7" w:tplc="04090003" w:tentative="1">
-      <w:start w:val="1"/>
-      <w:numFmt w:val="bullet"/>
-      <w:lvlText w:val="o"/>
-      <w:lvlJc w:val="left"/>
-      <w:pPr>
-        <w:ind w:left="5760" w:hanging="360"/>
-      </w:pPr>
-      <w:rPr>
-        <w:rFonts w:ascii="Courier New" w:hAnsi="Courier New" w:cs="Courier New" w:hint="default"/>
-      </w:rPr>
-    </w:lvl>
-    <w:lvl w:ilvl="8" w:tplc="04090005" w:tentative="1">
-      <w:start w:val="1"/>
-      <w:numFmt w:val="bullet"/>
-      <w:lvlText w:val=""/>
-      <w:lvlJc w:val="left"/>
-      <w:pPr>
-        <w:ind w:left="6480" w:hanging="360"/>
-      </w:pPr>
-      <w:rPr>
-        <w:rFonts w:ascii="Wingdings" w:hAnsi="Wingdings" w:hint="default"/>
-      </w:rPr>
-    </w:lvl>
-  </w:abstractNum>
-  <w:abstractNum w:abstractNumId="15">
     <w:nsid w:val="35315BFF"/>
     <w:multiLevelType w:val="hybridMultilevel"/>
     <w:tmpl w:val="07849E00"/>
@@ -14174,7 +13477,7 @@
       </w:pPr>
     </w:lvl>
   </w:abstractNum>
-  <w:abstractNum w:abstractNumId="16">
+  <w:abstractNum w:abstractNumId="15">
     <w:nsid w:val="389146E0"/>
     <w:multiLevelType w:val="hybridMultilevel"/>
     <w:tmpl w:val="7D36224A"/>
@@ -14314,7 +13617,7 @@
       </w:rPr>
     </w:lvl>
   </w:abstractNum>
-  <w:abstractNum w:abstractNumId="17">
+  <w:abstractNum w:abstractNumId="16">
     <w:nsid w:val="39E77F62"/>
     <w:multiLevelType w:val="hybridMultilevel"/>
     <w:tmpl w:val="B9BE3CBE"/>
@@ -14403,120 +13706,7 @@
       </w:pPr>
     </w:lvl>
   </w:abstractNum>
-  <w:abstractNum w:abstractNumId="18">
-    <w:nsid w:val="3AB91A7C"/>
-    <w:multiLevelType w:val="hybridMultilevel"/>
-    <w:tmpl w:val="0A3037FE"/>
-    <w:lvl w:ilvl="0" w:tplc="AF2E04FE">
-      <w:start w:val="4"/>
-      <w:numFmt w:val="bullet"/>
-      <w:lvlText w:val="-"/>
-      <w:lvlJc w:val="left"/>
-      <w:pPr>
-        <w:ind w:left="720" w:hanging="360"/>
-      </w:pPr>
-      <w:rPr>
-        <w:rFonts w:ascii="Times New Roman" w:eastAsiaTheme="minorHAnsi" w:hAnsi="Times New Roman" w:cs="Times New Roman" w:hint="default"/>
-      </w:rPr>
-    </w:lvl>
-    <w:lvl w:ilvl="1" w:tplc="04090003" w:tentative="1">
-      <w:start w:val="1"/>
-      <w:numFmt w:val="bullet"/>
-      <w:lvlText w:val="o"/>
-      <w:lvlJc w:val="left"/>
-      <w:pPr>
-        <w:ind w:left="1440" w:hanging="360"/>
-      </w:pPr>
-      <w:rPr>
-        <w:rFonts w:ascii="Courier New" w:hAnsi="Courier New" w:cs="Courier New" w:hint="default"/>
-      </w:rPr>
-    </w:lvl>
-    <w:lvl w:ilvl="2" w:tplc="04090005" w:tentative="1">
-      <w:start w:val="1"/>
-      <w:numFmt w:val="bullet"/>
-      <w:lvlText w:val=""/>
-      <w:lvlJc w:val="left"/>
-      <w:pPr>
-        <w:ind w:left="2160" w:hanging="360"/>
-      </w:pPr>
-      <w:rPr>
-        <w:rFonts w:ascii="Wingdings" w:hAnsi="Wingdings" w:hint="default"/>
-      </w:rPr>
-    </w:lvl>
-    <w:lvl w:ilvl="3" w:tplc="04090001" w:tentative="1">
-      <w:start w:val="1"/>
-      <w:numFmt w:val="bullet"/>
-      <w:lvlText w:val=""/>
-      <w:lvlJc w:val="left"/>
-      <w:pPr>
-        <w:ind w:left="2880" w:hanging="360"/>
-      </w:pPr>
-      <w:rPr>
-        <w:rFonts w:ascii="Symbol" w:hAnsi="Symbol" w:hint="default"/>
-      </w:rPr>
-    </w:lvl>
-    <w:lvl w:ilvl="4" w:tplc="04090003" w:tentative="1">
-      <w:start w:val="1"/>
-      <w:numFmt w:val="bullet"/>
-      <w:lvlText w:val="o"/>
-      <w:lvlJc w:val="left"/>
-      <w:pPr>
-        <w:ind w:left="3600" w:hanging="360"/>
-      </w:pPr>
-      <w:rPr>
-        <w:rFonts w:ascii="Courier New" w:hAnsi="Courier New" w:cs="Courier New" w:hint="default"/>
-      </w:rPr>
-    </w:lvl>
-    <w:lvl w:ilvl="5" w:tplc="04090005" w:tentative="1">
-      <w:start w:val="1"/>
-      <w:numFmt w:val="bullet"/>
-      <w:lvlText w:val=""/>
-      <w:lvlJc w:val="left"/>
-      <w:pPr>
-        <w:ind w:left="4320" w:hanging="360"/>
-      </w:pPr>
-      <w:rPr>
-        <w:rFonts w:ascii="Wingdings" w:hAnsi="Wingdings" w:hint="default"/>
-      </w:rPr>
-    </w:lvl>
-    <w:lvl w:ilvl="6" w:tplc="04090001" w:tentative="1">
-      <w:start w:val="1"/>
-      <w:numFmt w:val="bullet"/>
-      <w:lvlText w:val=""/>
-      <w:lvlJc w:val="left"/>
-      <w:pPr>
-        <w:ind w:left="5040" w:hanging="360"/>
-      </w:pPr>
-      <w:rPr>
-        <w:rFonts w:ascii="Symbol" w:hAnsi="Symbol" w:hint="default"/>
-      </w:rPr>
-    </w:lvl>
-    <w:lvl w:ilvl="7" w:tplc="04090003" w:tentative="1">
-      <w:start w:val="1"/>
-      <w:numFmt w:val="bullet"/>
-      <w:lvlText w:val="o"/>
-      <w:lvlJc w:val="left"/>
-      <w:pPr>
-        <w:ind w:left="5760" w:hanging="360"/>
-      </w:pPr>
-      <w:rPr>
-        <w:rFonts w:ascii="Courier New" w:hAnsi="Courier New" w:cs="Courier New" w:hint="default"/>
-      </w:rPr>
-    </w:lvl>
-    <w:lvl w:ilvl="8" w:tplc="04090005" w:tentative="1">
-      <w:start w:val="1"/>
-      <w:numFmt w:val="bullet"/>
-      <w:lvlText w:val=""/>
-      <w:lvlJc w:val="left"/>
-      <w:pPr>
-        <w:ind w:left="6480" w:hanging="360"/>
-      </w:pPr>
-      <w:rPr>
-        <w:rFonts w:ascii="Wingdings" w:hAnsi="Wingdings" w:hint="default"/>
-      </w:rPr>
-    </w:lvl>
-  </w:abstractNum>
-  <w:abstractNum w:abstractNumId="19">
+  <w:abstractNum w:abstractNumId="17">
     <w:nsid w:val="3AE936FD"/>
     <w:multiLevelType w:val="hybridMultilevel"/>
     <w:tmpl w:val="678A94E6"/>
@@ -14629,7 +13819,7 @@
       </w:rPr>
     </w:lvl>
   </w:abstractNum>
-  <w:abstractNum w:abstractNumId="20">
+  <w:abstractNum w:abstractNumId="18">
     <w:nsid w:val="3D4D0677"/>
     <w:multiLevelType w:val="hybridMultilevel"/>
     <w:tmpl w:val="4B348348"/>
@@ -14742,7 +13932,7 @@
       </w:rPr>
     </w:lvl>
   </w:abstractNum>
-  <w:abstractNum w:abstractNumId="21">
+  <w:abstractNum w:abstractNumId="19">
     <w:nsid w:val="3D7D2EA1"/>
     <w:multiLevelType w:val="multilevel"/>
     <w:tmpl w:val="337A54E2"/>
@@ -14855,7 +14045,7 @@
       </w:rPr>
     </w:lvl>
   </w:abstractNum>
-  <w:abstractNum w:abstractNumId="22">
+  <w:abstractNum w:abstractNumId="20">
     <w:nsid w:val="46822556"/>
     <w:multiLevelType w:val="hybridMultilevel"/>
     <w:tmpl w:val="37CC1A1A"/>
@@ -14944,7 +14134,7 @@
       </w:pPr>
     </w:lvl>
   </w:abstractNum>
-  <w:abstractNum w:abstractNumId="23">
+  <w:abstractNum w:abstractNumId="21">
     <w:nsid w:val="47356D4B"/>
     <w:multiLevelType w:val="hybridMultilevel"/>
     <w:tmpl w:val="59801E20"/>
@@ -15057,7 +14247,7 @@
       </w:rPr>
     </w:lvl>
   </w:abstractNum>
-  <w:abstractNum w:abstractNumId="24">
+  <w:abstractNum w:abstractNumId="22">
     <w:nsid w:val="4B8A2F61"/>
     <w:multiLevelType w:val="hybridMultilevel"/>
     <w:tmpl w:val="A8A40EA4"/>
@@ -15170,7 +14360,7 @@
       </w:rPr>
     </w:lvl>
   </w:abstractNum>
-  <w:abstractNum w:abstractNumId="25">
+  <w:abstractNum w:abstractNumId="23">
     <w:nsid w:val="4FBF1B61"/>
     <w:multiLevelType w:val="hybridMultilevel"/>
     <w:tmpl w:val="31CE0780"/>
@@ -15283,7 +14473,7 @@
       </w:rPr>
     </w:lvl>
   </w:abstractNum>
-  <w:abstractNum w:abstractNumId="26">
+  <w:abstractNum w:abstractNumId="24">
     <w:nsid w:val="506E4228"/>
     <w:multiLevelType w:val="hybridMultilevel"/>
     <w:tmpl w:val="298A1B12"/>
@@ -15372,7 +14562,7 @@
       </w:pPr>
     </w:lvl>
   </w:abstractNum>
-  <w:abstractNum w:abstractNumId="27">
+  <w:abstractNum w:abstractNumId="25">
     <w:nsid w:val="51BF4604"/>
     <w:multiLevelType w:val="hybridMultilevel"/>
     <w:tmpl w:val="1D803336"/>
@@ -15485,7 +14675,7 @@
       </w:rPr>
     </w:lvl>
   </w:abstractNum>
-  <w:abstractNum w:abstractNumId="28">
+  <w:abstractNum w:abstractNumId="26">
     <w:nsid w:val="52137635"/>
     <w:multiLevelType w:val="hybridMultilevel"/>
     <w:tmpl w:val="36466CF0"/>
@@ -15598,7 +14788,7 @@
       </w:rPr>
     </w:lvl>
   </w:abstractNum>
-  <w:abstractNum w:abstractNumId="29">
+  <w:abstractNum w:abstractNumId="27">
     <w:nsid w:val="56861B22"/>
     <w:multiLevelType w:val="hybridMultilevel"/>
     <w:tmpl w:val="3BE8901A"/>
@@ -15738,7 +14928,7 @@
       </w:rPr>
     </w:lvl>
   </w:abstractNum>
-  <w:abstractNum w:abstractNumId="30">
+  <w:abstractNum w:abstractNumId="28">
     <w:nsid w:val="59A72FF6"/>
     <w:multiLevelType w:val="hybridMultilevel"/>
     <w:tmpl w:val="36D6184A"/>
@@ -15827,7 +15017,7 @@
       </w:pPr>
     </w:lvl>
   </w:abstractNum>
-  <w:abstractNum w:abstractNumId="31">
+  <w:abstractNum w:abstractNumId="29">
     <w:nsid w:val="5BC610A8"/>
     <w:multiLevelType w:val="hybridMultilevel"/>
     <w:tmpl w:val="835008D2"/>
@@ -15967,7 +15157,7 @@
       </w:rPr>
     </w:lvl>
   </w:abstractNum>
-  <w:abstractNum w:abstractNumId="32">
+  <w:abstractNum w:abstractNumId="30">
     <w:nsid w:val="62970B8A"/>
     <w:multiLevelType w:val="hybridMultilevel"/>
     <w:tmpl w:val="9E583FBC"/>
@@ -16107,7 +15297,7 @@
       </w:rPr>
     </w:lvl>
   </w:abstractNum>
-  <w:abstractNum w:abstractNumId="33">
+  <w:abstractNum w:abstractNumId="31">
     <w:nsid w:val="63242E24"/>
     <w:multiLevelType w:val="hybridMultilevel"/>
     <w:tmpl w:val="93EEA00A"/>
@@ -16220,7 +15410,7 @@
       </w:rPr>
     </w:lvl>
   </w:abstractNum>
-  <w:abstractNum w:abstractNumId="34">
+  <w:abstractNum w:abstractNumId="32">
     <w:nsid w:val="68217DAC"/>
     <w:multiLevelType w:val="hybridMultilevel"/>
     <w:tmpl w:val="F926B7AC"/>
@@ -16333,7 +15523,7 @@
       </w:rPr>
     </w:lvl>
   </w:abstractNum>
-  <w:abstractNum w:abstractNumId="35">
+  <w:abstractNum w:abstractNumId="33">
     <w:nsid w:val="6BFD05C6"/>
     <w:multiLevelType w:val="hybridMultilevel"/>
     <w:tmpl w:val="014AB2AE"/>
@@ -16422,7 +15612,7 @@
       </w:pPr>
     </w:lvl>
   </w:abstractNum>
-  <w:abstractNum w:abstractNumId="36">
+  <w:abstractNum w:abstractNumId="34">
     <w:nsid w:val="6CDA33E6"/>
     <w:multiLevelType w:val="multilevel"/>
     <w:tmpl w:val="1624D182"/>
@@ -16543,7 +15733,7 @@
       </w:rPr>
     </w:lvl>
   </w:abstractNum>
-  <w:abstractNum w:abstractNumId="37">
+  <w:abstractNum w:abstractNumId="35">
     <w:nsid w:val="701F32DC"/>
     <w:multiLevelType w:val="hybridMultilevel"/>
     <w:tmpl w:val="997247F2"/>
@@ -16656,7 +15846,7 @@
       </w:rPr>
     </w:lvl>
   </w:abstractNum>
-  <w:abstractNum w:abstractNumId="38">
+  <w:abstractNum w:abstractNumId="36">
     <w:nsid w:val="73E31FE9"/>
     <w:multiLevelType w:val="hybridMultilevel"/>
     <w:tmpl w:val="4D32E292"/>
@@ -16745,7 +15935,7 @@
       </w:pPr>
     </w:lvl>
   </w:abstractNum>
-  <w:abstractNum w:abstractNumId="39">
+  <w:abstractNum w:abstractNumId="37">
     <w:nsid w:val="75186B77"/>
     <w:multiLevelType w:val="multilevel"/>
     <w:tmpl w:val="E15AE0E2"/>
@@ -16858,7 +16048,7 @@
       </w:rPr>
     </w:lvl>
   </w:abstractNum>
-  <w:abstractNum w:abstractNumId="40">
+  <w:abstractNum w:abstractNumId="38">
     <w:nsid w:val="79B31AA2"/>
     <w:multiLevelType w:val="multilevel"/>
     <w:tmpl w:val="C528369C"/>
@@ -16971,7 +16161,7 @@
       </w:rPr>
     </w:lvl>
   </w:abstractNum>
-  <w:abstractNum w:abstractNumId="41">
+  <w:abstractNum w:abstractNumId="39">
     <w:nsid w:val="7A5011D1"/>
     <w:multiLevelType w:val="multilevel"/>
     <w:tmpl w:val="6A4ED1D8"/>
@@ -17120,7 +16310,7 @@
       </w:rPr>
     </w:lvl>
   </w:abstractNum>
-  <w:abstractNum w:abstractNumId="42">
+  <w:abstractNum w:abstractNumId="40">
     <w:nsid w:val="7ED63813"/>
     <w:multiLevelType w:val="hybridMultilevel"/>
     <w:tmpl w:val="ED686FDA"/>
@@ -17261,19 +16451,19 @@
     </w:lvl>
   </w:abstractNum>
   <w:num w:numId="1">
-    <w:abstractNumId w:val="15"/>
+    <w:abstractNumId w:val="14"/>
   </w:num>
   <w:num w:numId="2">
-    <w:abstractNumId w:val="41"/>
+    <w:abstractNumId w:val="39"/>
   </w:num>
   <w:num w:numId="3">
-    <w:abstractNumId w:val="19"/>
+    <w:abstractNumId w:val="17"/>
   </w:num>
   <w:num w:numId="4">
-    <w:abstractNumId w:val="33"/>
+    <w:abstractNumId w:val="31"/>
   </w:num>
   <w:num w:numId="5">
-    <w:abstractNumId w:val="40"/>
+    <w:abstractNumId w:val="38"/>
   </w:num>
   <w:num w:numId="6">
     <w:abstractNumId w:val="4"/>
@@ -17285,7 +16475,7 @@
     <w:abstractNumId w:val="12"/>
   </w:num>
   <w:num w:numId="9">
-    <w:abstractNumId w:val="34"/>
+    <w:abstractNumId w:val="32"/>
   </w:num>
   <w:num w:numId="10">
     <w:abstractNumId w:val="2"/>
@@ -17297,58 +16487,58 @@
     <w:abstractNumId w:val="5"/>
   </w:num>
   <w:num w:numId="13">
-    <w:abstractNumId w:val="37"/>
+    <w:abstractNumId w:val="35"/>
   </w:num>
   <w:num w:numId="14">
-    <w:abstractNumId w:val="28"/>
+    <w:abstractNumId w:val="26"/>
   </w:num>
   <w:num w:numId="15">
-    <w:abstractNumId w:val="25"/>
+    <w:abstractNumId w:val="23"/>
   </w:num>
   <w:num w:numId="16">
     <w:abstractNumId w:val="13"/>
   </w:num>
   <w:num w:numId="17">
-    <w:abstractNumId w:val="24"/>
+    <w:abstractNumId w:val="22"/>
   </w:num>
   <w:num w:numId="18">
-    <w:abstractNumId w:val="23"/>
+    <w:abstractNumId w:val="21"/>
   </w:num>
   <w:num w:numId="19">
     <w:abstractNumId w:val="10"/>
   </w:num>
   <w:num w:numId="20">
-    <w:abstractNumId w:val="35"/>
+    <w:abstractNumId w:val="33"/>
   </w:num>
   <w:num w:numId="21">
-    <w:abstractNumId w:val="17"/>
+    <w:abstractNumId w:val="16"/>
   </w:num>
   <w:num w:numId="22">
     <w:abstractNumId w:val="8"/>
   </w:num>
   <w:num w:numId="23">
+    <w:abstractNumId w:val="27"/>
+  </w:num>
+  <w:num w:numId="24">
+    <w:abstractNumId w:val="18"/>
+  </w:num>
+  <w:num w:numId="25">
+    <w:abstractNumId w:val="19"/>
+  </w:num>
+  <w:num w:numId="26">
+    <w:abstractNumId w:val="30"/>
+  </w:num>
+  <w:num w:numId="27">
+    <w:abstractNumId w:val="37"/>
+  </w:num>
+  <w:num w:numId="28">
+    <w:abstractNumId w:val="15"/>
+  </w:num>
+  <w:num w:numId="29">
     <w:abstractNumId w:val="29"/>
   </w:num>
-  <w:num w:numId="24">
-    <w:abstractNumId w:val="20"/>
-  </w:num>
-  <w:num w:numId="25">
-    <w:abstractNumId w:val="21"/>
-  </w:num>
-  <w:num w:numId="26">
-    <w:abstractNumId w:val="32"/>
-  </w:num>
-  <w:num w:numId="27">
-    <w:abstractNumId w:val="39"/>
-  </w:num>
-  <w:num w:numId="28">
-    <w:abstractNumId w:val="16"/>
-  </w:num>
-  <w:num w:numId="29">
-    <w:abstractNumId w:val="31"/>
-  </w:num>
   <w:num w:numId="30">
-    <w:abstractNumId w:val="42"/>
+    <w:abstractNumId w:val="40"/>
   </w:num>
   <w:num w:numId="31">
     <w:abstractNumId w:val="3"/>
@@ -17357,37 +16547,31 @@
     <w:abstractNumId w:val="9"/>
   </w:num>
   <w:num w:numId="33">
-    <w:abstractNumId w:val="38"/>
+    <w:abstractNumId w:val="36"/>
   </w:num>
   <w:num w:numId="34">
-    <w:abstractNumId w:val="36"/>
+    <w:abstractNumId w:val="34"/>
   </w:num>
   <w:num w:numId="35">
-    <w:abstractNumId w:val="26"/>
+    <w:abstractNumId w:val="24"/>
   </w:num>
   <w:num w:numId="36">
-    <w:abstractNumId w:val="27"/>
+    <w:abstractNumId w:val="25"/>
   </w:num>
   <w:num w:numId="37">
     <w:abstractNumId w:val="0"/>
   </w:num>
   <w:num w:numId="38">
-    <w:abstractNumId w:val="30"/>
+    <w:abstractNumId w:val="28"/>
   </w:num>
   <w:num w:numId="39">
     <w:abstractNumId w:val="1"/>
   </w:num>
   <w:num w:numId="40">
-    <w:abstractNumId w:val="22"/>
+    <w:abstractNumId w:val="20"/>
   </w:num>
   <w:num w:numId="41">
     <w:abstractNumId w:val="11"/>
-  </w:num>
-  <w:num w:numId="42">
-    <w:abstractNumId w:val="18"/>
-  </w:num>
-  <w:num w:numId="43">
-    <w:abstractNumId w:val="14"/>
   </w:num>
 </w:numbering>
 </file>
@@ -18443,7 +17627,7 @@
 </file>
 
 <file path=customXml/itemProps1.xml><?xml version="1.0" encoding="utf-8"?>
-<ds:datastoreItem xmlns:ds="http://schemas.openxmlformats.org/officeDocument/2006/customXml" ds:itemID="{9D5E7452-C190-437F-BB8D-65536E791974}">
+<ds:datastoreItem xmlns:ds="http://schemas.openxmlformats.org/officeDocument/2006/customXml" ds:itemID="{47AC08DF-566E-4383-ACD4-50F59AFC4B8C}">
   <ds:schemaRefs>
     <ds:schemaRef ds:uri="http://schemas.openxmlformats.org/officeDocument/2006/bibliography"/>
   </ds:schemaRefs>

</xml_diff>

<commit_message>
update yêu cầu giao diện
</commit_message>
<xml_diff>
--- a/doc/requirement/NHOM5_QL_NHATRO_SRSv1.0.docx
+++ b/doc/requirement/NHOM5_QL_NHATRO_SRSv1.0.docx
@@ -3458,26 +3458,6 @@
     </w:p>
     <w:p>
       <w:pPr>
-        <w:spacing w:line="271" w:lineRule="auto"/>
-        <w:ind w:firstLine="720"/>
-        <w:jc w:val="both"/>
-        <w:rPr>
-          <w:rFonts w:ascii="Times New Roman" w:hAnsi="Times New Roman" w:cs="Times New Roman"/>
-          <w:sz w:val="28"/>
-          <w:szCs w:val="28"/>
-        </w:rPr>
-      </w:pPr>
-      <w:r>
-        <w:rPr>
-          <w:rFonts w:ascii="Times New Roman" w:hAnsi="Times New Roman" w:cs="Times New Roman"/>
-          <w:sz w:val="28"/>
-          <w:szCs w:val="28"/>
-        </w:rPr>
-        <w:t>Giao diện thân thiện, dễ sử dụng phù hợp với người sử dụng trong hệ thống</w:t>
-      </w:r>
-    </w:p>
-    <w:p>
-      <w:pPr>
         <w:pStyle w:val="Heading2"/>
         <w:rPr>
           <w:rFonts w:cs="Times New Roman"/>
@@ -3842,6 +3822,34 @@
           <w:szCs w:val="28"/>
         </w:rPr>
         <w:t xml:space="preserve">My SQL 2008 </w:t>
+      </w:r>
+    </w:p>
+    <w:p>
+      <w:pPr>
+        <w:pStyle w:val="ListParagraph"/>
+        <w:numPr>
+          <w:ilvl w:val="0"/>
+          <w:numId w:val="9"/>
+        </w:numPr>
+        <w:tabs>
+          <w:tab w:val="left" w:pos="1170"/>
+        </w:tabs>
+        <w:spacing w:line="271" w:lineRule="auto"/>
+        <w:ind w:left="900" w:hanging="270"/>
+        <w:jc w:val="both"/>
+        <w:rPr>
+          <w:rFonts w:ascii="Times New Roman" w:hAnsi="Times New Roman" w:cs="Times New Roman"/>
+          <w:sz w:val="28"/>
+          <w:szCs w:val="28"/>
+        </w:rPr>
+      </w:pPr>
+      <w:r>
+        <w:rPr>
+          <w:rFonts w:ascii="Times New Roman" w:hAnsi="Times New Roman" w:cs="Times New Roman"/>
+          <w:sz w:val="28"/>
+          <w:szCs w:val="28"/>
+        </w:rPr>
+        <w:t>Dùng một Framwork để phát triển web</w:t>
       </w:r>
     </w:p>
     <w:p>
@@ -9353,8 +9361,6 @@
               </w:rPr>
               <w:t>REQ06</w:t>
             </w:r>
-            <w:bookmarkStart w:id="72" w:name="_GoBack"/>
-            <w:bookmarkEnd w:id="72"/>
           </w:p>
         </w:tc>
       </w:tr>
@@ -10366,9 +10372,9 @@
           <w:rFonts w:cs="Times New Roman"/>
         </w:rPr>
       </w:pPr>
-      <w:bookmarkStart w:id="73" w:name="_Toc372110178"/>
-      <w:bookmarkStart w:id="74" w:name="_Toc372110689"/>
-      <w:bookmarkStart w:id="75" w:name="_Toc372110935"/>
+      <w:bookmarkStart w:id="72" w:name="_Toc372110178"/>
+      <w:bookmarkStart w:id="73" w:name="_Toc372110689"/>
+      <w:bookmarkStart w:id="74" w:name="_Toc372110935"/>
       <w:r>
         <w:rPr>
           <w:rFonts w:cs="Times New Roman"/>
@@ -10791,9 +10797,9 @@
         </w:rPr>
         <w:t xml:space="preserve">Tính năng </w:t>
       </w:r>
+      <w:bookmarkEnd w:id="72"/>
       <w:bookmarkEnd w:id="73"/>
       <w:bookmarkEnd w:id="74"/>
-      <w:bookmarkEnd w:id="75"/>
       <w:r>
         <w:rPr>
           <w:rFonts w:cs="Times New Roman"/>
@@ -11274,18 +11280,18 @@
           <w:rFonts w:cs="Times New Roman"/>
         </w:rPr>
       </w:pPr>
-      <w:bookmarkStart w:id="76" w:name="_Toc372110179"/>
-      <w:bookmarkStart w:id="77" w:name="_Toc372110690"/>
-      <w:bookmarkStart w:id="78" w:name="_Toc372110936"/>
+      <w:bookmarkStart w:id="75" w:name="_Toc372110179"/>
+      <w:bookmarkStart w:id="76" w:name="_Toc372110690"/>
+      <w:bookmarkStart w:id="77" w:name="_Toc372110936"/>
       <w:r>
         <w:rPr>
           <w:rFonts w:cs="Times New Roman"/>
         </w:rPr>
         <w:t>5.  Các yêu cầu phi chức năng</w:t>
       </w:r>
+      <w:bookmarkEnd w:id="75"/>
       <w:bookmarkEnd w:id="76"/>
       <w:bookmarkEnd w:id="77"/>
-      <w:bookmarkEnd w:id="78"/>
     </w:p>
     <w:p>
       <w:pPr>
@@ -11294,9 +11300,9 @@
           <w:rFonts w:cs="Times New Roman"/>
         </w:rPr>
       </w:pPr>
-      <w:bookmarkStart w:id="79" w:name="_Toc372110180"/>
-      <w:bookmarkStart w:id="80" w:name="_Toc372110691"/>
-      <w:bookmarkStart w:id="81" w:name="_Toc372110937"/>
+      <w:bookmarkStart w:id="78" w:name="_Toc372110180"/>
+      <w:bookmarkStart w:id="79" w:name="_Toc372110691"/>
+      <w:bookmarkStart w:id="80" w:name="_Toc372110937"/>
       <w:r>
         <w:rPr>
           <w:rFonts w:cs="Times New Roman"/>
@@ -11315,9 +11321,9 @@
         </w:rPr>
         <w:t>êu cầu thực thi</w:t>
       </w:r>
+      <w:bookmarkEnd w:id="78"/>
       <w:bookmarkEnd w:id="79"/>
       <w:bookmarkEnd w:id="80"/>
-      <w:bookmarkEnd w:id="81"/>
     </w:p>
     <w:p>
       <w:pPr>
@@ -11358,9 +11364,9 @@
           <w:rFonts w:cs="Times New Roman"/>
         </w:rPr>
       </w:pPr>
-      <w:bookmarkStart w:id="82" w:name="_Toc372110181"/>
-      <w:bookmarkStart w:id="83" w:name="_Toc372110692"/>
-      <w:bookmarkStart w:id="84" w:name="_Toc372110938"/>
+      <w:bookmarkStart w:id="81" w:name="_Toc372110181"/>
+      <w:bookmarkStart w:id="82" w:name="_Toc372110692"/>
+      <w:bookmarkStart w:id="83" w:name="_Toc372110938"/>
       <w:r>
         <w:rPr>
           <w:rFonts w:cs="Times New Roman"/>
@@ -11379,9 +11385,9 @@
         </w:rPr>
         <w:t>êu cầu an toàn</w:t>
       </w:r>
+      <w:bookmarkEnd w:id="81"/>
       <w:bookmarkEnd w:id="82"/>
       <w:bookmarkEnd w:id="83"/>
-      <w:bookmarkEnd w:id="84"/>
     </w:p>
     <w:p>
       <w:pPr>
@@ -11519,18 +11525,18 @@
           <w:rFonts w:cs="Times New Roman"/>
         </w:rPr>
       </w:pPr>
-      <w:bookmarkStart w:id="85" w:name="_Toc372110182"/>
-      <w:bookmarkStart w:id="86" w:name="_Toc372110693"/>
-      <w:bookmarkStart w:id="87" w:name="_Toc372110939"/>
+      <w:bookmarkStart w:id="84" w:name="_Toc372110182"/>
+      <w:bookmarkStart w:id="85" w:name="_Toc372110693"/>
+      <w:bookmarkStart w:id="86" w:name="_Toc372110939"/>
       <w:r>
         <w:rPr>
           <w:rFonts w:cs="Times New Roman"/>
         </w:rPr>
         <w:t>5.3  Yêu cầu bảo mật</w:t>
       </w:r>
+      <w:bookmarkEnd w:id="84"/>
       <w:bookmarkEnd w:id="85"/>
       <w:bookmarkEnd w:id="86"/>
-      <w:bookmarkEnd w:id="87"/>
     </w:p>
     <w:p>
       <w:pPr>
@@ -11737,18 +11743,18 @@
           <w:rFonts w:cs="Times New Roman"/>
         </w:rPr>
       </w:pPr>
-      <w:bookmarkStart w:id="88" w:name="_Toc372110183"/>
-      <w:bookmarkStart w:id="89" w:name="_Toc372110694"/>
-      <w:bookmarkStart w:id="90" w:name="_Toc372110940"/>
+      <w:bookmarkStart w:id="87" w:name="_Toc372110183"/>
+      <w:bookmarkStart w:id="88" w:name="_Toc372110694"/>
+      <w:bookmarkStart w:id="89" w:name="_Toc372110940"/>
       <w:r>
         <w:rPr>
           <w:rFonts w:cs="Times New Roman"/>
         </w:rPr>
         <w:t>5.4 Yêu cầu giao diện</w:t>
       </w:r>
+      <w:bookmarkEnd w:id="87"/>
       <w:bookmarkEnd w:id="88"/>
       <w:bookmarkEnd w:id="89"/>
-      <w:bookmarkEnd w:id="90"/>
     </w:p>
     <w:p>
       <w:pPr>
@@ -11765,29 +11771,15 @@
           <w:szCs w:val="28"/>
         </w:rPr>
       </w:pPr>
-      <w:r>
-        <w:rPr>
-          <w:rFonts w:ascii="Times New Roman" w:hAnsi="Times New Roman" w:cs="Times New Roman"/>
-          <w:sz w:val="28"/>
-          <w:szCs w:val="28"/>
-        </w:rPr>
-        <w:t>Giao diện thân thiện, màu sắc phù hợp với người sử dụ</w:t>
-      </w:r>
-      <w:r>
-        <w:rPr>
-          <w:rFonts w:ascii="Times New Roman" w:hAnsi="Times New Roman" w:cs="Times New Roman"/>
-          <w:sz w:val="28"/>
-          <w:szCs w:val="28"/>
-        </w:rPr>
-        <w:t>ng, c</w:t>
-      </w:r>
-      <w:r>
-        <w:rPr>
-          <w:rFonts w:ascii="Times New Roman" w:hAnsi="Times New Roman" w:cs="Times New Roman"/>
-          <w:sz w:val="28"/>
-          <w:szCs w:val="28"/>
-        </w:rPr>
-        <w:t>ó tính uyển chuyển khi thay đổi màu sắc</w:t>
+      <w:bookmarkStart w:id="90" w:name="_GoBack"/>
+      <w:bookmarkEnd w:id="90"/>
+      <w:r>
+        <w:rPr>
+          <w:rFonts w:ascii="Times New Roman" w:hAnsi="Times New Roman" w:cs="Times New Roman"/>
+          <w:sz w:val="28"/>
+          <w:szCs w:val="28"/>
+        </w:rPr>
+        <w:t>Chi phí phát triển, nâng cấp, bảo trì phù hợp</w:t>
       </w:r>
     </w:p>
     <w:p>
@@ -11811,7 +11803,23 @@
           <w:sz w:val="28"/>
           <w:szCs w:val="28"/>
         </w:rPr>
-        <w:t>Chi phí phát triển, nâng cấp, bảo trì phù hợp</w:t>
+        <w:t>Có khả năng tái sử dụ</w:t>
+      </w:r>
+      <w:r>
+        <w:rPr>
+          <w:rFonts w:ascii="Times New Roman" w:hAnsi="Times New Roman" w:cs="Times New Roman"/>
+          <w:sz w:val="28"/>
+          <w:szCs w:val="28"/>
+        </w:rPr>
+        <w:t>n</w:t>
+      </w:r>
+      <w:r>
+        <w:rPr>
+          <w:rFonts w:ascii="Times New Roman" w:hAnsi="Times New Roman" w:cs="Times New Roman"/>
+          <w:sz w:val="28"/>
+          <w:szCs w:val="28"/>
+        </w:rPr>
+        <w:t>g</w:t>
       </w:r>
     </w:p>
     <w:p>
@@ -11821,37 +11829,63 @@
           <w:ilvl w:val="0"/>
           <w:numId w:val="14"/>
         </w:numPr>
-        <w:spacing w:line="271" w:lineRule="auto"/>
-        <w:jc w:val="both"/>
-        <w:rPr>
-          <w:rFonts w:ascii="Times New Roman" w:hAnsi="Times New Roman" w:cs="Times New Roman"/>
-          <w:sz w:val="28"/>
-          <w:szCs w:val="28"/>
-        </w:rPr>
-      </w:pPr>
-      <w:r>
-        <w:rPr>
-          <w:rFonts w:ascii="Times New Roman" w:hAnsi="Times New Roman" w:cs="Times New Roman"/>
-          <w:sz w:val="28"/>
-          <w:szCs w:val="28"/>
-        </w:rPr>
-        <w:t>Có khả năng tái sử dụ</w:t>
-      </w:r>
-      <w:r>
-        <w:rPr>
-          <w:rFonts w:ascii="Times New Roman" w:hAnsi="Times New Roman" w:cs="Times New Roman"/>
-          <w:sz w:val="28"/>
-          <w:szCs w:val="28"/>
-        </w:rPr>
-        <w:t>n</w:t>
-      </w:r>
-      <w:r>
-        <w:rPr>
-          <w:rFonts w:ascii="Times New Roman" w:hAnsi="Times New Roman" w:cs="Times New Roman"/>
-          <w:sz w:val="28"/>
-          <w:szCs w:val="28"/>
-        </w:rPr>
-        <w:t>g</w:t>
+        <w:rPr>
+          <w:rFonts w:ascii="Times New Roman" w:hAnsi="Times New Roman" w:cs="Times New Roman"/>
+          <w:sz w:val="28"/>
+          <w:szCs w:val="28"/>
+        </w:rPr>
+      </w:pPr>
+      <w:r>
+        <w:rPr>
+          <w:rFonts w:ascii="Times New Roman" w:hAnsi="Times New Roman" w:cs="Times New Roman"/>
+          <w:sz w:val="28"/>
+          <w:szCs w:val="28"/>
+        </w:rPr>
+        <w:t>Giao diện đẹp</w:t>
+      </w:r>
+    </w:p>
+    <w:p>
+      <w:pPr>
+        <w:pStyle w:val="ListParagraph"/>
+        <w:numPr>
+          <w:ilvl w:val="0"/>
+          <w:numId w:val="14"/>
+        </w:numPr>
+        <w:rPr>
+          <w:rFonts w:ascii="Times New Roman" w:hAnsi="Times New Roman" w:cs="Times New Roman"/>
+          <w:sz w:val="28"/>
+          <w:szCs w:val="28"/>
+        </w:rPr>
+      </w:pPr>
+      <w:r>
+        <w:rPr>
+          <w:rFonts w:ascii="Times New Roman" w:hAnsi="Times New Roman" w:cs="Times New Roman"/>
+          <w:sz w:val="28"/>
+          <w:szCs w:val="28"/>
+        </w:rPr>
+        <w:t>Tin tức  mới phải được hiển thị nổi bật</w:t>
+      </w:r>
+    </w:p>
+    <w:p>
+      <w:pPr>
+        <w:pStyle w:val="ListParagraph"/>
+        <w:numPr>
+          <w:ilvl w:val="0"/>
+          <w:numId w:val="14"/>
+        </w:numPr>
+        <w:rPr>
+          <w:rFonts w:ascii="Times New Roman" w:hAnsi="Times New Roman" w:cs="Times New Roman"/>
+          <w:sz w:val="28"/>
+          <w:szCs w:val="28"/>
+        </w:rPr>
+      </w:pPr>
+      <w:r>
+        <w:rPr>
+          <w:rFonts w:ascii="Times New Roman" w:hAnsi="Times New Roman" w:cs="Times New Roman"/>
+          <w:sz w:val="28"/>
+          <w:szCs w:val="28"/>
+        </w:rPr>
+        <w:t>Diễn dàn phải phải lý tin tức theo chủ đề</w:t>
       </w:r>
     </w:p>
     <w:p>
@@ -12546,7 +12580,7 @@
             <w:rFonts w:ascii="Times New Roman" w:hAnsi="Times New Roman" w:cs="Times New Roman"/>
             <w:noProof/>
           </w:rPr>
-          <w:t>12</w:t>
+          <w:t>16</w:t>
         </w:r>
         <w:r>
           <w:rPr>
@@ -13200,6 +13234,119 @@
     </w:lvl>
   </w:abstractNum>
   <w:abstractNum w:abstractNumId="6">
+    <w:nsid w:val="16AB5549"/>
+    <w:multiLevelType w:val="hybridMultilevel"/>
+    <w:tmpl w:val="4966288A"/>
+    <w:lvl w:ilvl="0" w:tplc="AF2E04FE">
+      <w:start w:val="4"/>
+      <w:numFmt w:val="bullet"/>
+      <w:lvlText w:val="-"/>
+      <w:lvlJc w:val="left"/>
+      <w:pPr>
+        <w:ind w:left="1440" w:hanging="360"/>
+      </w:pPr>
+      <w:rPr>
+        <w:rFonts w:ascii="Times New Roman" w:eastAsiaTheme="minorHAnsi" w:hAnsi="Times New Roman" w:cs="Times New Roman" w:hint="default"/>
+      </w:rPr>
+    </w:lvl>
+    <w:lvl w:ilvl="1" w:tplc="04090003" w:tentative="1">
+      <w:start w:val="1"/>
+      <w:numFmt w:val="bullet"/>
+      <w:lvlText w:val="o"/>
+      <w:lvlJc w:val="left"/>
+      <w:pPr>
+        <w:ind w:left="2160" w:hanging="360"/>
+      </w:pPr>
+      <w:rPr>
+        <w:rFonts w:ascii="Courier New" w:hAnsi="Courier New" w:cs="Courier New" w:hint="default"/>
+      </w:rPr>
+    </w:lvl>
+    <w:lvl w:ilvl="2" w:tplc="04090005" w:tentative="1">
+      <w:start w:val="1"/>
+      <w:numFmt w:val="bullet"/>
+      <w:lvlText w:val=""/>
+      <w:lvlJc w:val="left"/>
+      <w:pPr>
+        <w:ind w:left="2880" w:hanging="360"/>
+      </w:pPr>
+      <w:rPr>
+        <w:rFonts w:ascii="Wingdings" w:hAnsi="Wingdings" w:hint="default"/>
+      </w:rPr>
+    </w:lvl>
+    <w:lvl w:ilvl="3" w:tplc="04090001" w:tentative="1">
+      <w:start w:val="1"/>
+      <w:numFmt w:val="bullet"/>
+      <w:lvlText w:val=""/>
+      <w:lvlJc w:val="left"/>
+      <w:pPr>
+        <w:ind w:left="3600" w:hanging="360"/>
+      </w:pPr>
+      <w:rPr>
+        <w:rFonts w:ascii="Symbol" w:hAnsi="Symbol" w:hint="default"/>
+      </w:rPr>
+    </w:lvl>
+    <w:lvl w:ilvl="4" w:tplc="04090003" w:tentative="1">
+      <w:start w:val="1"/>
+      <w:numFmt w:val="bullet"/>
+      <w:lvlText w:val="o"/>
+      <w:lvlJc w:val="left"/>
+      <w:pPr>
+        <w:ind w:left="4320" w:hanging="360"/>
+      </w:pPr>
+      <w:rPr>
+        <w:rFonts w:ascii="Courier New" w:hAnsi="Courier New" w:cs="Courier New" w:hint="default"/>
+      </w:rPr>
+    </w:lvl>
+    <w:lvl w:ilvl="5" w:tplc="04090005" w:tentative="1">
+      <w:start w:val="1"/>
+      <w:numFmt w:val="bullet"/>
+      <w:lvlText w:val=""/>
+      <w:lvlJc w:val="left"/>
+      <w:pPr>
+        <w:ind w:left="5040" w:hanging="360"/>
+      </w:pPr>
+      <w:rPr>
+        <w:rFonts w:ascii="Wingdings" w:hAnsi="Wingdings" w:hint="default"/>
+      </w:rPr>
+    </w:lvl>
+    <w:lvl w:ilvl="6" w:tplc="04090001" w:tentative="1">
+      <w:start w:val="1"/>
+      <w:numFmt w:val="bullet"/>
+      <w:lvlText w:val=""/>
+      <w:lvlJc w:val="left"/>
+      <w:pPr>
+        <w:ind w:left="5760" w:hanging="360"/>
+      </w:pPr>
+      <w:rPr>
+        <w:rFonts w:ascii="Symbol" w:hAnsi="Symbol" w:hint="default"/>
+      </w:rPr>
+    </w:lvl>
+    <w:lvl w:ilvl="7" w:tplc="04090003" w:tentative="1">
+      <w:start w:val="1"/>
+      <w:numFmt w:val="bullet"/>
+      <w:lvlText w:val="o"/>
+      <w:lvlJc w:val="left"/>
+      <w:pPr>
+        <w:ind w:left="6480" w:hanging="360"/>
+      </w:pPr>
+      <w:rPr>
+        <w:rFonts w:ascii="Courier New" w:hAnsi="Courier New" w:cs="Courier New" w:hint="default"/>
+      </w:rPr>
+    </w:lvl>
+    <w:lvl w:ilvl="8" w:tplc="04090005" w:tentative="1">
+      <w:start w:val="1"/>
+      <w:numFmt w:val="bullet"/>
+      <w:lvlText w:val=""/>
+      <w:lvlJc w:val="left"/>
+      <w:pPr>
+        <w:ind w:left="7200" w:hanging="360"/>
+      </w:pPr>
+      <w:rPr>
+        <w:rFonts w:ascii="Wingdings" w:hAnsi="Wingdings" w:hint="default"/>
+      </w:rPr>
+    </w:lvl>
+  </w:abstractNum>
+  <w:abstractNum w:abstractNumId="7">
     <w:nsid w:val="1A4D444B"/>
     <w:multiLevelType w:val="hybridMultilevel"/>
     <w:tmpl w:val="8182F36E"/>
@@ -13285,7 +13432,7 @@
       </w:pPr>
     </w:lvl>
   </w:abstractNum>
-  <w:abstractNum w:abstractNumId="7">
+  <w:abstractNum w:abstractNumId="8">
     <w:nsid w:val="1C8B2697"/>
     <w:multiLevelType w:val="hybridMultilevel"/>
     <w:tmpl w:val="45F6788A"/>
@@ -13398,7 +13545,7 @@
       </w:rPr>
     </w:lvl>
   </w:abstractNum>
-  <w:abstractNum w:abstractNumId="8">
+  <w:abstractNum w:abstractNumId="9">
     <w:nsid w:val="1E196A92"/>
     <w:multiLevelType w:val="hybridMultilevel"/>
     <w:tmpl w:val="2DB86AC8"/>
@@ -13511,7 +13658,7 @@
       </w:rPr>
     </w:lvl>
   </w:abstractNum>
-  <w:abstractNum w:abstractNumId="9">
+  <w:abstractNum w:abstractNumId="10">
     <w:nsid w:val="23F65241"/>
     <w:multiLevelType w:val="hybridMultilevel"/>
     <w:tmpl w:val="A72CAC68"/>
@@ -13600,7 +13747,7 @@
       </w:pPr>
     </w:lvl>
   </w:abstractNum>
-  <w:abstractNum w:abstractNumId="10">
+  <w:abstractNum w:abstractNumId="11">
     <w:nsid w:val="29973060"/>
     <w:multiLevelType w:val="hybridMultilevel"/>
     <w:tmpl w:val="2E745CAE"/>
@@ -13713,7 +13860,7 @@
       </w:rPr>
     </w:lvl>
   </w:abstractNum>
-  <w:abstractNum w:abstractNumId="11">
+  <w:abstractNum w:abstractNumId="12">
     <w:nsid w:val="2A635F9F"/>
     <w:multiLevelType w:val="hybridMultilevel"/>
     <w:tmpl w:val="729E7358"/>
@@ -13826,7 +13973,7 @@
       </w:rPr>
     </w:lvl>
   </w:abstractNum>
-  <w:abstractNum w:abstractNumId="12">
+  <w:abstractNum w:abstractNumId="13">
     <w:nsid w:val="2DBA7365"/>
     <w:multiLevelType w:val="multilevel"/>
     <w:tmpl w:val="84A8BE54"/>
@@ -13939,7 +14086,7 @@
       </w:rPr>
     </w:lvl>
   </w:abstractNum>
-  <w:abstractNum w:abstractNumId="13">
+  <w:abstractNum w:abstractNumId="14">
     <w:nsid w:val="2DDC0D36"/>
     <w:multiLevelType w:val="hybridMultilevel"/>
     <w:tmpl w:val="1E9237EC"/>
@@ -14052,7 +14199,7 @@
       </w:rPr>
     </w:lvl>
   </w:abstractNum>
-  <w:abstractNum w:abstractNumId="14">
+  <w:abstractNum w:abstractNumId="15">
     <w:nsid w:val="322028C6"/>
     <w:multiLevelType w:val="hybridMultilevel"/>
     <w:tmpl w:val="9D543608"/>
@@ -14165,7 +14312,7 @@
       </w:rPr>
     </w:lvl>
   </w:abstractNum>
-  <w:abstractNum w:abstractNumId="15">
+  <w:abstractNum w:abstractNumId="16">
     <w:nsid w:val="35315BFF"/>
     <w:multiLevelType w:val="hybridMultilevel"/>
     <w:tmpl w:val="07849E00"/>
@@ -14254,7 +14401,7 @@
       </w:pPr>
     </w:lvl>
   </w:abstractNum>
-  <w:abstractNum w:abstractNumId="16">
+  <w:abstractNum w:abstractNumId="17">
     <w:nsid w:val="389146E0"/>
     <w:multiLevelType w:val="hybridMultilevel"/>
     <w:tmpl w:val="7D36224A"/>
@@ -14394,7 +14541,7 @@
       </w:rPr>
     </w:lvl>
   </w:abstractNum>
-  <w:abstractNum w:abstractNumId="17">
+  <w:abstractNum w:abstractNumId="18">
     <w:nsid w:val="39E77F62"/>
     <w:multiLevelType w:val="hybridMultilevel"/>
     <w:tmpl w:val="B9BE3CBE"/>
@@ -14483,7 +14630,7 @@
       </w:pPr>
     </w:lvl>
   </w:abstractNum>
-  <w:abstractNum w:abstractNumId="18">
+  <w:abstractNum w:abstractNumId="19">
     <w:nsid w:val="3AB91A7C"/>
     <w:multiLevelType w:val="hybridMultilevel"/>
     <w:tmpl w:val="0A3037FE"/>
@@ -14596,7 +14743,7 @@
       </w:rPr>
     </w:lvl>
   </w:abstractNum>
-  <w:abstractNum w:abstractNumId="19">
+  <w:abstractNum w:abstractNumId="20">
     <w:nsid w:val="3AE936FD"/>
     <w:multiLevelType w:val="hybridMultilevel"/>
     <w:tmpl w:val="678A94E6"/>
@@ -14709,7 +14856,7 @@
       </w:rPr>
     </w:lvl>
   </w:abstractNum>
-  <w:abstractNum w:abstractNumId="20">
+  <w:abstractNum w:abstractNumId="21">
     <w:nsid w:val="3D4D0677"/>
     <w:multiLevelType w:val="hybridMultilevel"/>
     <w:tmpl w:val="4B348348"/>
@@ -14822,7 +14969,7 @@
       </w:rPr>
     </w:lvl>
   </w:abstractNum>
-  <w:abstractNum w:abstractNumId="21">
+  <w:abstractNum w:abstractNumId="22">
     <w:nsid w:val="3D7D2EA1"/>
     <w:multiLevelType w:val="multilevel"/>
     <w:tmpl w:val="337A54E2"/>
@@ -14935,7 +15082,7 @@
       </w:rPr>
     </w:lvl>
   </w:abstractNum>
-  <w:abstractNum w:abstractNumId="22">
+  <w:abstractNum w:abstractNumId="23">
     <w:nsid w:val="46822556"/>
     <w:multiLevelType w:val="hybridMultilevel"/>
     <w:tmpl w:val="37CC1A1A"/>
@@ -15024,7 +15171,7 @@
       </w:pPr>
     </w:lvl>
   </w:abstractNum>
-  <w:abstractNum w:abstractNumId="23">
+  <w:abstractNum w:abstractNumId="24">
     <w:nsid w:val="47356D4B"/>
     <w:multiLevelType w:val="hybridMultilevel"/>
     <w:tmpl w:val="59801E20"/>
@@ -15137,7 +15284,7 @@
       </w:rPr>
     </w:lvl>
   </w:abstractNum>
-  <w:abstractNum w:abstractNumId="24">
+  <w:abstractNum w:abstractNumId="25">
     <w:nsid w:val="4B8A2F61"/>
     <w:multiLevelType w:val="hybridMultilevel"/>
     <w:tmpl w:val="A8A40EA4"/>
@@ -15250,7 +15397,7 @@
       </w:rPr>
     </w:lvl>
   </w:abstractNum>
-  <w:abstractNum w:abstractNumId="25">
+  <w:abstractNum w:abstractNumId="26">
     <w:nsid w:val="4FBF1B61"/>
     <w:multiLevelType w:val="hybridMultilevel"/>
     <w:tmpl w:val="31CE0780"/>
@@ -15363,7 +15510,7 @@
       </w:rPr>
     </w:lvl>
   </w:abstractNum>
-  <w:abstractNum w:abstractNumId="26">
+  <w:abstractNum w:abstractNumId="27">
     <w:nsid w:val="506E4228"/>
     <w:multiLevelType w:val="hybridMultilevel"/>
     <w:tmpl w:val="298A1B12"/>
@@ -15452,7 +15599,7 @@
       </w:pPr>
     </w:lvl>
   </w:abstractNum>
-  <w:abstractNum w:abstractNumId="27">
+  <w:abstractNum w:abstractNumId="28">
     <w:nsid w:val="51BF4604"/>
     <w:multiLevelType w:val="hybridMultilevel"/>
     <w:tmpl w:val="1D803336"/>
@@ -15565,7 +15712,7 @@
       </w:rPr>
     </w:lvl>
   </w:abstractNum>
-  <w:abstractNum w:abstractNumId="28">
+  <w:abstractNum w:abstractNumId="29">
     <w:nsid w:val="52137635"/>
     <w:multiLevelType w:val="hybridMultilevel"/>
     <w:tmpl w:val="36466CF0"/>
@@ -15678,7 +15825,7 @@
       </w:rPr>
     </w:lvl>
   </w:abstractNum>
-  <w:abstractNum w:abstractNumId="29">
+  <w:abstractNum w:abstractNumId="30">
     <w:nsid w:val="56861B22"/>
     <w:multiLevelType w:val="hybridMultilevel"/>
     <w:tmpl w:val="3BE8901A"/>
@@ -15818,7 +15965,7 @@
       </w:rPr>
     </w:lvl>
   </w:abstractNum>
-  <w:abstractNum w:abstractNumId="30">
+  <w:abstractNum w:abstractNumId="31">
     <w:nsid w:val="59A72FF6"/>
     <w:multiLevelType w:val="hybridMultilevel"/>
     <w:tmpl w:val="36D6184A"/>
@@ -15907,7 +16054,7 @@
       </w:pPr>
     </w:lvl>
   </w:abstractNum>
-  <w:abstractNum w:abstractNumId="31">
+  <w:abstractNum w:abstractNumId="32">
     <w:nsid w:val="5BC610A8"/>
     <w:multiLevelType w:val="hybridMultilevel"/>
     <w:tmpl w:val="835008D2"/>
@@ -16047,7 +16194,7 @@
       </w:rPr>
     </w:lvl>
   </w:abstractNum>
-  <w:abstractNum w:abstractNumId="32">
+  <w:abstractNum w:abstractNumId="33">
     <w:nsid w:val="62970B8A"/>
     <w:multiLevelType w:val="hybridMultilevel"/>
     <w:tmpl w:val="9E583FBC"/>
@@ -16187,7 +16334,7 @@
       </w:rPr>
     </w:lvl>
   </w:abstractNum>
-  <w:abstractNum w:abstractNumId="33">
+  <w:abstractNum w:abstractNumId="34">
     <w:nsid w:val="63242E24"/>
     <w:multiLevelType w:val="hybridMultilevel"/>
     <w:tmpl w:val="93EEA00A"/>
@@ -16300,7 +16447,7 @@
       </w:rPr>
     </w:lvl>
   </w:abstractNum>
-  <w:abstractNum w:abstractNumId="34">
+  <w:abstractNum w:abstractNumId="35">
     <w:nsid w:val="68217DAC"/>
     <w:multiLevelType w:val="hybridMultilevel"/>
     <w:tmpl w:val="F926B7AC"/>
@@ -16413,7 +16560,120 @@
       </w:rPr>
     </w:lvl>
   </w:abstractNum>
-  <w:abstractNum w:abstractNumId="35">
+  <w:abstractNum w:abstractNumId="36">
+    <w:nsid w:val="682A62AB"/>
+    <w:multiLevelType w:val="hybridMultilevel"/>
+    <w:tmpl w:val="EE48CA20"/>
+    <w:lvl w:ilvl="0" w:tplc="AF2E04FE">
+      <w:start w:val="4"/>
+      <w:numFmt w:val="bullet"/>
+      <w:lvlText w:val="-"/>
+      <w:lvlJc w:val="left"/>
+      <w:pPr>
+        <w:ind w:left="720" w:hanging="360"/>
+      </w:pPr>
+      <w:rPr>
+        <w:rFonts w:ascii="Times New Roman" w:eastAsiaTheme="minorHAnsi" w:hAnsi="Times New Roman" w:cs="Times New Roman" w:hint="default"/>
+      </w:rPr>
+    </w:lvl>
+    <w:lvl w:ilvl="1" w:tplc="04090003" w:tentative="1">
+      <w:start w:val="1"/>
+      <w:numFmt w:val="bullet"/>
+      <w:lvlText w:val="o"/>
+      <w:lvlJc w:val="left"/>
+      <w:pPr>
+        <w:ind w:left="1440" w:hanging="360"/>
+      </w:pPr>
+      <w:rPr>
+        <w:rFonts w:ascii="Courier New" w:hAnsi="Courier New" w:cs="Courier New" w:hint="default"/>
+      </w:rPr>
+    </w:lvl>
+    <w:lvl w:ilvl="2" w:tplc="04090005" w:tentative="1">
+      <w:start w:val="1"/>
+      <w:numFmt w:val="bullet"/>
+      <w:lvlText w:val=""/>
+      <w:lvlJc w:val="left"/>
+      <w:pPr>
+        <w:ind w:left="2160" w:hanging="360"/>
+      </w:pPr>
+      <w:rPr>
+        <w:rFonts w:ascii="Wingdings" w:hAnsi="Wingdings" w:hint="default"/>
+      </w:rPr>
+    </w:lvl>
+    <w:lvl w:ilvl="3" w:tplc="04090001" w:tentative="1">
+      <w:start w:val="1"/>
+      <w:numFmt w:val="bullet"/>
+      <w:lvlText w:val=""/>
+      <w:lvlJc w:val="left"/>
+      <w:pPr>
+        <w:ind w:left="2880" w:hanging="360"/>
+      </w:pPr>
+      <w:rPr>
+        <w:rFonts w:ascii="Symbol" w:hAnsi="Symbol" w:hint="default"/>
+      </w:rPr>
+    </w:lvl>
+    <w:lvl w:ilvl="4" w:tplc="04090003" w:tentative="1">
+      <w:start w:val="1"/>
+      <w:numFmt w:val="bullet"/>
+      <w:lvlText w:val="o"/>
+      <w:lvlJc w:val="left"/>
+      <w:pPr>
+        <w:ind w:left="3600" w:hanging="360"/>
+      </w:pPr>
+      <w:rPr>
+        <w:rFonts w:ascii="Courier New" w:hAnsi="Courier New" w:cs="Courier New" w:hint="default"/>
+      </w:rPr>
+    </w:lvl>
+    <w:lvl w:ilvl="5" w:tplc="04090005" w:tentative="1">
+      <w:start w:val="1"/>
+      <w:numFmt w:val="bullet"/>
+      <w:lvlText w:val=""/>
+      <w:lvlJc w:val="left"/>
+      <w:pPr>
+        <w:ind w:left="4320" w:hanging="360"/>
+      </w:pPr>
+      <w:rPr>
+        <w:rFonts w:ascii="Wingdings" w:hAnsi="Wingdings" w:hint="default"/>
+      </w:rPr>
+    </w:lvl>
+    <w:lvl w:ilvl="6" w:tplc="04090001" w:tentative="1">
+      <w:start w:val="1"/>
+      <w:numFmt w:val="bullet"/>
+      <w:lvlText w:val=""/>
+      <w:lvlJc w:val="left"/>
+      <w:pPr>
+        <w:ind w:left="5040" w:hanging="360"/>
+      </w:pPr>
+      <w:rPr>
+        <w:rFonts w:ascii="Symbol" w:hAnsi="Symbol" w:hint="default"/>
+      </w:rPr>
+    </w:lvl>
+    <w:lvl w:ilvl="7" w:tplc="04090003" w:tentative="1">
+      <w:start w:val="1"/>
+      <w:numFmt w:val="bullet"/>
+      <w:lvlText w:val="o"/>
+      <w:lvlJc w:val="left"/>
+      <w:pPr>
+        <w:ind w:left="5760" w:hanging="360"/>
+      </w:pPr>
+      <w:rPr>
+        <w:rFonts w:ascii="Courier New" w:hAnsi="Courier New" w:cs="Courier New" w:hint="default"/>
+      </w:rPr>
+    </w:lvl>
+    <w:lvl w:ilvl="8" w:tplc="04090005" w:tentative="1">
+      <w:start w:val="1"/>
+      <w:numFmt w:val="bullet"/>
+      <w:lvlText w:val=""/>
+      <w:lvlJc w:val="left"/>
+      <w:pPr>
+        <w:ind w:left="6480" w:hanging="360"/>
+      </w:pPr>
+      <w:rPr>
+        <w:rFonts w:ascii="Wingdings" w:hAnsi="Wingdings" w:hint="default"/>
+      </w:rPr>
+    </w:lvl>
+  </w:abstractNum>
+  <w:abstractNum w:abstractNumId="37">
     <w:nsid w:val="6BFD05C6"/>
     <w:multiLevelType w:val="hybridMultilevel"/>
     <w:tmpl w:val="014AB2AE"/>
@@ -16502,7 +16762,7 @@
       </w:pPr>
     </w:lvl>
   </w:abstractNum>
-  <w:abstractNum w:abstractNumId="36">
+  <w:abstractNum w:abstractNumId="38">
     <w:nsid w:val="6CDA33E6"/>
     <w:multiLevelType w:val="multilevel"/>
     <w:tmpl w:val="1624D182"/>
@@ -16623,7 +16883,7 @@
       </w:rPr>
     </w:lvl>
   </w:abstractNum>
-  <w:abstractNum w:abstractNumId="37">
+  <w:abstractNum w:abstractNumId="39">
     <w:nsid w:val="701F32DC"/>
     <w:multiLevelType w:val="hybridMultilevel"/>
     <w:tmpl w:val="997247F2"/>
@@ -16736,7 +16996,7 @@
       </w:rPr>
     </w:lvl>
   </w:abstractNum>
-  <w:abstractNum w:abstractNumId="38">
+  <w:abstractNum w:abstractNumId="40">
     <w:nsid w:val="73E31FE9"/>
     <w:multiLevelType w:val="hybridMultilevel"/>
     <w:tmpl w:val="4D32E292"/>
@@ -16825,7 +17085,7 @@
       </w:pPr>
     </w:lvl>
   </w:abstractNum>
-  <w:abstractNum w:abstractNumId="39">
+  <w:abstractNum w:abstractNumId="41">
     <w:nsid w:val="75186B77"/>
     <w:multiLevelType w:val="multilevel"/>
     <w:tmpl w:val="E15AE0E2"/>
@@ -16938,7 +17198,7 @@
       </w:rPr>
     </w:lvl>
   </w:abstractNum>
-  <w:abstractNum w:abstractNumId="40">
+  <w:abstractNum w:abstractNumId="42">
     <w:nsid w:val="79B31AA2"/>
     <w:multiLevelType w:val="multilevel"/>
     <w:tmpl w:val="C528369C"/>
@@ -17051,7 +17311,7 @@
       </w:rPr>
     </w:lvl>
   </w:abstractNum>
-  <w:abstractNum w:abstractNumId="41">
+  <w:abstractNum w:abstractNumId="43">
     <w:nsid w:val="7A5011D1"/>
     <w:multiLevelType w:val="multilevel"/>
     <w:tmpl w:val="6A4ED1D8"/>
@@ -17200,7 +17460,7 @@
       </w:rPr>
     </w:lvl>
   </w:abstractNum>
-  <w:abstractNum w:abstractNumId="42">
+  <w:abstractNum w:abstractNumId="44">
     <w:nsid w:val="7ED63813"/>
     <w:multiLevelType w:val="hybridMultilevel"/>
     <w:tmpl w:val="ED686FDA"/>
@@ -17341,133 +17601,139 @@
     </w:lvl>
   </w:abstractNum>
   <w:num w:numId="1">
-    <w:abstractNumId w:val="15"/>
+    <w:abstractNumId w:val="16"/>
   </w:num>
   <w:num w:numId="2">
-    <w:abstractNumId w:val="41"/>
+    <w:abstractNumId w:val="43"/>
   </w:num>
   <w:num w:numId="3">
-    <w:abstractNumId w:val="19"/>
+    <w:abstractNumId w:val="20"/>
   </w:num>
   <w:num w:numId="4">
-    <w:abstractNumId w:val="33"/>
+    <w:abstractNumId w:val="34"/>
   </w:num>
   <w:num w:numId="5">
-    <w:abstractNumId w:val="40"/>
+    <w:abstractNumId w:val="42"/>
   </w:num>
   <w:num w:numId="6">
     <w:abstractNumId w:val="4"/>
   </w:num>
   <w:num w:numId="7">
-    <w:abstractNumId w:val="6"/>
+    <w:abstractNumId w:val="7"/>
   </w:num>
   <w:num w:numId="8">
-    <w:abstractNumId w:val="12"/>
+    <w:abstractNumId w:val="13"/>
   </w:num>
   <w:num w:numId="9">
-    <w:abstractNumId w:val="34"/>
+    <w:abstractNumId w:val="35"/>
   </w:num>
   <w:num w:numId="10">
     <w:abstractNumId w:val="2"/>
   </w:num>
   <w:num w:numId="11">
-    <w:abstractNumId w:val="7"/>
+    <w:abstractNumId w:val="8"/>
   </w:num>
   <w:num w:numId="12">
     <w:abstractNumId w:val="5"/>
   </w:num>
   <w:num w:numId="13">
+    <w:abstractNumId w:val="39"/>
+  </w:num>
+  <w:num w:numId="14">
+    <w:abstractNumId w:val="29"/>
+  </w:num>
+  <w:num w:numId="15">
+    <w:abstractNumId w:val="26"/>
+  </w:num>
+  <w:num w:numId="16">
+    <w:abstractNumId w:val="14"/>
+  </w:num>
+  <w:num w:numId="17">
+    <w:abstractNumId w:val="25"/>
+  </w:num>
+  <w:num w:numId="18">
+    <w:abstractNumId w:val="24"/>
+  </w:num>
+  <w:num w:numId="19">
+    <w:abstractNumId w:val="11"/>
+  </w:num>
+  <w:num w:numId="20">
     <w:abstractNumId w:val="37"/>
   </w:num>
-  <w:num w:numId="14">
-    <w:abstractNumId w:val="28"/>
+  <w:num w:numId="21">
+    <w:abstractNumId w:val="18"/>
   </w:num>
-  <w:num w:numId="15">
-    <w:abstractNumId w:val="25"/>
+  <w:num w:numId="22">
+    <w:abstractNumId w:val="9"/>
   </w:num>
-  <w:num w:numId="16">
-    <w:abstractNumId w:val="13"/>
+  <w:num w:numId="23">
+    <w:abstractNumId w:val="30"/>
   </w:num>
-  <w:num w:numId="17">
-    <w:abstractNumId w:val="24"/>
+  <w:num w:numId="24">
+    <w:abstractNumId w:val="21"/>
   </w:num>
-  <w:num w:numId="18">
-    <w:abstractNumId w:val="23"/>
+  <w:num w:numId="25">
+    <w:abstractNumId w:val="22"/>
   </w:num>
-  <w:num w:numId="19">
-    <w:abstractNumId w:val="10"/>
+  <w:num w:numId="26">
+    <w:abstractNumId w:val="33"/>
   </w:num>
-  <w:num w:numId="20">
-    <w:abstractNumId w:val="35"/>
+  <w:num w:numId="27">
+    <w:abstractNumId w:val="41"/>
   </w:num>
-  <w:num w:numId="21">
+  <w:num w:numId="28">
     <w:abstractNumId w:val="17"/>
   </w:num>
-  <w:num w:numId="22">
-    <w:abstractNumId w:val="8"/>
-  </w:num>
-  <w:num w:numId="23">
-    <w:abstractNumId w:val="29"/>
-  </w:num>
-  <w:num w:numId="24">
-    <w:abstractNumId w:val="20"/>
-  </w:num>
-  <w:num w:numId="25">
-    <w:abstractNumId w:val="21"/>
-  </w:num>
-  <w:num w:numId="26">
+  <w:num w:numId="29">
     <w:abstractNumId w:val="32"/>
   </w:num>
-  <w:num w:numId="27">
-    <w:abstractNumId w:val="39"/>
-  </w:num>
-  <w:num w:numId="28">
-    <w:abstractNumId w:val="16"/>
-  </w:num>
-  <w:num w:numId="29">
-    <w:abstractNumId w:val="31"/>
-  </w:num>
   <w:num w:numId="30">
-    <w:abstractNumId w:val="42"/>
+    <w:abstractNumId w:val="44"/>
   </w:num>
   <w:num w:numId="31">
     <w:abstractNumId w:val="3"/>
   </w:num>
   <w:num w:numId="32">
-    <w:abstractNumId w:val="9"/>
+    <w:abstractNumId w:val="10"/>
   </w:num>
   <w:num w:numId="33">
+    <w:abstractNumId w:val="40"/>
+  </w:num>
+  <w:num w:numId="34">
     <w:abstractNumId w:val="38"/>
   </w:num>
-  <w:num w:numId="34">
-    <w:abstractNumId w:val="36"/>
-  </w:num>
   <w:num w:numId="35">
-    <w:abstractNumId w:val="26"/>
+    <w:abstractNumId w:val="27"/>
   </w:num>
   <w:num w:numId="36">
-    <w:abstractNumId w:val="27"/>
+    <w:abstractNumId w:val="28"/>
   </w:num>
   <w:num w:numId="37">
     <w:abstractNumId w:val="0"/>
   </w:num>
   <w:num w:numId="38">
-    <w:abstractNumId w:val="30"/>
+    <w:abstractNumId w:val="31"/>
   </w:num>
   <w:num w:numId="39">
     <w:abstractNumId w:val="1"/>
   </w:num>
   <w:num w:numId="40">
-    <w:abstractNumId w:val="22"/>
+    <w:abstractNumId w:val="23"/>
   </w:num>
   <w:num w:numId="41">
-    <w:abstractNumId w:val="11"/>
+    <w:abstractNumId w:val="12"/>
   </w:num>
   <w:num w:numId="42">
-    <w:abstractNumId w:val="18"/>
+    <w:abstractNumId w:val="19"/>
   </w:num>
   <w:num w:numId="43">
-    <w:abstractNumId w:val="14"/>
+    <w:abstractNumId w:val="15"/>
+  </w:num>
+  <w:num w:numId="44">
+    <w:abstractNumId w:val="6"/>
+  </w:num>
+  <w:num w:numId="45">
+    <w:abstractNumId w:val="36"/>
   </w:num>
 </w:numbering>
 </file>
@@ -18523,7 +18789,7 @@
 </file>
 
 <file path=customXml/itemProps1.xml><?xml version="1.0" encoding="utf-8"?>
-<ds:datastoreItem xmlns:ds="http://schemas.openxmlformats.org/officeDocument/2006/customXml" ds:itemID="{035DAE2B-E985-4462-939B-F60079E162E1}">
+<ds:datastoreItem xmlns:ds="http://schemas.openxmlformats.org/officeDocument/2006/customXml" ds:itemID="{F6AB1658-2F1D-4DC6-804E-87E097DBEDCC}">
   <ds:schemaRefs>
     <ds:schemaRef ds:uri="http://schemas.openxmlformats.org/officeDocument/2006/bibliography"/>
   </ds:schemaRefs>

</xml_diff>

<commit_message>
chỉnh sửa, thêm yêu cầu phi chức năng và các giao tiếp
</commit_message>
<xml_diff>
--- a/doc/requirement/NHOM5_QL_NHATRO_SRSv1.0.docx
+++ b/doc/requirement/NHOM5_QL_NHATRO_SRSv1.0.docx
@@ -910,6 +910,15 @@
                 <w:szCs w:val="28"/>
               </w:rPr>
             </w:pPr>
+            <w:r>
+              <w:rPr>
+                <w:rFonts w:ascii="Times New Roman" w:hAnsi="Times New Roman" w:cs="Times New Roman"/>
+                <w:color w:val="000000"/>
+                <w:sz w:val="28"/>
+                <w:szCs w:val="28"/>
+              </w:rPr>
+              <w:t>10s</w:t>
+            </w:r>
           </w:p>
         </w:tc>
         <w:tc>
@@ -934,6 +943,15 @@
                 <w:szCs w:val="28"/>
               </w:rPr>
             </w:pPr>
+            <w:r>
+              <w:rPr>
+                <w:rFonts w:ascii="Times New Roman" w:hAnsi="Times New Roman" w:cs="Times New Roman"/>
+                <w:color w:val="000000"/>
+                <w:sz w:val="28"/>
+                <w:szCs w:val="28"/>
+              </w:rPr>
+              <w:t>10 giây</w:t>
+            </w:r>
           </w:p>
         </w:tc>
       </w:tr>
@@ -2980,14 +2998,6 @@
         </w:rPr>
         <w:t xml:space="preserve"> </w:t>
       </w:r>
-      <w:r>
-        <w:rPr>
-          <w:rFonts w:ascii="Times New Roman" w:hAnsi="Times New Roman" w:cs="Times New Roman"/>
-          <w:sz w:val="28"/>
-          <w:szCs w:val="28"/>
-        </w:rPr>
-        <w:t>Hệ điều hành window server 2008</w:t>
-      </w:r>
     </w:p>
     <w:p>
       <w:pPr>
@@ -3057,7 +3067,6 @@
           <w:sz w:val="28"/>
           <w:szCs w:val="28"/>
         </w:rPr>
-        <w:lastRenderedPageBreak/>
         <w:t>Phần mềm chạy trên nền web browser</w:t>
       </w:r>
       <w:r>
@@ -3090,31 +3099,8 @@
           <w:sz w:val="28"/>
           <w:szCs w:val="28"/>
         </w:rPr>
-        <w:t xml:space="preserve">Giao diện </w:t>
-      </w:r>
-      <w:r>
-        <w:rPr>
-          <w:rFonts w:ascii="Times New Roman" w:hAnsi="Times New Roman" w:cs="Times New Roman"/>
-          <w:sz w:val="28"/>
-          <w:szCs w:val="28"/>
-        </w:rPr>
-        <w:t>thân thiện với người sử dụng</w:t>
-      </w:r>
-      <w:r>
-        <w:rPr>
-          <w:rFonts w:ascii="Times New Roman" w:hAnsi="Times New Roman" w:cs="Times New Roman"/>
-          <w:sz w:val="28"/>
-          <w:szCs w:val="28"/>
-        </w:rPr>
-        <w:t>, trực quan không mang tính công nghệ cao</w:t>
-      </w:r>
-      <w:r>
-        <w:rPr>
-          <w:rFonts w:ascii="Times New Roman" w:hAnsi="Times New Roman" w:cs="Times New Roman"/>
-          <w:sz w:val="28"/>
-          <w:szCs w:val="28"/>
-        </w:rPr>
-        <w:t xml:space="preserve"> nhưng phải hỗ trợ tìm kiếm thông tin nhà trọ hiệu quả.</w:t>
+        <w:lastRenderedPageBreak/>
+        <w:t>Giải thuật tìm kiếm hiệu quả đáp ứng nhu cầu tìm kiếm đối với người dùng không có kiến thức tin học.</w:t>
       </w:r>
     </w:p>
     <w:p>
@@ -3212,6 +3198,7 @@
         <w:jc w:val="both"/>
         <w:rPr>
           <w:rFonts w:ascii="Times New Roman" w:hAnsi="Times New Roman" w:cs="Times New Roman"/>
+          <w:color w:val="FF0000"/>
           <w:sz w:val="28"/>
           <w:szCs w:val="28"/>
         </w:rPr>
@@ -3278,8 +3265,29 @@
           <w:sz w:val="28"/>
           <w:szCs w:val="28"/>
         </w:rPr>
-        <w:t>.</w:t>
-      </w:r>
+        <w:t xml:space="preserve">, </w:t>
+      </w:r>
+      <w:r>
+        <w:rPr>
+          <w:rFonts w:ascii="Times New Roman" w:hAnsi="Times New Roman" w:cs="Times New Roman"/>
+          <w:sz w:val="28"/>
+          <w:szCs w:val="28"/>
+        </w:rPr>
+        <w:t>StartUML 5.0</w:t>
+      </w:r>
+    </w:p>
+    <w:p>
+      <w:pPr>
+        <w:pStyle w:val="ListParagraph"/>
+        <w:spacing w:line="271" w:lineRule="auto"/>
+        <w:ind w:left="1440"/>
+        <w:jc w:val="both"/>
+        <w:rPr>
+          <w:rFonts w:ascii="Times New Roman" w:hAnsi="Times New Roman" w:cs="Times New Roman"/>
+          <w:sz w:val="28"/>
+          <w:szCs w:val="28"/>
+        </w:rPr>
+      </w:pPr>
     </w:p>
     <w:p>
       <w:pPr>
@@ -3406,6 +3414,44 @@
     </w:p>
     <w:p>
       <w:pPr>
+        <w:pStyle w:val="ListParagraph"/>
+        <w:numPr>
+          <w:ilvl w:val="0"/>
+          <w:numId w:val="24"/>
+        </w:numPr>
+        <w:spacing w:after="0" w:line="271" w:lineRule="auto"/>
+        <w:ind w:left="994"/>
+        <w:jc w:val="both"/>
+        <w:rPr>
+          <w:rFonts w:ascii="Times New Roman" w:hAnsi="Times New Roman" w:cs="Times New Roman"/>
+          <w:sz w:val="28"/>
+          <w:szCs w:val="28"/>
+        </w:rPr>
+      </w:pPr>
+      <w:r>
+        <w:rPr>
+          <w:rFonts w:ascii="Times New Roman" w:hAnsi="Times New Roman" w:cs="Times New Roman"/>
+          <w:sz w:val="28"/>
+          <w:szCs w:val="28"/>
+        </w:rPr>
+        <w:t>Lượng truy cập lớn vào các thời điểm nhập học hoặc kết thúc học kì</w:t>
+      </w:r>
+    </w:p>
+    <w:p>
+      <w:pPr>
+        <w:pStyle w:val="ListParagraph"/>
+        <w:spacing w:after="0" w:line="271" w:lineRule="auto"/>
+        <w:ind w:left="994"/>
+        <w:jc w:val="both"/>
+        <w:rPr>
+          <w:rFonts w:ascii="Times New Roman" w:hAnsi="Times New Roman" w:cs="Times New Roman"/>
+          <w:sz w:val="28"/>
+          <w:szCs w:val="28"/>
+        </w:rPr>
+      </w:pPr>
+    </w:p>
+    <w:p>
+      <w:pPr>
         <w:pStyle w:val="Heading1"/>
         <w:rPr>
           <w:rFonts w:cs="Times New Roman"/>
@@ -3490,86 +3536,86 @@
     </w:p>
     <w:p>
       <w:pPr>
-        <w:spacing w:line="271" w:lineRule="auto"/>
-        <w:ind w:firstLine="720"/>
+        <w:pStyle w:val="ListParagraph"/>
+        <w:numPr>
+          <w:ilvl w:val="0"/>
+          <w:numId w:val="46"/>
+        </w:numPr>
+        <w:spacing w:before="120" w:after="120" w:line="271" w:lineRule="auto"/>
         <w:jc w:val="both"/>
         <w:rPr>
           <w:rFonts w:ascii="Times New Roman" w:hAnsi="Times New Roman" w:cs="Times New Roman"/>
           <w:sz w:val="28"/>
           <w:szCs w:val="28"/>
-        </w:rPr>
-      </w:pPr>
-      <w:r>
-        <w:rPr>
-          <w:rFonts w:ascii="Times New Roman" w:hAnsi="Times New Roman" w:cs="Times New Roman"/>
-          <w:sz w:val="28"/>
-          <w:szCs w:val="28"/>
-        </w:rPr>
-        <w:t xml:space="preserve">Cấu hình tối thiểu : </w:t>
-      </w:r>
-      <w:r>
-        <w:rPr>
-          <w:rFonts w:ascii="Times New Roman" w:hAnsi="Times New Roman" w:cs="Times New Roman"/>
-          <w:sz w:val="28"/>
-          <w:szCs w:val="28"/>
-        </w:rPr>
-        <w:t>Ram 512M</w:t>
-      </w:r>
-      <w:r>
-        <w:rPr>
-          <w:rFonts w:ascii="Times New Roman" w:hAnsi="Times New Roman" w:cs="Times New Roman"/>
-          <w:sz w:val="28"/>
-          <w:szCs w:val="28"/>
-        </w:rPr>
-        <w:t>. Ổ cứng có dung lượng trống tối thiểu là 1Gb</w:t>
-      </w:r>
-    </w:p>
-    <w:p>
-      <w:pPr>
-        <w:spacing w:line="271" w:lineRule="auto"/>
-        <w:ind w:firstLine="720"/>
-        <w:jc w:val="both"/>
-        <w:rPr>
-          <w:rFonts w:ascii="Times New Roman" w:hAnsi="Times New Roman" w:cs="Times New Roman"/>
-          <w:sz w:val="28"/>
-          <w:szCs w:val="28"/>
-        </w:rPr>
-      </w:pPr>
-      <w:r>
-        <w:rPr>
-          <w:rFonts w:ascii="Times New Roman" w:hAnsi="Times New Roman" w:cs="Times New Roman"/>
-          <w:sz w:val="28"/>
-          <w:szCs w:val="28"/>
-        </w:rPr>
-        <w:t>Các thiết bị hỗ trợ trong việc in danh sách đề</w:t>
-      </w:r>
-      <w:r>
-        <w:rPr>
-          <w:rFonts w:ascii="Times New Roman" w:hAnsi="Times New Roman" w:cs="Times New Roman"/>
-          <w:sz w:val="28"/>
-          <w:szCs w:val="28"/>
-        </w:rPr>
-        <w:t xml:space="preserve"> tài: M</w:t>
-      </w:r>
-      <w:r>
-        <w:rPr>
-          <w:rFonts w:ascii="Times New Roman" w:hAnsi="Times New Roman" w:cs="Times New Roman"/>
-          <w:sz w:val="28"/>
-          <w:szCs w:val="28"/>
-        </w:rPr>
-        <w:t>áy in, scan….</w:t>
-      </w:r>
-    </w:p>
-    <w:p>
-      <w:pPr>
-        <w:pStyle w:val="Heading2"/>
-        <w:rPr>
-          <w:rFonts w:cs="Times New Roman"/>
         </w:rPr>
       </w:pPr>
       <w:bookmarkStart w:id="45" w:name="_Toc372110169"/>
       <w:bookmarkStart w:id="46" w:name="_Toc372110680"/>
       <w:bookmarkStart w:id="47" w:name="_Toc372110926"/>
+      <w:r>
+        <w:rPr>
+          <w:rFonts w:ascii="Times New Roman" w:hAnsi="Times New Roman" w:cs="Times New Roman"/>
+          <w:sz w:val="28"/>
+          <w:szCs w:val="28"/>
+        </w:rPr>
+        <w:t>có cài đặt một trong các trình duyệt web: Google Chorme 18+, IE7+, Moliza Firefox8+…v.v.</w:t>
+      </w:r>
+    </w:p>
+    <w:p>
+      <w:pPr>
+        <w:pStyle w:val="ListParagraph"/>
+        <w:numPr>
+          <w:ilvl w:val="0"/>
+          <w:numId w:val="46"/>
+        </w:numPr>
+        <w:spacing w:line="271" w:lineRule="auto"/>
+        <w:jc w:val="both"/>
+        <w:rPr>
+          <w:rFonts w:ascii="Times New Roman" w:hAnsi="Times New Roman" w:cs="Times New Roman"/>
+          <w:sz w:val="28"/>
+          <w:szCs w:val="28"/>
+        </w:rPr>
+      </w:pPr>
+      <w:r>
+        <w:rPr>
+          <w:rFonts w:ascii="Times New Roman" w:hAnsi="Times New Roman" w:cs="Times New Roman"/>
+          <w:sz w:val="28"/>
+          <w:szCs w:val="28"/>
+        </w:rPr>
+        <w:t>kết nối mạng</w:t>
+      </w:r>
+    </w:p>
+    <w:p>
+      <w:pPr>
+        <w:pStyle w:val="ListParagraph"/>
+        <w:numPr>
+          <w:ilvl w:val="0"/>
+          <w:numId w:val="46"/>
+        </w:numPr>
+        <w:spacing w:line="271" w:lineRule="auto"/>
+        <w:jc w:val="both"/>
+        <w:rPr>
+          <w:rFonts w:ascii="Times New Roman" w:hAnsi="Times New Roman" w:cs="Times New Roman"/>
+          <w:sz w:val="28"/>
+          <w:szCs w:val="28"/>
+        </w:rPr>
+      </w:pPr>
+      <w:r>
+        <w:rPr>
+          <w:rFonts w:ascii="Times New Roman" w:hAnsi="Times New Roman" w:cs="Times New Roman"/>
+          <w:sz w:val="28"/>
+          <w:szCs w:val="28"/>
+        </w:rPr>
+        <w:t>độ phân giải màn hình 800 x 600</w:t>
+      </w:r>
+    </w:p>
+    <w:p>
+      <w:pPr>
+        <w:pStyle w:val="Heading2"/>
+        <w:rPr>
+          <w:rFonts w:cs="Times New Roman"/>
+        </w:rPr>
+      </w:pPr>
       <w:r>
         <w:rPr>
           <w:rFonts w:cs="Times New Roman"/>
@@ -3657,199 +3703,15 @@
           <w:sz w:val="28"/>
           <w:szCs w:val="28"/>
         </w:rPr>
-        <w:t>: chạy trên nền web nên không yêu cầu về hệ điều hành</w:t>
-      </w:r>
-      <w:r>
-        <w:rPr>
-          <w:rFonts w:ascii="Times New Roman" w:hAnsi="Times New Roman" w:cs="Times New Roman"/>
-          <w:sz w:val="28"/>
-          <w:szCs w:val="28"/>
-        </w:rPr>
-        <w:t xml:space="preserve"> </w:t>
-      </w:r>
-      <w:r>
-        <w:rPr>
-          <w:rFonts w:ascii="Times New Roman" w:hAnsi="Times New Roman" w:cs="Times New Roman"/>
-          <w:sz w:val="28"/>
-          <w:szCs w:val="28"/>
-        </w:rPr>
-        <w:t>(kể cả hệ điều hành dành cho Di động)</w:t>
-      </w:r>
-      <w:r>
-        <w:rPr>
-          <w:rFonts w:ascii="Times New Roman" w:hAnsi="Times New Roman" w:cs="Times New Roman"/>
-          <w:sz w:val="28"/>
-          <w:szCs w:val="28"/>
-        </w:rPr>
-        <w:t>.</w:t>
-      </w:r>
-    </w:p>
-    <w:p>
-      <w:pPr>
-        <w:pStyle w:val="ListParagraph"/>
-        <w:numPr>
-          <w:ilvl w:val="0"/>
-          <w:numId w:val="9"/>
-        </w:numPr>
-        <w:tabs>
-          <w:tab w:val="left" w:pos="1170"/>
-        </w:tabs>
-        <w:spacing w:line="271" w:lineRule="auto"/>
-        <w:ind w:left="900" w:hanging="270"/>
-        <w:jc w:val="both"/>
-        <w:rPr>
-          <w:rFonts w:ascii="Times New Roman" w:hAnsi="Times New Roman" w:cs="Times New Roman"/>
-          <w:sz w:val="28"/>
-          <w:szCs w:val="28"/>
-        </w:rPr>
-      </w:pPr>
-      <w:r>
-        <w:rPr>
-          <w:rFonts w:ascii="Times New Roman" w:hAnsi="Times New Roman" w:cs="Times New Roman"/>
-          <w:sz w:val="28"/>
-          <w:szCs w:val="28"/>
-        </w:rPr>
-        <w:t>Công cụ: Người dùng cần cài đặt Trình duyệt web IE , FF, Google Chrome, Satify, Opera mọi phiên bả</w:t>
-      </w:r>
-      <w:r>
-        <w:rPr>
-          <w:rFonts w:ascii="Times New Roman" w:hAnsi="Times New Roman" w:cs="Times New Roman"/>
-          <w:sz w:val="28"/>
-          <w:szCs w:val="28"/>
-        </w:rPr>
-        <w:t>n.</w:t>
-      </w:r>
-    </w:p>
-    <w:p>
-      <w:pPr>
-        <w:pStyle w:val="ListParagraph"/>
-        <w:numPr>
-          <w:ilvl w:val="0"/>
-          <w:numId w:val="9"/>
-        </w:numPr>
-        <w:tabs>
-          <w:tab w:val="left" w:pos="1170"/>
-        </w:tabs>
-        <w:spacing w:line="271" w:lineRule="auto"/>
-        <w:ind w:left="900" w:hanging="270"/>
-        <w:jc w:val="both"/>
-        <w:rPr>
-          <w:rFonts w:ascii="Times New Roman" w:hAnsi="Times New Roman" w:cs="Times New Roman"/>
-          <w:sz w:val="28"/>
-          <w:szCs w:val="28"/>
-        </w:rPr>
-      </w:pPr>
-      <w:r>
-        <w:rPr>
-          <w:rFonts w:ascii="Times New Roman" w:hAnsi="Times New Roman" w:cs="Times New Roman"/>
-          <w:sz w:val="28"/>
-          <w:szCs w:val="28"/>
-        </w:rPr>
-        <w:t>Để hỗ trợ tốt việc In thông tin, Người dùng nói chung cần cài đặt Bộ ứng dụ</w:t>
-      </w:r>
-      <w:r>
-        <w:rPr>
-          <w:rFonts w:ascii="Times New Roman" w:hAnsi="Times New Roman" w:cs="Times New Roman"/>
-          <w:sz w:val="28"/>
-          <w:szCs w:val="28"/>
-        </w:rPr>
-        <w:t>ng văn phòng như</w:t>
-      </w:r>
-      <w:r>
-        <w:rPr>
-          <w:rFonts w:ascii="Times New Roman" w:hAnsi="Times New Roman" w:cs="Times New Roman"/>
-          <w:sz w:val="28"/>
-          <w:szCs w:val="28"/>
-        </w:rPr>
-        <w:t xml:space="preserve"> MS office 2003 hoặc Open Office và Foxit reader</w:t>
-      </w:r>
-    </w:p>
-    <w:p>
-      <w:pPr>
-        <w:pStyle w:val="ListParagraph"/>
-        <w:numPr>
-          <w:ilvl w:val="0"/>
-          <w:numId w:val="9"/>
-        </w:numPr>
-        <w:tabs>
-          <w:tab w:val="left" w:pos="1170"/>
-        </w:tabs>
-        <w:spacing w:line="271" w:lineRule="auto"/>
-        <w:ind w:left="900" w:hanging="270"/>
-        <w:jc w:val="both"/>
-        <w:rPr>
-          <w:rFonts w:ascii="Times New Roman" w:hAnsi="Times New Roman" w:cs="Times New Roman"/>
-          <w:sz w:val="28"/>
-          <w:szCs w:val="28"/>
-        </w:rPr>
-      </w:pPr>
-      <w:r>
-        <w:rPr>
-          <w:rFonts w:ascii="Times New Roman" w:hAnsi="Times New Roman" w:cs="Times New Roman"/>
-          <w:sz w:val="28"/>
-          <w:szCs w:val="28"/>
-        </w:rPr>
-        <w:t>Ngoài những công cụ</w:t>
-      </w:r>
-      <w:r>
-        <w:rPr>
-          <w:rFonts w:ascii="Times New Roman" w:hAnsi="Times New Roman" w:cs="Times New Roman"/>
-          <w:sz w:val="28"/>
-          <w:szCs w:val="28"/>
-        </w:rPr>
-        <w:t xml:space="preserve"> trên</w:t>
-      </w:r>
-      <w:r>
-        <w:rPr>
-          <w:rFonts w:ascii="Times New Roman" w:hAnsi="Times New Roman" w:cs="Times New Roman"/>
-          <w:sz w:val="28"/>
-          <w:szCs w:val="28"/>
-        </w:rPr>
-        <w:t>, Admin cần cài đặt SQL 2008,</w:t>
-      </w:r>
-      <w:r>
-        <w:rPr>
-          <w:rFonts w:ascii="Times New Roman" w:hAnsi="Times New Roman" w:cs="Times New Roman"/>
-          <w:sz w:val="28"/>
-          <w:szCs w:val="28"/>
-        </w:rPr>
-        <w:t xml:space="preserve"> </w:t>
-      </w:r>
-      <w:r>
-        <w:rPr>
-          <w:rFonts w:ascii="Times New Roman" w:hAnsi="Times New Roman" w:cs="Times New Roman"/>
-          <w:sz w:val="28"/>
-          <w:szCs w:val="28"/>
-        </w:rPr>
-        <w:t xml:space="preserve">My SQL 2008 </w:t>
-      </w:r>
-    </w:p>
-    <w:p>
-      <w:pPr>
-        <w:pStyle w:val="ListParagraph"/>
-        <w:numPr>
-          <w:ilvl w:val="0"/>
-          <w:numId w:val="9"/>
-        </w:numPr>
-        <w:tabs>
-          <w:tab w:val="left" w:pos="1170"/>
-        </w:tabs>
-        <w:spacing w:line="271" w:lineRule="auto"/>
-        <w:ind w:left="900" w:hanging="270"/>
-        <w:jc w:val="both"/>
-        <w:rPr>
-          <w:rFonts w:ascii="Times New Roman" w:hAnsi="Times New Roman" w:cs="Times New Roman"/>
-          <w:sz w:val="28"/>
-          <w:szCs w:val="28"/>
-        </w:rPr>
-      </w:pPr>
-      <w:r>
-        <w:rPr>
-          <w:rFonts w:ascii="Times New Roman" w:hAnsi="Times New Roman" w:cs="Times New Roman"/>
-          <w:sz w:val="28"/>
-          <w:szCs w:val="28"/>
-        </w:rPr>
-        <w:t>Dùng một Framwork để phát triển web</w:t>
+        <w:t xml:space="preserve">: </w:t>
+      </w:r>
+      <w:r>
+        <w:rPr>
+          <w:rFonts w:ascii="Times New Roman" w:hAnsi="Times New Roman" w:cs="Times New Roman"/>
+          <w:sz w:val="28"/>
+          <w:szCs w:val="28"/>
+        </w:rPr>
+        <w:t>không đòi hỏi hệ điều hành.</w:t>
       </w:r>
     </w:p>
     <w:p>
@@ -3923,112 +3785,6 @@
     </w:p>
     <w:p>
       <w:pPr>
-        <w:pStyle w:val="ListParagraph"/>
-        <w:numPr>
-          <w:ilvl w:val="0"/>
-          <w:numId w:val="17"/>
-        </w:numPr>
-        <w:spacing w:line="271" w:lineRule="auto"/>
-        <w:ind w:left="900" w:hanging="270"/>
-        <w:jc w:val="both"/>
-        <w:rPr>
-          <w:rFonts w:ascii="Times New Roman" w:hAnsi="Times New Roman" w:cs="Times New Roman"/>
-          <w:sz w:val="28"/>
-          <w:szCs w:val="28"/>
-        </w:rPr>
-      </w:pPr>
-      <w:r>
-        <w:rPr>
-          <w:rFonts w:ascii="Times New Roman" w:hAnsi="Times New Roman" w:cs="Times New Roman"/>
-          <w:sz w:val="28"/>
-          <w:szCs w:val="28"/>
-        </w:rPr>
-        <w:lastRenderedPageBreak/>
-        <w:t>Trình duyệ</w:t>
-      </w:r>
-      <w:r>
-        <w:rPr>
-          <w:rFonts w:ascii="Times New Roman" w:hAnsi="Times New Roman" w:cs="Times New Roman"/>
-          <w:sz w:val="28"/>
-          <w:szCs w:val="28"/>
-        </w:rPr>
-        <w:t>t webrowser</w:t>
-      </w:r>
-      <w:r>
-        <w:rPr>
-          <w:rFonts w:ascii="Times New Roman" w:hAnsi="Times New Roman" w:cs="Times New Roman"/>
-          <w:sz w:val="28"/>
-          <w:szCs w:val="28"/>
-        </w:rPr>
-        <w:t>: các trình duyệt web thông dụ</w:t>
-      </w:r>
-      <w:r>
-        <w:rPr>
-          <w:rFonts w:ascii="Times New Roman" w:hAnsi="Times New Roman" w:cs="Times New Roman"/>
-          <w:sz w:val="28"/>
-          <w:szCs w:val="28"/>
-        </w:rPr>
-        <w:t>ng như</w:t>
-      </w:r>
-      <w:r>
-        <w:rPr>
-          <w:rFonts w:ascii="Times New Roman" w:hAnsi="Times New Roman" w:cs="Times New Roman"/>
-          <w:sz w:val="28"/>
-          <w:szCs w:val="28"/>
-        </w:rPr>
-        <w:t xml:space="preserve"> Opera,</w:t>
-      </w:r>
-      <w:r>
-        <w:rPr>
-          <w:rFonts w:ascii="Times New Roman" w:hAnsi="Times New Roman" w:cs="Times New Roman"/>
-          <w:sz w:val="28"/>
-          <w:szCs w:val="28"/>
-        </w:rPr>
-        <w:t xml:space="preserve"> </w:t>
-      </w:r>
-      <w:r>
-        <w:rPr>
-          <w:rFonts w:ascii="Times New Roman" w:hAnsi="Times New Roman" w:cs="Times New Roman"/>
-          <w:sz w:val="28"/>
-          <w:szCs w:val="28"/>
-        </w:rPr>
-        <w:t>FF,</w:t>
-      </w:r>
-      <w:r>
-        <w:rPr>
-          <w:rFonts w:ascii="Times New Roman" w:hAnsi="Times New Roman" w:cs="Times New Roman"/>
-          <w:sz w:val="28"/>
-          <w:szCs w:val="28"/>
-        </w:rPr>
-        <w:t xml:space="preserve"> </w:t>
-      </w:r>
-      <w:r>
-        <w:rPr>
-          <w:rFonts w:ascii="Times New Roman" w:hAnsi="Times New Roman" w:cs="Times New Roman"/>
-          <w:sz w:val="28"/>
-          <w:szCs w:val="28"/>
-        </w:rPr>
-        <w:t>IE,</w:t>
-      </w:r>
-      <w:r>
-        <w:rPr>
-          <w:rFonts w:ascii="Times New Roman" w:hAnsi="Times New Roman" w:cs="Times New Roman"/>
-          <w:sz w:val="28"/>
-          <w:szCs w:val="28"/>
-        </w:rPr>
-        <w:t xml:space="preserve"> </w:t>
-      </w:r>
-      <w:r>
-        <w:rPr>
-          <w:rFonts w:ascii="Times New Roman" w:hAnsi="Times New Roman" w:cs="Times New Roman"/>
-          <w:sz w:val="28"/>
-          <w:szCs w:val="28"/>
-        </w:rPr>
-        <w:t>Google chrome, satify.</w:t>
-      </w:r>
-    </w:p>
-    <w:p>
-      <w:pPr>
         <w:pStyle w:val="Heading1"/>
         <w:rPr>
           <w:rFonts w:cs="Times New Roman"/>
@@ -4041,6 +3797,7 @@
         <w:rPr>
           <w:rFonts w:cs="Times New Roman"/>
         </w:rPr>
+        <w:lastRenderedPageBreak/>
         <w:t>4.  Các tính năng của hệ thống</w:t>
       </w:r>
       <w:bookmarkEnd w:id="51"/>
@@ -4842,7 +4599,6 @@
           <w:sz w:val="28"/>
           <w:szCs w:val="28"/>
         </w:rPr>
-        <w:lastRenderedPageBreak/>
         <w:t xml:space="preserve">Tác nhân / Chuỗi đáp ứng: </w:t>
       </w:r>
       <w:r>
@@ -4968,6 +4724,7 @@
                 <w:sz w:val="28"/>
                 <w:szCs w:val="28"/>
               </w:rPr>
+              <w:lastRenderedPageBreak/>
               <w:t>Mã yêu cầu</w:t>
             </w:r>
           </w:p>
@@ -6048,16 +5805,7 @@
                 <w:sz w:val="26"/>
                 <w:szCs w:val="26"/>
               </w:rPr>
-              <w:t xml:space="preserve"> của Quản trị nhập vào nếu dữ liệu được thẩm định thì chuyển sang bước c. Ngược lại, nếu có bất cú thông tin nào Quản trị nhập vào chưa đúng định </w:t>
-            </w:r>
-            <w:r>
-              <w:rPr>
-                <w:rFonts w:ascii="Times New Roman" w:eastAsia="Arial" w:hAnsi="Times New Roman" w:cs="Times New Roman"/>
-                <w:sz w:val="26"/>
-                <w:szCs w:val="26"/>
-              </w:rPr>
-              <w:lastRenderedPageBreak/>
-              <w:t>dạng hệ thống sẽ hiển thị màu đỏ tại vị trí đó kèm theo thông báo lỗi cụ thể.</w:t>
+              <w:t xml:space="preserve"> của Quản trị nhập vào nếu dữ liệu được thẩm định thì chuyển sang bước c. Ngược lại, nếu có bất cú thông tin nào Quản trị nhập vào chưa đúng định dạng hệ thống sẽ hiển thị màu đỏ tại vị trí đó kèm theo thông báo lỗi cụ thể.</w:t>
             </w:r>
           </w:p>
           <w:p>
@@ -6095,7 +5843,16 @@
                 <w:sz w:val="26"/>
                 <w:szCs w:val="26"/>
               </w:rPr>
-              <w:t xml:space="preserve"> thông tin thành viên mới vào CSDL và thông báo thành công nếu không có lỗi. Ngược lại, thông báo lỗi cụ thể và hiển thị ra màn hình.</w:t>
+              <w:t xml:space="preserve"> thông tin thành viên mới vào CSDL và </w:t>
+            </w:r>
+            <w:r>
+              <w:rPr>
+                <w:rFonts w:ascii="Times New Roman" w:eastAsia="Arial" w:hAnsi="Times New Roman" w:cs="Times New Roman"/>
+                <w:sz w:val="26"/>
+                <w:szCs w:val="26"/>
+              </w:rPr>
+              <w:lastRenderedPageBreak/>
+              <w:t>thông báo thành công nếu không có lỗi. Ngược lại, thông báo lỗi cụ thể và hiển thị ra màn hình.</w:t>
             </w:r>
           </w:p>
           <w:p>
@@ -6841,7 +6598,6 @@
                 <w:sz w:val="28"/>
                 <w:szCs w:val="28"/>
               </w:rPr>
-              <w:lastRenderedPageBreak/>
               <w:t>Địa chỉ mail không chính xác.</w:t>
             </w:r>
           </w:p>
@@ -7224,15 +6980,7 @@
                 <w:sz w:val="28"/>
                 <w:szCs w:val="28"/>
               </w:rPr>
-              <w:t>Người dùng p</w:t>
-            </w:r>
-            <w:r>
-              <w:rPr>
-                <w:rFonts w:ascii="Times New Roman" w:hAnsi="Times New Roman" w:cs="Times New Roman"/>
-                <w:sz w:val="28"/>
-                <w:szCs w:val="28"/>
-              </w:rPr>
-              <w:t>hải đăng nhập thành công vào hệ thống</w:t>
+              <w:t>Người dùng phải đăng nhập thành công vào hệ thống</w:t>
             </w:r>
           </w:p>
         </w:tc>
@@ -7517,7 +7265,6 @@
                 <w:sz w:val="28"/>
                 <w:szCs w:val="28"/>
               </w:rPr>
-              <w:lastRenderedPageBreak/>
               <w:t>Bước 3b: Người dùng chọn chức năng “Xóa”</w:t>
             </w:r>
           </w:p>
@@ -7574,6 +7321,7 @@
                 <w:sz w:val="28"/>
                 <w:szCs w:val="28"/>
               </w:rPr>
+              <w:lastRenderedPageBreak/>
               <w:t>Bước 5b: người dùng chọn “OK”.</w:t>
             </w:r>
           </w:p>
@@ -7952,7 +7700,6 @@
                 <w:szCs w:val="28"/>
               </w:rPr>
             </w:pPr>
-            <w:bookmarkStart w:id="63" w:name="_GoBack" w:colFirst="1" w:colLast="1"/>
             <w:r>
               <w:rPr>
                 <w:rFonts w:ascii="Times New Roman" w:hAnsi="Times New Roman" w:cs="Times New Roman"/>
@@ -7989,7 +7736,6 @@
           </w:p>
         </w:tc>
       </w:tr>
-      <w:bookmarkEnd w:id="63"/>
       <w:tr>
         <w:trPr>
           <w:trHeight w:val="70"/>
@@ -8059,8 +7805,65 @@
                 <w:sz w:val="28"/>
                 <w:szCs w:val="28"/>
               </w:rPr>
-              <w:t xml:space="preserve">Chức năng “Thêm mới nhà trọ”: người dùng thêm mới nhà trọ tự do, khung nhập chủ nhà trọ người dùng sẽ tự nhập liệu vào.(khung nhập chủ nhà trọ không có mặc định chủ nhà trọ </w:t>
-            </w:r>
+              <w:t>Chức năng “Thêm mới nhà trọ”: người dùng thêm mới nhà trọ tự do, khung nhập chủ nhà trọ người dùng sẽ tự nhập liệu vào.(khung nhập chủ nhà trọ không có mặc định chủ nhà trọ giống như chức năng “Thêm mới”)</w:t>
+            </w:r>
+          </w:p>
+          <w:p>
+            <w:pPr>
+              <w:spacing w:before="120" w:after="120" w:line="271" w:lineRule="auto"/>
+              <w:jc w:val="both"/>
+              <w:rPr>
+                <w:rFonts w:ascii="Times New Roman" w:hAnsi="Times New Roman" w:cs="Times New Roman"/>
+                <w:sz w:val="28"/>
+                <w:szCs w:val="28"/>
+              </w:rPr>
+            </w:pPr>
+            <w:r>
+              <w:rPr>
+                <w:rFonts w:ascii="Times New Roman" w:hAnsi="Times New Roman" w:cs="Times New Roman"/>
+                <w:sz w:val="28"/>
+                <w:szCs w:val="28"/>
+              </w:rPr>
+              <w:t>Thông báo lỗi bao gồm:</w:t>
+            </w:r>
+          </w:p>
+          <w:p>
+            <w:pPr>
+              <w:spacing w:before="120" w:after="120" w:line="271" w:lineRule="auto"/>
+              <w:jc w:val="both"/>
+              <w:rPr>
+                <w:rFonts w:ascii="Times New Roman" w:hAnsi="Times New Roman" w:cs="Times New Roman"/>
+                <w:sz w:val="28"/>
+                <w:szCs w:val="28"/>
+              </w:rPr>
+            </w:pPr>
+            <w:r>
+              <w:rPr>
+                <w:rFonts w:ascii="Times New Roman" w:hAnsi="Times New Roman" w:cs="Times New Roman"/>
+                <w:sz w:val="28"/>
+                <w:szCs w:val="28"/>
+              </w:rPr>
+              <w:t xml:space="preserve">Khung nhập liệu chứa các ký tự đặc biệt: </w:t>
+            </w:r>
+            <w:r>
+              <w:rPr>
+                <w:rFonts w:ascii="Times New Roman" w:hAnsi="Times New Roman" w:cs="Times New Roman"/>
+                <w:sz w:val="28"/>
+                <w:szCs w:val="28"/>
+              </w:rPr>
+              <w:t xml:space="preserve">“ </w:t>
+            </w:r>
+          </w:p>
+          <w:p>
+            <w:pPr>
+              <w:spacing w:before="120" w:after="120" w:line="271" w:lineRule="auto"/>
+              <w:jc w:val="both"/>
+              <w:rPr>
+                <w:rFonts w:ascii="Times New Roman" w:hAnsi="Times New Roman" w:cs="Times New Roman"/>
+                <w:sz w:val="28"/>
+                <w:szCs w:val="28"/>
+              </w:rPr>
+            </w:pPr>
             <w:r>
               <w:rPr>
                 <w:rFonts w:ascii="Times New Roman" w:hAnsi="Times New Roman" w:cs="Times New Roman"/>
@@ -8068,71 +7871,6 @@
                 <w:szCs w:val="28"/>
               </w:rPr>
               <w:lastRenderedPageBreak/>
-              <w:t>giống như chức năng “Thêm mới”)</w:t>
-            </w:r>
-          </w:p>
-          <w:p>
-            <w:pPr>
-              <w:spacing w:before="120" w:after="120" w:line="271" w:lineRule="auto"/>
-              <w:jc w:val="both"/>
-              <w:rPr>
-                <w:rFonts w:ascii="Times New Roman" w:hAnsi="Times New Roman" w:cs="Times New Roman"/>
-                <w:sz w:val="28"/>
-                <w:szCs w:val="28"/>
-              </w:rPr>
-            </w:pPr>
-            <w:r>
-              <w:rPr>
-                <w:rFonts w:ascii="Times New Roman" w:hAnsi="Times New Roman" w:cs="Times New Roman"/>
-                <w:sz w:val="28"/>
-                <w:szCs w:val="28"/>
-              </w:rPr>
-              <w:t>Thông báo lỗi bao gồm:</w:t>
-            </w:r>
-          </w:p>
-          <w:p>
-            <w:pPr>
-              <w:spacing w:before="120" w:after="120" w:line="271" w:lineRule="auto"/>
-              <w:jc w:val="both"/>
-              <w:rPr>
-                <w:rFonts w:ascii="Times New Roman" w:hAnsi="Times New Roman" w:cs="Times New Roman"/>
-                <w:sz w:val="28"/>
-                <w:szCs w:val="28"/>
-              </w:rPr>
-            </w:pPr>
-            <w:r>
-              <w:rPr>
-                <w:rFonts w:ascii="Times New Roman" w:hAnsi="Times New Roman" w:cs="Times New Roman"/>
-                <w:sz w:val="28"/>
-                <w:szCs w:val="28"/>
-              </w:rPr>
-              <w:t xml:space="preserve">Khung nhập liệu chứa các ký tự đặc biệt: </w:t>
-            </w:r>
-            <w:r>
-              <w:rPr>
-                <w:rFonts w:ascii="Times New Roman" w:hAnsi="Times New Roman" w:cs="Times New Roman"/>
-                <w:sz w:val="28"/>
-                <w:szCs w:val="28"/>
-              </w:rPr>
-              <w:t xml:space="preserve">“ </w:t>
-            </w:r>
-          </w:p>
-          <w:p>
-            <w:pPr>
-              <w:spacing w:before="120" w:after="120" w:line="271" w:lineRule="auto"/>
-              <w:jc w:val="both"/>
-              <w:rPr>
-                <w:rFonts w:ascii="Times New Roman" w:hAnsi="Times New Roman" w:cs="Times New Roman"/>
-                <w:sz w:val="28"/>
-                <w:szCs w:val="28"/>
-              </w:rPr>
-            </w:pPr>
-            <w:r>
-              <w:rPr>
-                <w:rFonts w:ascii="Times New Roman" w:hAnsi="Times New Roman" w:cs="Times New Roman"/>
-                <w:sz w:val="28"/>
-                <w:szCs w:val="28"/>
-              </w:rPr>
               <w:t>”,,!,@,#,$,%,^,&amp;,*,(,),=,-,[,]</w:t>
             </w:r>
           </w:p>
@@ -8153,9 +7891,9 @@
         <w:lastRenderedPageBreak/>
         <w:t xml:space="preserve"> </w:t>
       </w:r>
-      <w:bookmarkStart w:id="64" w:name="_Toc372110175"/>
-      <w:bookmarkStart w:id="65" w:name="_Toc372110686"/>
-      <w:bookmarkStart w:id="66" w:name="_Toc372110932"/>
+      <w:bookmarkStart w:id="63" w:name="_Toc372110175"/>
+      <w:bookmarkStart w:id="64" w:name="_Toc372110686"/>
+      <w:bookmarkStart w:id="65" w:name="_Toc372110932"/>
       <w:r>
         <w:rPr>
           <w:rFonts w:cs="Times New Roman"/>
@@ -8168,9 +7906,9 @@
         </w:rPr>
         <w:t xml:space="preserve">Tính </w:t>
       </w:r>
+      <w:bookmarkEnd w:id="63"/>
       <w:bookmarkEnd w:id="64"/>
       <w:bookmarkEnd w:id="65"/>
-      <w:bookmarkEnd w:id="66"/>
       <w:r>
         <w:rPr>
           <w:rFonts w:cs="Times New Roman"/>
@@ -8962,16 +8700,7 @@
                 <w:sz w:val="28"/>
                 <w:szCs w:val="28"/>
               </w:rPr>
-              <w:t xml:space="preserve"> gửi thông </w:t>
-            </w:r>
-            <w:r>
-              <w:rPr>
-                <w:rFonts w:ascii="Times New Roman" w:hAnsi="Times New Roman" w:cs="Times New Roman"/>
-                <w:sz w:val="28"/>
-                <w:szCs w:val="28"/>
-              </w:rPr>
-              <w:lastRenderedPageBreak/>
-              <w:t>báo bài viết đã bị xóa và lý do xóa cho thành viên đó.</w:t>
+              <w:t xml:space="preserve"> gửi thông báo bài viết đã bị xóa và lý do xóa cho thành viên đó.</w:t>
             </w:r>
           </w:p>
         </w:tc>
@@ -8999,7 +8728,6 @@
                 <w:sz w:val="28"/>
                 <w:szCs w:val="28"/>
               </w:rPr>
-              <w:lastRenderedPageBreak/>
               <w:t>Kết quả</w:t>
             </w:r>
           </w:p>
@@ -9055,6 +8783,7 @@
                 <w:sz w:val="28"/>
                 <w:szCs w:val="28"/>
               </w:rPr>
+              <w:lastRenderedPageBreak/>
               <w:t>Ghi chú</w:t>
             </w:r>
           </w:p>
@@ -9103,9 +8832,9 @@
           <w:rFonts w:cs="Times New Roman"/>
         </w:rPr>
       </w:pPr>
-      <w:bookmarkStart w:id="67" w:name="_Toc372110176"/>
-      <w:bookmarkStart w:id="68" w:name="_Toc372110687"/>
-      <w:bookmarkStart w:id="69" w:name="_Toc372110933"/>
+      <w:bookmarkStart w:id="66" w:name="_Toc372110176"/>
+      <w:bookmarkStart w:id="67" w:name="_Toc372110687"/>
+      <w:bookmarkStart w:id="68" w:name="_Toc372110933"/>
       <w:r>
         <w:rPr>
           <w:rFonts w:cs="Times New Roman"/>
@@ -9118,9 +8847,9 @@
         </w:rPr>
         <w:t xml:space="preserve"> Tính năng </w:t>
       </w:r>
+      <w:bookmarkEnd w:id="66"/>
       <w:bookmarkEnd w:id="67"/>
       <w:bookmarkEnd w:id="68"/>
-      <w:bookmarkEnd w:id="69"/>
       <w:r>
         <w:rPr>
           <w:rFonts w:cs="Times New Roman"/>
@@ -9837,7 +9566,6 @@
                 <w:sz w:val="28"/>
                 <w:szCs w:val="28"/>
               </w:rPr>
-              <w:lastRenderedPageBreak/>
               <w:t>Bước 4.1:</w:t>
             </w:r>
           </w:p>
@@ -9910,6 +9638,7 @@
                 <w:sz w:val="28"/>
                 <w:szCs w:val="28"/>
               </w:rPr>
+              <w:lastRenderedPageBreak/>
               <w:t>Quay lại bước 3.</w:t>
             </w:r>
           </w:p>
@@ -10056,9 +9785,9 @@
         </w:rPr>
         <w:t xml:space="preserve"> </w:t>
       </w:r>
-      <w:bookmarkStart w:id="70" w:name="_Toc372110177"/>
-      <w:bookmarkStart w:id="71" w:name="_Toc372110688"/>
-      <w:bookmarkStart w:id="72" w:name="_Toc372110934"/>
+      <w:bookmarkStart w:id="69" w:name="_Toc372110177"/>
+      <w:bookmarkStart w:id="70" w:name="_Toc372110688"/>
+      <w:bookmarkStart w:id="71" w:name="_Toc372110934"/>
       <w:r>
         <w:rPr>
           <w:rFonts w:cs="Times New Roman"/>
@@ -10071,9 +9800,9 @@
         </w:rPr>
         <w:t xml:space="preserve">Tính năng </w:t>
       </w:r>
+      <w:bookmarkEnd w:id="69"/>
       <w:bookmarkEnd w:id="70"/>
       <w:bookmarkEnd w:id="71"/>
-      <w:bookmarkEnd w:id="72"/>
       <w:r>
         <w:rPr>
           <w:rFonts w:cs="Times New Roman"/>
@@ -10595,7 +10324,6 @@
                 <w:sz w:val="28"/>
                 <w:szCs w:val="28"/>
               </w:rPr>
-              <w:lastRenderedPageBreak/>
               <w:t>Bãi đậu xe</w:t>
             </w:r>
           </w:p>
@@ -10639,6 +10367,7 @@
                 <w:sz w:val="28"/>
                 <w:szCs w:val="28"/>
               </w:rPr>
+              <w:lastRenderedPageBreak/>
               <w:t>tên nhà trọ</w:t>
             </w:r>
           </w:p>
@@ -11034,7 +10763,6 @@
                 <w:sz w:val="28"/>
                 <w:szCs w:val="28"/>
               </w:rPr>
-              <w:lastRenderedPageBreak/>
               <w:t>Kết quả</w:t>
             </w:r>
           </w:p>
@@ -11143,6 +10871,7 @@
                 <w:sz w:val="28"/>
                 <w:szCs w:val="28"/>
               </w:rPr>
+              <w:lastRenderedPageBreak/>
               <w:t>Kết quả hiển thị phải liên kết được đến trang thông tin của nhà trọ đó</w:t>
             </w:r>
           </w:p>
@@ -11197,9 +10926,9 @@
           <w:rFonts w:cs="Times New Roman"/>
         </w:rPr>
       </w:pPr>
-      <w:bookmarkStart w:id="73" w:name="_Toc372110178"/>
-      <w:bookmarkStart w:id="74" w:name="_Toc372110689"/>
-      <w:bookmarkStart w:id="75" w:name="_Toc372110935"/>
+      <w:bookmarkStart w:id="72" w:name="_Toc372110178"/>
+      <w:bookmarkStart w:id="73" w:name="_Toc372110689"/>
+      <w:bookmarkStart w:id="74" w:name="_Toc372110935"/>
       <w:r>
         <w:rPr>
           <w:rFonts w:cs="Times New Roman"/>
@@ -11621,9 +11350,9 @@
         </w:rPr>
         <w:t xml:space="preserve">Tính năng </w:t>
       </w:r>
+      <w:bookmarkEnd w:id="72"/>
       <w:bookmarkEnd w:id="73"/>
       <w:bookmarkEnd w:id="74"/>
-      <w:bookmarkEnd w:id="75"/>
       <w:r>
         <w:rPr>
           <w:rFonts w:cs="Times New Roman"/>
@@ -11863,7 +11592,6 @@
                 <w:sz w:val="28"/>
                 <w:szCs w:val="28"/>
               </w:rPr>
-              <w:lastRenderedPageBreak/>
               <w:t>Tiền điều kiện</w:t>
             </w:r>
           </w:p>
@@ -11943,7 +11671,16 @@
                 <w:sz w:val="28"/>
                 <w:szCs w:val="28"/>
               </w:rPr>
-              <w:t>Bước 1: Sau khi đăng nhập và chọn chức năng thành công hệ thống sẽ thông báo ‘Bạn có muốn khoát hay không’, chọn Yes hoặc No.</w:t>
+              <w:t xml:space="preserve">Bước 1: Sau khi đăng nhập và chọn chức năng thành công hệ thống sẽ thông báo ‘Bạn có muốn khoát hay không’, chọn </w:t>
+            </w:r>
+            <w:r>
+              <w:rPr>
+                <w:rFonts w:ascii="Times New Roman" w:hAnsi="Times New Roman" w:cs="Times New Roman"/>
+                <w:sz w:val="28"/>
+                <w:szCs w:val="28"/>
+              </w:rPr>
+              <w:lastRenderedPageBreak/>
+              <w:t>Yes hoặc No.</w:t>
             </w:r>
           </w:p>
           <w:p>
@@ -11993,6 +11730,7 @@
                 <w:sz w:val="28"/>
                 <w:szCs w:val="28"/>
               </w:rPr>
+              <w:lastRenderedPageBreak/>
               <w:t>Kết quả</w:t>
             </w:r>
           </w:p>
@@ -12105,18 +11843,18 @@
           <w:rFonts w:cs="Times New Roman"/>
         </w:rPr>
       </w:pPr>
-      <w:bookmarkStart w:id="76" w:name="_Toc372110179"/>
-      <w:bookmarkStart w:id="77" w:name="_Toc372110690"/>
-      <w:bookmarkStart w:id="78" w:name="_Toc372110936"/>
+      <w:bookmarkStart w:id="75" w:name="_Toc372110179"/>
+      <w:bookmarkStart w:id="76" w:name="_Toc372110690"/>
+      <w:bookmarkStart w:id="77" w:name="_Toc372110936"/>
       <w:r>
         <w:rPr>
           <w:rFonts w:cs="Times New Roman"/>
         </w:rPr>
         <w:t>5.  Các yêu cầu phi chức năng</w:t>
       </w:r>
+      <w:bookmarkEnd w:id="75"/>
       <w:bookmarkEnd w:id="76"/>
       <w:bookmarkEnd w:id="77"/>
-      <w:bookmarkEnd w:id="78"/>
     </w:p>
     <w:p>
       <w:pPr>
@@ -12125,9 +11863,9 @@
           <w:rFonts w:cs="Times New Roman"/>
         </w:rPr>
       </w:pPr>
-      <w:bookmarkStart w:id="79" w:name="_Toc372110180"/>
-      <w:bookmarkStart w:id="80" w:name="_Toc372110691"/>
-      <w:bookmarkStart w:id="81" w:name="_Toc372110937"/>
+      <w:bookmarkStart w:id="78" w:name="_Toc372110180"/>
+      <w:bookmarkStart w:id="79" w:name="_Toc372110691"/>
+      <w:bookmarkStart w:id="80" w:name="_Toc372110937"/>
       <w:r>
         <w:rPr>
           <w:rFonts w:cs="Times New Roman"/>
@@ -12146,9 +11884,9 @@
         </w:rPr>
         <w:t>êu cầu thực thi</w:t>
       </w:r>
+      <w:bookmarkEnd w:id="78"/>
       <w:bookmarkEnd w:id="79"/>
       <w:bookmarkEnd w:id="80"/>
-      <w:bookmarkEnd w:id="81"/>
     </w:p>
     <w:p>
       <w:pPr>
@@ -12184,6 +11922,31 @@
     </w:p>
     <w:p>
       <w:pPr>
+        <w:pStyle w:val="ListParagraph"/>
+        <w:numPr>
+          <w:ilvl w:val="0"/>
+          <w:numId w:val="18"/>
+        </w:numPr>
+        <w:spacing w:before="16" w:after="0" w:line="271" w:lineRule="auto"/>
+        <w:jc w:val="both"/>
+        <w:rPr>
+          <w:rFonts w:ascii="Times New Roman" w:hAnsi="Times New Roman" w:cs="Times New Roman"/>
+          <w:sz w:val="28"/>
+          <w:szCs w:val="26"/>
+        </w:rPr>
+      </w:pPr>
+      <w:bookmarkStart w:id="81" w:name="_GoBack"/>
+      <w:r>
+        <w:rPr>
+          <w:rFonts w:ascii="Times New Roman" w:hAnsi="Times New Roman" w:cs="Times New Roman"/>
+          <w:sz w:val="28"/>
+          <w:szCs w:val="26"/>
+        </w:rPr>
+        <w:t>Thời gian đáp ứng trung bình tính từ lúc yêu cầu trang đến hiển thị trang là 10s.</w:t>
+      </w:r>
+    </w:p>
+    <w:p>
+      <w:pPr>
         <w:pStyle w:val="Heading2"/>
         <w:rPr>
           <w:rFonts w:cs="Times New Roman"/>
@@ -12192,6 +11955,7 @@
       <w:bookmarkStart w:id="82" w:name="_Toc372110181"/>
       <w:bookmarkStart w:id="83" w:name="_Toc372110692"/>
       <w:bookmarkStart w:id="84" w:name="_Toc372110938"/>
+      <w:bookmarkEnd w:id="81"/>
       <w:r>
         <w:rPr>
           <w:rFonts w:cs="Times New Roman"/>
@@ -12339,8 +12103,124 @@
           <w:sz w:val="28"/>
           <w:szCs w:val="28"/>
         </w:rPr>
-        <w:t>Chế độ ngăn chặn giả danh, xác minh tài khoản nghiêm ngặt là yếu tố quan trọng không thể thiếu để đảm bảo an toàn cho phần mềm.</w:t>
-      </w:r>
+        <w:t>Chế độ captchar, xác nhận email để chứng thực người dùng.</w:t>
+      </w:r>
+    </w:p>
+    <w:p>
+      <w:pPr>
+        <w:pStyle w:val="ListParagraph"/>
+        <w:numPr>
+          <w:ilvl w:val="0"/>
+          <w:numId w:val="13"/>
+        </w:numPr>
+        <w:spacing w:line="271" w:lineRule="auto"/>
+        <w:jc w:val="both"/>
+        <w:rPr>
+          <w:rFonts w:ascii="Times New Roman" w:hAnsi="Times New Roman" w:cs="Times New Roman"/>
+          <w:sz w:val="28"/>
+          <w:szCs w:val="28"/>
+        </w:rPr>
+      </w:pPr>
+      <w:r>
+        <w:rPr>
+          <w:rFonts w:ascii="Times New Roman" w:hAnsi="Times New Roman" w:cs="Times New Roman"/>
+          <w:sz w:val="28"/>
+          <w:szCs w:val="28"/>
+        </w:rPr>
+        <w:t>Ẩ</w:t>
+      </w:r>
+      <w:r>
+        <w:rPr>
+          <w:rFonts w:ascii="Times New Roman" w:hAnsi="Times New Roman" w:cs="Times New Roman"/>
+          <w:sz w:val="28"/>
+          <w:szCs w:val="28"/>
+        </w:rPr>
+        <w:t xml:space="preserve">n hiển thị lỗi trên trình duyệt </w:t>
+      </w:r>
+    </w:p>
+    <w:p>
+      <w:pPr>
+        <w:pStyle w:val="ListParagraph"/>
+        <w:numPr>
+          <w:ilvl w:val="0"/>
+          <w:numId w:val="13"/>
+        </w:numPr>
+        <w:spacing w:line="271" w:lineRule="auto"/>
+        <w:jc w:val="both"/>
+        <w:rPr>
+          <w:rFonts w:ascii="Times New Roman" w:hAnsi="Times New Roman" w:cs="Times New Roman"/>
+          <w:sz w:val="28"/>
+          <w:szCs w:val="28"/>
+        </w:rPr>
+      </w:pPr>
+      <w:r>
+        <w:rPr>
+          <w:rFonts w:ascii="Times New Roman" w:hAnsi="Times New Roman" w:cs="Times New Roman"/>
+          <w:sz w:val="28"/>
+          <w:szCs w:val="28"/>
+        </w:rPr>
+        <w:t>P</w:t>
+      </w:r>
+      <w:r>
+        <w:rPr>
+          <w:rFonts w:ascii="Times New Roman" w:hAnsi="Times New Roman" w:cs="Times New Roman"/>
+          <w:sz w:val="28"/>
+          <w:szCs w:val="28"/>
+        </w:rPr>
+        <w:t xml:space="preserve">hòng ngừa </w:t>
+      </w:r>
+      <w:r>
+        <w:rPr>
+          <w:rFonts w:ascii="Times New Roman" w:hAnsi="Times New Roman" w:cs="Times New Roman"/>
+          <w:sz w:val="28"/>
+          <w:szCs w:val="28"/>
+        </w:rPr>
+        <w:t>S</w:t>
+      </w:r>
+      <w:r>
+        <w:rPr>
+          <w:rFonts w:ascii="Times New Roman" w:hAnsi="Times New Roman" w:cs="Times New Roman"/>
+          <w:sz w:val="28"/>
+          <w:szCs w:val="28"/>
+        </w:rPr>
+        <w:t>ql</w:t>
+      </w:r>
+      <w:r>
+        <w:rPr>
+          <w:rFonts w:ascii="Times New Roman" w:hAnsi="Times New Roman" w:cs="Times New Roman"/>
+          <w:sz w:val="28"/>
+          <w:szCs w:val="28"/>
+        </w:rPr>
+        <w:t xml:space="preserve"> I</w:t>
+      </w:r>
+      <w:r>
+        <w:rPr>
+          <w:rFonts w:ascii="Times New Roman" w:hAnsi="Times New Roman" w:cs="Times New Roman"/>
+          <w:sz w:val="28"/>
+          <w:szCs w:val="28"/>
+        </w:rPr>
+        <w:t>njection để tránh mất mác dữ liệu</w:t>
+      </w:r>
+      <w:r>
+        <w:rPr>
+          <w:rFonts w:ascii="Times New Roman" w:hAnsi="Times New Roman" w:cs="Times New Roman"/>
+          <w:sz w:val="28"/>
+          <w:szCs w:val="28"/>
+        </w:rPr>
+        <w:t>.</w:t>
+      </w:r>
+    </w:p>
+    <w:p>
+      <w:pPr>
+        <w:pStyle w:val="ListParagraph"/>
+        <w:spacing w:line="271" w:lineRule="auto"/>
+        <w:jc w:val="both"/>
+        <w:rPr>
+          <w:rFonts w:ascii="Times New Roman" w:hAnsi="Times New Roman" w:cs="Times New Roman"/>
+          <w:sz w:val="28"/>
+          <w:szCs w:val="28"/>
+        </w:rPr>
+      </w:pPr>
     </w:p>
     <w:p>
       <w:pPr>
@@ -12492,76 +12372,6 @@
     </w:p>
     <w:p>
       <w:pPr>
-        <w:pStyle w:val="ListParagraph"/>
-        <w:numPr>
-          <w:ilvl w:val="0"/>
-          <w:numId w:val="12"/>
-        </w:numPr>
-        <w:spacing w:line="271" w:lineRule="auto"/>
-        <w:jc w:val="both"/>
-        <w:rPr>
-          <w:rFonts w:ascii="Times New Roman" w:hAnsi="Times New Roman" w:cs="Times New Roman"/>
-          <w:sz w:val="28"/>
-          <w:szCs w:val="28"/>
-        </w:rPr>
-      </w:pPr>
-      <w:r>
-        <w:rPr>
-          <w:rFonts w:ascii="Times New Roman" w:hAnsi="Times New Roman" w:cs="Times New Roman"/>
-          <w:sz w:val="28"/>
-          <w:szCs w:val="28"/>
-        </w:rPr>
-        <w:t>Có cơ chế bảo mật licence chống sao chép để cài đặt vào máy khác.</w:t>
-      </w:r>
-    </w:p>
-    <w:p>
-      <w:pPr>
-        <w:pStyle w:val="ListParagraph"/>
-        <w:numPr>
-          <w:ilvl w:val="0"/>
-          <w:numId w:val="12"/>
-        </w:numPr>
-        <w:spacing w:before="9" w:after="0" w:line="271" w:lineRule="auto"/>
-        <w:rPr>
-          <w:rFonts w:ascii="Times New Roman" w:hAnsi="Times New Roman" w:cs="Times New Roman"/>
-          <w:sz w:val="28"/>
-          <w:szCs w:val="26"/>
-        </w:rPr>
-      </w:pPr>
-      <w:r>
-        <w:rPr>
-          <w:rFonts w:ascii="Times New Roman" w:hAnsi="Times New Roman" w:cs="Times New Roman"/>
-          <w:sz w:val="28"/>
-          <w:szCs w:val="26"/>
-        </w:rPr>
-        <w:t>Cơ sở dữ liệu được lưu tập trung và phân quyền cụ thể.</w:t>
-      </w:r>
-    </w:p>
-    <w:p>
-      <w:pPr>
-        <w:pStyle w:val="ListParagraph"/>
-        <w:numPr>
-          <w:ilvl w:val="0"/>
-          <w:numId w:val="12"/>
-        </w:numPr>
-        <w:spacing w:before="9" w:after="0" w:line="271" w:lineRule="auto"/>
-        <w:rPr>
-          <w:rFonts w:ascii="Times New Roman" w:hAnsi="Times New Roman" w:cs="Times New Roman"/>
-          <w:sz w:val="28"/>
-          <w:szCs w:val="26"/>
-        </w:rPr>
-      </w:pPr>
-      <w:r>
-        <w:rPr>
-          <w:rFonts w:ascii="Times New Roman" w:hAnsi="Times New Roman" w:cs="Times New Roman"/>
-          <w:sz w:val="28"/>
-          <w:szCs w:val="26"/>
-        </w:rPr>
-        <w:t>Tất cả thông tin người dùng, thông tin đề tài đăng kí, đề xuất, xét duyệt được lưu vào một CSDL thống nhất và thông suốt.</w:t>
-      </w:r>
-    </w:p>
-    <w:p>
-      <w:pPr>
         <w:pStyle w:val="Heading2"/>
         <w:rPr>
           <w:rFonts w:cs="Times New Roman"/>
@@ -12574,7 +12384,6 @@
         <w:rPr>
           <w:rFonts w:cs="Times New Roman"/>
         </w:rPr>
-        <w:lastRenderedPageBreak/>
         <w:t>5.4 Yêu cầu giao diện</w:t>
       </w:r>
       <w:bookmarkEnd w:id="88"/>
@@ -12588,21 +12397,19 @@
           <w:ilvl w:val="0"/>
           <w:numId w:val="14"/>
         </w:numPr>
-        <w:spacing w:line="271" w:lineRule="auto"/>
-        <w:jc w:val="both"/>
-        <w:rPr>
-          <w:rFonts w:ascii="Times New Roman" w:hAnsi="Times New Roman" w:cs="Times New Roman"/>
-          <w:sz w:val="28"/>
-          <w:szCs w:val="28"/>
-        </w:rPr>
-      </w:pPr>
-      <w:r>
-        <w:rPr>
-          <w:rFonts w:ascii="Times New Roman" w:hAnsi="Times New Roman" w:cs="Times New Roman"/>
-          <w:sz w:val="28"/>
-          <w:szCs w:val="28"/>
-        </w:rPr>
-        <w:t>Chi phí phát triển, nâng cấp, bảo trì phù hợp</w:t>
+        <w:rPr>
+          <w:rFonts w:ascii="Times New Roman" w:hAnsi="Times New Roman" w:cs="Times New Roman"/>
+          <w:sz w:val="28"/>
+          <w:szCs w:val="28"/>
+        </w:rPr>
+      </w:pPr>
+      <w:r>
+        <w:rPr>
+          <w:rFonts w:ascii="Times New Roman" w:hAnsi="Times New Roman" w:cs="Times New Roman"/>
+          <w:sz w:val="28"/>
+          <w:szCs w:val="28"/>
+        </w:rPr>
+        <w:t>Giao diện đẹp, dễ sử dụng</w:t>
       </w:r>
     </w:p>
     <w:p>
@@ -12612,37 +12419,19 @@
           <w:ilvl w:val="0"/>
           <w:numId w:val="14"/>
         </w:numPr>
-        <w:spacing w:line="271" w:lineRule="auto"/>
-        <w:jc w:val="both"/>
-        <w:rPr>
-          <w:rFonts w:ascii="Times New Roman" w:hAnsi="Times New Roman" w:cs="Times New Roman"/>
-          <w:sz w:val="28"/>
-          <w:szCs w:val="28"/>
-        </w:rPr>
-      </w:pPr>
-      <w:r>
-        <w:rPr>
-          <w:rFonts w:ascii="Times New Roman" w:hAnsi="Times New Roman" w:cs="Times New Roman"/>
-          <w:sz w:val="28"/>
-          <w:szCs w:val="28"/>
-        </w:rPr>
-        <w:t>Có khả năng tái sử dụ</w:t>
-      </w:r>
-      <w:r>
-        <w:rPr>
-          <w:rFonts w:ascii="Times New Roman" w:hAnsi="Times New Roman" w:cs="Times New Roman"/>
-          <w:sz w:val="28"/>
-          <w:szCs w:val="28"/>
-        </w:rPr>
-        <w:t>n</w:t>
-      </w:r>
-      <w:r>
-        <w:rPr>
-          <w:rFonts w:ascii="Times New Roman" w:hAnsi="Times New Roman" w:cs="Times New Roman"/>
-          <w:sz w:val="28"/>
-          <w:szCs w:val="28"/>
-        </w:rPr>
-        <w:t>g</w:t>
+        <w:rPr>
+          <w:rFonts w:ascii="Times New Roman" w:hAnsi="Times New Roman" w:cs="Times New Roman"/>
+          <w:sz w:val="28"/>
+          <w:szCs w:val="28"/>
+        </w:rPr>
+      </w:pPr>
+      <w:r>
+        <w:rPr>
+          <w:rFonts w:ascii="Times New Roman" w:hAnsi="Times New Roman" w:cs="Times New Roman"/>
+          <w:sz w:val="28"/>
+          <w:szCs w:val="28"/>
+        </w:rPr>
+        <w:t>Giao diện trên  nền web</w:t>
       </w:r>
     </w:p>
     <w:p>
@@ -12664,7 +12453,30 @@
           <w:sz w:val="28"/>
           <w:szCs w:val="28"/>
         </w:rPr>
-        <w:t>Giao diện đẹp</w:t>
+        <w:t>Hỗ trợ unicode utf8</w:t>
+      </w:r>
+    </w:p>
+    <w:p>
+      <w:pPr>
+        <w:pStyle w:val="ListParagraph"/>
+        <w:numPr>
+          <w:ilvl w:val="0"/>
+          <w:numId w:val="14"/>
+        </w:numPr>
+        <w:rPr>
+          <w:rFonts w:ascii="Times New Roman" w:hAnsi="Times New Roman" w:cs="Times New Roman"/>
+          <w:sz w:val="28"/>
+          <w:szCs w:val="28"/>
+        </w:rPr>
+      </w:pPr>
+      <w:r>
+        <w:rPr>
+          <w:rFonts w:ascii="Times New Roman" w:hAnsi="Times New Roman" w:cs="Times New Roman"/>
+          <w:sz w:val="28"/>
+          <w:szCs w:val="28"/>
+        </w:rPr>
+        <w:lastRenderedPageBreak/>
+        <w:t>Độ phân giải tối thiểu 800 x 600</w:t>
       </w:r>
     </w:p>
     <w:p>
@@ -12822,15 +12634,7 @@
           <w:sz w:val="28"/>
           <w:szCs w:val="28"/>
         </w:rPr>
-        <w:t xml:space="preserve">CSDL </w:t>
-      </w:r>
-      <w:r>
-        <w:rPr>
-          <w:rFonts w:ascii="Times New Roman" w:hAnsi="Times New Roman" w:cs="Times New Roman"/>
-          <w:sz w:val="28"/>
-          <w:szCs w:val="28"/>
-        </w:rPr>
-        <w:t xml:space="preserve">được bảo vệ bởi 2 mức bảo mật </w:t>
+        <w:t xml:space="preserve">hệ thống không gây lỗi dữ liệu. </w:t>
       </w:r>
     </w:p>
     <w:p>
@@ -12990,12 +12794,11 @@
         <w:pStyle w:val="ListParagraph"/>
         <w:numPr>
           <w:ilvl w:val="0"/>
-          <w:numId w:val="10"/>
+          <w:numId w:val="14"/>
         </w:numPr>
-        <w:spacing w:line="271" w:lineRule="auto"/>
-        <w:jc w:val="both"/>
-        <w:rPr>
-          <w:rFonts w:ascii="Times New Roman" w:hAnsi="Times New Roman" w:cs="Times New Roman"/>
+        <w:rPr>
+          <w:rFonts w:ascii="Times New Roman" w:hAnsi="Times New Roman" w:cs="Times New Roman"/>
+          <w:color w:val="FF0000"/>
           <w:sz w:val="28"/>
           <w:szCs w:val="28"/>
         </w:rPr>
@@ -13022,7 +12825,39 @@
           <w:sz w:val="28"/>
           <w:szCs w:val="28"/>
         </w:rPr>
-        <w:t>: giao diện thân thiện, không mang tính công nghệ cao, phù hợp với tất cả sinh viên và giảng viên</w:t>
+        <w:t xml:space="preserve">: </w:t>
+      </w:r>
+      <w:r>
+        <w:rPr>
+          <w:rFonts w:ascii="Times New Roman" w:hAnsi="Times New Roman" w:cs="Times New Roman"/>
+          <w:sz w:val="28"/>
+          <w:szCs w:val="28"/>
+        </w:rPr>
+        <w:t>giao diện thân thiện, không mang tính công nghệ</w:t>
+      </w:r>
+      <w:r>
+        <w:rPr>
+          <w:rFonts w:ascii="Times New Roman" w:hAnsi="Times New Roman" w:cs="Times New Roman"/>
+          <w:sz w:val="28"/>
+          <w:szCs w:val="28"/>
+        </w:rPr>
+        <w:t xml:space="preserve"> cao. </w:t>
+      </w:r>
+      <w:r>
+        <w:rPr>
+          <w:rFonts w:ascii="Times New Roman" w:hAnsi="Times New Roman" w:cs="Times New Roman"/>
+          <w:sz w:val="28"/>
+          <w:szCs w:val="28"/>
+        </w:rPr>
+        <w:t>Ngôn ngữ tiếng việt</w:t>
+      </w:r>
+      <w:r>
+        <w:rPr>
+          <w:rFonts w:ascii="Times New Roman" w:hAnsi="Times New Roman" w:cs="Times New Roman"/>
+          <w:sz w:val="28"/>
+          <w:szCs w:val="28"/>
+        </w:rPr>
+        <w:t>.</w:t>
       </w:r>
     </w:p>
     <w:p>
@@ -13094,24 +12929,53 @@
           <w:sz w:val="28"/>
           <w:szCs w:val="28"/>
         </w:rPr>
-        <w:t xml:space="preserve">Tính có thể tái sử dụng </w:t>
-      </w:r>
-      <w:r>
-        <w:rPr>
-          <w:rFonts w:ascii="Times New Roman" w:hAnsi="Times New Roman" w:cs="Times New Roman"/>
-          <w:sz w:val="28"/>
-          <w:szCs w:val="28"/>
-        </w:rPr>
-        <w:t xml:space="preserve">CSDL </w:t>
-      </w:r>
-      <w:r>
-        <w:rPr>
-          <w:rFonts w:ascii="Times New Roman" w:hAnsi="Times New Roman" w:cs="Times New Roman"/>
-          <w:sz w:val="28"/>
-          <w:szCs w:val="28"/>
-        </w:rPr>
-        <w:t>được quản lý có thể sử dụng lại cho các hệ thống khác như hệ thống đăng ký môn học, hệ thống e-learning ,v.v…</w:t>
-      </w:r>
+        <w:t>Tính có thể tái sử dụng</w:t>
+      </w:r>
+      <w:r>
+        <w:rPr>
+          <w:rFonts w:ascii="Times New Roman" w:hAnsi="Times New Roman" w:cs="Times New Roman"/>
+          <w:sz w:val="28"/>
+          <w:szCs w:val="28"/>
+        </w:rPr>
+        <w:t>:</w:t>
+      </w:r>
+      <w:r>
+        <w:rPr>
+          <w:rFonts w:ascii="Times New Roman" w:hAnsi="Times New Roman" w:cs="Times New Roman"/>
+          <w:color w:val="FF0000"/>
+          <w:sz w:val="28"/>
+          <w:szCs w:val="28"/>
+        </w:rPr>
+        <w:t xml:space="preserve"> </w:t>
+      </w:r>
+      <w:r>
+        <w:rPr>
+          <w:rFonts w:ascii="Times New Roman" w:hAnsi="Times New Roman" w:cs="Times New Roman"/>
+          <w:sz w:val="28"/>
+          <w:szCs w:val="28"/>
+        </w:rPr>
+        <w:t>mã nguồn được viết sao cho có thể dễ dàng bảo trì và nâng cấp hoăc sử dụng cho hệ thống tương tự</w:t>
+      </w:r>
+      <w:r>
+        <w:rPr>
+          <w:rFonts w:ascii="Times New Roman" w:hAnsi="Times New Roman" w:cs="Times New Roman"/>
+          <w:sz w:val="28"/>
+          <w:szCs w:val="28"/>
+        </w:rPr>
+        <w:t>.</w:t>
+      </w:r>
+    </w:p>
+    <w:p>
+      <w:pPr>
+        <w:pStyle w:val="ListParagraph"/>
+        <w:spacing w:line="271" w:lineRule="auto"/>
+        <w:jc w:val="both"/>
+        <w:rPr>
+          <w:rFonts w:ascii="Times New Roman" w:hAnsi="Times New Roman" w:cs="Times New Roman"/>
+          <w:sz w:val="28"/>
+          <w:szCs w:val="28"/>
+        </w:rPr>
+      </w:pPr>
     </w:p>
     <w:p>
       <w:pPr>
@@ -13259,30 +13123,6 @@
           <w:szCs w:val="28"/>
         </w:rPr>
         <w:t>Kĩ năng của người sử dụng: không đòi hỏi có nhiều kĩ năng về tin hoc, dễ dàng tiếp cận sau thời gian sử dụng, tập huấn.</w:t>
-      </w:r>
-    </w:p>
-    <w:p>
-      <w:pPr>
-        <w:pStyle w:val="ListParagraph"/>
-        <w:numPr>
-          <w:ilvl w:val="0"/>
-          <w:numId w:val="19"/>
-        </w:numPr>
-        <w:spacing w:line="271" w:lineRule="auto"/>
-        <w:jc w:val="both"/>
-        <w:rPr>
-          <w:rFonts w:ascii="Times New Roman" w:hAnsi="Times New Roman" w:cs="Times New Roman"/>
-          <w:sz w:val="28"/>
-          <w:szCs w:val="28"/>
-        </w:rPr>
-      </w:pPr>
-      <w:r>
-        <w:rPr>
-          <w:rFonts w:ascii="Times New Roman" w:hAnsi="Times New Roman" w:cs="Times New Roman"/>
-          <w:sz w:val="28"/>
-          <w:szCs w:val="28"/>
-        </w:rPr>
-        <w:t>Có tài liệu hướng dẫn sử dụng để người dùng có thể hiểu rõ về các thao tác trên phần mềm.</w:t>
       </w:r>
     </w:p>
     <w:p>
@@ -13402,7 +13242,7 @@
             <w:rFonts w:ascii="Times New Roman" w:hAnsi="Times New Roman" w:cs="Times New Roman"/>
             <w:noProof/>
           </w:rPr>
-          <w:t>10</w:t>
+          <w:t>17</w:t>
         </w:r>
         <w:r>
           <w:rPr>
@@ -15679,6 +15519,119 @@
     </w:lvl>
   </w:abstractNum>
   <w:abstractNum w:abstractNumId="21">
+    <w:nsid w:val="3B2253AA"/>
+    <w:multiLevelType w:val="hybridMultilevel"/>
+    <w:tmpl w:val="C39007C0"/>
+    <w:lvl w:ilvl="0" w:tplc="17A8E7F2">
+      <w:start w:val="3"/>
+      <w:numFmt w:val="bullet"/>
+      <w:lvlText w:val="-"/>
+      <w:lvlJc w:val="left"/>
+      <w:pPr>
+        <w:ind w:left="1080" w:hanging="360"/>
+      </w:pPr>
+      <w:rPr>
+        <w:rFonts w:ascii="Times New Roman" w:eastAsiaTheme="minorHAnsi" w:hAnsi="Times New Roman" w:cs="Times New Roman" w:hint="default"/>
+      </w:rPr>
+    </w:lvl>
+    <w:lvl w:ilvl="1" w:tplc="04090003" w:tentative="1">
+      <w:start w:val="1"/>
+      <w:numFmt w:val="bullet"/>
+      <w:lvlText w:val="o"/>
+      <w:lvlJc w:val="left"/>
+      <w:pPr>
+        <w:ind w:left="1800" w:hanging="360"/>
+      </w:pPr>
+      <w:rPr>
+        <w:rFonts w:ascii="Courier New" w:hAnsi="Courier New" w:cs="Courier New" w:hint="default"/>
+      </w:rPr>
+    </w:lvl>
+    <w:lvl w:ilvl="2" w:tplc="04090005" w:tentative="1">
+      <w:start w:val="1"/>
+      <w:numFmt w:val="bullet"/>
+      <w:lvlText w:val=""/>
+      <w:lvlJc w:val="left"/>
+      <w:pPr>
+        <w:ind w:left="2520" w:hanging="360"/>
+      </w:pPr>
+      <w:rPr>
+        <w:rFonts w:ascii="Wingdings" w:hAnsi="Wingdings" w:hint="default"/>
+      </w:rPr>
+    </w:lvl>
+    <w:lvl w:ilvl="3" w:tplc="04090001" w:tentative="1">
+      <w:start w:val="1"/>
+      <w:numFmt w:val="bullet"/>
+      <w:lvlText w:val=""/>
+      <w:lvlJc w:val="left"/>
+      <w:pPr>
+        <w:ind w:left="3240" w:hanging="360"/>
+      </w:pPr>
+      <w:rPr>
+        <w:rFonts w:ascii="Symbol" w:hAnsi="Symbol" w:hint="default"/>
+      </w:rPr>
+    </w:lvl>
+    <w:lvl w:ilvl="4" w:tplc="04090003" w:tentative="1">
+      <w:start w:val="1"/>
+      <w:numFmt w:val="bullet"/>
+      <w:lvlText w:val="o"/>
+      <w:lvlJc w:val="left"/>
+      <w:pPr>
+        <w:ind w:left="3960" w:hanging="360"/>
+      </w:pPr>
+      <w:rPr>
+        <w:rFonts w:ascii="Courier New" w:hAnsi="Courier New" w:cs="Courier New" w:hint="default"/>
+      </w:rPr>
+    </w:lvl>
+    <w:lvl w:ilvl="5" w:tplc="04090005" w:tentative="1">
+      <w:start w:val="1"/>
+      <w:numFmt w:val="bullet"/>
+      <w:lvlText w:val=""/>
+      <w:lvlJc w:val="left"/>
+      <w:pPr>
+        <w:ind w:left="4680" w:hanging="360"/>
+      </w:pPr>
+      <w:rPr>
+        <w:rFonts w:ascii="Wingdings" w:hAnsi="Wingdings" w:hint="default"/>
+      </w:rPr>
+    </w:lvl>
+    <w:lvl w:ilvl="6" w:tplc="04090001" w:tentative="1">
+      <w:start w:val="1"/>
+      <w:numFmt w:val="bullet"/>
+      <w:lvlText w:val=""/>
+      <w:lvlJc w:val="left"/>
+      <w:pPr>
+        <w:ind w:left="5400" w:hanging="360"/>
+      </w:pPr>
+      <w:rPr>
+        <w:rFonts w:ascii="Symbol" w:hAnsi="Symbol" w:hint="default"/>
+      </w:rPr>
+    </w:lvl>
+    <w:lvl w:ilvl="7" w:tplc="04090003" w:tentative="1">
+      <w:start w:val="1"/>
+      <w:numFmt w:val="bullet"/>
+      <w:lvlText w:val="o"/>
+      <w:lvlJc w:val="left"/>
+      <w:pPr>
+        <w:ind w:left="6120" w:hanging="360"/>
+      </w:pPr>
+      <w:rPr>
+        <w:rFonts w:ascii="Courier New" w:hAnsi="Courier New" w:cs="Courier New" w:hint="default"/>
+      </w:rPr>
+    </w:lvl>
+    <w:lvl w:ilvl="8" w:tplc="04090005" w:tentative="1">
+      <w:start w:val="1"/>
+      <w:numFmt w:val="bullet"/>
+      <w:lvlText w:val=""/>
+      <w:lvlJc w:val="left"/>
+      <w:pPr>
+        <w:ind w:left="6840" w:hanging="360"/>
+      </w:pPr>
+      <w:rPr>
+        <w:rFonts w:ascii="Wingdings" w:hAnsi="Wingdings" w:hint="default"/>
+      </w:rPr>
+    </w:lvl>
+  </w:abstractNum>
+  <w:abstractNum w:abstractNumId="22">
     <w:nsid w:val="3D4D0677"/>
     <w:multiLevelType w:val="hybridMultilevel"/>
     <w:tmpl w:val="4B348348"/>
@@ -15791,7 +15744,7 @@
       </w:rPr>
     </w:lvl>
   </w:abstractNum>
-  <w:abstractNum w:abstractNumId="22">
+  <w:abstractNum w:abstractNumId="23">
     <w:nsid w:val="3D7D2EA1"/>
     <w:multiLevelType w:val="multilevel"/>
     <w:tmpl w:val="337A54E2"/>
@@ -15904,7 +15857,7 @@
       </w:rPr>
     </w:lvl>
   </w:abstractNum>
-  <w:abstractNum w:abstractNumId="23">
+  <w:abstractNum w:abstractNumId="24">
     <w:nsid w:val="46822556"/>
     <w:multiLevelType w:val="hybridMultilevel"/>
     <w:tmpl w:val="37CC1A1A"/>
@@ -15993,7 +15946,7 @@
       </w:pPr>
     </w:lvl>
   </w:abstractNum>
-  <w:abstractNum w:abstractNumId="24">
+  <w:abstractNum w:abstractNumId="25">
     <w:nsid w:val="47356D4B"/>
     <w:multiLevelType w:val="hybridMultilevel"/>
     <w:tmpl w:val="59801E20"/>
@@ -16106,7 +16059,7 @@
       </w:rPr>
     </w:lvl>
   </w:abstractNum>
-  <w:abstractNum w:abstractNumId="25">
+  <w:abstractNum w:abstractNumId="26">
     <w:nsid w:val="4B8A2F61"/>
     <w:multiLevelType w:val="hybridMultilevel"/>
     <w:tmpl w:val="A8A40EA4"/>
@@ -16219,11 +16172,11 @@
       </w:rPr>
     </w:lvl>
   </w:abstractNum>
-  <w:abstractNum w:abstractNumId="26">
+  <w:abstractNum w:abstractNumId="27">
     <w:nsid w:val="4FBF1B61"/>
     <w:multiLevelType w:val="hybridMultilevel"/>
-    <w:tmpl w:val="31CE0780"/>
-    <w:lvl w:ilvl="0" w:tplc="04090005">
+    <w:tmpl w:val="8356F61A"/>
+    <w:lvl w:ilvl="0" w:tplc="0928BA76">
       <w:start w:val="1"/>
       <w:numFmt w:val="bullet"/>
       <w:lvlText w:val=""/>
@@ -16233,6 +16186,7 @@
       </w:pPr>
       <w:rPr>
         <w:rFonts w:ascii="Wingdings" w:hAnsi="Wingdings" w:hint="default"/>
+        <w:color w:val="auto"/>
       </w:rPr>
     </w:lvl>
     <w:lvl w:ilvl="1" w:tplc="04090003" w:tentative="1">
@@ -16332,7 +16286,7 @@
       </w:rPr>
     </w:lvl>
   </w:abstractNum>
-  <w:abstractNum w:abstractNumId="27">
+  <w:abstractNum w:abstractNumId="28">
     <w:nsid w:val="506E4228"/>
     <w:multiLevelType w:val="hybridMultilevel"/>
     <w:tmpl w:val="298A1B12"/>
@@ -16421,7 +16375,7 @@
       </w:pPr>
     </w:lvl>
   </w:abstractNum>
-  <w:abstractNum w:abstractNumId="28">
+  <w:abstractNum w:abstractNumId="29">
     <w:nsid w:val="51BF4604"/>
     <w:multiLevelType w:val="hybridMultilevel"/>
     <w:tmpl w:val="1D803336"/>
@@ -16534,11 +16488,11 @@
       </w:rPr>
     </w:lvl>
   </w:abstractNum>
-  <w:abstractNum w:abstractNumId="29">
+  <w:abstractNum w:abstractNumId="30">
     <w:nsid w:val="52137635"/>
     <w:multiLevelType w:val="hybridMultilevel"/>
-    <w:tmpl w:val="36466CF0"/>
-    <w:lvl w:ilvl="0" w:tplc="04090005">
+    <w:tmpl w:val="00A2BE48"/>
+    <w:lvl w:ilvl="0" w:tplc="78805472">
       <w:start w:val="1"/>
       <w:numFmt w:val="bullet"/>
       <w:lvlText w:val=""/>
@@ -16548,6 +16502,7 @@
       </w:pPr>
       <w:rPr>
         <w:rFonts w:ascii="Wingdings" w:hAnsi="Wingdings" w:hint="default"/>
+        <w:color w:val="auto"/>
       </w:rPr>
     </w:lvl>
     <w:lvl w:ilvl="1" w:tplc="04090003" w:tentative="1">
@@ -16647,7 +16602,7 @@
       </w:rPr>
     </w:lvl>
   </w:abstractNum>
-  <w:abstractNum w:abstractNumId="30">
+  <w:abstractNum w:abstractNumId="31">
     <w:nsid w:val="56861B22"/>
     <w:multiLevelType w:val="hybridMultilevel"/>
     <w:tmpl w:val="3BE8901A"/>
@@ -16787,7 +16742,7 @@
       </w:rPr>
     </w:lvl>
   </w:abstractNum>
-  <w:abstractNum w:abstractNumId="31">
+  <w:abstractNum w:abstractNumId="32">
     <w:nsid w:val="59A72FF6"/>
     <w:multiLevelType w:val="hybridMultilevel"/>
     <w:tmpl w:val="36D6184A"/>
@@ -16876,7 +16831,7 @@
       </w:pPr>
     </w:lvl>
   </w:abstractNum>
-  <w:abstractNum w:abstractNumId="32">
+  <w:abstractNum w:abstractNumId="33">
     <w:nsid w:val="5BC610A8"/>
     <w:multiLevelType w:val="hybridMultilevel"/>
     <w:tmpl w:val="835008D2"/>
@@ -17016,7 +16971,7 @@
       </w:rPr>
     </w:lvl>
   </w:abstractNum>
-  <w:abstractNum w:abstractNumId="33">
+  <w:abstractNum w:abstractNumId="34">
     <w:nsid w:val="62970B8A"/>
     <w:multiLevelType w:val="hybridMultilevel"/>
     <w:tmpl w:val="9E583FBC"/>
@@ -17156,7 +17111,7 @@
       </w:rPr>
     </w:lvl>
   </w:abstractNum>
-  <w:abstractNum w:abstractNumId="34">
+  <w:abstractNum w:abstractNumId="35">
     <w:nsid w:val="63242E24"/>
     <w:multiLevelType w:val="hybridMultilevel"/>
     <w:tmpl w:val="93EEA00A"/>
@@ -17269,7 +17224,7 @@
       </w:rPr>
     </w:lvl>
   </w:abstractNum>
-  <w:abstractNum w:abstractNumId="35">
+  <w:abstractNum w:abstractNumId="36">
     <w:nsid w:val="68217DAC"/>
     <w:multiLevelType w:val="hybridMultilevel"/>
     <w:tmpl w:val="F926B7AC"/>
@@ -17382,7 +17337,7 @@
       </w:rPr>
     </w:lvl>
   </w:abstractNum>
-  <w:abstractNum w:abstractNumId="36">
+  <w:abstractNum w:abstractNumId="37">
     <w:nsid w:val="682A62AB"/>
     <w:multiLevelType w:val="hybridMultilevel"/>
     <w:tmpl w:val="EE48CA20"/>
@@ -17495,7 +17450,7 @@
       </w:rPr>
     </w:lvl>
   </w:abstractNum>
-  <w:abstractNum w:abstractNumId="37">
+  <w:abstractNum w:abstractNumId="38">
     <w:nsid w:val="6BFD05C6"/>
     <w:multiLevelType w:val="hybridMultilevel"/>
     <w:tmpl w:val="014AB2AE"/>
@@ -17584,7 +17539,7 @@
       </w:pPr>
     </w:lvl>
   </w:abstractNum>
-  <w:abstractNum w:abstractNumId="38">
+  <w:abstractNum w:abstractNumId="39">
     <w:nsid w:val="6CDA33E6"/>
     <w:multiLevelType w:val="multilevel"/>
     <w:tmpl w:val="1624D182"/>
@@ -17705,7 +17660,7 @@
       </w:rPr>
     </w:lvl>
   </w:abstractNum>
-  <w:abstractNum w:abstractNumId="39">
+  <w:abstractNum w:abstractNumId="40">
     <w:nsid w:val="701F32DC"/>
     <w:multiLevelType w:val="hybridMultilevel"/>
     <w:tmpl w:val="997247F2"/>
@@ -17818,7 +17773,7 @@
       </w:rPr>
     </w:lvl>
   </w:abstractNum>
-  <w:abstractNum w:abstractNumId="40">
+  <w:abstractNum w:abstractNumId="41">
     <w:nsid w:val="73E31FE9"/>
     <w:multiLevelType w:val="hybridMultilevel"/>
     <w:tmpl w:val="4D32E292"/>
@@ -17907,7 +17862,7 @@
       </w:pPr>
     </w:lvl>
   </w:abstractNum>
-  <w:abstractNum w:abstractNumId="41">
+  <w:abstractNum w:abstractNumId="42">
     <w:nsid w:val="75186B77"/>
     <w:multiLevelType w:val="multilevel"/>
     <w:tmpl w:val="E15AE0E2"/>
@@ -18020,7 +17975,7 @@
       </w:rPr>
     </w:lvl>
   </w:abstractNum>
-  <w:abstractNum w:abstractNumId="42">
+  <w:abstractNum w:abstractNumId="43">
     <w:nsid w:val="79B31AA2"/>
     <w:multiLevelType w:val="multilevel"/>
     <w:tmpl w:val="C528369C"/>
@@ -18133,7 +18088,7 @@
       </w:rPr>
     </w:lvl>
   </w:abstractNum>
-  <w:abstractNum w:abstractNumId="43">
+  <w:abstractNum w:abstractNumId="44">
     <w:nsid w:val="7A5011D1"/>
     <w:multiLevelType w:val="multilevel"/>
     <w:tmpl w:val="6A4ED1D8"/>
@@ -18282,7 +18237,7 @@
       </w:rPr>
     </w:lvl>
   </w:abstractNum>
-  <w:abstractNum w:abstractNumId="44">
+  <w:abstractNum w:abstractNumId="45">
     <w:nsid w:val="7ED63813"/>
     <w:multiLevelType w:val="hybridMultilevel"/>
     <w:tmpl w:val="ED686FDA"/>
@@ -18426,16 +18381,16 @@
     <w:abstractNumId w:val="16"/>
   </w:num>
   <w:num w:numId="2">
-    <w:abstractNumId w:val="43"/>
+    <w:abstractNumId w:val="44"/>
   </w:num>
   <w:num w:numId="3">
     <w:abstractNumId w:val="20"/>
   </w:num>
   <w:num w:numId="4">
-    <w:abstractNumId w:val="34"/>
+    <w:abstractNumId w:val="35"/>
   </w:num>
   <w:num w:numId="5">
-    <w:abstractNumId w:val="42"/>
+    <w:abstractNumId w:val="43"/>
   </w:num>
   <w:num w:numId="6">
     <w:abstractNumId w:val="4"/>
@@ -18447,7 +18402,7 @@
     <w:abstractNumId w:val="13"/>
   </w:num>
   <w:num w:numId="9">
-    <w:abstractNumId w:val="35"/>
+    <w:abstractNumId w:val="36"/>
   </w:num>
   <w:num w:numId="10">
     <w:abstractNumId w:val="2"/>
@@ -18459,28 +18414,28 @@
     <w:abstractNumId w:val="5"/>
   </w:num>
   <w:num w:numId="13">
-    <w:abstractNumId w:val="39"/>
+    <w:abstractNumId w:val="40"/>
   </w:num>
   <w:num w:numId="14">
-    <w:abstractNumId w:val="29"/>
+    <w:abstractNumId w:val="30"/>
   </w:num>
   <w:num w:numId="15">
-    <w:abstractNumId w:val="26"/>
+    <w:abstractNumId w:val="27"/>
   </w:num>
   <w:num w:numId="16">
     <w:abstractNumId w:val="14"/>
   </w:num>
   <w:num w:numId="17">
-    <w:abstractNumId w:val="25"/>
+    <w:abstractNumId w:val="26"/>
   </w:num>
   <w:num w:numId="18">
-    <w:abstractNumId w:val="24"/>
+    <w:abstractNumId w:val="25"/>
   </w:num>
   <w:num w:numId="19">
     <w:abstractNumId w:val="11"/>
   </w:num>
   <w:num w:numId="20">
-    <w:abstractNumId w:val="37"/>
+    <w:abstractNumId w:val="38"/>
   </w:num>
   <w:num w:numId="21">
     <w:abstractNumId w:val="18"/>
@@ -18489,28 +18444,28 @@
     <w:abstractNumId w:val="9"/>
   </w:num>
   <w:num w:numId="23">
-    <w:abstractNumId w:val="30"/>
+    <w:abstractNumId w:val="31"/>
   </w:num>
   <w:num w:numId="24">
-    <w:abstractNumId w:val="21"/>
+    <w:abstractNumId w:val="22"/>
   </w:num>
   <w:num w:numId="25">
-    <w:abstractNumId w:val="22"/>
+    <w:abstractNumId w:val="23"/>
   </w:num>
   <w:num w:numId="26">
-    <w:abstractNumId w:val="33"/>
+    <w:abstractNumId w:val="34"/>
   </w:num>
   <w:num w:numId="27">
-    <w:abstractNumId w:val="41"/>
+    <w:abstractNumId w:val="42"/>
   </w:num>
   <w:num w:numId="28">
     <w:abstractNumId w:val="17"/>
   </w:num>
   <w:num w:numId="29">
-    <w:abstractNumId w:val="32"/>
+    <w:abstractNumId w:val="33"/>
   </w:num>
   <w:num w:numId="30">
-    <w:abstractNumId w:val="44"/>
+    <w:abstractNumId w:val="45"/>
   </w:num>
   <w:num w:numId="31">
     <w:abstractNumId w:val="3"/>
@@ -18519,28 +18474,28 @@
     <w:abstractNumId w:val="10"/>
   </w:num>
   <w:num w:numId="33">
-    <w:abstractNumId w:val="40"/>
+    <w:abstractNumId w:val="41"/>
   </w:num>
   <w:num w:numId="34">
-    <w:abstractNumId w:val="38"/>
+    <w:abstractNumId w:val="39"/>
   </w:num>
   <w:num w:numId="35">
-    <w:abstractNumId w:val="27"/>
+    <w:abstractNumId w:val="28"/>
   </w:num>
   <w:num w:numId="36">
-    <w:abstractNumId w:val="28"/>
+    <w:abstractNumId w:val="29"/>
   </w:num>
   <w:num w:numId="37">
     <w:abstractNumId w:val="0"/>
   </w:num>
   <w:num w:numId="38">
-    <w:abstractNumId w:val="31"/>
+    <w:abstractNumId w:val="32"/>
   </w:num>
   <w:num w:numId="39">
     <w:abstractNumId w:val="1"/>
   </w:num>
   <w:num w:numId="40">
-    <w:abstractNumId w:val="23"/>
+    <w:abstractNumId w:val="24"/>
   </w:num>
   <w:num w:numId="41">
     <w:abstractNumId w:val="12"/>
@@ -18555,7 +18510,10 @@
     <w:abstractNumId w:val="6"/>
   </w:num>
   <w:num w:numId="45">
-    <w:abstractNumId w:val="36"/>
+    <w:abstractNumId w:val="37"/>
+  </w:num>
+  <w:num w:numId="46">
+    <w:abstractNumId w:val="21"/>
   </w:num>
 </w:numbering>
 </file>
@@ -19611,7 +19569,7 @@
 </file>
 
 <file path=customXml/itemProps1.xml><?xml version="1.0" encoding="utf-8"?>
-<ds:datastoreItem xmlns:ds="http://schemas.openxmlformats.org/officeDocument/2006/customXml" ds:itemID="{7AE3048F-A589-458F-9BA2-78B1286C4C5D}">
+<ds:datastoreItem xmlns:ds="http://schemas.openxmlformats.org/officeDocument/2006/customXml" ds:itemID="{83BFF1AB-A749-4562-9554-0ABBEC4D8291}">
   <ds:schemaRefs>
     <ds:schemaRef ds:uri="http://schemas.openxmlformats.org/officeDocument/2006/bibliography"/>
   </ds:schemaRefs>

</xml_diff>

<commit_message>
thêm: đặc điểm người sử dụng chỉnh sửa: mô tả chi tiết tìm kiếm chỉnh định dạng
</commit_message>
<xml_diff>
--- a/doc/requirement/NHOM5_QL_NHATRO_SRSv1.0.docx
+++ b/doc/requirement/NHOM5_QL_NHATRO_SRSv1.0.docx
@@ -2203,7 +2203,6 @@
                 <w:sz w:val="28"/>
                 <w:szCs w:val="28"/>
               </w:rPr>
-              <w:lastRenderedPageBreak/>
               <w:t>7</w:t>
             </w:r>
           </w:p>
@@ -2241,11 +2240,6 @@
           </w:tcPr>
           <w:p>
             <w:pPr>
-              <w:pStyle w:val="ListParagraph"/>
-              <w:numPr>
-                <w:ilvl w:val="0"/>
-                <w:numId w:val="31"/>
-              </w:numPr>
               <w:spacing w:before="120" w:line="271" w:lineRule="auto"/>
               <w:jc w:val="both"/>
               <w:rPr>
@@ -2260,31 +2254,7 @@
                 <w:sz w:val="28"/>
                 <w:szCs w:val="28"/>
               </w:rPr>
-              <w:t>Đối với khách tự do: chức năng này cho phép khách có thể tìm kiếm nhà trọ theo từ khóa mà khách nhập vào nhưng hệ thống sẽ không gửi mail để thông báo thông tin nhà trọ mới nếu cần.</w:t>
-            </w:r>
-          </w:p>
-          <w:p>
-            <w:pPr>
-              <w:pStyle w:val="ListParagraph"/>
-              <w:numPr>
-                <w:ilvl w:val="0"/>
-                <w:numId w:val="31"/>
-              </w:numPr>
-              <w:spacing w:before="120" w:line="271" w:lineRule="auto"/>
-              <w:jc w:val="both"/>
-              <w:rPr>
-                <w:rFonts w:ascii="Times New Roman" w:hAnsi="Times New Roman" w:cs="Times New Roman"/>
-                <w:sz w:val="28"/>
-                <w:szCs w:val="28"/>
-              </w:rPr>
-            </w:pPr>
-            <w:r>
-              <w:rPr>
-                <w:rFonts w:ascii="Times New Roman" w:hAnsi="Times New Roman" w:cs="Times New Roman"/>
-                <w:sz w:val="28"/>
-                <w:szCs w:val="28"/>
-              </w:rPr>
-              <w:t>Đối với thành viên của hệ thống: có các chức năng của khách tự do và hệ thống sẽ gửi mail khi có thông tin nhà trọ mới nhất.</w:t>
+              <w:t>Tìm kiếm theo các tiêu chí và có gợi ý khi không tìm được kết quả.</w:t>
             </w:r>
           </w:p>
         </w:tc>
@@ -2317,6 +2287,7 @@
                 <w:sz w:val="28"/>
                 <w:szCs w:val="28"/>
               </w:rPr>
+              <w:lastRenderedPageBreak/>
               <w:t>8</w:t>
             </w:r>
           </w:p>
@@ -2681,7 +2652,15 @@
                 <w:sz w:val="28"/>
                 <w:szCs w:val="28"/>
               </w:rPr>
-              <w:t>Cao: được phép đăng kí thành viên của hệ thống, và tìm kiếm thông tin nhà trọ</w:t>
+              <w:t>Thấp</w:t>
+            </w:r>
+            <w:r>
+              <w:rPr>
+                <w:rFonts w:ascii="Times New Roman" w:hAnsi="Times New Roman" w:cs="Times New Roman"/>
+                <w:sz w:val="28"/>
+                <w:szCs w:val="28"/>
+              </w:rPr>
+              <w:t>: được phép đăng kí thành viên của hệ thống, và tìm kiếm thông tin nhà trọ</w:t>
             </w:r>
           </w:p>
         </w:tc>
@@ -2773,6 +2752,14 @@
                 <w:szCs w:val="28"/>
               </w:rPr>
             </w:pPr>
+            <w:r>
+              <w:rPr>
+                <w:rFonts w:ascii="Times New Roman" w:hAnsi="Times New Roman" w:cs="Times New Roman"/>
+                <w:sz w:val="28"/>
+                <w:szCs w:val="28"/>
+              </w:rPr>
+              <w:t>Trung bình: được phép bình luận, đánh giá và đăng tải thông tin.</w:t>
+            </w:r>
           </w:p>
         </w:tc>
         <w:tc>
@@ -2789,6 +2776,14 @@
                 <w:szCs w:val="28"/>
               </w:rPr>
             </w:pPr>
+            <w:r>
+              <w:rPr>
+                <w:rFonts w:ascii="Times New Roman" w:hAnsi="Times New Roman" w:cs="Times New Roman"/>
+                <w:sz w:val="28"/>
+                <w:szCs w:val="28"/>
+              </w:rPr>
+              <w:t>Là người dùng đã có tài khoản thành viên.</w:t>
+            </w:r>
           </w:p>
         </w:tc>
       </w:tr>
@@ -2855,6 +2850,14 @@
                 <w:szCs w:val="28"/>
               </w:rPr>
             </w:pPr>
+            <w:r>
+              <w:rPr>
+                <w:rFonts w:ascii="Times New Roman" w:hAnsi="Times New Roman" w:cs="Times New Roman"/>
+                <w:sz w:val="28"/>
+                <w:szCs w:val="28"/>
+              </w:rPr>
+              <w:t>Cao: được quyền truy cập và thao tác trên các tài khoản, bảng tin.</w:t>
+            </w:r>
           </w:p>
         </w:tc>
         <w:tc>
@@ -2910,6 +2913,14 @@
                 <w:szCs w:val="28"/>
               </w:rPr>
               <w:t xml:space="preserve"> nhà trọ.</w:t>
+            </w:r>
+            <w:r>
+              <w:rPr>
+                <w:rFonts w:ascii="Times New Roman" w:hAnsi="Times New Roman" w:cs="Times New Roman"/>
+                <w:sz w:val="28"/>
+                <w:szCs w:val="28"/>
+              </w:rPr>
+              <w:t xml:space="preserve"> Có quyền thao tác thêm, sửa, xóa thành viên.</w:t>
             </w:r>
           </w:p>
         </w:tc>
@@ -3099,7 +3110,6 @@
           <w:sz w:val="28"/>
           <w:szCs w:val="28"/>
         </w:rPr>
-        <w:lastRenderedPageBreak/>
         <w:t>Giải thuật tìm kiếm hiệu quả đáp ứng nhu cầu tìm kiếm đối với người dùng không có kiến thức tin học.</w:t>
       </w:r>
     </w:p>
@@ -3184,6 +3194,7 @@
           <w:sz w:val="28"/>
           <w:szCs w:val="28"/>
         </w:rPr>
+        <w:lastRenderedPageBreak/>
         <w:t>Framework: CodeIgniter</w:t>
       </w:r>
     </w:p>
@@ -3797,7 +3808,6 @@
         <w:rPr>
           <w:rFonts w:cs="Times New Roman"/>
         </w:rPr>
-        <w:lastRenderedPageBreak/>
         <w:t>4.  Các tính năng của hệ thống</w:t>
       </w:r>
       <w:bookmarkEnd w:id="51"/>
@@ -3955,6 +3965,7 @@
                 <w:sz w:val="28"/>
                 <w:szCs w:val="28"/>
               </w:rPr>
+              <w:lastRenderedPageBreak/>
               <w:t>Mã yêu cầu</w:t>
             </w:r>
           </w:p>
@@ -4672,7 +4683,17 @@
           <w:sz w:val="28"/>
           <w:szCs w:val="28"/>
         </w:rPr>
-        <w:t>thực hiện thao tác Quản trị hệ thống</w:t>
+        <w:t>t</w:t>
+      </w:r>
+      <w:bookmarkStart w:id="60" w:name="_GoBack"/>
+      <w:bookmarkEnd w:id="60"/>
+      <w:r>
+        <w:rPr>
+          <w:rFonts w:ascii="Times New Roman" w:hAnsi="Times New Roman" w:cs="Times New Roman"/>
+          <w:sz w:val="28"/>
+          <w:szCs w:val="28"/>
+        </w:rPr>
+        <w:t>hực hiện thao tác Quản trị hệ thống</w:t>
       </w:r>
       <w:r>
         <w:rPr>
@@ -4724,7 +4745,6 @@
                 <w:sz w:val="28"/>
                 <w:szCs w:val="28"/>
               </w:rPr>
-              <w:lastRenderedPageBreak/>
               <w:t>Mã yêu cầu</w:t>
             </w:r>
           </w:p>
@@ -4739,15 +4759,15 @@
               <w:jc w:val="both"/>
               <w:rPr>
                 <w:rFonts w:ascii="Times New Roman" w:hAnsi="Times New Roman" w:cs="Times New Roman"/>
-                <w:sz w:val="26"/>
-                <w:szCs w:val="26"/>
-              </w:rPr>
-            </w:pPr>
-            <w:r>
-              <w:rPr>
-                <w:rFonts w:ascii="Times New Roman" w:hAnsi="Times New Roman" w:cs="Times New Roman"/>
-                <w:sz w:val="26"/>
-                <w:szCs w:val="26"/>
+                <w:sz w:val="28"/>
+                <w:szCs w:val="28"/>
+              </w:rPr>
+            </w:pPr>
+            <w:r>
+              <w:rPr>
+                <w:rFonts w:ascii="Times New Roman" w:hAnsi="Times New Roman" w:cs="Times New Roman"/>
+                <w:sz w:val="28"/>
+                <w:szCs w:val="28"/>
               </w:rPr>
               <w:t>REQ02</w:t>
             </w:r>
@@ -4792,16 +4812,16 @@
               <w:rPr>
                 <w:rFonts w:ascii="Times New Roman" w:hAnsi="Times New Roman" w:cs="Times New Roman"/>
                 <w:b/>
-                <w:sz w:val="26"/>
-                <w:szCs w:val="26"/>
+                <w:sz w:val="28"/>
+                <w:szCs w:val="28"/>
               </w:rPr>
             </w:pPr>
             <w:r>
               <w:rPr>
                 <w:rFonts w:ascii="Times New Roman" w:hAnsi="Times New Roman" w:cs="Times New Roman"/>
                 <w:b/>
-                <w:sz w:val="26"/>
-                <w:szCs w:val="26"/>
+                <w:sz w:val="28"/>
+                <w:szCs w:val="28"/>
               </w:rPr>
               <w:t>Quản lý thành viên</w:t>
             </w:r>
@@ -4845,23 +4865,23 @@
               <w:jc w:val="both"/>
               <w:rPr>
                 <w:rFonts w:ascii="Times New Roman" w:hAnsi="Times New Roman" w:cs="Times New Roman"/>
-                <w:sz w:val="26"/>
-                <w:szCs w:val="26"/>
-              </w:rPr>
-            </w:pPr>
-            <w:r>
-              <w:rPr>
-                <w:rFonts w:ascii="Times New Roman" w:hAnsi="Times New Roman" w:cs="Times New Roman"/>
-                <w:sz w:val="26"/>
-                <w:szCs w:val="26"/>
+                <w:sz w:val="28"/>
+                <w:szCs w:val="28"/>
+              </w:rPr>
+            </w:pPr>
+            <w:r>
+              <w:rPr>
+                <w:rFonts w:ascii="Times New Roman" w:hAnsi="Times New Roman" w:cs="Times New Roman"/>
+                <w:sz w:val="28"/>
+                <w:szCs w:val="28"/>
               </w:rPr>
               <w:t>Admin</w:t>
             </w:r>
             <w:r>
               <w:rPr>
                 <w:rFonts w:ascii="Times New Roman" w:hAnsi="Times New Roman" w:cs="Times New Roman"/>
-                <w:sz w:val="26"/>
-                <w:szCs w:val="26"/>
+                <w:sz w:val="28"/>
+                <w:szCs w:val="28"/>
               </w:rPr>
               <w:t xml:space="preserve"> (Quản trị hệ thống)</w:t>
             </w:r>
@@ -4905,15 +4925,15 @@
               <w:jc w:val="both"/>
               <w:rPr>
                 <w:rFonts w:ascii="Times New Roman" w:hAnsi="Times New Roman" w:cs="Times New Roman"/>
-                <w:sz w:val="26"/>
-                <w:szCs w:val="26"/>
-              </w:rPr>
-            </w:pPr>
-            <w:r>
-              <w:rPr>
-                <w:rFonts w:ascii="Times New Roman" w:hAnsi="Times New Roman" w:cs="Times New Roman"/>
-                <w:sz w:val="26"/>
-                <w:szCs w:val="26"/>
+                <w:sz w:val="28"/>
+                <w:szCs w:val="28"/>
+              </w:rPr>
+            </w:pPr>
+            <w:r>
+              <w:rPr>
+                <w:rFonts w:ascii="Times New Roman" w:hAnsi="Times New Roman" w:cs="Times New Roman"/>
+                <w:sz w:val="28"/>
+                <w:szCs w:val="28"/>
               </w:rPr>
               <w:t>Phải đăng nhập thành công vào hệ thống</w:t>
             </w:r>
@@ -4943,6 +4963,7 @@
                 <w:sz w:val="28"/>
                 <w:szCs w:val="28"/>
               </w:rPr>
+              <w:lastRenderedPageBreak/>
               <w:t>Cách xử lý</w:t>
             </w:r>
           </w:p>
@@ -4960,14 +4981,14 @@
               <w:jc w:val="both"/>
               <w:rPr>
                 <w:rFonts w:ascii="Times New Roman" w:hAnsi="Times New Roman" w:cs="Times New Roman"/>
-                <w:sz w:val="26"/>
-                <w:szCs w:val="28"/>
-              </w:rPr>
-            </w:pPr>
-            <w:r>
-              <w:rPr>
-                <w:rFonts w:ascii="Times New Roman" w:hAnsi="Times New Roman" w:cs="Times New Roman"/>
-                <w:sz w:val="26"/>
+                <w:sz w:val="28"/>
+                <w:szCs w:val="28"/>
+              </w:rPr>
+            </w:pPr>
+            <w:r>
+              <w:rPr>
+                <w:rFonts w:ascii="Times New Roman" w:hAnsi="Times New Roman" w:cs="Times New Roman"/>
+                <w:sz w:val="28"/>
                 <w:szCs w:val="28"/>
               </w:rPr>
               <w:t>Bước 1: Khi quản trị hệ thống (Admin) đăng nhập vào hệ thống và chọn chức</w:t>
@@ -4975,7 +4996,7 @@
             <w:r>
               <w:rPr>
                 <w:rFonts w:ascii="Times New Roman" w:hAnsi="Times New Roman" w:cs="Times New Roman"/>
-                <w:sz w:val="26"/>
+                <w:sz w:val="28"/>
                 <w:szCs w:val="28"/>
               </w:rPr>
               <w:t xml:space="preserve"> </w:t>
@@ -4983,7 +5004,7 @@
             <w:r>
               <w:rPr>
                 <w:rFonts w:ascii="Times New Roman" w:hAnsi="Times New Roman" w:cs="Times New Roman"/>
-                <w:sz w:val="26"/>
+                <w:sz w:val="28"/>
                 <w:szCs w:val="28"/>
               </w:rPr>
               <w:t xml:space="preserve">năng </w:t>
@@ -4991,7 +5012,7 @@
             <w:r>
               <w:rPr>
                 <w:rFonts w:ascii="Times New Roman" w:hAnsi="Times New Roman" w:cs="Times New Roman"/>
-                <w:sz w:val="26"/>
+                <w:sz w:val="28"/>
                 <w:szCs w:val="28"/>
                 <w:u w:val="single"/>
               </w:rPr>
@@ -5000,7 +5021,7 @@
             <w:r>
               <w:rPr>
                 <w:rFonts w:ascii="Times New Roman" w:hAnsi="Times New Roman" w:cs="Times New Roman"/>
-                <w:sz w:val="26"/>
+                <w:sz w:val="28"/>
                 <w:szCs w:val="28"/>
               </w:rPr>
               <w:t xml:space="preserve"> </w:t>
@@ -5008,7 +5029,7 @@
             <w:r>
               <w:rPr>
                 <w:rFonts w:ascii="Times New Roman" w:hAnsi="Times New Roman" w:cs="Times New Roman"/>
-                <w:sz w:val="26"/>
+                <w:sz w:val="28"/>
                 <w:szCs w:val="28"/>
               </w:rPr>
               <w:t>thành công. Người quản trị chọn phân hệ chức năng đó được tiến hành:</w:t>
@@ -5031,16 +5052,16 @@
               <w:rPr>
                 <w:rFonts w:ascii="Times New Roman" w:eastAsia="Arial" w:hAnsi="Times New Roman" w:cs="Times New Roman"/>
                 <w:i/>
-                <w:sz w:val="26"/>
-                <w:szCs w:val="26"/>
+                <w:sz w:val="28"/>
+                <w:szCs w:val="28"/>
               </w:rPr>
             </w:pPr>
             <w:r>
               <w:rPr>
                 <w:rFonts w:ascii="Times New Roman" w:eastAsia="Arial" w:hAnsi="Times New Roman" w:cs="Times New Roman"/>
                 <w:i/>
-                <w:sz w:val="26"/>
-                <w:szCs w:val="26"/>
+                <w:sz w:val="28"/>
+                <w:szCs w:val="28"/>
               </w:rPr>
               <w:t xml:space="preserve">Nếu </w:t>
             </w:r>
@@ -5048,7 +5069,7 @@
               <w:rPr>
                 <w:rFonts w:ascii="Times New Roman" w:hAnsi="Times New Roman" w:cs="Times New Roman"/>
                 <w:i/>
-                <w:sz w:val="26"/>
+                <w:sz w:val="28"/>
                 <w:szCs w:val="28"/>
               </w:rPr>
               <w:t xml:space="preserve">quản trị hệ thống </w:t>
@@ -5057,8 +5078,8 @@
               <w:rPr>
                 <w:rFonts w:ascii="Times New Roman" w:eastAsia="Arial" w:hAnsi="Times New Roman" w:cs="Times New Roman"/>
                 <w:i/>
-                <w:sz w:val="26"/>
-                <w:szCs w:val="26"/>
+                <w:sz w:val="28"/>
+                <w:szCs w:val="28"/>
               </w:rPr>
               <w:t>vé chọn “</w:t>
             </w:r>
@@ -5066,8 +5087,8 @@
               <w:rPr>
                 <w:rFonts w:ascii="Times New Roman" w:eastAsia="Arial" w:hAnsi="Times New Roman" w:cs="Times New Roman"/>
                 <w:i/>
-                <w:sz w:val="26"/>
-                <w:szCs w:val="26"/>
+                <w:sz w:val="28"/>
+                <w:szCs w:val="28"/>
                 <w:u w:val="single"/>
               </w:rPr>
               <w:t xml:space="preserve">Liệt kê </w:t>
@@ -5076,8 +5097,8 @@
               <w:rPr>
                 <w:rFonts w:ascii="Times New Roman" w:eastAsia="Arial" w:hAnsi="Times New Roman" w:cs="Times New Roman"/>
                 <w:i/>
-                <w:sz w:val="26"/>
-                <w:szCs w:val="26"/>
+                <w:sz w:val="28"/>
+                <w:szCs w:val="28"/>
                 <w:u w:val="single"/>
               </w:rPr>
               <w:t>thành viên</w:t>
@@ -5086,8 +5107,8 @@
               <w:rPr>
                 <w:rFonts w:ascii="Times New Roman" w:eastAsia="Arial" w:hAnsi="Times New Roman" w:cs="Times New Roman"/>
                 <w:i/>
-                <w:sz w:val="26"/>
-                <w:szCs w:val="26"/>
+                <w:sz w:val="28"/>
+                <w:szCs w:val="28"/>
               </w:rPr>
               <w:t xml:space="preserve">”, chức năng “Liệt kê </w:t>
             </w:r>
@@ -5095,8 +5116,8 @@
               <w:rPr>
                 <w:rFonts w:ascii="Times New Roman" w:eastAsia="Arial" w:hAnsi="Times New Roman" w:cs="Times New Roman"/>
                 <w:i/>
-                <w:sz w:val="26"/>
-                <w:szCs w:val="26"/>
+                <w:sz w:val="28"/>
+                <w:szCs w:val="28"/>
               </w:rPr>
               <w:t>thành viên</w:t>
             </w:r>
@@ -5104,8 +5125,8 @@
               <w:rPr>
                 <w:rFonts w:ascii="Times New Roman" w:eastAsia="Arial" w:hAnsi="Times New Roman" w:cs="Times New Roman"/>
                 <w:i/>
-                <w:sz w:val="26"/>
-                <w:szCs w:val="26"/>
+                <w:sz w:val="28"/>
+                <w:szCs w:val="28"/>
               </w:rPr>
               <w:t>” được tiến hành.</w:t>
             </w:r>
@@ -5121,16 +5142,16 @@
               <w:rPr>
                 <w:rFonts w:ascii="Times New Roman" w:eastAsia="Arial" w:hAnsi="Times New Roman" w:cs="Times New Roman"/>
                 <w:b/>
-                <w:sz w:val="26"/>
-                <w:szCs w:val="26"/>
+                <w:sz w:val="28"/>
+                <w:szCs w:val="28"/>
               </w:rPr>
             </w:pPr>
             <w:r>
               <w:rPr>
                 <w:rFonts w:ascii="Times New Roman" w:eastAsia="Arial" w:hAnsi="Times New Roman" w:cs="Times New Roman"/>
                 <w:b/>
-                <w:sz w:val="26"/>
-                <w:szCs w:val="26"/>
+                <w:sz w:val="28"/>
+                <w:szCs w:val="28"/>
               </w:rPr>
               <w:t xml:space="preserve">Bước 2.1 Liệt kê </w:t>
             </w:r>
@@ -5138,8 +5159,8 @@
               <w:rPr>
                 <w:rFonts w:ascii="Times New Roman" w:eastAsia="Arial" w:hAnsi="Times New Roman" w:cs="Times New Roman"/>
                 <w:b/>
-                <w:sz w:val="26"/>
-                <w:szCs w:val="26"/>
+                <w:sz w:val="28"/>
+                <w:szCs w:val="28"/>
               </w:rPr>
               <w:t>thành viên</w:t>
             </w:r>
@@ -5154,47 +5175,47 @@
               <w:jc w:val="both"/>
               <w:rPr>
                 <w:rFonts w:ascii="Times New Roman" w:eastAsia="Arial" w:hAnsi="Times New Roman" w:cs="Times New Roman"/>
-                <w:sz w:val="26"/>
-                <w:szCs w:val="26"/>
+                <w:sz w:val="28"/>
+                <w:szCs w:val="28"/>
               </w:rPr>
             </w:pPr>
             <w:r>
               <w:rPr>
                 <w:rFonts w:ascii="Times New Roman" w:eastAsia="Arial" w:hAnsi="Times New Roman" w:cs="Times New Roman"/>
-                <w:sz w:val="26"/>
-                <w:szCs w:val="26"/>
+                <w:sz w:val="28"/>
+                <w:szCs w:val="28"/>
               </w:rPr>
               <w:t>+ Quản trị hệ thống có thể chọn “Liệt kê tất cả” để hi</w:t>
             </w:r>
             <w:r>
               <w:rPr>
                 <w:rFonts w:ascii="Times New Roman" w:eastAsia="Arial" w:hAnsi="Times New Roman" w:cs="Times New Roman"/>
-                <w:sz w:val="26"/>
-                <w:szCs w:val="26"/>
+                <w:sz w:val="28"/>
+                <w:szCs w:val="28"/>
               </w:rPr>
               <w:t>ể</w:t>
             </w:r>
             <w:r>
               <w:rPr>
                 <w:rFonts w:ascii="Times New Roman" w:eastAsia="Arial" w:hAnsi="Times New Roman" w:cs="Times New Roman"/>
-                <w:sz w:val="26"/>
-                <w:szCs w:val="26"/>
+                <w:sz w:val="28"/>
+                <w:szCs w:val="28"/>
               </w:rPr>
               <w:t>n thị danh sách tất cả</w:t>
             </w:r>
             <w:r>
               <w:rPr>
                 <w:rFonts w:ascii="Times New Roman" w:eastAsia="Arial" w:hAnsi="Times New Roman" w:cs="Times New Roman"/>
-                <w:sz w:val="26"/>
-                <w:szCs w:val="26"/>
+                <w:sz w:val="28"/>
+                <w:szCs w:val="28"/>
               </w:rPr>
               <w:t xml:space="preserve"> thành viên đa</w:t>
             </w:r>
             <w:r>
               <w:rPr>
                 <w:rFonts w:ascii="Times New Roman" w:eastAsia="Arial" w:hAnsi="Times New Roman" w:cs="Times New Roman"/>
-                <w:sz w:val="26"/>
-                <w:szCs w:val="26"/>
+                <w:sz w:val="28"/>
+                <w:szCs w:val="28"/>
               </w:rPr>
               <w:t>ng có trong CSDL.</w:t>
             </w:r>
@@ -5209,47 +5230,47 @@
               <w:jc w:val="both"/>
               <w:rPr>
                 <w:rFonts w:ascii="Times New Roman" w:eastAsia="Arial" w:hAnsi="Times New Roman" w:cs="Times New Roman"/>
-                <w:sz w:val="26"/>
-                <w:szCs w:val="26"/>
+                <w:sz w:val="28"/>
+                <w:szCs w:val="28"/>
               </w:rPr>
             </w:pPr>
             <w:r>
               <w:rPr>
                 <w:rFonts w:ascii="Times New Roman" w:eastAsia="Arial" w:hAnsi="Times New Roman" w:cs="Times New Roman"/>
-                <w:sz w:val="26"/>
-                <w:szCs w:val="26"/>
+                <w:sz w:val="28"/>
+                <w:szCs w:val="28"/>
               </w:rPr>
               <w:t>+ Hoặc quản trị hệ thống có thể chọn liệt kê</w:t>
             </w:r>
             <w:r>
               <w:rPr>
                 <w:rFonts w:ascii="Times New Roman" w:eastAsia="Arial" w:hAnsi="Times New Roman" w:cs="Times New Roman"/>
-                <w:sz w:val="26"/>
-                <w:szCs w:val="26"/>
+                <w:sz w:val="28"/>
+                <w:szCs w:val="28"/>
               </w:rPr>
               <w:t xml:space="preserve"> tìm kiếm</w:t>
             </w:r>
             <w:r>
               <w:rPr>
                 <w:rFonts w:ascii="Times New Roman" w:eastAsia="Arial" w:hAnsi="Times New Roman" w:cs="Times New Roman"/>
-                <w:sz w:val="26"/>
-                <w:szCs w:val="26"/>
+                <w:sz w:val="28"/>
+                <w:szCs w:val="28"/>
               </w:rPr>
               <w:t xml:space="preserve"> theo yes muốn</w:t>
             </w:r>
             <w:r>
               <w:rPr>
                 <w:rFonts w:ascii="Times New Roman" w:eastAsia="Arial" w:hAnsi="Times New Roman" w:cs="Times New Roman"/>
-                <w:sz w:val="26"/>
-                <w:szCs w:val="26"/>
+                <w:sz w:val="28"/>
+                <w:szCs w:val="28"/>
               </w:rPr>
               <w:t>.</w:t>
             </w:r>
             <w:r>
               <w:rPr>
                 <w:rFonts w:ascii="Times New Roman" w:eastAsia="Arial" w:hAnsi="Times New Roman" w:cs="Times New Roman"/>
-                <w:sz w:val="26"/>
-                <w:szCs w:val="26"/>
+                <w:sz w:val="28"/>
+                <w:szCs w:val="28"/>
               </w:rPr>
               <w:t xml:space="preserve"> Quá trình được thực hiện như sau:</w:t>
             </w:r>
@@ -5270,15 +5291,15 @@
               <w:jc w:val="both"/>
               <w:rPr>
                 <w:rFonts w:ascii="Times New Roman" w:eastAsia="Arial" w:hAnsi="Times New Roman" w:cs="Times New Roman"/>
-                <w:sz w:val="26"/>
-                <w:szCs w:val="26"/>
+                <w:sz w:val="28"/>
+                <w:szCs w:val="28"/>
               </w:rPr>
             </w:pPr>
             <w:r>
               <w:rPr>
                 <w:rFonts w:ascii="Times New Roman" w:eastAsia="Arial" w:hAnsi="Times New Roman" w:cs="Times New Roman"/>
-                <w:sz w:val="26"/>
-                <w:szCs w:val="26"/>
+                <w:sz w:val="28"/>
+                <w:szCs w:val="28"/>
                 <w:u w:val="single"/>
               </w:rPr>
               <w:t>Nhập vào thông tin</w:t>
@@ -5286,8 +5307,8 @@
             <w:r>
               <w:rPr>
                 <w:rFonts w:ascii="Times New Roman" w:eastAsia="Arial" w:hAnsi="Times New Roman" w:cs="Times New Roman"/>
-                <w:sz w:val="26"/>
-                <w:szCs w:val="26"/>
+                <w:sz w:val="28"/>
+                <w:szCs w:val="28"/>
               </w:rPr>
               <w:t xml:space="preserve"> cần tìm kiếm.</w:t>
             </w:r>
@@ -5308,15 +5329,15 @@
               <w:jc w:val="both"/>
               <w:rPr>
                 <w:rFonts w:ascii="Times New Roman" w:eastAsia="Arial" w:hAnsi="Times New Roman" w:cs="Times New Roman"/>
-                <w:sz w:val="26"/>
-                <w:szCs w:val="26"/>
+                <w:sz w:val="28"/>
+                <w:szCs w:val="28"/>
               </w:rPr>
             </w:pPr>
             <w:r>
               <w:rPr>
                 <w:rFonts w:ascii="Times New Roman" w:eastAsia="Arial" w:hAnsi="Times New Roman" w:cs="Times New Roman"/>
-                <w:sz w:val="26"/>
-                <w:szCs w:val="26"/>
+                <w:sz w:val="28"/>
+                <w:szCs w:val="28"/>
                 <w:u w:val="single"/>
               </w:rPr>
               <w:t>Chọn hình thức</w:t>
@@ -5324,48 +5345,48 @@
             <w:r>
               <w:rPr>
                 <w:rFonts w:ascii="Times New Roman" w:eastAsia="Arial" w:hAnsi="Times New Roman" w:cs="Times New Roman"/>
-                <w:sz w:val="26"/>
-                <w:szCs w:val="26"/>
+                <w:sz w:val="28"/>
+                <w:szCs w:val="28"/>
               </w:rPr>
               <w:t xml:space="preserve"> tìm kiếm bao gồm: Tên thành viên, mã số, số điện thoại, mail</w:t>
             </w:r>
             <w:r>
               <w:rPr>
                 <w:rFonts w:ascii="Times New Roman" w:eastAsia="Arial" w:hAnsi="Times New Roman" w:cs="Times New Roman"/>
-                <w:sz w:val="26"/>
-                <w:szCs w:val="26"/>
+                <w:sz w:val="28"/>
+                <w:szCs w:val="28"/>
               </w:rPr>
               <w:t xml:space="preserve">. Nếu quản trị không chọn thì mặc định hệ thống sẽ tìm kiếm theo </w:t>
             </w:r>
             <w:r>
               <w:rPr>
                 <w:rFonts w:ascii="Times New Roman" w:eastAsia="Arial" w:hAnsi="Times New Roman" w:cs="Times New Roman"/>
-                <w:sz w:val="26"/>
-                <w:szCs w:val="26"/>
+                <w:sz w:val="28"/>
+                <w:szCs w:val="28"/>
               </w:rPr>
               <w:t>“</w:t>
             </w:r>
             <w:r>
               <w:rPr>
                 <w:rFonts w:ascii="Times New Roman" w:eastAsia="Arial" w:hAnsi="Times New Roman" w:cs="Times New Roman"/>
-                <w:sz w:val="26"/>
-                <w:szCs w:val="26"/>
+                <w:sz w:val="28"/>
+                <w:szCs w:val="28"/>
               </w:rPr>
               <w:t>Tên thành viên</w:t>
             </w:r>
             <w:r>
               <w:rPr>
                 <w:rFonts w:ascii="Times New Roman" w:eastAsia="Arial" w:hAnsi="Times New Roman" w:cs="Times New Roman"/>
-                <w:sz w:val="26"/>
-                <w:szCs w:val="26"/>
+                <w:sz w:val="28"/>
+                <w:szCs w:val="28"/>
               </w:rPr>
               <w:t>”</w:t>
             </w:r>
             <w:r>
               <w:rPr>
                 <w:rFonts w:ascii="Times New Roman" w:eastAsia="Arial" w:hAnsi="Times New Roman" w:cs="Times New Roman"/>
-                <w:sz w:val="26"/>
-                <w:szCs w:val="26"/>
+                <w:sz w:val="28"/>
+                <w:szCs w:val="28"/>
               </w:rPr>
               <w:t>.</w:t>
             </w:r>
@@ -5386,39 +5407,39 @@
               <w:jc w:val="both"/>
               <w:rPr>
                 <w:rFonts w:ascii="Times New Roman" w:eastAsia="Arial" w:hAnsi="Times New Roman" w:cs="Times New Roman"/>
-                <w:sz w:val="26"/>
-                <w:szCs w:val="26"/>
+                <w:sz w:val="28"/>
+                <w:szCs w:val="28"/>
               </w:rPr>
             </w:pPr>
             <w:r>
               <w:rPr>
                 <w:rFonts w:ascii="Times New Roman" w:eastAsia="Arial" w:hAnsi="Times New Roman" w:cs="Times New Roman"/>
-                <w:sz w:val="26"/>
-                <w:szCs w:val="26"/>
+                <w:sz w:val="28"/>
+                <w:szCs w:val="28"/>
               </w:rPr>
               <w:t>Hệ thống</w:t>
             </w:r>
             <w:r>
               <w:rPr>
                 <w:rFonts w:ascii="Times New Roman" w:eastAsia="Arial" w:hAnsi="Times New Roman" w:cs="Times New Roman"/>
-                <w:sz w:val="26"/>
-                <w:szCs w:val="26"/>
+                <w:sz w:val="28"/>
+                <w:szCs w:val="28"/>
               </w:rPr>
               <w:t xml:space="preserve"> tiến hành</w:t>
             </w:r>
             <w:r>
               <w:rPr>
                 <w:rFonts w:ascii="Times New Roman" w:eastAsia="Arial" w:hAnsi="Times New Roman" w:cs="Times New Roman"/>
-                <w:sz w:val="26"/>
-                <w:szCs w:val="26"/>
+                <w:sz w:val="28"/>
+                <w:szCs w:val="28"/>
               </w:rPr>
               <w:t xml:space="preserve"> </w:t>
             </w:r>
             <w:r>
               <w:rPr>
                 <w:rFonts w:ascii="Times New Roman" w:eastAsia="Arial" w:hAnsi="Times New Roman" w:cs="Times New Roman"/>
-                <w:sz w:val="26"/>
-                <w:szCs w:val="26"/>
+                <w:sz w:val="28"/>
+                <w:szCs w:val="28"/>
                 <w:u w:val="single"/>
               </w:rPr>
               <w:t>tìm</w:t>
@@ -5426,8 +5447,8 @@
             <w:r>
               <w:rPr>
                 <w:rFonts w:ascii="Times New Roman" w:eastAsia="Arial" w:hAnsi="Times New Roman" w:cs="Times New Roman"/>
-                <w:sz w:val="26"/>
-                <w:szCs w:val="26"/>
+                <w:sz w:val="28"/>
+                <w:szCs w:val="28"/>
                 <w:u w:val="single"/>
               </w:rPr>
               <w:t xml:space="preserve"> kiếm</w:t>
@@ -5435,40 +5456,40 @@
             <w:r>
               <w:rPr>
                 <w:rFonts w:ascii="Times New Roman" w:eastAsia="Arial" w:hAnsi="Times New Roman" w:cs="Times New Roman"/>
-                <w:sz w:val="26"/>
-                <w:szCs w:val="26"/>
+                <w:sz w:val="28"/>
+                <w:szCs w:val="28"/>
               </w:rPr>
               <w:t xml:space="preserve"> trong CSDL</w:t>
             </w:r>
             <w:r>
               <w:rPr>
                 <w:rFonts w:ascii="Times New Roman" w:eastAsia="Arial" w:hAnsi="Times New Roman" w:cs="Times New Roman"/>
-                <w:sz w:val="26"/>
-                <w:szCs w:val="26"/>
+                <w:sz w:val="28"/>
+                <w:szCs w:val="28"/>
               </w:rPr>
               <w:t xml:space="preserve"> </w:t>
             </w:r>
             <w:r>
               <w:rPr>
                 <w:rFonts w:ascii="Times New Roman" w:eastAsia="Arial" w:hAnsi="Times New Roman" w:cs="Times New Roman"/>
-                <w:sz w:val="26"/>
-                <w:szCs w:val="26"/>
+                <w:sz w:val="28"/>
+                <w:szCs w:val="28"/>
               </w:rPr>
               <w:t>rồi</w:t>
             </w:r>
             <w:r>
               <w:rPr>
                 <w:rFonts w:ascii="Times New Roman" w:eastAsia="Arial" w:hAnsi="Times New Roman" w:cs="Times New Roman"/>
-                <w:sz w:val="26"/>
-                <w:szCs w:val="26"/>
+                <w:sz w:val="28"/>
+                <w:szCs w:val="28"/>
               </w:rPr>
               <w:t xml:space="preserve"> </w:t>
             </w:r>
             <w:r>
               <w:rPr>
                 <w:rFonts w:ascii="Times New Roman" w:eastAsia="Arial" w:hAnsi="Times New Roman" w:cs="Times New Roman"/>
-                <w:sz w:val="26"/>
-                <w:szCs w:val="26"/>
+                <w:sz w:val="28"/>
+                <w:szCs w:val="28"/>
                 <w:u w:val="single"/>
               </w:rPr>
               <w:t>sắp xếp</w:t>
@@ -5476,8 +5497,8 @@
             <w:r>
               <w:rPr>
                 <w:rFonts w:ascii="Times New Roman" w:eastAsia="Arial" w:hAnsi="Times New Roman" w:cs="Times New Roman"/>
-                <w:sz w:val="26"/>
-                <w:szCs w:val="26"/>
+                <w:sz w:val="28"/>
+                <w:szCs w:val="28"/>
               </w:rPr>
               <w:t xml:space="preserve"> kết quả tìm kiếm theo hình thức mà quản trị chọn.</w:t>
             </w:r>
@@ -5498,15 +5519,15 @@
               <w:jc w:val="both"/>
               <w:rPr>
                 <w:rFonts w:ascii="Times New Roman" w:eastAsia="Arial" w:hAnsi="Times New Roman" w:cs="Times New Roman"/>
-                <w:sz w:val="26"/>
-                <w:szCs w:val="26"/>
+                <w:sz w:val="28"/>
+                <w:szCs w:val="28"/>
               </w:rPr>
             </w:pPr>
             <w:r>
               <w:rPr>
                 <w:rFonts w:ascii="Times New Roman" w:eastAsia="Arial" w:hAnsi="Times New Roman" w:cs="Times New Roman"/>
-                <w:sz w:val="26"/>
-                <w:szCs w:val="26"/>
+                <w:sz w:val="28"/>
+                <w:szCs w:val="28"/>
                 <w:u w:val="single"/>
               </w:rPr>
               <w:t>Hiển thị</w:t>
@@ -5514,8 +5535,8 @@
             <w:r>
               <w:rPr>
                 <w:rFonts w:ascii="Times New Roman" w:eastAsia="Arial" w:hAnsi="Times New Roman" w:cs="Times New Roman"/>
-                <w:sz w:val="26"/>
-                <w:szCs w:val="26"/>
+                <w:sz w:val="28"/>
+                <w:szCs w:val="28"/>
               </w:rPr>
               <w:t xml:space="preserve"> kết quả.</w:t>
             </w:r>
@@ -5532,8 +5553,8 @@
               <w:jc w:val="both"/>
               <w:rPr>
                 <w:rFonts w:ascii="Times New Roman" w:eastAsia="Arial" w:hAnsi="Times New Roman" w:cs="Times New Roman"/>
-                <w:sz w:val="26"/>
-                <w:szCs w:val="26"/>
+                <w:sz w:val="28"/>
+                <w:szCs w:val="28"/>
               </w:rPr>
             </w:pPr>
           </w:p>
@@ -5553,16 +5574,16 @@
               <w:rPr>
                 <w:rFonts w:ascii="Times New Roman" w:eastAsia="Arial" w:hAnsi="Times New Roman" w:cs="Times New Roman"/>
                 <w:i/>
-                <w:sz w:val="26"/>
-                <w:szCs w:val="26"/>
+                <w:sz w:val="28"/>
+                <w:szCs w:val="28"/>
               </w:rPr>
             </w:pPr>
             <w:r>
               <w:rPr>
                 <w:rFonts w:ascii="Times New Roman" w:eastAsia="Arial" w:hAnsi="Times New Roman" w:cs="Times New Roman"/>
                 <w:i/>
-                <w:sz w:val="26"/>
-                <w:szCs w:val="26"/>
+                <w:sz w:val="28"/>
+                <w:szCs w:val="28"/>
               </w:rPr>
               <w:t xml:space="preserve">Nếu </w:t>
             </w:r>
@@ -5570,7 +5591,7 @@
               <w:rPr>
                 <w:rFonts w:ascii="Times New Roman" w:hAnsi="Times New Roman" w:cs="Times New Roman"/>
                 <w:i/>
-                <w:sz w:val="26"/>
+                <w:sz w:val="28"/>
                 <w:szCs w:val="28"/>
               </w:rPr>
               <w:t xml:space="preserve">quản trị hệ thống </w:t>
@@ -5579,8 +5600,8 @@
               <w:rPr>
                 <w:rFonts w:ascii="Times New Roman" w:eastAsia="Arial" w:hAnsi="Times New Roman" w:cs="Times New Roman"/>
                 <w:i/>
-                <w:sz w:val="26"/>
-                <w:szCs w:val="26"/>
+                <w:sz w:val="28"/>
+                <w:szCs w:val="28"/>
               </w:rPr>
               <w:t>vé chọn “</w:t>
             </w:r>
@@ -5588,8 +5609,8 @@
               <w:rPr>
                 <w:rFonts w:ascii="Times New Roman" w:eastAsia="Arial" w:hAnsi="Times New Roman" w:cs="Times New Roman"/>
                 <w:i/>
-                <w:sz w:val="26"/>
-                <w:szCs w:val="26"/>
+                <w:sz w:val="28"/>
+                <w:szCs w:val="28"/>
                 <w:u w:val="single"/>
               </w:rPr>
               <w:t>Thêm</w:t>
@@ -5598,8 +5619,8 @@
               <w:rPr>
                 <w:rFonts w:ascii="Times New Roman" w:eastAsia="Arial" w:hAnsi="Times New Roman" w:cs="Times New Roman"/>
                 <w:i/>
-                <w:sz w:val="26"/>
-                <w:szCs w:val="26"/>
+                <w:sz w:val="28"/>
+                <w:szCs w:val="28"/>
                 <w:u w:val="single"/>
               </w:rPr>
               <w:t xml:space="preserve"> thành viên</w:t>
@@ -5608,8 +5629,8 @@
               <w:rPr>
                 <w:rFonts w:ascii="Times New Roman" w:eastAsia="Arial" w:hAnsi="Times New Roman" w:cs="Times New Roman"/>
                 <w:i/>
-                <w:sz w:val="26"/>
-                <w:szCs w:val="26"/>
+                <w:sz w:val="28"/>
+                <w:szCs w:val="28"/>
               </w:rPr>
               <w:t>”, chức năng “</w:t>
             </w:r>
@@ -5617,8 +5638,8 @@
               <w:rPr>
                 <w:rFonts w:ascii="Times New Roman" w:eastAsia="Arial" w:hAnsi="Times New Roman" w:cs="Times New Roman"/>
                 <w:i/>
-                <w:sz w:val="26"/>
-                <w:szCs w:val="26"/>
+                <w:sz w:val="28"/>
+                <w:szCs w:val="28"/>
               </w:rPr>
               <w:t>Thêm</w:t>
             </w:r>
@@ -5626,8 +5647,8 @@
               <w:rPr>
                 <w:rFonts w:ascii="Times New Roman" w:eastAsia="Arial" w:hAnsi="Times New Roman" w:cs="Times New Roman"/>
                 <w:i/>
-                <w:sz w:val="26"/>
-                <w:szCs w:val="26"/>
+                <w:sz w:val="28"/>
+                <w:szCs w:val="28"/>
               </w:rPr>
               <w:t xml:space="preserve"> thành viên” được tiến hành.</w:t>
             </w:r>
@@ -5643,16 +5664,16 @@
               <w:rPr>
                 <w:rFonts w:ascii="Times New Roman" w:eastAsia="Arial" w:hAnsi="Times New Roman" w:cs="Times New Roman"/>
                 <w:b/>
-                <w:sz w:val="26"/>
-                <w:szCs w:val="26"/>
+                <w:sz w:val="28"/>
+                <w:szCs w:val="28"/>
               </w:rPr>
             </w:pPr>
             <w:r>
               <w:rPr>
                 <w:rFonts w:ascii="Times New Roman" w:eastAsia="Arial" w:hAnsi="Times New Roman" w:cs="Times New Roman"/>
                 <w:b/>
-                <w:sz w:val="26"/>
-                <w:szCs w:val="26"/>
+                <w:sz w:val="28"/>
+                <w:szCs w:val="28"/>
               </w:rPr>
               <w:t xml:space="preserve">Bước 2.2 Thêm </w:t>
             </w:r>
@@ -5660,8 +5681,8 @@
               <w:rPr>
                 <w:rFonts w:ascii="Times New Roman" w:eastAsia="Arial" w:hAnsi="Times New Roman" w:cs="Times New Roman"/>
                 <w:b/>
-                <w:sz w:val="26"/>
-                <w:szCs w:val="26"/>
+                <w:sz w:val="28"/>
+                <w:szCs w:val="28"/>
               </w:rPr>
               <w:t>thành viên mới</w:t>
             </w:r>
@@ -5682,39 +5703,39 @@
               <w:jc w:val="both"/>
               <w:rPr>
                 <w:rFonts w:ascii="Times New Roman" w:eastAsia="Arial" w:hAnsi="Times New Roman" w:cs="Times New Roman"/>
-                <w:sz w:val="26"/>
-                <w:szCs w:val="26"/>
+                <w:sz w:val="28"/>
+                <w:szCs w:val="28"/>
               </w:rPr>
             </w:pPr>
             <w:r>
               <w:rPr>
                 <w:rFonts w:ascii="Times New Roman" w:eastAsia="Arial" w:hAnsi="Times New Roman" w:cs="Times New Roman"/>
-                <w:sz w:val="26"/>
-                <w:szCs w:val="26"/>
+                <w:sz w:val="28"/>
+                <w:szCs w:val="28"/>
               </w:rPr>
               <w:t xml:space="preserve">  </w:t>
             </w:r>
             <w:r>
               <w:rPr>
                 <w:rFonts w:ascii="Times New Roman" w:eastAsia="Arial" w:hAnsi="Times New Roman" w:cs="Times New Roman"/>
-                <w:sz w:val="26"/>
-                <w:szCs w:val="26"/>
+                <w:sz w:val="28"/>
+                <w:szCs w:val="28"/>
               </w:rPr>
               <w:t xml:space="preserve">Hệ thống yêu cầu </w:t>
             </w:r>
             <w:r>
               <w:rPr>
                 <w:rFonts w:ascii="Times New Roman" w:eastAsia="Arial" w:hAnsi="Times New Roman" w:cs="Times New Roman"/>
-                <w:sz w:val="26"/>
-                <w:szCs w:val="26"/>
+                <w:sz w:val="28"/>
+                <w:szCs w:val="28"/>
               </w:rPr>
               <w:t xml:space="preserve">Quản trị </w:t>
             </w:r>
             <w:r>
               <w:rPr>
                 <w:rFonts w:ascii="Times New Roman" w:eastAsia="Arial" w:hAnsi="Times New Roman" w:cs="Times New Roman"/>
-                <w:sz w:val="26"/>
-                <w:szCs w:val="26"/>
+                <w:sz w:val="28"/>
+                <w:szCs w:val="28"/>
                 <w:u w:val="single"/>
               </w:rPr>
               <w:t>nhập thông tin</w:t>
@@ -5722,24 +5743,24 @@
             <w:r>
               <w:rPr>
                 <w:rFonts w:ascii="Times New Roman" w:eastAsia="Arial" w:hAnsi="Times New Roman" w:cs="Times New Roman"/>
-                <w:sz w:val="26"/>
-                <w:szCs w:val="26"/>
+                <w:sz w:val="28"/>
+                <w:szCs w:val="28"/>
               </w:rPr>
               <w:t xml:space="preserve"> </w:t>
             </w:r>
             <w:r>
               <w:rPr>
                 <w:rFonts w:ascii="Times New Roman" w:eastAsia="Arial" w:hAnsi="Times New Roman" w:cs="Times New Roman"/>
-                <w:sz w:val="26"/>
-                <w:szCs w:val="26"/>
+                <w:sz w:val="28"/>
+                <w:szCs w:val="28"/>
               </w:rPr>
               <w:t>thành viên mới bao gồm: “</w:t>
             </w:r>
             <w:r>
               <w:rPr>
                 <w:rFonts w:ascii="Times New Roman" w:eastAsia="Arial" w:hAnsi="Times New Roman" w:cs="Times New Roman"/>
-                <w:sz w:val="26"/>
-                <w:szCs w:val="26"/>
+                <w:sz w:val="28"/>
+                <w:szCs w:val="28"/>
                 <w:u w:val="single"/>
               </w:rPr>
               <w:t>Tên đăng nhập, mật khẩu, xác nhận mật khẩu, họ và tên, giới tính, số điện thoại, địa chỉ</w:t>
@@ -5747,8 +5768,8 @@
             <w:r>
               <w:rPr>
                 <w:rFonts w:ascii="Times New Roman" w:eastAsia="Arial" w:hAnsi="Times New Roman" w:cs="Times New Roman"/>
-                <w:sz w:val="26"/>
-                <w:szCs w:val="26"/>
+                <w:sz w:val="28"/>
+                <w:szCs w:val="28"/>
                 <w:u w:val="single"/>
               </w:rPr>
               <w:t xml:space="preserve"> mail</w:t>
@@ -5756,8 +5777,8 @@
             <w:r>
               <w:rPr>
                 <w:rFonts w:ascii="Times New Roman" w:eastAsia="Arial" w:hAnsi="Times New Roman" w:cs="Times New Roman"/>
-                <w:sz w:val="26"/>
-                <w:szCs w:val="26"/>
+                <w:sz w:val="28"/>
+                <w:szCs w:val="28"/>
               </w:rPr>
               <w:t>.”</w:t>
             </w:r>
@@ -5778,23 +5799,23 @@
               <w:jc w:val="both"/>
               <w:rPr>
                 <w:rFonts w:ascii="Times New Roman" w:eastAsia="Arial" w:hAnsi="Times New Roman" w:cs="Times New Roman"/>
-                <w:sz w:val="26"/>
-                <w:szCs w:val="26"/>
+                <w:sz w:val="28"/>
+                <w:szCs w:val="28"/>
               </w:rPr>
             </w:pPr>
             <w:r>
               <w:rPr>
                 <w:rFonts w:ascii="Times New Roman" w:eastAsia="Arial" w:hAnsi="Times New Roman" w:cs="Times New Roman"/>
-                <w:sz w:val="26"/>
-                <w:szCs w:val="26"/>
+                <w:sz w:val="28"/>
+                <w:szCs w:val="28"/>
               </w:rPr>
               <w:t xml:space="preserve">  Hệ thống </w:t>
             </w:r>
             <w:r>
               <w:rPr>
                 <w:rFonts w:ascii="Times New Roman" w:eastAsia="Arial" w:hAnsi="Times New Roman" w:cs="Times New Roman"/>
-                <w:sz w:val="26"/>
-                <w:szCs w:val="26"/>
+                <w:sz w:val="28"/>
+                <w:szCs w:val="28"/>
                 <w:u w:val="single"/>
               </w:rPr>
               <w:t>kiểm tra dữ liệu</w:t>
@@ -5802,8 +5823,8 @@
             <w:r>
               <w:rPr>
                 <w:rFonts w:ascii="Times New Roman" w:eastAsia="Arial" w:hAnsi="Times New Roman" w:cs="Times New Roman"/>
-                <w:sz w:val="26"/>
-                <w:szCs w:val="26"/>
+                <w:sz w:val="28"/>
+                <w:szCs w:val="28"/>
               </w:rPr>
               <w:t xml:space="preserve"> của Quản trị nhập vào nếu dữ liệu được thẩm định thì chuyển sang bước c. Ngược lại, nếu có bất cú thông tin nào Quản trị nhập vào chưa đúng định dạng hệ thống sẽ hiển thị màu đỏ tại vị trí đó kèm theo thông báo lỗi cụ thể.</w:t>
             </w:r>
@@ -5824,15 +5845,15 @@
               <w:jc w:val="both"/>
               <w:rPr>
                 <w:rFonts w:ascii="Times New Roman" w:eastAsia="Arial" w:hAnsi="Times New Roman" w:cs="Times New Roman"/>
-                <w:sz w:val="26"/>
-                <w:szCs w:val="26"/>
+                <w:sz w:val="28"/>
+                <w:szCs w:val="28"/>
               </w:rPr>
             </w:pPr>
             <w:r>
               <w:rPr>
                 <w:rFonts w:ascii="Times New Roman" w:eastAsia="Arial" w:hAnsi="Times New Roman" w:cs="Times New Roman"/>
-                <w:sz w:val="26"/>
-                <w:szCs w:val="26"/>
+                <w:sz w:val="28"/>
+                <w:szCs w:val="28"/>
                 <w:u w:val="single"/>
               </w:rPr>
               <w:t>Tiến hành lưu</w:t>
@@ -5840,19 +5861,10 @@
             <w:r>
               <w:rPr>
                 <w:rFonts w:ascii="Times New Roman" w:eastAsia="Arial" w:hAnsi="Times New Roman" w:cs="Times New Roman"/>
-                <w:sz w:val="26"/>
-                <w:szCs w:val="26"/>
-              </w:rPr>
-              <w:t xml:space="preserve"> thông tin thành viên mới vào CSDL và </w:t>
-            </w:r>
-            <w:r>
-              <w:rPr>
-                <w:rFonts w:ascii="Times New Roman" w:eastAsia="Arial" w:hAnsi="Times New Roman" w:cs="Times New Roman"/>
-                <w:sz w:val="26"/>
-                <w:szCs w:val="26"/>
-              </w:rPr>
-              <w:lastRenderedPageBreak/>
-              <w:t>thông báo thành công nếu không có lỗi. Ngược lại, thông báo lỗi cụ thể và hiển thị ra màn hình.</w:t>
+                <w:sz w:val="28"/>
+                <w:szCs w:val="28"/>
+              </w:rPr>
+              <w:t xml:space="preserve"> thông tin thành viên mới vào CSDL và thông báo thành công nếu không có lỗi. Ngược lại, thông báo lỗi cụ thể và hiển thị ra màn hình.</w:t>
             </w:r>
           </w:p>
           <w:p>
@@ -5872,16 +5884,16 @@
               <w:rPr>
                 <w:rFonts w:ascii="Times New Roman" w:eastAsia="Arial" w:hAnsi="Times New Roman" w:cs="Times New Roman"/>
                 <w:i/>
-                <w:sz w:val="26"/>
-                <w:szCs w:val="26"/>
+                <w:sz w:val="28"/>
+                <w:szCs w:val="28"/>
               </w:rPr>
             </w:pPr>
             <w:r>
               <w:rPr>
                 <w:rFonts w:ascii="Times New Roman" w:eastAsia="Arial" w:hAnsi="Times New Roman" w:cs="Times New Roman"/>
                 <w:i/>
-                <w:sz w:val="26"/>
-                <w:szCs w:val="26"/>
+                <w:sz w:val="28"/>
+                <w:szCs w:val="28"/>
               </w:rPr>
               <w:t xml:space="preserve">Nếu </w:t>
             </w:r>
@@ -5889,8 +5901,8 @@
               <w:rPr>
                 <w:rFonts w:ascii="Times New Roman" w:eastAsia="Arial" w:hAnsi="Times New Roman" w:cs="Times New Roman"/>
                 <w:i/>
-                <w:sz w:val="26"/>
-                <w:szCs w:val="26"/>
+                <w:sz w:val="28"/>
+                <w:szCs w:val="28"/>
               </w:rPr>
               <w:t xml:space="preserve">Quản trị hệ thống </w:t>
             </w:r>
@@ -5898,8 +5910,8 @@
               <w:rPr>
                 <w:rFonts w:ascii="Times New Roman" w:eastAsia="Arial" w:hAnsi="Times New Roman" w:cs="Times New Roman"/>
                 <w:i/>
-                <w:sz w:val="26"/>
-                <w:szCs w:val="26"/>
+                <w:sz w:val="28"/>
+                <w:szCs w:val="28"/>
               </w:rPr>
               <w:t xml:space="preserve">chọn “Sửa </w:t>
             </w:r>
@@ -5907,8 +5919,8 @@
               <w:rPr>
                 <w:rFonts w:ascii="Times New Roman" w:eastAsia="Arial" w:hAnsi="Times New Roman" w:cs="Times New Roman"/>
                 <w:i/>
-                <w:sz w:val="26"/>
-                <w:szCs w:val="26"/>
+                <w:sz w:val="28"/>
+                <w:szCs w:val="28"/>
               </w:rPr>
               <w:t>thông tin thành viên</w:t>
             </w:r>
@@ -5916,8 +5928,8 @@
               <w:rPr>
                 <w:rFonts w:ascii="Times New Roman" w:eastAsia="Arial" w:hAnsi="Times New Roman" w:cs="Times New Roman"/>
                 <w:i/>
-                <w:sz w:val="26"/>
-                <w:szCs w:val="26"/>
+                <w:sz w:val="28"/>
+                <w:szCs w:val="28"/>
               </w:rPr>
               <w:t>”</w:t>
             </w:r>
@@ -5925,8 +5937,8 @@
               <w:rPr>
                 <w:rFonts w:ascii="Times New Roman" w:eastAsia="Arial" w:hAnsi="Times New Roman" w:cs="Times New Roman"/>
                 <w:i/>
-                <w:sz w:val="26"/>
-                <w:szCs w:val="26"/>
+                <w:sz w:val="28"/>
+                <w:szCs w:val="28"/>
               </w:rPr>
               <w:t xml:space="preserve"> sau khi đã hiển thị danh sách thành viên</w:t>
             </w:r>
@@ -5934,8 +5946,8 @@
               <w:rPr>
                 <w:rFonts w:ascii="Times New Roman" w:eastAsia="Arial" w:hAnsi="Times New Roman" w:cs="Times New Roman"/>
                 <w:i/>
-                <w:sz w:val="26"/>
-                <w:szCs w:val="26"/>
+                <w:sz w:val="28"/>
+                <w:szCs w:val="28"/>
               </w:rPr>
               <w:t>, chức năng “</w:t>
             </w:r>
@@ -5943,26 +5955,17 @@
               <w:rPr>
                 <w:rFonts w:ascii="Times New Roman" w:eastAsia="Arial" w:hAnsi="Times New Roman" w:cs="Times New Roman"/>
                 <w:i/>
-                <w:sz w:val="26"/>
-                <w:szCs w:val="26"/>
-              </w:rPr>
-              <w:t xml:space="preserve">Sửa </w:t>
+                <w:sz w:val="28"/>
+                <w:szCs w:val="28"/>
+              </w:rPr>
+              <w:t>Sửa thông tin thành viên</w:t>
             </w:r>
             <w:r>
               <w:rPr>
                 <w:rFonts w:ascii="Times New Roman" w:eastAsia="Arial" w:hAnsi="Times New Roman" w:cs="Times New Roman"/>
                 <w:i/>
-                <w:sz w:val="26"/>
-                <w:szCs w:val="26"/>
-              </w:rPr>
-              <w:t>thông tin thành viên</w:t>
-            </w:r>
-            <w:r>
-              <w:rPr>
-                <w:rFonts w:ascii="Times New Roman" w:eastAsia="Arial" w:hAnsi="Times New Roman" w:cs="Times New Roman"/>
-                <w:i/>
-                <w:sz w:val="26"/>
-                <w:szCs w:val="26"/>
+                <w:sz w:val="28"/>
+                <w:szCs w:val="28"/>
               </w:rPr>
               <w:t>” được tiến hành.</w:t>
             </w:r>
@@ -5978,17 +5981,18 @@
               <w:rPr>
                 <w:rFonts w:ascii="Times New Roman" w:eastAsia="Arial" w:hAnsi="Times New Roman" w:cs="Times New Roman"/>
                 <w:b/>
-                <w:sz w:val="26"/>
-                <w:szCs w:val="26"/>
+                <w:sz w:val="28"/>
+                <w:szCs w:val="28"/>
               </w:rPr>
             </w:pPr>
             <w:r>
               <w:rPr>
                 <w:rFonts w:ascii="Times New Roman" w:eastAsia="Arial" w:hAnsi="Times New Roman" w:cs="Times New Roman"/>
                 <w:b/>
-                <w:sz w:val="26"/>
-                <w:szCs w:val="26"/>
-              </w:rPr>
+                <w:sz w:val="28"/>
+                <w:szCs w:val="28"/>
+              </w:rPr>
+              <w:lastRenderedPageBreak/>
               <w:t>Bước 2.3 Sửa loại vé</w:t>
             </w:r>
           </w:p>
@@ -6008,15 +6012,15 @@
               <w:jc w:val="both"/>
               <w:rPr>
                 <w:rFonts w:ascii="Times New Roman" w:eastAsia="Arial" w:hAnsi="Times New Roman" w:cs="Times New Roman"/>
-                <w:sz w:val="26"/>
-                <w:szCs w:val="26"/>
+                <w:sz w:val="28"/>
+                <w:szCs w:val="28"/>
               </w:rPr>
             </w:pPr>
             <w:r>
               <w:rPr>
                 <w:rFonts w:ascii="Times New Roman" w:eastAsia="Arial" w:hAnsi="Times New Roman" w:cs="Times New Roman"/>
-                <w:sz w:val="26"/>
-                <w:szCs w:val="26"/>
+                <w:sz w:val="28"/>
+                <w:szCs w:val="28"/>
                 <w:u w:val="single"/>
               </w:rPr>
               <w:t>Chọn thành viên cần sửa</w:t>
@@ -6024,8 +6028,8 @@
             <w:r>
               <w:rPr>
                 <w:rFonts w:ascii="Times New Roman" w:eastAsia="Arial" w:hAnsi="Times New Roman" w:cs="Times New Roman"/>
-                <w:sz w:val="26"/>
-                <w:szCs w:val="26"/>
+                <w:sz w:val="28"/>
+                <w:szCs w:val="28"/>
               </w:rPr>
               <w:t>.</w:t>
             </w:r>
@@ -6046,23 +6050,23 @@
               <w:jc w:val="both"/>
               <w:rPr>
                 <w:rFonts w:ascii="Times New Roman" w:eastAsia="Arial" w:hAnsi="Times New Roman" w:cs="Times New Roman"/>
-                <w:sz w:val="26"/>
-                <w:szCs w:val="26"/>
+                <w:sz w:val="28"/>
+                <w:szCs w:val="28"/>
               </w:rPr>
             </w:pPr>
             <w:r>
               <w:rPr>
                 <w:rFonts w:ascii="Times New Roman" w:eastAsia="Arial" w:hAnsi="Times New Roman" w:cs="Times New Roman"/>
-                <w:sz w:val="26"/>
-                <w:szCs w:val="26"/>
+                <w:sz w:val="28"/>
+                <w:szCs w:val="28"/>
               </w:rPr>
               <w:t xml:space="preserve">Nhấn vào nút </w:t>
             </w:r>
             <w:r>
               <w:rPr>
                 <w:rFonts w:ascii="Times New Roman" w:eastAsia="Arial" w:hAnsi="Times New Roman" w:cs="Times New Roman"/>
-                <w:sz w:val="26"/>
-                <w:szCs w:val="26"/>
+                <w:sz w:val="28"/>
+                <w:szCs w:val="28"/>
                 <w:u w:val="single"/>
               </w:rPr>
               <w:t>Sửa</w:t>
@@ -6070,8 +6074,8 @@
             <w:r>
               <w:rPr>
                 <w:rFonts w:ascii="Times New Roman" w:eastAsia="Arial" w:hAnsi="Times New Roman" w:cs="Times New Roman"/>
-                <w:sz w:val="26"/>
-                <w:szCs w:val="26"/>
+                <w:sz w:val="28"/>
+                <w:szCs w:val="28"/>
               </w:rPr>
               <w:t xml:space="preserve"> để thực hiện thao tác chỉnh sửa thông tin</w:t>
             </w:r>
@@ -6092,31 +6096,31 @@
               <w:jc w:val="both"/>
               <w:rPr>
                 <w:rFonts w:ascii="Times New Roman" w:eastAsia="Arial" w:hAnsi="Times New Roman" w:cs="Times New Roman"/>
-                <w:sz w:val="26"/>
-                <w:szCs w:val="26"/>
+                <w:sz w:val="28"/>
+                <w:szCs w:val="28"/>
               </w:rPr>
             </w:pPr>
             <w:r>
               <w:rPr>
                 <w:rFonts w:ascii="Times New Roman" w:eastAsia="Arial" w:hAnsi="Times New Roman" w:cs="Times New Roman"/>
-                <w:sz w:val="26"/>
-                <w:szCs w:val="26"/>
+                <w:sz w:val="28"/>
+                <w:szCs w:val="28"/>
               </w:rPr>
               <w:t xml:space="preserve">Hệ thống </w:t>
             </w:r>
             <w:r>
               <w:rPr>
                 <w:rFonts w:ascii="Times New Roman" w:eastAsia="Arial" w:hAnsi="Times New Roman" w:cs="Times New Roman"/>
-                <w:sz w:val="26"/>
-                <w:szCs w:val="26"/>
+                <w:sz w:val="28"/>
+                <w:szCs w:val="28"/>
               </w:rPr>
               <w:t>hiển thị thông tin thành viên hiện tại và cho phép Quản trị chỉnh sửa</w:t>
             </w:r>
             <w:r>
               <w:rPr>
                 <w:rFonts w:ascii="Times New Roman" w:eastAsia="Arial" w:hAnsi="Times New Roman" w:cs="Times New Roman"/>
-                <w:sz w:val="26"/>
-                <w:szCs w:val="26"/>
+                <w:sz w:val="28"/>
+                <w:szCs w:val="28"/>
               </w:rPr>
               <w:t>.</w:t>
             </w:r>
@@ -6137,15 +6141,15 @@
               <w:jc w:val="both"/>
               <w:rPr>
                 <w:rFonts w:ascii="Times New Roman" w:eastAsia="Arial" w:hAnsi="Times New Roman" w:cs="Times New Roman"/>
-                <w:sz w:val="26"/>
-                <w:szCs w:val="26"/>
+                <w:sz w:val="28"/>
+                <w:szCs w:val="28"/>
               </w:rPr>
             </w:pPr>
             <w:r>
               <w:rPr>
                 <w:rFonts w:ascii="Times New Roman" w:eastAsia="Arial" w:hAnsi="Times New Roman" w:cs="Times New Roman"/>
-                <w:sz w:val="26"/>
-                <w:szCs w:val="26"/>
+                <w:sz w:val="28"/>
+                <w:szCs w:val="28"/>
               </w:rPr>
               <w:t xml:space="preserve">Sau đó Quản trị chọn “Lưu lại” thì hệ thống tiến hành kiểm tra dữ liệu nếu hợp lý (mô tả ở phần ghi chú) thì cập nhật lại CSDL và thông báo cập nhật thành công. Ngược lại, sẽ thông báo lỗi và hiển thị màu đỏ tại ví trí cụ thể. </w:t>
             </w:r>
@@ -6166,15 +6170,15 @@
               <w:jc w:val="both"/>
               <w:rPr>
                 <w:rFonts w:ascii="Times New Roman" w:eastAsia="Arial" w:hAnsi="Times New Roman" w:cs="Times New Roman"/>
-                <w:sz w:val="26"/>
-                <w:szCs w:val="26"/>
+                <w:sz w:val="28"/>
+                <w:szCs w:val="28"/>
               </w:rPr>
             </w:pPr>
             <w:r>
               <w:rPr>
                 <w:rFonts w:ascii="Times New Roman" w:eastAsia="Arial" w:hAnsi="Times New Roman" w:cs="Times New Roman"/>
-                <w:sz w:val="26"/>
-                <w:szCs w:val="26"/>
+                <w:sz w:val="28"/>
+                <w:szCs w:val="28"/>
               </w:rPr>
               <w:t>Nếu quản trị chọn “Hủy” hệ thống sẽ hủy bỏ thao tác và trở lại giao diện trước đó.</w:t>
             </w:r>
@@ -6191,8 +6195,8 @@
               <w:jc w:val="both"/>
               <w:rPr>
                 <w:rFonts w:ascii="Times New Roman" w:eastAsia="Arial" w:hAnsi="Times New Roman" w:cs="Times New Roman"/>
-                <w:sz w:val="26"/>
-                <w:szCs w:val="26"/>
+                <w:sz w:val="28"/>
+                <w:szCs w:val="28"/>
               </w:rPr>
             </w:pPr>
           </w:p>
@@ -6213,16 +6217,16 @@
               <w:rPr>
                 <w:rFonts w:ascii="Times New Roman" w:eastAsia="Arial" w:hAnsi="Times New Roman" w:cs="Times New Roman"/>
                 <w:i/>
-                <w:sz w:val="26"/>
-                <w:szCs w:val="26"/>
+                <w:sz w:val="28"/>
+                <w:szCs w:val="28"/>
               </w:rPr>
             </w:pPr>
             <w:r>
               <w:rPr>
                 <w:rFonts w:ascii="Times New Roman" w:eastAsia="Arial" w:hAnsi="Times New Roman" w:cs="Times New Roman"/>
                 <w:i/>
-                <w:sz w:val="26"/>
-                <w:szCs w:val="26"/>
+                <w:sz w:val="28"/>
+                <w:szCs w:val="28"/>
               </w:rPr>
               <w:t xml:space="preserve">Nếu nhân viên chọn “Xóa </w:t>
             </w:r>
@@ -6230,8 +6234,8 @@
               <w:rPr>
                 <w:rFonts w:ascii="Times New Roman" w:eastAsia="Arial" w:hAnsi="Times New Roman" w:cs="Times New Roman"/>
                 <w:i/>
-                <w:sz w:val="26"/>
-                <w:szCs w:val="26"/>
+                <w:sz w:val="28"/>
+                <w:szCs w:val="28"/>
               </w:rPr>
               <w:t>thành viên</w:t>
             </w:r>
@@ -6239,8 +6243,8 @@
               <w:rPr>
                 <w:rFonts w:ascii="Times New Roman" w:eastAsia="Arial" w:hAnsi="Times New Roman" w:cs="Times New Roman"/>
                 <w:i/>
-                <w:sz w:val="26"/>
-                <w:szCs w:val="26"/>
+                <w:sz w:val="28"/>
+                <w:szCs w:val="28"/>
               </w:rPr>
               <w:t xml:space="preserve">”, chức năng “Xóa </w:t>
             </w:r>
@@ -6248,8 +6252,8 @@
               <w:rPr>
                 <w:rFonts w:ascii="Times New Roman" w:eastAsia="Arial" w:hAnsi="Times New Roman" w:cs="Times New Roman"/>
                 <w:i/>
-                <w:sz w:val="26"/>
-                <w:szCs w:val="26"/>
+                <w:sz w:val="28"/>
+                <w:szCs w:val="28"/>
               </w:rPr>
               <w:t>thành viên</w:t>
             </w:r>
@@ -6257,8 +6261,8 @@
               <w:rPr>
                 <w:rFonts w:ascii="Times New Roman" w:eastAsia="Arial" w:hAnsi="Times New Roman" w:cs="Times New Roman"/>
                 <w:i/>
-                <w:sz w:val="26"/>
-                <w:szCs w:val="26"/>
+                <w:sz w:val="28"/>
+                <w:szCs w:val="28"/>
               </w:rPr>
               <w:t>” được tiến hành.</w:t>
             </w:r>
@@ -6274,16 +6278,16 @@
               <w:rPr>
                 <w:rFonts w:ascii="Times New Roman" w:eastAsia="Arial" w:hAnsi="Times New Roman" w:cs="Times New Roman"/>
                 <w:b/>
-                <w:sz w:val="26"/>
-                <w:szCs w:val="26"/>
+                <w:sz w:val="28"/>
+                <w:szCs w:val="28"/>
               </w:rPr>
             </w:pPr>
             <w:r>
               <w:rPr>
                 <w:rFonts w:ascii="Times New Roman" w:eastAsia="Arial" w:hAnsi="Times New Roman" w:cs="Times New Roman"/>
                 <w:b/>
-                <w:sz w:val="26"/>
-                <w:szCs w:val="26"/>
+                <w:sz w:val="28"/>
+                <w:szCs w:val="28"/>
               </w:rPr>
               <w:t>Bước 2.4 Xóa loại vé</w:t>
             </w:r>
@@ -6304,23 +6308,23 @@
               <w:jc w:val="both"/>
               <w:rPr>
                 <w:rFonts w:ascii="Times New Roman" w:eastAsia="Arial" w:hAnsi="Times New Roman" w:cs="Times New Roman"/>
-                <w:sz w:val="26"/>
-                <w:szCs w:val="26"/>
+                <w:sz w:val="28"/>
+                <w:szCs w:val="28"/>
               </w:rPr>
             </w:pPr>
             <w:r>
               <w:rPr>
                 <w:rFonts w:ascii="Times New Roman" w:eastAsia="Arial" w:hAnsi="Times New Roman" w:cs="Times New Roman"/>
-                <w:sz w:val="26"/>
-                <w:szCs w:val="26"/>
+                <w:sz w:val="28"/>
+                <w:szCs w:val="28"/>
               </w:rPr>
               <w:t xml:space="preserve">Chọn </w:t>
             </w:r>
             <w:r>
               <w:rPr>
                 <w:rFonts w:ascii="Times New Roman" w:eastAsia="Arial" w:hAnsi="Times New Roman" w:cs="Times New Roman"/>
-                <w:sz w:val="26"/>
-                <w:szCs w:val="26"/>
+                <w:sz w:val="28"/>
+                <w:szCs w:val="28"/>
               </w:rPr>
               <w:t>thành viên cần xóa</w:t>
             </w:r>
@@ -6341,39 +6345,39 @@
               <w:jc w:val="both"/>
               <w:rPr>
                 <w:rFonts w:ascii="Times New Roman" w:eastAsia="Arial" w:hAnsi="Times New Roman" w:cs="Times New Roman"/>
-                <w:sz w:val="26"/>
-                <w:szCs w:val="26"/>
+                <w:sz w:val="28"/>
+                <w:szCs w:val="28"/>
               </w:rPr>
             </w:pPr>
             <w:r>
               <w:rPr>
                 <w:rFonts w:ascii="Times New Roman" w:eastAsia="Arial" w:hAnsi="Times New Roman" w:cs="Times New Roman"/>
-                <w:sz w:val="26"/>
-                <w:szCs w:val="26"/>
+                <w:sz w:val="28"/>
+                <w:szCs w:val="28"/>
               </w:rPr>
               <w:t>Quản trị hệ thống thực</w:t>
             </w:r>
             <w:r>
               <w:rPr>
                 <w:rFonts w:ascii="Times New Roman" w:eastAsia="Arial" w:hAnsi="Times New Roman" w:cs="Times New Roman"/>
-                <w:sz w:val="26"/>
-                <w:szCs w:val="26"/>
+                <w:sz w:val="28"/>
+                <w:szCs w:val="28"/>
               </w:rPr>
               <w:t xml:space="preserve"> hiện xóa và hệ thống hiện thị thông báo xác nhận xóa hay không.</w:t>
             </w:r>
             <w:r>
               <w:rPr>
                 <w:rFonts w:ascii="Times New Roman" w:eastAsia="Arial" w:hAnsi="Times New Roman" w:cs="Times New Roman"/>
-                <w:sz w:val="26"/>
-                <w:szCs w:val="26"/>
+                <w:sz w:val="28"/>
+                <w:szCs w:val="28"/>
               </w:rPr>
               <w:t xml:space="preserve"> Nếu quản trị hệ thống chọn “Có” thì chuyển đến bước c.</w:t>
             </w:r>
             <w:r>
               <w:rPr>
                 <w:rFonts w:ascii="Times New Roman" w:eastAsia="Arial" w:hAnsi="Times New Roman" w:cs="Times New Roman"/>
-                <w:sz w:val="26"/>
-                <w:szCs w:val="26"/>
+                <w:sz w:val="28"/>
+                <w:szCs w:val="28"/>
               </w:rPr>
               <w:t xml:space="preserve"> Ngược lại, sẽ không xóa thành viên đó và trở lại giao diện trước đó.</w:t>
             </w:r>
@@ -6394,15 +6398,15 @@
               <w:jc w:val="both"/>
               <w:rPr>
                 <w:rFonts w:ascii="Times New Roman" w:eastAsia="Arial" w:hAnsi="Times New Roman" w:cs="Times New Roman"/>
-                <w:sz w:val="26"/>
-                <w:szCs w:val="26"/>
+                <w:sz w:val="28"/>
+                <w:szCs w:val="28"/>
               </w:rPr>
             </w:pPr>
             <w:r>
               <w:rPr>
                 <w:rFonts w:ascii="Times New Roman" w:eastAsia="Arial" w:hAnsi="Times New Roman" w:cs="Times New Roman"/>
-                <w:sz w:val="26"/>
-                <w:szCs w:val="26"/>
+                <w:sz w:val="28"/>
+                <w:szCs w:val="28"/>
               </w:rPr>
               <w:t>Tiến thành xóa thông tin thành viên ra khỏi CSDL.</w:t>
             </w:r>
@@ -6650,11 +6654,12 @@
         <w:rPr>
           <w:rFonts w:cs="Times New Roman"/>
         </w:rPr>
+        <w:lastRenderedPageBreak/>
         <w:t xml:space="preserve"> </w:t>
       </w:r>
-      <w:bookmarkStart w:id="60" w:name="_Toc372110174"/>
-      <w:bookmarkStart w:id="61" w:name="_Toc372110685"/>
-      <w:bookmarkStart w:id="62" w:name="_Toc372110931"/>
+      <w:bookmarkStart w:id="61" w:name="_Toc372110174"/>
+      <w:bookmarkStart w:id="62" w:name="_Toc372110685"/>
+      <w:bookmarkStart w:id="63" w:name="_Toc372110931"/>
       <w:r>
         <w:rPr>
           <w:rFonts w:cs="Times New Roman"/>
@@ -6667,9 +6672,9 @@
         </w:rPr>
         <w:t xml:space="preserve">Tính năng </w:t>
       </w:r>
-      <w:bookmarkEnd w:id="60"/>
       <w:bookmarkEnd w:id="61"/>
       <w:bookmarkEnd w:id="62"/>
+      <w:bookmarkEnd w:id="63"/>
       <w:r>
         <w:rPr>
           <w:rFonts w:cs="Times New Roman"/>
@@ -7321,7 +7326,6 @@
                 <w:sz w:val="28"/>
                 <w:szCs w:val="28"/>
               </w:rPr>
-              <w:lastRenderedPageBreak/>
               <w:t>Bước 5b: người dùng chọn “OK”.</w:t>
             </w:r>
           </w:p>
@@ -7350,6 +7354,7 @@
                 <w:sz w:val="28"/>
                 <w:szCs w:val="28"/>
               </w:rPr>
+              <w:lastRenderedPageBreak/>
               <w:t>Bước 6b: hệ thống hiển thị thông báo đã Xóa. Quay về bước 2.</w:t>
             </w:r>
           </w:p>
@@ -7870,7 +7875,6 @@
                 <w:sz w:val="28"/>
                 <w:szCs w:val="28"/>
               </w:rPr>
-              <w:lastRenderedPageBreak/>
               <w:t>”,,!,@,#,$,%,^,&amp;,*,(,),=,-,[,]</w:t>
             </w:r>
           </w:p>
@@ -7891,9 +7895,9 @@
         <w:lastRenderedPageBreak/>
         <w:t xml:space="preserve"> </w:t>
       </w:r>
-      <w:bookmarkStart w:id="63" w:name="_Toc372110175"/>
-      <w:bookmarkStart w:id="64" w:name="_Toc372110686"/>
-      <w:bookmarkStart w:id="65" w:name="_Toc372110932"/>
+      <w:bookmarkStart w:id="64" w:name="_Toc372110175"/>
+      <w:bookmarkStart w:id="65" w:name="_Toc372110686"/>
+      <w:bookmarkStart w:id="66" w:name="_Toc372110932"/>
       <w:r>
         <w:rPr>
           <w:rFonts w:cs="Times New Roman"/>
@@ -7906,9 +7910,9 @@
         </w:rPr>
         <w:t xml:space="preserve">Tính </w:t>
       </w:r>
-      <w:bookmarkEnd w:id="63"/>
       <w:bookmarkEnd w:id="64"/>
       <w:bookmarkEnd w:id="65"/>
+      <w:bookmarkEnd w:id="66"/>
       <w:r>
         <w:rPr>
           <w:rFonts w:cs="Times New Roman"/>
@@ -8783,7 +8787,6 @@
                 <w:sz w:val="28"/>
                 <w:szCs w:val="28"/>
               </w:rPr>
-              <w:lastRenderedPageBreak/>
               <w:t>Ghi chú</w:t>
             </w:r>
           </w:p>
@@ -8808,7 +8811,16 @@
                 <w:sz w:val="28"/>
                 <w:szCs w:val="28"/>
               </w:rPr>
-              <w:t xml:space="preserve">Với những bài viết đã được duyệt thì hiển thị khung màu xanh, ngược lại chưa duyệt thì hiển thị khung màu đỏ. </w:t>
+              <w:t xml:space="preserve">Với những bài viết đã được duyệt thì hiển thị khung màu </w:t>
+            </w:r>
+            <w:r>
+              <w:rPr>
+                <w:rFonts w:ascii="Times New Roman" w:hAnsi="Times New Roman" w:cs="Times New Roman"/>
+                <w:sz w:val="28"/>
+                <w:szCs w:val="28"/>
+              </w:rPr>
+              <w:lastRenderedPageBreak/>
+              <w:t xml:space="preserve">xanh, ngược lại chưa duyệt thì hiển thị khung màu đỏ. </w:t>
             </w:r>
           </w:p>
         </w:tc>
@@ -8832,9 +8844,9 @@
           <w:rFonts w:cs="Times New Roman"/>
         </w:rPr>
       </w:pPr>
-      <w:bookmarkStart w:id="66" w:name="_Toc372110176"/>
-      <w:bookmarkStart w:id="67" w:name="_Toc372110687"/>
-      <w:bookmarkStart w:id="68" w:name="_Toc372110933"/>
+      <w:bookmarkStart w:id="67" w:name="_Toc372110176"/>
+      <w:bookmarkStart w:id="68" w:name="_Toc372110687"/>
+      <w:bookmarkStart w:id="69" w:name="_Toc372110933"/>
       <w:r>
         <w:rPr>
           <w:rFonts w:cs="Times New Roman"/>
@@ -8847,9 +8859,9 @@
         </w:rPr>
         <w:t xml:space="preserve"> Tính năng </w:t>
       </w:r>
-      <w:bookmarkEnd w:id="66"/>
       <w:bookmarkEnd w:id="67"/>
       <w:bookmarkEnd w:id="68"/>
+      <w:bookmarkEnd w:id="69"/>
       <w:r>
         <w:rPr>
           <w:rFonts w:cs="Times New Roman"/>
@@ -9638,7 +9650,6 @@
                 <w:sz w:val="28"/>
                 <w:szCs w:val="28"/>
               </w:rPr>
-              <w:lastRenderedPageBreak/>
               <w:t>Quay lại bước 3.</w:t>
             </w:r>
           </w:p>
@@ -9785,9 +9796,9 @@
         </w:rPr>
         <w:t xml:space="preserve"> </w:t>
       </w:r>
-      <w:bookmarkStart w:id="69" w:name="_Toc372110177"/>
-      <w:bookmarkStart w:id="70" w:name="_Toc372110688"/>
-      <w:bookmarkStart w:id="71" w:name="_Toc372110934"/>
+      <w:bookmarkStart w:id="70" w:name="_Toc372110177"/>
+      <w:bookmarkStart w:id="71" w:name="_Toc372110688"/>
+      <w:bookmarkStart w:id="72" w:name="_Toc372110934"/>
       <w:r>
         <w:rPr>
           <w:rFonts w:cs="Times New Roman"/>
@@ -9800,9 +9811,9 @@
         </w:rPr>
         <w:t xml:space="preserve">Tính năng </w:t>
       </w:r>
-      <w:bookmarkEnd w:id="69"/>
       <w:bookmarkEnd w:id="70"/>
       <w:bookmarkEnd w:id="71"/>
+      <w:bookmarkEnd w:id="72"/>
       <w:r>
         <w:rPr>
           <w:rFonts w:cs="Times New Roman"/>
@@ -10367,7 +10378,6 @@
                 <w:sz w:val="28"/>
                 <w:szCs w:val="28"/>
               </w:rPr>
-              <w:lastRenderedPageBreak/>
               <w:t>tên nhà trọ</w:t>
             </w:r>
           </w:p>
@@ -10416,6 +10426,7 @@
                 <w:sz w:val="28"/>
                 <w:szCs w:val="28"/>
               </w:rPr>
+              <w:lastRenderedPageBreak/>
               <w:t>tên đường</w:t>
             </w:r>
           </w:p>
@@ -10871,7 +10882,6 @@
                 <w:sz w:val="28"/>
                 <w:szCs w:val="28"/>
               </w:rPr>
-              <w:lastRenderedPageBreak/>
               <w:t>Kết quả hiển thị phải liên kết được đến trang thông tin của nhà trọ đó</w:t>
             </w:r>
           </w:p>
@@ -10896,6 +10906,7 @@
                 <w:sz w:val="28"/>
                 <w:szCs w:val="28"/>
               </w:rPr>
+              <w:lastRenderedPageBreak/>
               <w:t>Hiển thị tối đa 10 nhà trọ / trang màn hình</w:t>
             </w:r>
           </w:p>
@@ -10926,9 +10937,9 @@
           <w:rFonts w:cs="Times New Roman"/>
         </w:rPr>
       </w:pPr>
-      <w:bookmarkStart w:id="72" w:name="_Toc372110178"/>
-      <w:bookmarkStart w:id="73" w:name="_Toc372110689"/>
-      <w:bookmarkStart w:id="74" w:name="_Toc372110935"/>
+      <w:bookmarkStart w:id="73" w:name="_Toc372110178"/>
+      <w:bookmarkStart w:id="74" w:name="_Toc372110689"/>
+      <w:bookmarkStart w:id="75" w:name="_Toc372110935"/>
       <w:r>
         <w:rPr>
           <w:rFonts w:cs="Times New Roman"/>
@@ -11350,9 +11361,9 @@
         </w:rPr>
         <w:t xml:space="preserve">Tính năng </w:t>
       </w:r>
-      <w:bookmarkEnd w:id="72"/>
       <w:bookmarkEnd w:id="73"/>
       <w:bookmarkEnd w:id="74"/>
+      <w:bookmarkEnd w:id="75"/>
       <w:r>
         <w:rPr>
           <w:rFonts w:cs="Times New Roman"/>
@@ -11459,7 +11470,15 @@
                 <w:sz w:val="28"/>
                 <w:szCs w:val="28"/>
               </w:rPr>
-              <w:t>RE07</w:t>
+              <w:t>RE</w:t>
+            </w:r>
+            <w:r>
+              <w:rPr>
+                <w:rFonts w:ascii="Times New Roman" w:hAnsi="Times New Roman" w:cs="Times New Roman"/>
+                <w:sz w:val="28"/>
+                <w:szCs w:val="28"/>
+              </w:rPr>
+              <w:t>Q08</w:t>
             </w:r>
           </w:p>
         </w:tc>
@@ -11671,16 +11690,7 @@
                 <w:sz w:val="28"/>
                 <w:szCs w:val="28"/>
               </w:rPr>
-              <w:t xml:space="preserve">Bước 1: Sau khi đăng nhập và chọn chức năng thành công hệ thống sẽ thông báo ‘Bạn có muốn khoát hay không’, chọn </w:t>
-            </w:r>
-            <w:r>
-              <w:rPr>
-                <w:rFonts w:ascii="Times New Roman" w:hAnsi="Times New Roman" w:cs="Times New Roman"/>
-                <w:sz w:val="28"/>
-                <w:szCs w:val="28"/>
-              </w:rPr>
-              <w:lastRenderedPageBreak/>
-              <w:t>Yes hoặc No.</w:t>
+              <w:t>Bước 1: Sau khi đăng nhập và chọn chức năng thành công hệ thống sẽ thông báo ‘Bạn có muốn khoát hay không’, chọn Yes hoặc No.</w:t>
             </w:r>
           </w:p>
           <w:p>
@@ -11702,7 +11712,16 @@
                 <w:sz w:val="28"/>
                 <w:szCs w:val="28"/>
               </w:rPr>
-              <w:t>Bước 2: Hệ thống tiến hành đăng xuất khỏi tài khoản nhóm người dùng nếu chọn Yes và không đăng xuất nếu người dùng chọn No.</w:t>
+              <w:t xml:space="preserve">Bước 2: Hệ thống tiến hành đăng xuất khỏi tài khoản nhóm </w:t>
+            </w:r>
+            <w:r>
+              <w:rPr>
+                <w:rFonts w:ascii="Times New Roman" w:hAnsi="Times New Roman" w:cs="Times New Roman"/>
+                <w:sz w:val="28"/>
+                <w:szCs w:val="28"/>
+              </w:rPr>
+              <w:lastRenderedPageBreak/>
+              <w:t>người dùng nếu chọn Yes và không đăng xuất nếu người dùng chọn No.</w:t>
             </w:r>
           </w:p>
         </w:tc>
@@ -11843,18 +11862,18 @@
           <w:rFonts w:cs="Times New Roman"/>
         </w:rPr>
       </w:pPr>
-      <w:bookmarkStart w:id="75" w:name="_Toc372110179"/>
-      <w:bookmarkStart w:id="76" w:name="_Toc372110690"/>
-      <w:bookmarkStart w:id="77" w:name="_Toc372110936"/>
+      <w:bookmarkStart w:id="76" w:name="_Toc372110179"/>
+      <w:bookmarkStart w:id="77" w:name="_Toc372110690"/>
+      <w:bookmarkStart w:id="78" w:name="_Toc372110936"/>
       <w:r>
         <w:rPr>
           <w:rFonts w:cs="Times New Roman"/>
         </w:rPr>
         <w:t>5.  Các yêu cầu phi chức năng</w:t>
       </w:r>
-      <w:bookmarkEnd w:id="75"/>
       <w:bookmarkEnd w:id="76"/>
       <w:bookmarkEnd w:id="77"/>
+      <w:bookmarkEnd w:id="78"/>
     </w:p>
     <w:p>
       <w:pPr>
@@ -11863,9 +11882,9 @@
           <w:rFonts w:cs="Times New Roman"/>
         </w:rPr>
       </w:pPr>
-      <w:bookmarkStart w:id="78" w:name="_Toc372110180"/>
-      <w:bookmarkStart w:id="79" w:name="_Toc372110691"/>
-      <w:bookmarkStart w:id="80" w:name="_Toc372110937"/>
+      <w:bookmarkStart w:id="79" w:name="_Toc372110180"/>
+      <w:bookmarkStart w:id="80" w:name="_Toc372110691"/>
+      <w:bookmarkStart w:id="81" w:name="_Toc372110937"/>
       <w:r>
         <w:rPr>
           <w:rFonts w:cs="Times New Roman"/>
@@ -11884,9 +11903,9 @@
         </w:rPr>
         <w:t>êu cầu thực thi</w:t>
       </w:r>
-      <w:bookmarkEnd w:id="78"/>
       <w:bookmarkEnd w:id="79"/>
       <w:bookmarkEnd w:id="80"/>
+      <w:bookmarkEnd w:id="81"/>
     </w:p>
     <w:p>
       <w:pPr>
@@ -11935,7 +11954,6 @@
           <w:szCs w:val="26"/>
         </w:rPr>
       </w:pPr>
-      <w:bookmarkStart w:id="81" w:name="_GoBack"/>
       <w:r>
         <w:rPr>
           <w:rFonts w:ascii="Times New Roman" w:hAnsi="Times New Roman" w:cs="Times New Roman"/>
@@ -11955,7 +11973,6 @@
       <w:bookmarkStart w:id="82" w:name="_Toc372110181"/>
       <w:bookmarkStart w:id="83" w:name="_Toc372110692"/>
       <w:bookmarkStart w:id="84" w:name="_Toc372110938"/>
-      <w:bookmarkEnd w:id="81"/>
       <w:r>
         <w:rPr>
           <w:rFonts w:cs="Times New Roman"/>
@@ -12475,7 +12492,6 @@
           <w:sz w:val="28"/>
           <w:szCs w:val="28"/>
         </w:rPr>
-        <w:lastRenderedPageBreak/>
         <w:t>Độ phân giải tối thiểu 800 x 600</w:t>
       </w:r>
     </w:p>
@@ -12520,6 +12536,7 @@
           <w:sz w:val="28"/>
           <w:szCs w:val="28"/>
         </w:rPr>
+        <w:lastRenderedPageBreak/>
         <w:t>Diễn dàn phải phải lý tin tức theo chủ đề</w:t>
       </w:r>
     </w:p>
@@ -13242,7 +13259,7 @@
             <w:rFonts w:ascii="Times New Roman" w:hAnsi="Times New Roman" w:cs="Times New Roman"/>
             <w:noProof/>
           </w:rPr>
-          <w:t>17</w:t>
+          <w:t>7</w:t>
         </w:r>
         <w:r>
           <w:rPr>
@@ -19569,7 +19586,7 @@
 </file>
 
 <file path=customXml/itemProps1.xml><?xml version="1.0" encoding="utf-8"?>
-<ds:datastoreItem xmlns:ds="http://schemas.openxmlformats.org/officeDocument/2006/customXml" ds:itemID="{83BFF1AB-A749-4562-9554-0ABBEC4D8291}">
+<ds:datastoreItem xmlns:ds="http://schemas.openxmlformats.org/officeDocument/2006/customXml" ds:itemID="{7BDF33AE-B6D4-4138-8502-A2E7B201E425}">
   <ds:schemaRefs>
     <ds:schemaRef ds:uri="http://schemas.openxmlformats.org/officeDocument/2006/bibliography"/>
   </ds:schemaRefs>

</xml_diff>

<commit_message>
Cập nhật lại chức năng quản lý thành viên
</commit_message>
<xml_diff>
--- a/doc/requirement/NHOM5_QL_NHATRO_SRSv1.0.docx
+++ b/doc/requirement/NHOM5_QL_NHATRO_SRSv1.0.docx
@@ -466,7 +466,7 @@
               <w:left w:val="single" w:sz="8" w:space="0" w:color="000000"/>
               <w:bottom w:val="single" w:sz="4" w:space="0" w:color="000000"/>
             </w:tcBorders>
-            <w:shd w:val="clear" w:color="auto" w:fill="BDD6EE" w:themeFill="accent1" w:themeFillTint="66"/>
+            <w:shd w:val="clear" w:color="auto" w:fill="FBE4D5" w:themeFill="accent2" w:themeFillTint="33"/>
             <w:vAlign w:val="center"/>
           </w:tcPr>
           <w:p>
@@ -499,7 +499,7 @@
               <w:left w:val="single" w:sz="4" w:space="0" w:color="000000"/>
               <w:bottom w:val="single" w:sz="4" w:space="0" w:color="000000"/>
             </w:tcBorders>
-            <w:shd w:val="clear" w:color="auto" w:fill="BDD6EE" w:themeFill="accent1" w:themeFillTint="66"/>
+            <w:shd w:val="clear" w:color="auto" w:fill="FBE4D5" w:themeFill="accent2" w:themeFillTint="33"/>
             <w:vAlign w:val="center"/>
           </w:tcPr>
           <w:p>
@@ -533,7 +533,7 @@
               <w:bottom w:val="single" w:sz="4" w:space="0" w:color="000000"/>
               <w:right w:val="single" w:sz="8" w:space="0" w:color="000000"/>
             </w:tcBorders>
-            <w:shd w:val="clear" w:color="auto" w:fill="BDD6EE" w:themeFill="accent1" w:themeFillTint="66"/>
+            <w:shd w:val="clear" w:color="auto" w:fill="FBE4D5" w:themeFill="accent2" w:themeFillTint="33"/>
             <w:vAlign w:val="center"/>
           </w:tcPr>
           <w:p>
@@ -1279,7 +1279,7 @@
         <w:tc>
           <w:tcPr>
             <w:tcW w:w="617" w:type="dxa"/>
-            <w:shd w:val="clear" w:color="auto" w:fill="DEEAF6" w:themeFill="accent1" w:themeFillTint="33"/>
+            <w:shd w:val="clear" w:color="auto" w:fill="FBE4D5" w:themeFill="accent2" w:themeFillTint="33"/>
             <w:vAlign w:val="center"/>
           </w:tcPr>
           <w:p>
@@ -1303,7 +1303,7 @@
         <w:tc>
           <w:tcPr>
             <w:tcW w:w="2144" w:type="dxa"/>
-            <w:shd w:val="clear" w:color="auto" w:fill="DEEAF6" w:themeFill="accent1" w:themeFillTint="33"/>
+            <w:shd w:val="clear" w:color="auto" w:fill="FBE4D5" w:themeFill="accent2" w:themeFillTint="33"/>
             <w:vAlign w:val="center"/>
           </w:tcPr>
           <w:p>
@@ -1327,7 +1327,7 @@
         <w:tc>
           <w:tcPr>
             <w:tcW w:w="6689" w:type="dxa"/>
-            <w:shd w:val="clear" w:color="auto" w:fill="DEEAF6" w:themeFill="accent1" w:themeFillTint="33"/>
+            <w:shd w:val="clear" w:color="auto" w:fill="FBE4D5" w:themeFill="accent2" w:themeFillTint="33"/>
             <w:vAlign w:val="center"/>
           </w:tcPr>
           <w:p>
@@ -2477,7 +2477,7 @@
         <w:tc>
           <w:tcPr>
             <w:tcW w:w="1530" w:type="dxa"/>
-            <w:shd w:val="clear" w:color="auto" w:fill="D9D9D9" w:themeFill="background1" w:themeFillShade="D9"/>
+            <w:shd w:val="clear" w:color="auto" w:fill="FBE4D5" w:themeFill="accent2" w:themeFillTint="33"/>
           </w:tcPr>
           <w:p>
             <w:pPr>
@@ -2504,7 +2504,7 @@
         <w:tc>
           <w:tcPr>
             <w:tcW w:w="1350" w:type="dxa"/>
-            <w:shd w:val="clear" w:color="auto" w:fill="D9D9D9" w:themeFill="background1" w:themeFillShade="D9"/>
+            <w:shd w:val="clear" w:color="auto" w:fill="FBE4D5" w:themeFill="accent2" w:themeFillTint="33"/>
           </w:tcPr>
           <w:p>
             <w:pPr>
@@ -2531,7 +2531,7 @@
         <w:tc>
           <w:tcPr>
             <w:tcW w:w="3240" w:type="dxa"/>
-            <w:shd w:val="clear" w:color="auto" w:fill="D9D9D9" w:themeFill="background1" w:themeFillShade="D9"/>
+            <w:shd w:val="clear" w:color="auto" w:fill="FBE4D5" w:themeFill="accent2" w:themeFillTint="33"/>
           </w:tcPr>
           <w:p>
             <w:pPr>
@@ -2558,7 +2558,7 @@
         <w:tc>
           <w:tcPr>
             <w:tcW w:w="3330" w:type="dxa"/>
-            <w:shd w:val="clear" w:color="auto" w:fill="D9D9D9" w:themeFill="background1" w:themeFillShade="D9"/>
+            <w:shd w:val="clear" w:color="auto" w:fill="FBE4D5" w:themeFill="accent2" w:themeFillTint="33"/>
           </w:tcPr>
           <w:p>
             <w:pPr>
@@ -4683,17 +4683,7 @@
           <w:sz w:val="28"/>
           <w:szCs w:val="28"/>
         </w:rPr>
-        <w:t>t</w:t>
-      </w:r>
-      <w:bookmarkStart w:id="60" w:name="_GoBack"/>
-      <w:bookmarkEnd w:id="60"/>
-      <w:r>
-        <w:rPr>
-          <w:rFonts w:ascii="Times New Roman" w:hAnsi="Times New Roman" w:cs="Times New Roman"/>
-          <w:sz w:val="28"/>
-          <w:szCs w:val="28"/>
-        </w:rPr>
-        <w:t>hực hiện thao tác Quản trị hệ thống</w:t>
+        <w:t>thực hiện thao tác Quản trị hệ thống</w:t>
       </w:r>
       <w:r>
         <w:rPr>
@@ -5993,8 +5983,28 @@
                 <w:szCs w:val="28"/>
               </w:rPr>
               <w:lastRenderedPageBreak/>
-              <w:t>Bước 2.3 Sửa loại vé</w:t>
-            </w:r>
+              <w:t>Bước 2.3 Sử</w:t>
+            </w:r>
+            <w:r>
+              <w:rPr>
+                <w:rFonts w:ascii="Times New Roman" w:eastAsia="Arial" w:hAnsi="Times New Roman" w:cs="Times New Roman"/>
+                <w:b/>
+                <w:sz w:val="28"/>
+                <w:szCs w:val="28"/>
+              </w:rPr>
+              <w:t xml:space="preserve">a </w:t>
+            </w:r>
+            <w:r>
+              <w:rPr>
+                <w:rFonts w:ascii="Times New Roman" w:eastAsia="Arial" w:hAnsi="Times New Roman" w:cs="Times New Roman"/>
+                <w:b/>
+                <w:sz w:val="28"/>
+                <w:szCs w:val="28"/>
+              </w:rPr>
+              <w:t>thành viên</w:t>
+            </w:r>
+            <w:bookmarkStart w:id="60" w:name="_GoBack"/>
+            <w:bookmarkEnd w:id="60"/>
           </w:p>
           <w:p>
             <w:pPr>
@@ -6289,7 +6299,16 @@
                 <w:sz w:val="28"/>
                 <w:szCs w:val="28"/>
               </w:rPr>
-              <w:t>Bước 2.4 Xóa loại vé</w:t>
+              <w:t xml:space="preserve">Bước 2.4 Xóa </w:t>
+            </w:r>
+            <w:r>
+              <w:rPr>
+                <w:rFonts w:ascii="Times New Roman" w:eastAsia="Arial" w:hAnsi="Times New Roman" w:cs="Times New Roman"/>
+                <w:b/>
+                <w:sz w:val="28"/>
+                <w:szCs w:val="28"/>
+              </w:rPr>
+              <w:t>thành viên</w:t>
             </w:r>
           </w:p>
           <w:p>
@@ -13259,7 +13278,7 @@
             <w:rFonts w:ascii="Times New Roman" w:hAnsi="Times New Roman" w:cs="Times New Roman"/>
             <w:noProof/>
           </w:rPr>
-          <w:t>7</w:t>
+          <w:t>17</w:t>
         </w:r>
         <w:r>
           <w:rPr>
@@ -19586,7 +19605,7 @@
 </file>
 
 <file path=customXml/itemProps1.xml><?xml version="1.0" encoding="utf-8"?>
-<ds:datastoreItem xmlns:ds="http://schemas.openxmlformats.org/officeDocument/2006/customXml" ds:itemID="{7BDF33AE-B6D4-4138-8502-A2E7B201E425}">
+<ds:datastoreItem xmlns:ds="http://schemas.openxmlformats.org/officeDocument/2006/customXml" ds:itemID="{4F0702EF-7C03-4619-BE3A-2A4015141828}">
   <ds:schemaRefs>
     <ds:schemaRef ds:uri="http://schemas.openxmlformats.org/officeDocument/2006/bibliography"/>
   </ds:schemaRefs>

</xml_diff>

<commit_message>
-- chinh sưa tai lieu dac ta
</commit_message>
<xml_diff>
--- a/doc/requirement/NHOM5_QL_NHATRO_SRSv1.0.docx
+++ b/doc/requirement/NHOM5_QL_NHATRO_SRSv1.0.docx
@@ -6946,11 +6946,13 @@
         <w:pStyle w:val="Heading2"/>
         <w:rPr>
           <w:rFonts w:cs="Times New Roman"/>
+          <w:color w:val="FF0000"/>
         </w:rPr>
       </w:pPr>
       <w:r>
         <w:rPr>
           <w:rFonts w:cs="Times New Roman"/>
+          <w:color w:val="FF0000"/>
         </w:rPr>
         <w:t xml:space="preserve"> </w:t>
       </w:r>
@@ -6960,12 +6962,14 @@
       <w:r>
         <w:rPr>
           <w:rFonts w:cs="Times New Roman"/>
+          <w:color w:val="FF0000"/>
         </w:rPr>
         <w:t xml:space="preserve">4.3 </w:t>
       </w:r>
       <w:r>
         <w:rPr>
           <w:rFonts w:cs="Times New Roman"/>
+          <w:color w:val="FF0000"/>
         </w:rPr>
         <w:t xml:space="preserve">Tính năng </w:t>
       </w:r>
@@ -6975,12 +6979,14 @@
       <w:r>
         <w:rPr>
           <w:rFonts w:cs="Times New Roman"/>
+          <w:color w:val="FF0000"/>
         </w:rPr>
         <w:t xml:space="preserve">Quản lý </w:t>
       </w:r>
       <w:r>
         <w:rPr>
           <w:rFonts w:cs="Times New Roman"/>
+          <w:color w:val="FF0000"/>
         </w:rPr>
         <w:t>nhà trọ</w:t>
       </w:r>
@@ -7066,6 +7072,8 @@
         </w:rPr>
         <w:t xml:space="preserve"> Sau khi thực hiện thao tác Quản trị hệ thống chọn đồng ý và sẽ nhận thông báo thành công với thao tác đó.</w:t>
       </w:r>
+      <w:bookmarkStart w:id="63" w:name="_GoBack"/>
+      <w:bookmarkEnd w:id="63"/>
     </w:p>
     <w:tbl>
       <w:tblPr>
@@ -7707,8 +7715,6 @@
               </w:rPr>
               <w:t>Danh sách nhà trọ chưa duyệt và đã duyệt.</w:t>
             </w:r>
-            <w:bookmarkStart w:id="63" w:name="_GoBack"/>
-            <w:bookmarkEnd w:id="63"/>
           </w:p>
         </w:tc>
       </w:tr>
@@ -13022,7 +13028,7 @@
             <w:rFonts w:ascii="Times New Roman" w:hAnsi="Times New Roman" w:cs="Times New Roman"/>
             <w:noProof/>
           </w:rPr>
-          <w:t>10</w:t>
+          <w:t>8</w:t>
         </w:r>
         <w:r>
           <w:rPr>
@@ -18715,7 +18721,6 @@
       <w:spacing w:after="0" w:line="240" w:lineRule="auto"/>
     </w:pPr>
     <w:tblPr>
-      <w:tblInd w:w="0" w:type="dxa"/>
       <w:tblBorders>
         <w:top w:val="single" w:sz="4" w:space="0" w:color="auto"/>
         <w:left w:val="single" w:sz="4" w:space="0" w:color="auto"/>
@@ -18724,12 +18729,6 @@
         <w:insideH w:val="single" w:sz="4" w:space="0" w:color="auto"/>
         <w:insideV w:val="single" w:sz="4" w:space="0" w:color="auto"/>
       </w:tblBorders>
-      <w:tblCellMar>
-        <w:top w:w="0" w:type="dxa"/>
-        <w:left w:w="108" w:type="dxa"/>
-        <w:bottom w:w="0" w:type="dxa"/>
-        <w:right w:w="108" w:type="dxa"/>
-      </w:tblCellMar>
     </w:tblPr>
   </w:style>
   <w:style w:type="paragraph" w:styleId="ListParagraph">
@@ -19231,7 +19230,7 @@
 </file>
 
 <file path=customXml/itemProps1.xml><?xml version="1.0" encoding="utf-8"?>
-<ds:datastoreItem xmlns:ds="http://schemas.openxmlformats.org/officeDocument/2006/customXml" ds:itemID="{2D1DBBFB-D49E-4606-99CD-8D9ED513955B}">
+<ds:datastoreItem xmlns:ds="http://schemas.openxmlformats.org/officeDocument/2006/customXml" ds:itemID="{A30BF9C7-782D-4EA8-96E9-D76C229A4655}">
   <ds:schemaRefs>
     <ds:schemaRef ds:uri="http://schemas.openxmlformats.org/officeDocument/2006/bibliography"/>
   </ds:schemaRefs>

</xml_diff>